<commit_message>
* Move support for MemoryMgr. * Documented version macros. * Documented copy/assignment/move constructors/operators for MemoryMgr. * Improved compiler detection. * Improved build scripts to allow architecture selection. * Added Module component. * Changed MemoryMgr::Call to use the new Module APIs for increased stability. * Added build scripts for Intel. Please note that this platform is still unsupported (as per the documentation). The scripts are there so users can help with the porting process (as are the Clang scripts).
</commit_message>
<xml_diff>
--- a/Todo.docx
+++ b/Todo.docx
@@ -6,11 +6,9 @@
       <w:pPr>
         <w:pStyle w:val="Title"/>
       </w:pPr>
-      <w:proofErr w:type="spellStart"/>
       <w:r>
         <w:t>Todo</w:t>
       </w:r>
-      <w:proofErr w:type="spellEnd"/>
     </w:p>
     <w:p>
       <w:pPr>
@@ -103,13 +101,7 @@
         <w:rPr>
           <w:color w:val="FF0000"/>
         </w:rPr>
-        <w:t xml:space="preserve"> (</w:t>
-      </w:r>
-      <w:r>
-        <w:rPr>
-          <w:color w:val="FF0000"/>
-        </w:rPr>
-        <w:t>Version 1.0.0 begins once all ‘red’ items are complete.</w:t>
+        <w:t xml:space="preserve"> (Version 1.0.0 begins once all ‘red’ items are complete.</w:t>
       </w:r>
       <w:r>
         <w:rPr>
@@ -133,21 +125,7 @@
         <w:rPr>
           <w:color w:val="FF0000"/>
         </w:rPr>
-        <w:t xml:space="preserve">Ensure API is ‘complete’ and correct as once </w:t>
-      </w:r>
-      <w:proofErr w:type="spellStart"/>
-      <w:r>
-        <w:rPr>
-          <w:color w:val="FF0000"/>
-        </w:rPr>
-        <w:t>semver</w:t>
-      </w:r>
-      <w:proofErr w:type="spellEnd"/>
-      <w:r>
-        <w:rPr>
-          <w:color w:val="FF0000"/>
-        </w:rPr>
-        <w:t xml:space="preserve"> begins it can’t be broken without a major version bump.</w:t>
+        <w:t>Ensure API is ‘complete’ and correct as once semver begins it can’t be broken without a major version bump.</w:t>
       </w:r>
     </w:p>
     <w:p>
@@ -196,71 +174,7 @@
         <w:rPr>
           <w:color w:val="FF0000"/>
         </w:rPr>
-        <w:t xml:space="preserve"> party dependencies from public interface where possible (e.g. Take a </w:t>
-      </w:r>
-      <w:proofErr w:type="spellStart"/>
-      <w:r>
-        <w:rPr>
-          <w:color w:val="FF0000"/>
-        </w:rPr>
-        <w:t>std</w:t>
-      </w:r>
-      <w:proofErr w:type="spellEnd"/>
-      <w:r>
-        <w:rPr>
-          <w:color w:val="FF0000"/>
-        </w:rPr>
-        <w:t>::</w:t>
-      </w:r>
-      <w:proofErr w:type="spellStart"/>
-      <w:r>
-        <w:rPr>
-          <w:color w:val="FF0000"/>
-        </w:rPr>
-        <w:t>wstring</w:t>
-      </w:r>
-      <w:proofErr w:type="spellEnd"/>
-      <w:r>
-        <w:rPr>
-          <w:color w:val="FF0000"/>
-        </w:rPr>
-        <w:t xml:space="preserve"> as a path then convert to a boost:</w:t>
-      </w:r>
-      <w:proofErr w:type="gramStart"/>
-      <w:r>
-        <w:rPr>
-          <w:color w:val="FF0000"/>
-        </w:rPr>
-        <w:t>:</w:t>
-      </w:r>
-      <w:proofErr w:type="spellStart"/>
-      <w:r>
-        <w:rPr>
-          <w:color w:val="FF0000"/>
-        </w:rPr>
-        <w:t>filesystem</w:t>
-      </w:r>
-      <w:proofErr w:type="spellEnd"/>
-      <w:proofErr w:type="gramEnd"/>
-      <w:r>
-        <w:rPr>
-          <w:color w:val="FF0000"/>
-        </w:rPr>
-        <w:t xml:space="preserve">::path internally to avoid Boost updates breaking the </w:t>
-      </w:r>
-      <w:proofErr w:type="spellStart"/>
-      <w:r>
-        <w:rPr>
-          <w:color w:val="FF0000"/>
-        </w:rPr>
-        <w:t>HadesMem</w:t>
-      </w:r>
-      <w:proofErr w:type="spellEnd"/>
-      <w:r>
-        <w:rPr>
-          <w:color w:val="FF0000"/>
-        </w:rPr>
-        <w:t xml:space="preserve"> ABI).</w:t>
+        <w:t xml:space="preserve"> party dependencies from public interface where possible (e.g. Take a std::wstring as a path then convert to a boost::filesystem::path internally to avoid Boost updates breaking the HadesMem ABI).</w:t>
       </w:r>
     </w:p>
     <w:p>
@@ -310,19 +224,11 @@
         </w:rPr>
         <w:t xml:space="preserve">a </w:t>
       </w:r>
-      <w:proofErr w:type="spellStart"/>
-      <w:r>
-        <w:rPr>
-          <w:color w:val="00B050"/>
-        </w:rPr>
-        <w:t>changelog</w:t>
-      </w:r>
-      <w:proofErr w:type="spellEnd"/>
-      <w:r>
-        <w:rPr>
-          <w:color w:val="00B050"/>
-        </w:rPr>
-        <w:t>.</w:t>
+      <w:r>
+        <w:rPr>
+          <w:color w:val="00B050"/>
+        </w:rPr>
+        <w:t>changelog.</w:t>
       </w:r>
     </w:p>
     <w:p>
@@ -372,19 +278,11 @@
           <w:color w:val="00B050"/>
         </w:rPr>
       </w:pPr>
-      <w:proofErr w:type="spellStart"/>
-      <w:r>
-        <w:rPr>
-          <w:color w:val="00B050"/>
-        </w:rPr>
-        <w:t>QuickBook</w:t>
-      </w:r>
-      <w:proofErr w:type="spellEnd"/>
-      <w:r>
-        <w:rPr>
-          <w:color w:val="00B050"/>
-        </w:rPr>
-        <w:t xml:space="preserve"> generated.</w:t>
+      <w:r>
+        <w:rPr>
+          <w:color w:val="00B050"/>
+        </w:rPr>
+        <w:t>QuickBook generated.</w:t>
       </w:r>
     </w:p>
     <w:p>
@@ -422,7 +320,6 @@
           <w:color w:val="00B050"/>
         </w:rPr>
       </w:pPr>
-      <w:proofErr w:type="gramStart"/>
       <w:r>
         <w:rPr>
           <w:color w:val="00B050"/>
@@ -433,14 +330,7 @@
         <w:rPr>
           <w:color w:val="00B050"/>
         </w:rPr>
-        <w:t>xception guarantee</w:t>
-      </w:r>
-      <w:proofErr w:type="gramEnd"/>
-      <w:r>
-        <w:rPr>
-          <w:color w:val="00B050"/>
-        </w:rPr>
-        <w:t xml:space="preserve"> docs.</w:t>
+        <w:t>xception guarantee docs.</w:t>
       </w:r>
     </w:p>
     <w:p>
@@ -494,113 +384,43 @@
         <w:rPr>
           <w:color w:val="FF0000"/>
         </w:rPr>
-        <w:t>Extra sanity checks to ensure not only that functions return without exception, but also that the returned data is valid. (</w:t>
-      </w:r>
-      <w:proofErr w:type="gramStart"/>
-      <w:r>
-        <w:rPr>
-          <w:color w:val="FF0000"/>
-        </w:rPr>
-        <w:t>e.g</w:t>
-      </w:r>
-      <w:proofErr w:type="gramEnd"/>
-      <w:r>
-        <w:rPr>
-          <w:color w:val="FF0000"/>
-        </w:rPr>
-        <w:t xml:space="preserve">. </w:t>
-      </w:r>
-      <w:proofErr w:type="spellStart"/>
-      <w:r>
-        <w:rPr>
-          <w:color w:val="FF0000"/>
-        </w:rPr>
-        <w:t>GetName</w:t>
-      </w:r>
-      <w:proofErr w:type="spellEnd"/>
-      <w:r>
-        <w:rPr>
-          <w:color w:val="FF0000"/>
-        </w:rPr>
-        <w:t xml:space="preserve"> in </w:t>
-      </w:r>
-      <w:proofErr w:type="spellStart"/>
-      <w:r>
-        <w:rPr>
-          <w:color w:val="FF0000"/>
-        </w:rPr>
-        <w:t>ImpThunk</w:t>
-      </w:r>
-      <w:proofErr w:type="spellEnd"/>
-      <w:r>
-        <w:rPr>
-          <w:color w:val="FF0000"/>
-        </w:rPr>
-        <w:t xml:space="preserve">.) </w:t>
-      </w:r>
-    </w:p>
-    <w:p>
-      <w:pPr>
-        <w:pStyle w:val="ListParagraph"/>
-        <w:numPr>
-          <w:ilvl w:val="1"/>
-          <w:numId w:val="1"/>
-        </w:numPr>
-        <w:rPr>
-          <w:color w:val="FF0000"/>
-        </w:rPr>
-      </w:pPr>
-      <w:r>
-        <w:rPr>
-          <w:color w:val="FF0000"/>
-        </w:rPr>
-        <w:t xml:space="preserve">Expand tests to be more thorough and use </w:t>
-      </w:r>
-      <w:proofErr w:type="spellStart"/>
-      <w:r>
-        <w:rPr>
-          <w:color w:val="FF0000"/>
-        </w:rPr>
-        <w:t>Boost.Test</w:t>
-      </w:r>
-      <w:proofErr w:type="spellEnd"/>
-      <w:r>
-        <w:rPr>
-          <w:color w:val="FF0000"/>
-        </w:rPr>
-        <w:t xml:space="preserve"> checks such as BOOST_CHECK_NO_THROW, BOOST_CHECK_THROW, BOOST_CHECK_EQUAL_COLLECTION, etc.</w:t>
-      </w:r>
-    </w:p>
-    <w:p>
-      <w:pPr>
-        <w:pStyle w:val="ListParagraph"/>
-        <w:numPr>
-          <w:ilvl w:val="1"/>
-          <w:numId w:val="1"/>
-        </w:numPr>
-        <w:rPr>
-          <w:color w:val="00B050"/>
-        </w:rPr>
-      </w:pPr>
-      <w:r>
-        <w:rPr>
-          <w:color w:val="00B050"/>
-        </w:rPr>
-        <w:t xml:space="preserve">Extra tests on library usage that should fail to compile (because of static assertions, type traits, </w:t>
-      </w:r>
-      <w:proofErr w:type="spellStart"/>
-      <w:r>
-        <w:rPr>
-          <w:color w:val="00B050"/>
-        </w:rPr>
-        <w:t>etc</w:t>
-      </w:r>
-      <w:proofErr w:type="spellEnd"/>
-      <w:r>
-        <w:rPr>
-          <w:color w:val="00B050"/>
-        </w:rPr>
-        <w:t xml:space="preserve">). Needed to ensure library misuse is not ‘possible’. </w:t>
+        <w:t xml:space="preserve">Extra sanity checks to ensure not only that functions return without exception, but also that the returned data is valid. (e.g. GetName in ImpThunk.) </w:t>
+      </w:r>
+    </w:p>
+    <w:p>
+      <w:pPr>
+        <w:pStyle w:val="ListParagraph"/>
+        <w:numPr>
+          <w:ilvl w:val="1"/>
+          <w:numId w:val="1"/>
+        </w:numPr>
+        <w:rPr>
+          <w:color w:val="FF0000"/>
+        </w:rPr>
+      </w:pPr>
+      <w:r>
+        <w:rPr>
+          <w:color w:val="FF0000"/>
+        </w:rPr>
+        <w:t>Expand tests to be more thorough and use Boost.Test checks such as BOOST_CHECK_NO_THROW, BOOST_CHECK_THROW, BOOST_CHECK_EQUAL_COLLECTION, etc.</w:t>
+      </w:r>
+    </w:p>
+    <w:p>
+      <w:pPr>
+        <w:pStyle w:val="ListParagraph"/>
+        <w:numPr>
+          <w:ilvl w:val="1"/>
+          <w:numId w:val="1"/>
+        </w:numPr>
+        <w:rPr>
+          <w:color w:val="00B050"/>
+        </w:rPr>
+      </w:pPr>
+      <w:r>
+        <w:rPr>
+          <w:color w:val="00B050"/>
+        </w:rPr>
+        <w:t xml:space="preserve">Extra tests on library usage that should fail to compile (because of static assertions, type traits, etc). Needed to ensure library misuse is not ‘possible’. </w:t>
       </w:r>
     </w:p>
     <w:p>
@@ -650,19 +470,11 @@
           <w:color w:val="FF0000"/>
         </w:rPr>
       </w:pPr>
-      <w:proofErr w:type="spellStart"/>
-      <w:r>
-        <w:rPr>
-          <w:color w:val="FF0000"/>
-        </w:rPr>
-        <w:t>Cleanup</w:t>
-      </w:r>
-      <w:proofErr w:type="spellEnd"/>
-      <w:r>
-        <w:rPr>
-          <w:color w:val="FF0000"/>
-        </w:rPr>
-        <w:t xml:space="preserve"> and in-source documentation.</w:t>
+      <w:r>
+        <w:rPr>
+          <w:color w:val="FF0000"/>
+        </w:rPr>
+        <w:t>Cleanup and in-source documentation.</w:t>
       </w:r>
     </w:p>
     <w:p>
@@ -698,21 +510,7 @@
         <w:rPr>
           <w:color w:val="00B050"/>
         </w:rPr>
-        <w:t xml:space="preserve">Improve exception-safety guarantees. (Rollback support </w:t>
-      </w:r>
-      <w:proofErr w:type="spellStart"/>
-      <w:r>
-        <w:rPr>
-          <w:color w:val="00B050"/>
-        </w:rPr>
-        <w:t>etc</w:t>
-      </w:r>
-      <w:proofErr w:type="spellEnd"/>
-      <w:r>
-        <w:rPr>
-          <w:color w:val="00B050"/>
-        </w:rPr>
-        <w:t>)</w:t>
+        <w:t>Improve exception-safety guarantees. (Rollback support etc)</w:t>
       </w:r>
     </w:p>
     <w:p>
@@ -766,35 +564,7 @@
         <w:rPr>
           <w:color w:val="00B050"/>
         </w:rPr>
-        <w:t xml:space="preserve">Investigate </w:t>
-      </w:r>
-      <w:proofErr w:type="spellStart"/>
-      <w:r>
-        <w:rPr>
-          <w:color w:val="00B050"/>
-        </w:rPr>
-        <w:t>Boost.Exception’s</w:t>
-      </w:r>
-      <w:proofErr w:type="spellEnd"/>
-      <w:r>
-        <w:rPr>
-          <w:color w:val="00B050"/>
-        </w:rPr>
-        <w:t xml:space="preserve"> support for multiple exception info objects which share the same tag type, and how to ‘extract’ them at the catch site. Potentially rewrite some exceptions which use multiple ‘</w:t>
-      </w:r>
-      <w:proofErr w:type="spellStart"/>
-      <w:r>
-        <w:rPr>
-          <w:color w:val="00B050"/>
-        </w:rPr>
-        <w:t>ErrorCodeWin</w:t>
-      </w:r>
-      <w:proofErr w:type="spellEnd"/>
-      <w:r>
-        <w:rPr>
-          <w:color w:val="00B050"/>
-        </w:rPr>
-        <w:t>’ objects to use unique tags instead.</w:t>
+        <w:t>Investigate Boost.Exception’s support for multiple exception info objects which share the same tag type, and how to ‘extract’ them at the catch site. Potentially rewrite some exceptions which use multiple ‘ErrorCodeWin’ objects to use unique tags instead.</w:t>
       </w:r>
     </w:p>
     <w:p>
@@ -909,21 +679,7 @@
         <w:rPr>
           <w:color w:val="00B050"/>
         </w:rPr>
-        <w:t xml:space="preserve">Boost, </w:t>
-      </w:r>
-      <w:proofErr w:type="spellStart"/>
-      <w:r>
-        <w:rPr>
-          <w:color w:val="00B050"/>
-        </w:rPr>
-        <w:t>etc</w:t>
-      </w:r>
-      <w:proofErr w:type="spellEnd"/>
-      <w:r>
-        <w:rPr>
-          <w:color w:val="00B050"/>
-        </w:rPr>
-        <w:t xml:space="preserve"> meet the minimum requirements.</w:t>
+        <w:t>Boost, etc meet the minimum requirements.</w:t>
       </w:r>
     </w:p>
     <w:p>
@@ -1067,103 +823,31 @@
         <w:rPr>
           <w:color w:val="00B050"/>
         </w:rPr>
-        <w:t xml:space="preserve">Style </w:t>
-      </w:r>
-      <w:proofErr w:type="spellStart"/>
-      <w:r>
-        <w:rPr>
-          <w:color w:val="00B050"/>
-        </w:rPr>
-        <w:t>cleanup</w:t>
-      </w:r>
-      <w:proofErr w:type="spellEnd"/>
-      <w:r>
-        <w:rPr>
-          <w:color w:val="00B050"/>
-        </w:rPr>
-        <w:t xml:space="preserve"> (e.g. LLVM).</w:t>
-      </w:r>
-    </w:p>
-    <w:p>
-      <w:pPr>
-        <w:pStyle w:val="ListParagraph"/>
-        <w:numPr>
-          <w:ilvl w:val="1"/>
-          <w:numId w:val="1"/>
-        </w:numPr>
-        <w:rPr>
-          <w:color w:val="FF0000"/>
-        </w:rPr>
-      </w:pPr>
-      <w:proofErr w:type="spellStart"/>
-      <w:r>
-        <w:rPr>
-          <w:color w:val="FF0000"/>
-        </w:rPr>
-        <w:t>Const</w:t>
-      </w:r>
-      <w:proofErr w:type="spellEnd"/>
-      <w:r>
-        <w:rPr>
-          <w:color w:val="FF0000"/>
-        </w:rPr>
-        <w:t xml:space="preserve"> support for iterators</w:t>
-      </w:r>
-      <w:r>
-        <w:rPr>
-          <w:color w:val="FF0000"/>
-        </w:rPr>
-        <w:t xml:space="preserve"> (template iterators on </w:t>
-      </w:r>
-      <w:proofErr w:type="spellStart"/>
-      <w:proofErr w:type="gramStart"/>
-      <w:r>
-        <w:rPr>
-          <w:color w:val="FF0000"/>
-        </w:rPr>
-        <w:t>ValueT</w:t>
-      </w:r>
-      <w:proofErr w:type="spellEnd"/>
-      <w:r>
-        <w:rPr>
-          <w:color w:val="FF0000"/>
-        </w:rPr>
-        <w:t>,</w:t>
-      </w:r>
-      <w:proofErr w:type="gramEnd"/>
-      <w:r>
-        <w:rPr>
-          <w:color w:val="FF0000"/>
-        </w:rPr>
-        <w:t xml:space="preserve"> add </w:t>
-      </w:r>
-      <w:proofErr w:type="spellStart"/>
-      <w:r>
-        <w:rPr>
-          <w:color w:val="FF0000"/>
-        </w:rPr>
-        <w:t>cbegin</w:t>
-      </w:r>
-      <w:proofErr w:type="spellEnd"/>
-      <w:r>
-        <w:rPr>
-          <w:color w:val="FF0000"/>
-        </w:rPr>
-        <w:t>/</w:t>
-      </w:r>
-      <w:proofErr w:type="spellStart"/>
-      <w:r>
-        <w:rPr>
-          <w:color w:val="FF0000"/>
-        </w:rPr>
-        <w:t>cend</w:t>
-      </w:r>
-      <w:proofErr w:type="spellEnd"/>
-      <w:r>
-        <w:rPr>
-          <w:color w:val="FF0000"/>
-        </w:rPr>
-        <w:t xml:space="preserve"> to parent)</w:t>
+        <w:t>Style cleanup (e.g. LLVM).</w:t>
+      </w:r>
+    </w:p>
+    <w:p>
+      <w:pPr>
+        <w:pStyle w:val="ListParagraph"/>
+        <w:numPr>
+          <w:ilvl w:val="1"/>
+          <w:numId w:val="1"/>
+        </w:numPr>
+        <w:rPr>
+          <w:color w:val="FF0000"/>
+        </w:rPr>
+      </w:pPr>
+      <w:r>
+        <w:rPr>
+          <w:color w:val="FF0000"/>
+        </w:rPr>
+        <w:t>Const support for iterators</w:t>
+      </w:r>
+      <w:r>
+        <w:rPr>
+          <w:color w:val="FF0000"/>
+        </w:rPr>
+        <w:t xml:space="preserve"> (template iterators on ValueT, add cbegin/cend to parent)</w:t>
       </w:r>
       <w:r>
         <w:rPr>
@@ -1187,125 +871,25 @@
         <w:rPr>
           <w:color w:val="FF0000"/>
         </w:rPr>
-        <w:t xml:space="preserve">Fix conversion to </w:t>
-      </w:r>
-      <w:proofErr w:type="spellStart"/>
-      <w:r>
-        <w:rPr>
-          <w:color w:val="FF0000"/>
-        </w:rPr>
-        <w:t>bool</w:t>
-      </w:r>
-      <w:proofErr w:type="spellEnd"/>
-      <w:r>
-        <w:rPr>
-          <w:color w:val="FF0000"/>
-        </w:rPr>
-        <w:t xml:space="preserve"> in classes (e.g. </w:t>
-      </w:r>
-      <w:proofErr w:type="spellStart"/>
-      <w:r>
-        <w:rPr>
-          <w:color w:val="FF0000"/>
-        </w:rPr>
-        <w:t>EnsureCleanup</w:t>
-      </w:r>
-      <w:proofErr w:type="spellEnd"/>
-      <w:r>
-        <w:rPr>
-          <w:color w:val="FF0000"/>
-        </w:rPr>
-        <w:t xml:space="preserve">) to use an unspecified </w:t>
-      </w:r>
-      <w:proofErr w:type="spellStart"/>
-      <w:r>
-        <w:rPr>
-          <w:color w:val="FF0000"/>
-        </w:rPr>
-        <w:t>bool</w:t>
-      </w:r>
-      <w:proofErr w:type="spellEnd"/>
-      <w:r>
-        <w:rPr>
-          <w:color w:val="FF0000"/>
-        </w:rPr>
-        <w:t xml:space="preserve"> type and prevent implicit conversion to </w:t>
-      </w:r>
-      <w:proofErr w:type="spellStart"/>
-      <w:r>
-        <w:rPr>
-          <w:color w:val="FF0000"/>
-        </w:rPr>
-        <w:t>int</w:t>
-      </w:r>
-      <w:proofErr w:type="spellEnd"/>
-      <w:r>
-        <w:rPr>
-          <w:color w:val="FF0000"/>
-        </w:rPr>
-        <w:t xml:space="preserve">, and also to remove the reliance on </w:t>
-      </w:r>
-      <w:proofErr w:type="spellStart"/>
-      <w:proofErr w:type="gramStart"/>
-      <w:r>
-        <w:rPr>
-          <w:color w:val="FF0000"/>
-        </w:rPr>
-        <w:t>HandleType’s</w:t>
-      </w:r>
-      <w:proofErr w:type="spellEnd"/>
-      <w:r>
-        <w:rPr>
-          <w:color w:val="FF0000"/>
-        </w:rPr>
-        <w:t xml:space="preserve">  implicit</w:t>
-      </w:r>
-      <w:proofErr w:type="gramEnd"/>
-      <w:r>
-        <w:rPr>
-          <w:color w:val="FF0000"/>
-        </w:rPr>
-        <w:t xml:space="preserve"> conversion to </w:t>
-      </w:r>
-      <w:proofErr w:type="spellStart"/>
-      <w:r>
-        <w:rPr>
-          <w:color w:val="FF0000"/>
-        </w:rPr>
-        <w:t>bool</w:t>
-      </w:r>
-      <w:proofErr w:type="spellEnd"/>
-      <w:r>
-        <w:rPr>
-          <w:color w:val="FF0000"/>
-        </w:rPr>
-        <w:t>, which we cannot guarantee.</w:t>
-      </w:r>
-    </w:p>
-    <w:p>
-      <w:pPr>
-        <w:pStyle w:val="ListParagraph"/>
-        <w:numPr>
-          <w:ilvl w:val="1"/>
-          <w:numId w:val="1"/>
-        </w:numPr>
-        <w:rPr>
-          <w:color w:val="FF0000"/>
-        </w:rPr>
-      </w:pPr>
-      <w:proofErr w:type="spellStart"/>
-      <w:r>
-        <w:rPr>
-          <w:color w:val="FF0000"/>
-        </w:rPr>
-        <w:t>Const</w:t>
-      </w:r>
-      <w:proofErr w:type="spellEnd"/>
-      <w:r>
-        <w:rPr>
-          <w:color w:val="FF0000"/>
-        </w:rPr>
-        <w:t xml:space="preserve"> correctness.</w:t>
+        <w:t>Fix conversion to bool in classes (e.g. EnsureCleanup) to use an unspecified bool type and prevent implicit conversion to int, and also to remove the reliance on HandleType’s  implicit conversion to bool, which we cannot guarantee.</w:t>
+      </w:r>
+    </w:p>
+    <w:p>
+      <w:pPr>
+        <w:pStyle w:val="ListParagraph"/>
+        <w:numPr>
+          <w:ilvl w:val="1"/>
+          <w:numId w:val="1"/>
+        </w:numPr>
+        <w:rPr>
+          <w:color w:val="FF0000"/>
+        </w:rPr>
+      </w:pPr>
+      <w:r>
+        <w:rPr>
+          <w:color w:val="FF0000"/>
+        </w:rPr>
+        <w:t>Const correctness.</w:t>
       </w:r>
     </w:p>
     <w:p>
@@ -1341,21 +925,7 @@
         <w:rPr>
           <w:color w:val="FF0000"/>
         </w:rPr>
-        <w:t>Clean up APIs returning pairs/tuples/</w:t>
-      </w:r>
-      <w:proofErr w:type="spellStart"/>
-      <w:r>
-        <w:rPr>
-          <w:color w:val="FF0000"/>
-        </w:rPr>
-        <w:t>etc</w:t>
-      </w:r>
-      <w:proofErr w:type="spellEnd"/>
-      <w:r>
-        <w:rPr>
-          <w:color w:val="FF0000"/>
-        </w:rPr>
-        <w:t xml:space="preserve"> to return objects with named fields and/or getters.</w:t>
+        <w:t>Clean up APIs returning pairs/tuples/etc to return objects with named fields and/or getters.</w:t>
       </w:r>
     </w:p>
     <w:p>
@@ -1384,332 +954,322 @@
           <w:numId w:val="1"/>
         </w:numPr>
         <w:rPr>
-          <w:color w:val="00B050"/>
-        </w:rPr>
-      </w:pPr>
-      <w:r>
-        <w:rPr>
-          <w:color w:val="00B050"/>
-        </w:rPr>
-        <w:t>Investigate support for optional error reporting via error codes to avoid littering code with try-catch blocks in certain scenarios.</w:t>
-      </w:r>
-    </w:p>
-    <w:p>
-      <w:pPr>
-        <w:pStyle w:val="ListParagraph"/>
-        <w:numPr>
-          <w:ilvl w:val="1"/>
-          <w:numId w:val="1"/>
-        </w:numPr>
-        <w:rPr>
-          <w:color w:val="FF0000"/>
-        </w:rPr>
-      </w:pPr>
-      <w:r>
-        <w:rPr>
-          <w:color w:val="FF0000"/>
-        </w:rPr>
-        <w:t xml:space="preserve">Improve API </w:t>
-      </w:r>
-      <w:proofErr w:type="spellStart"/>
-      <w:r>
-        <w:rPr>
-          <w:color w:val="FF0000"/>
-        </w:rPr>
-        <w:t>genericity</w:t>
-      </w:r>
-      <w:proofErr w:type="spellEnd"/>
-      <w:r>
-        <w:rPr>
-          <w:color w:val="FF0000"/>
-        </w:rPr>
-        <w:t>.</w:t>
-      </w:r>
-    </w:p>
-    <w:p>
-      <w:pPr>
-        <w:pStyle w:val="ListParagraph"/>
-        <w:numPr>
-          <w:ilvl w:val="2"/>
-          <w:numId w:val="1"/>
-        </w:numPr>
-        <w:rPr>
-          <w:color w:val="FF0000"/>
-        </w:rPr>
-      </w:pPr>
-      <w:r>
-        <w:rPr>
-          <w:color w:val="FF0000"/>
-        </w:rPr>
-        <w:t>Instead of taking or returning a vector&lt;T&gt;, instead use a C&lt;T&gt; where ‘C’ is a template parameter representing an arbitrary container.</w:t>
-      </w:r>
-    </w:p>
-    <w:p>
-      <w:pPr>
-        <w:pStyle w:val="ListParagraph"/>
-        <w:numPr>
-          <w:ilvl w:val="2"/>
-          <w:numId w:val="1"/>
-        </w:numPr>
-        <w:rPr>
-          <w:color w:val="FF0000"/>
-        </w:rPr>
-      </w:pPr>
-      <w:r>
-        <w:rPr>
-          <w:color w:val="FF0000"/>
-        </w:rPr>
-        <w:t>Use ‘ranges’ over direct containers where possible.</w:t>
-      </w:r>
-    </w:p>
-    <w:p>
-      <w:pPr>
-        <w:pStyle w:val="ListParagraph"/>
-        <w:numPr>
-          <w:ilvl w:val="0"/>
-          <w:numId w:val="1"/>
-        </w:numPr>
-        <w:rPr>
-          <w:color w:val="00B050"/>
-        </w:rPr>
-      </w:pPr>
-      <w:r>
-        <w:rPr>
-          <w:color w:val="00B050"/>
-        </w:rPr>
-        <w:t>Improved binary generation and distribution.</w:t>
-      </w:r>
-    </w:p>
-    <w:p>
-      <w:pPr>
-        <w:pStyle w:val="ListParagraph"/>
-        <w:numPr>
-          <w:ilvl w:val="1"/>
-          <w:numId w:val="1"/>
-        </w:numPr>
-        <w:rPr>
-          <w:color w:val="00B050"/>
-        </w:rPr>
-      </w:pPr>
-      <w:r>
-        <w:rPr>
-          <w:color w:val="00B050"/>
-        </w:rPr>
-        <w:t>Binaries with update server.</w:t>
-      </w:r>
-    </w:p>
-    <w:p>
-      <w:pPr>
-        <w:pStyle w:val="ListParagraph"/>
-        <w:numPr>
-          <w:ilvl w:val="1"/>
-          <w:numId w:val="1"/>
-        </w:numPr>
-        <w:rPr>
-          <w:color w:val="00B050"/>
-        </w:rPr>
-      </w:pPr>
-      <w:r>
-        <w:rPr>
-          <w:color w:val="00B050"/>
-        </w:rPr>
-        <w:t>Automatic binary versioning using SVN revision.</w:t>
-      </w:r>
-    </w:p>
-    <w:p>
-      <w:pPr>
-        <w:pStyle w:val="ListParagraph"/>
-        <w:numPr>
-          <w:ilvl w:val="1"/>
-          <w:numId w:val="1"/>
-        </w:numPr>
-        <w:rPr>
-          <w:color w:val="00B050"/>
-        </w:rPr>
-      </w:pPr>
-      <w:r>
-        <w:rPr>
-          <w:color w:val="00B050"/>
-        </w:rPr>
-        <w:t>Automatic build bot.</w:t>
-      </w:r>
-    </w:p>
-    <w:p>
-      <w:pPr>
-        <w:pStyle w:val="ListParagraph"/>
-        <w:numPr>
-          <w:ilvl w:val="1"/>
-          <w:numId w:val="1"/>
-        </w:numPr>
-        <w:rPr>
-          <w:color w:val="00B050"/>
-        </w:rPr>
-      </w:pPr>
-      <w:r>
-        <w:rPr>
-          <w:color w:val="00B050"/>
-        </w:rPr>
-        <w:t xml:space="preserve">Digital signature (for build bot, WER, </w:t>
-      </w:r>
-      <w:proofErr w:type="spellStart"/>
-      <w:r>
-        <w:rPr>
-          <w:color w:val="00B050"/>
-        </w:rPr>
-        <w:t>etc</w:t>
-      </w:r>
-      <w:proofErr w:type="spellEnd"/>
-      <w:r>
-        <w:rPr>
-          <w:color w:val="00B050"/>
-        </w:rPr>
-        <w:t>).</w:t>
-      </w:r>
-    </w:p>
-    <w:p>
-      <w:pPr>
-        <w:pStyle w:val="ListParagraph"/>
-        <w:numPr>
-          <w:ilvl w:val="0"/>
-          <w:numId w:val="1"/>
-        </w:numPr>
-        <w:rPr>
-          <w:color w:val="FF0000"/>
-        </w:rPr>
-      </w:pPr>
-      <w:r>
-        <w:rPr>
-          <w:color w:val="FF0000"/>
-        </w:rPr>
-        <w:t>Reduce compile time.</w:t>
-      </w:r>
-    </w:p>
-    <w:p>
-      <w:pPr>
-        <w:pStyle w:val="ListParagraph"/>
-        <w:numPr>
-          <w:ilvl w:val="1"/>
-          <w:numId w:val="1"/>
-        </w:numPr>
-        <w:rPr>
-          <w:color w:val="FF0000"/>
-        </w:rPr>
-      </w:pPr>
-      <w:r>
-        <w:rPr>
-          <w:color w:val="FF0000"/>
-        </w:rPr>
-        <w:t>Reduce include dependencies.</w:t>
-      </w:r>
-    </w:p>
-    <w:p>
-      <w:pPr>
-        <w:pStyle w:val="ListParagraph"/>
-        <w:numPr>
-          <w:ilvl w:val="2"/>
-          <w:numId w:val="1"/>
-        </w:numPr>
-        <w:rPr>
-          <w:color w:val="FF0000"/>
-        </w:rPr>
-      </w:pPr>
-      <w:r>
-        <w:rPr>
-          <w:color w:val="FF0000"/>
-        </w:rPr>
-        <w:t>Pointer-to-</w:t>
-      </w:r>
-      <w:proofErr w:type="spellStart"/>
-      <w:r>
-        <w:rPr>
-          <w:color w:val="FF0000"/>
-        </w:rPr>
-        <w:t>impl</w:t>
-      </w:r>
-      <w:proofErr w:type="spellEnd"/>
-      <w:r>
-        <w:rPr>
-          <w:color w:val="FF0000"/>
-        </w:rPr>
-        <w:t xml:space="preserve"> idiom.</w:t>
-      </w:r>
-    </w:p>
-    <w:p>
-      <w:pPr>
-        <w:pStyle w:val="ListParagraph"/>
-        <w:numPr>
-          <w:ilvl w:val="1"/>
-          <w:numId w:val="1"/>
-        </w:numPr>
-        <w:rPr>
-          <w:color w:val="FF0000"/>
-        </w:rPr>
-      </w:pPr>
-      <w:r>
-        <w:rPr>
-          <w:color w:val="FF0000"/>
-        </w:rPr>
-        <w:t xml:space="preserve">PCH support using </w:t>
-      </w:r>
-      <w:proofErr w:type="spellStart"/>
-      <w:r>
-        <w:rPr>
-          <w:color w:val="FF0000"/>
-        </w:rPr>
-        <w:t>Boost.Build</w:t>
-      </w:r>
-      <w:proofErr w:type="spellEnd"/>
-      <w:r>
-        <w:rPr>
-          <w:color w:val="FF0000"/>
-        </w:rPr>
-        <w:t>.</w:t>
-      </w:r>
-    </w:p>
-    <w:p>
-      <w:pPr>
-        <w:pStyle w:val="ListParagraph"/>
-        <w:numPr>
-          <w:ilvl w:val="1"/>
-          <w:numId w:val="1"/>
-        </w:numPr>
-        <w:rPr>
-          <w:color w:val="FF0000"/>
-        </w:rPr>
-      </w:pPr>
-      <w:r>
-        <w:rPr>
-          <w:color w:val="FF0000"/>
-        </w:rPr>
-        <w:t>Decouple components if possible.</w:t>
-      </w:r>
-    </w:p>
-    <w:p>
-      <w:pPr>
-        <w:pStyle w:val="ListParagraph"/>
-        <w:numPr>
-          <w:ilvl w:val="0"/>
-          <w:numId w:val="1"/>
-        </w:numPr>
-        <w:rPr>
-          <w:color w:val="00B050"/>
-        </w:rPr>
-      </w:pPr>
+          <w:color w:val="FF0000"/>
+        </w:rPr>
+      </w:pPr>
+      <w:r>
+        <w:rPr>
+          <w:color w:val="FF0000"/>
+        </w:rPr>
+        <w:t>Investigate OpenMP support.</w:t>
+      </w:r>
+    </w:p>
+    <w:p>
+      <w:pPr>
+        <w:pStyle w:val="ListParagraph"/>
+        <w:numPr>
+          <w:ilvl w:val="1"/>
+          <w:numId w:val="1"/>
+        </w:numPr>
+        <w:rPr>
+          <w:color w:val="FF0000"/>
+        </w:rPr>
+      </w:pPr>
+      <w:r>
+        <w:rPr>
+          <w:color w:val="FF0000"/>
+        </w:rPr>
+        <w:t>Review and ‘rewrite’ in-code documentation/comments.</w:t>
+      </w:r>
+    </w:p>
+    <w:p>
+      <w:pPr>
+        <w:pStyle w:val="ListParagraph"/>
+        <w:numPr>
+          <w:ilvl w:val="1"/>
+          <w:numId w:val="1"/>
+        </w:numPr>
+        <w:rPr>
+          <w:color w:val="FF0000"/>
+        </w:rPr>
+      </w:pPr>
+      <w:r>
+        <w:rPr>
+          <w:color w:val="FF0000"/>
+        </w:rPr>
+        <w:t>Tests for remaining ‘detail’ components such as EnsureCleanup, StringBuffer, etc.</w:t>
+      </w:r>
       <w:bookmarkStart w:id="0" w:name="_GoBack"/>
       <w:bookmarkEnd w:id="0"/>
-      <w:proofErr w:type="spellStart"/>
-      <w:r>
-        <w:rPr>
-          <w:color w:val="00B050"/>
-        </w:rPr>
-        <w:t>Todo</w:t>
-      </w:r>
-      <w:proofErr w:type="spellEnd"/>
-      <w:r>
-        <w:rPr>
-          <w:color w:val="00B050"/>
-        </w:rPr>
-        <w:t xml:space="preserve"> list.</w:t>
+    </w:p>
+    <w:p>
+      <w:pPr>
+        <w:pStyle w:val="ListParagraph"/>
+        <w:numPr>
+          <w:ilvl w:val="1"/>
+          <w:numId w:val="1"/>
+        </w:numPr>
+        <w:rPr>
+          <w:color w:val="00B050"/>
+        </w:rPr>
+      </w:pPr>
+      <w:r>
+        <w:rPr>
+          <w:color w:val="00B050"/>
+        </w:rPr>
+        <w:t>Investigate support for optional error reporting via error codes to avoid littering code with try-catch blocks in certain scenarios.</w:t>
+      </w:r>
+    </w:p>
+    <w:p>
+      <w:pPr>
+        <w:pStyle w:val="ListParagraph"/>
+        <w:numPr>
+          <w:ilvl w:val="1"/>
+          <w:numId w:val="1"/>
+        </w:numPr>
+        <w:rPr>
+          <w:color w:val="FF0000"/>
+        </w:rPr>
+      </w:pPr>
+      <w:r>
+        <w:rPr>
+          <w:color w:val="FF0000"/>
+        </w:rPr>
+        <w:t>Improve API genericity.</w:t>
+      </w:r>
+    </w:p>
+    <w:p>
+      <w:pPr>
+        <w:pStyle w:val="ListParagraph"/>
+        <w:numPr>
+          <w:ilvl w:val="2"/>
+          <w:numId w:val="1"/>
+        </w:numPr>
+        <w:rPr>
+          <w:color w:val="FF0000"/>
+        </w:rPr>
+      </w:pPr>
+      <w:r>
+        <w:rPr>
+          <w:color w:val="FF0000"/>
+        </w:rPr>
+        <w:t>Instead of taking or returning a vector&lt;T&gt;, instead use a C&lt;T&gt; where ‘C’ is a template parameter representing an arbitrary container.</w:t>
+      </w:r>
+    </w:p>
+    <w:p>
+      <w:pPr>
+        <w:pStyle w:val="ListParagraph"/>
+        <w:numPr>
+          <w:ilvl w:val="2"/>
+          <w:numId w:val="1"/>
+        </w:numPr>
+        <w:rPr>
+          <w:color w:val="FF0000"/>
+        </w:rPr>
+      </w:pPr>
+      <w:r>
+        <w:rPr>
+          <w:color w:val="FF0000"/>
+        </w:rPr>
+        <w:t>Use ‘ranges’ over direct containers where possible.</w:t>
+      </w:r>
+    </w:p>
+    <w:p>
+      <w:pPr>
+        <w:pStyle w:val="ListParagraph"/>
+        <w:numPr>
+          <w:ilvl w:val="0"/>
+          <w:numId w:val="1"/>
+        </w:numPr>
+        <w:rPr>
+          <w:color w:val="00B050"/>
+        </w:rPr>
+      </w:pPr>
+      <w:r>
+        <w:rPr>
+          <w:color w:val="00B050"/>
+        </w:rPr>
+        <w:t>Improved binary generation and distribution.</w:t>
+      </w:r>
+    </w:p>
+    <w:p>
+      <w:pPr>
+        <w:pStyle w:val="ListParagraph"/>
+        <w:numPr>
+          <w:ilvl w:val="1"/>
+          <w:numId w:val="1"/>
+        </w:numPr>
+        <w:rPr>
+          <w:color w:val="00B050"/>
+        </w:rPr>
+      </w:pPr>
+      <w:r>
+        <w:rPr>
+          <w:color w:val="00B050"/>
+        </w:rPr>
+        <w:t>Binaries with update server.</w:t>
+      </w:r>
+    </w:p>
+    <w:p>
+      <w:pPr>
+        <w:pStyle w:val="ListParagraph"/>
+        <w:numPr>
+          <w:ilvl w:val="1"/>
+          <w:numId w:val="1"/>
+        </w:numPr>
+        <w:rPr>
+          <w:color w:val="00B050"/>
+        </w:rPr>
+      </w:pPr>
+      <w:r>
+        <w:rPr>
+          <w:color w:val="00B050"/>
+        </w:rPr>
+        <w:t>Automatic binary versioning using SVN revision.</w:t>
+      </w:r>
+    </w:p>
+    <w:p>
+      <w:pPr>
+        <w:pStyle w:val="ListParagraph"/>
+        <w:numPr>
+          <w:ilvl w:val="1"/>
+          <w:numId w:val="1"/>
+        </w:numPr>
+        <w:rPr>
+          <w:color w:val="00B050"/>
+        </w:rPr>
+      </w:pPr>
+      <w:r>
+        <w:rPr>
+          <w:color w:val="00B050"/>
+        </w:rPr>
+        <w:t>Automatic build bot.</w:t>
+      </w:r>
+    </w:p>
+    <w:p>
+      <w:pPr>
+        <w:pStyle w:val="ListParagraph"/>
+        <w:numPr>
+          <w:ilvl w:val="1"/>
+          <w:numId w:val="1"/>
+        </w:numPr>
+        <w:rPr>
+          <w:color w:val="00B050"/>
+        </w:rPr>
+      </w:pPr>
+      <w:r>
+        <w:rPr>
+          <w:color w:val="00B050"/>
+        </w:rPr>
+        <w:t>Digital signature (for build bot, WER, etc).</w:t>
+      </w:r>
+    </w:p>
+    <w:p>
+      <w:pPr>
+        <w:pStyle w:val="ListParagraph"/>
+        <w:numPr>
+          <w:ilvl w:val="0"/>
+          <w:numId w:val="1"/>
+        </w:numPr>
+        <w:rPr>
+          <w:color w:val="FF0000"/>
+        </w:rPr>
+      </w:pPr>
+      <w:r>
+        <w:rPr>
+          <w:color w:val="FF0000"/>
+        </w:rPr>
+        <w:t>Reduce compile time.</w:t>
+      </w:r>
+    </w:p>
+    <w:p>
+      <w:pPr>
+        <w:pStyle w:val="ListParagraph"/>
+        <w:numPr>
+          <w:ilvl w:val="1"/>
+          <w:numId w:val="1"/>
+        </w:numPr>
+        <w:rPr>
+          <w:color w:val="FF0000"/>
+        </w:rPr>
+      </w:pPr>
+      <w:r>
+        <w:rPr>
+          <w:color w:val="FF0000"/>
+        </w:rPr>
+        <w:t>Reduce include dependencies.</w:t>
+      </w:r>
+    </w:p>
+    <w:p>
+      <w:pPr>
+        <w:pStyle w:val="ListParagraph"/>
+        <w:numPr>
+          <w:ilvl w:val="2"/>
+          <w:numId w:val="1"/>
+        </w:numPr>
+        <w:rPr>
+          <w:color w:val="FF0000"/>
+        </w:rPr>
+      </w:pPr>
+      <w:r>
+        <w:rPr>
+          <w:color w:val="FF0000"/>
+        </w:rPr>
+        <w:t>Pointer-to-impl idiom.</w:t>
+      </w:r>
+    </w:p>
+    <w:p>
+      <w:pPr>
+        <w:pStyle w:val="ListParagraph"/>
+        <w:numPr>
+          <w:ilvl w:val="1"/>
+          <w:numId w:val="1"/>
+        </w:numPr>
+        <w:rPr>
+          <w:color w:val="FF0000"/>
+        </w:rPr>
+      </w:pPr>
+      <w:r>
+        <w:rPr>
+          <w:color w:val="FF0000"/>
+        </w:rPr>
+        <w:t>PCH support using Boost.Build.</w:t>
+      </w:r>
+    </w:p>
+    <w:p>
+      <w:pPr>
+        <w:pStyle w:val="ListParagraph"/>
+        <w:numPr>
+          <w:ilvl w:val="1"/>
+          <w:numId w:val="1"/>
+        </w:numPr>
+        <w:rPr>
+          <w:color w:val="FF0000"/>
+        </w:rPr>
+      </w:pPr>
+      <w:r>
+        <w:rPr>
+          <w:color w:val="FF0000"/>
+        </w:rPr>
+        <w:t>Decouple components if possible.</w:t>
+      </w:r>
+    </w:p>
+    <w:p>
+      <w:pPr>
+        <w:pStyle w:val="ListParagraph"/>
+        <w:numPr>
+          <w:ilvl w:val="0"/>
+          <w:numId w:val="1"/>
+        </w:numPr>
+        <w:rPr>
+          <w:color w:val="00B050"/>
+        </w:rPr>
+      </w:pPr>
+      <w:r>
+        <w:rPr>
+          <w:color w:val="00B050"/>
+        </w:rPr>
+        <w:t>Todo list.</w:t>
       </w:r>
     </w:p>
     <w:p>
@@ -1745,61 +1305,19 @@
         <w:rPr>
           <w:color w:val="00B050"/>
         </w:rPr>
-        <w:t xml:space="preserve">Performance improvements in potential bottlenecks (e.g. Iterators, Scanner, </w:t>
-      </w:r>
-      <w:proofErr w:type="spellStart"/>
-      <w:r>
-        <w:rPr>
-          <w:color w:val="00B050"/>
-        </w:rPr>
-        <w:t>PeLib</w:t>
-      </w:r>
-      <w:proofErr w:type="spellEnd"/>
-      <w:r>
-        <w:rPr>
-          <w:color w:val="00B050"/>
-        </w:rPr>
-        <w:t>,</w:t>
-      </w:r>
-      <w:r>
-        <w:rPr>
-          <w:color w:val="00B050"/>
-        </w:rPr>
-        <w:t xml:space="preserve"> </w:t>
-      </w:r>
-      <w:proofErr w:type="spellStart"/>
-      <w:r>
-        <w:rPr>
-          <w:color w:val="00B050"/>
-        </w:rPr>
-        <w:t>FindPattern</w:t>
-      </w:r>
-      <w:proofErr w:type="spellEnd"/>
-      <w:r>
-        <w:rPr>
-          <w:color w:val="00B050"/>
-        </w:rPr>
-        <w:t>,</w:t>
-      </w:r>
-      <w:r>
-        <w:rPr>
-          <w:color w:val="00B050"/>
-        </w:rPr>
-        <w:t xml:space="preserve"> </w:t>
-      </w:r>
-      <w:proofErr w:type="spellStart"/>
-      <w:r>
-        <w:rPr>
-          <w:color w:val="00B050"/>
-        </w:rPr>
-        <w:t>etc</w:t>
-      </w:r>
-      <w:proofErr w:type="spellEnd"/>
-      <w:r>
-        <w:rPr>
-          <w:color w:val="00B050"/>
-        </w:rPr>
-        <w:t>)</w:t>
+        <w:t>Performance improvements in potential bottlenecks (e.g. Iterators, Scanner, PeLib,</w:t>
+      </w:r>
+      <w:r>
+        <w:rPr>
+          <w:color w:val="00B050"/>
+        </w:rPr>
+        <w:t xml:space="preserve"> FindPattern,</w:t>
+      </w:r>
+      <w:r>
+        <w:rPr>
+          <w:color w:val="00B050"/>
+        </w:rPr>
+        <w:t xml:space="preserve"> etc)</w:t>
       </w:r>
       <w:r>
         <w:rPr>
@@ -1819,6 +1337,7 @@
           <w:b/>
           <w:color w:val="000000" w:themeColor="text1"/>
         </w:rPr>
+        <w:lastRenderedPageBreak/>
         <w:t>New Modules</w:t>
       </w:r>
     </w:p>
@@ -1837,7 +1356,6 @@
         <w:rPr>
           <w:color w:val="00B050"/>
         </w:rPr>
-        <w:lastRenderedPageBreak/>
         <w:t>Cheat Engine ‘replacement’.</w:t>
       </w:r>
     </w:p>
@@ -1856,21 +1374,7 @@
         <w:rPr>
           <w:color w:val="00B050"/>
         </w:rPr>
-        <w:t xml:space="preserve">Helper service to run </w:t>
-      </w:r>
-      <w:proofErr w:type="spellStart"/>
-      <w:r>
-        <w:rPr>
-          <w:color w:val="00B050"/>
-        </w:rPr>
-        <w:t>HadesMem</w:t>
-      </w:r>
-      <w:proofErr w:type="spellEnd"/>
-      <w:r>
-        <w:rPr>
-          <w:color w:val="00B050"/>
-        </w:rPr>
-        <w:t xml:space="preserve"> tools as ‘SYSTEM’ for when manipulation certain protected/critical processes (running in separate desktops, sessions, etc.).</w:t>
+        <w:t>Helper service to run HadesMem tools as ‘SYSTEM’ for when manipulation certain protected/critical processes (running in separate desktops, sessions, etc.).</w:t>
       </w:r>
     </w:p>
     <w:p>
@@ -2128,21 +1632,7 @@
         <w:rPr>
           <w:color w:val="00B050"/>
         </w:rPr>
-        <w:t xml:space="preserve">No ‘external’ (read: </w:t>
-      </w:r>
-      <w:proofErr w:type="spellStart"/>
-      <w:r>
-        <w:rPr>
-          <w:color w:val="00B050"/>
-        </w:rPr>
-        <w:t>MMHelper</w:t>
-      </w:r>
-      <w:proofErr w:type="spellEnd"/>
-      <w:r>
-        <w:rPr>
-          <w:color w:val="00B050"/>
-        </w:rPr>
-        <w:t>) dependencies.</w:t>
+        <w:t>No ‘external’ (read: MMHelper) dependencies.</w:t>
       </w:r>
     </w:p>
     <w:p>
@@ -2214,67 +1704,25 @@
         <w:rPr>
           <w:color w:val="00B050"/>
         </w:rPr>
-        <w:t xml:space="preserve">Custom </w:t>
-      </w:r>
-      <w:proofErr w:type="spellStart"/>
-      <w:r>
-        <w:rPr>
-          <w:color w:val="00B050"/>
-        </w:rPr>
-        <w:t>GetModuleHandle</w:t>
-      </w:r>
-      <w:proofErr w:type="spellEnd"/>
-      <w:r>
-        <w:rPr>
-          <w:color w:val="00B050"/>
-        </w:rPr>
-        <w:t xml:space="preserve">, </w:t>
-      </w:r>
-      <w:proofErr w:type="spellStart"/>
-      <w:r>
-        <w:rPr>
-          <w:color w:val="00B050"/>
-        </w:rPr>
-        <w:t>GetProcAddress</w:t>
-      </w:r>
-      <w:proofErr w:type="spellEnd"/>
-      <w:r>
-        <w:rPr>
-          <w:color w:val="00B050"/>
-        </w:rPr>
-        <w:t>, etc.</w:t>
-      </w:r>
-    </w:p>
-    <w:p>
-      <w:pPr>
-        <w:pStyle w:val="ListParagraph"/>
-        <w:numPr>
-          <w:ilvl w:val="0"/>
-          <w:numId w:val="1"/>
-        </w:numPr>
-        <w:rPr>
-          <w:color w:val="00B050"/>
-        </w:rPr>
-      </w:pPr>
-      <w:r>
-        <w:rPr>
-          <w:color w:val="00B050"/>
-        </w:rPr>
-        <w:t xml:space="preserve">C++ </w:t>
-      </w:r>
-      <w:proofErr w:type="spellStart"/>
-      <w:r>
-        <w:rPr>
-          <w:color w:val="00B050"/>
-        </w:rPr>
-        <w:t>WinAPI</w:t>
-      </w:r>
-      <w:proofErr w:type="spellEnd"/>
-      <w:r>
-        <w:rPr>
-          <w:color w:val="00B050"/>
-        </w:rPr>
-        <w:t xml:space="preserve"> wrapper.</w:t>
+        <w:t>Custom GetModuleHandle, GetProcAddress, etc.</w:t>
+      </w:r>
+    </w:p>
+    <w:p>
+      <w:pPr>
+        <w:pStyle w:val="ListParagraph"/>
+        <w:numPr>
+          <w:ilvl w:val="0"/>
+          <w:numId w:val="1"/>
+        </w:numPr>
+        <w:rPr>
+          <w:color w:val="00B050"/>
+        </w:rPr>
+      </w:pPr>
+      <w:r>
+        <w:rPr>
+          <w:color w:val="00B050"/>
+        </w:rPr>
+        <w:t>C++ WinAPI wrapper.</w:t>
       </w:r>
     </w:p>
     <w:p>
@@ -2308,7 +1756,6 @@
           <w:color w:val="000000" w:themeColor="text1"/>
         </w:rPr>
       </w:pPr>
-      <w:proofErr w:type="spellStart"/>
       <w:r>
         <w:rPr>
           <w:b/>
@@ -2316,7 +1763,6 @@
         </w:rPr>
         <w:t>MemoryMgr</w:t>
       </w:r>
-      <w:proofErr w:type="spellEnd"/>
     </w:p>
     <w:p>
       <w:pPr>
@@ -2351,21 +1797,7 @@
         <w:rPr>
           <w:color w:val="FF0000"/>
         </w:rPr>
-        <w:t xml:space="preserve">Improve </w:t>
-      </w:r>
-      <w:proofErr w:type="spellStart"/>
-      <w:r>
-        <w:rPr>
-          <w:color w:val="FF0000"/>
-        </w:rPr>
-        <w:t>genericity</w:t>
-      </w:r>
-      <w:proofErr w:type="spellEnd"/>
-      <w:r>
-        <w:rPr>
-          <w:color w:val="FF0000"/>
-        </w:rPr>
-        <w:t xml:space="preserve"> of parameter passing in remote function caller.</w:t>
+        <w:t>Improve genericity of parameter passing in remote function caller.</w:t>
       </w:r>
     </w:p>
     <w:p>
@@ -2583,35 +2015,7 @@
         <w:rPr>
           <w:color w:val="00B050"/>
         </w:rPr>
-        <w:t>Get address of Kernel32</w:t>
-      </w:r>
-      <w:proofErr w:type="gramStart"/>
-      <w:r>
-        <w:rPr>
-          <w:color w:val="00B050"/>
-        </w:rPr>
-        <w:t>!LoadLibrary</w:t>
-      </w:r>
-      <w:proofErr w:type="gramEnd"/>
-      <w:r>
-        <w:rPr>
-          <w:color w:val="00B050"/>
-        </w:rPr>
-        <w:t xml:space="preserve"> ‘manually’ rather than using a local </w:t>
-      </w:r>
-      <w:proofErr w:type="spellStart"/>
-      <w:r>
-        <w:rPr>
-          <w:color w:val="00B050"/>
-        </w:rPr>
-        <w:t>GetProcAddress</w:t>
-      </w:r>
-      <w:proofErr w:type="spellEnd"/>
-      <w:r>
-        <w:rPr>
-          <w:color w:val="00B050"/>
-        </w:rPr>
-        <w:t xml:space="preserve"> and </w:t>
+        <w:t xml:space="preserve">Get address of Kernel32!LoadLibrary ‘manually’ rather than using a local GetProcAddress and </w:t>
       </w:r>
       <w:r>
         <w:rPr>
@@ -2635,21 +2039,7 @@
         <w:rPr>
           <w:color w:val="00B050"/>
         </w:rPr>
-        <w:t xml:space="preserve">Whilst this works in all normal cases, it doesn’t work when the target has shims enabled which hook </w:t>
-      </w:r>
-      <w:proofErr w:type="spellStart"/>
-      <w:r>
-        <w:rPr>
-          <w:color w:val="00B050"/>
-        </w:rPr>
-        <w:t>LoadLibrary</w:t>
-      </w:r>
-      <w:proofErr w:type="spellEnd"/>
-      <w:r>
-        <w:rPr>
-          <w:color w:val="00B050"/>
-        </w:rPr>
-        <w:t>.</w:t>
+        <w:t>Whilst this works in all normal cases, it doesn’t work when the target has shims enabled which hook LoadLibrary.</w:t>
       </w:r>
     </w:p>
     <w:p>
@@ -2663,6 +2053,7 @@
           <w:b/>
           <w:color w:val="000000" w:themeColor="text1"/>
         </w:rPr>
+        <w:lastRenderedPageBreak/>
         <w:t>Patcher</w:t>
       </w:r>
     </w:p>
@@ -2681,7 +2072,6 @@
         <w:rPr>
           <w:color w:val="00B050"/>
         </w:rPr>
-        <w:lastRenderedPageBreak/>
         <w:t>VEH hooking (both INT3 and DR).</w:t>
       </w:r>
     </w:p>
@@ -2724,21 +2114,7 @@
         <w:rPr>
           <w:color w:val="00B050"/>
         </w:rPr>
-        <w:t xml:space="preserve"> </w:t>
-      </w:r>
-      <w:proofErr w:type="gramStart"/>
-      <w:r>
-        <w:rPr>
-          <w:color w:val="00B050"/>
-        </w:rPr>
-        <w:t>x64</w:t>
-      </w:r>
-      <w:proofErr w:type="gramEnd"/>
-      <w:r>
-        <w:rPr>
-          <w:color w:val="00B050"/>
-        </w:rPr>
-        <w:t xml:space="preserve"> has far more IP relative instructions than x86.</w:t>
+        <w:t xml:space="preserve"> x64 has far more IP relative instructions than x86.</w:t>
       </w:r>
     </w:p>
     <w:p>
@@ -2800,19 +2176,11 @@
           <w:color w:val="00B050"/>
         </w:rPr>
       </w:pPr>
-      <w:proofErr w:type="spellStart"/>
-      <w:r>
-        <w:rPr>
-          <w:color w:val="00B050"/>
-        </w:rPr>
-        <w:t>Uncopyable</w:t>
-      </w:r>
-      <w:proofErr w:type="spellEnd"/>
-      <w:r>
-        <w:rPr>
-          <w:color w:val="00B050"/>
-        </w:rPr>
-        <w:t>, so make moveable.</w:t>
+      <w:r>
+        <w:rPr>
+          <w:color w:val="00B050"/>
+        </w:rPr>
+        <w:t>Uncopyable, so make moveable.</w:t>
       </w:r>
     </w:p>
     <w:p>
@@ -2902,35 +2270,7 @@
         <w:rPr>
           <w:color w:val="00B050"/>
         </w:rPr>
-        <w:t>Detect cases where hooking may overflow past the end of a function, and fail. (Provide policy or flag to allow overriding this behaviour.) Examples may be instructions such as ‘</w:t>
-      </w:r>
-      <w:proofErr w:type="spellStart"/>
-      <w:r>
-        <w:rPr>
-          <w:color w:val="00B050"/>
-        </w:rPr>
-        <w:t>int</w:t>
-      </w:r>
-      <w:proofErr w:type="spellEnd"/>
-      <w:r>
-        <w:rPr>
-          <w:color w:val="00B050"/>
-        </w:rPr>
-        <w:t xml:space="preserve"> 3’, ‘ret’, ‘</w:t>
-      </w:r>
-      <w:proofErr w:type="spellStart"/>
-      <w:r>
-        <w:rPr>
-          <w:color w:val="00B050"/>
-        </w:rPr>
-        <w:t>jmp</w:t>
-      </w:r>
-      <w:proofErr w:type="spellEnd"/>
-      <w:r>
-        <w:rPr>
-          <w:color w:val="00B050"/>
-        </w:rPr>
-        <w:t>’, etc.</w:t>
+        <w:t>Detect cases where hooking may overflow past the end of a function, and fail. (Provide policy or flag to allow overriding this behaviour.) Examples may be instructions such as ‘int 3’, ‘ret’, ‘jmp’, etc.</w:t>
       </w:r>
     </w:p>
     <w:p>
@@ -2939,7 +2279,6 @@
           <w:color w:val="000000" w:themeColor="text1"/>
         </w:rPr>
       </w:pPr>
-      <w:proofErr w:type="spellStart"/>
       <w:r>
         <w:rPr>
           <w:b/>
@@ -2947,7 +2286,6 @@
         </w:rPr>
         <w:t>FindPattern</w:t>
       </w:r>
-      <w:proofErr w:type="spellEnd"/>
     </w:p>
     <w:p>
       <w:pPr>
@@ -3039,7 +2377,6 @@
           <w:color w:val="000000" w:themeColor="text1"/>
         </w:rPr>
       </w:pPr>
-      <w:proofErr w:type="spellStart"/>
       <w:r>
         <w:rPr>
           <w:b/>
@@ -3047,7 +2384,6 @@
         </w:rPr>
         <w:t>PeLib</w:t>
       </w:r>
-      <w:proofErr w:type="spellEnd"/>
     </w:p>
     <w:p>
       <w:pPr>
@@ -3112,21 +2448,7 @@
         <w:rPr>
           <w:color w:val="FF0000"/>
         </w:rPr>
-        <w:t xml:space="preserve">Investigate use of virtual functions for file </w:t>
-      </w:r>
-      <w:proofErr w:type="spellStart"/>
-      <w:r>
-        <w:rPr>
-          <w:color w:val="FF0000"/>
-        </w:rPr>
-        <w:t>vs</w:t>
-      </w:r>
-      <w:proofErr w:type="spellEnd"/>
-      <w:r>
-        <w:rPr>
-          <w:color w:val="FF0000"/>
-        </w:rPr>
-        <w:t xml:space="preserve"> memory</w:t>
+        <w:t>Investigate use of virtual functions for file vs memory</w:t>
       </w:r>
       <w:r>
         <w:rPr>
@@ -3138,21 +2460,7 @@
         <w:rPr>
           <w:color w:val="FF0000"/>
         </w:rPr>
-        <w:t xml:space="preserve"> (</w:t>
-      </w:r>
-      <w:proofErr w:type="spellStart"/>
-      <w:r>
-        <w:rPr>
-          <w:color w:val="FF0000"/>
-        </w:rPr>
-        <w:t>RvaToVa</w:t>
-      </w:r>
-      <w:proofErr w:type="spellEnd"/>
-      <w:r>
-        <w:rPr>
-          <w:color w:val="FF0000"/>
-        </w:rPr>
-        <w:t>)</w:t>
+        <w:t xml:space="preserve"> (RvaToVa)</w:t>
       </w:r>
       <w:r>
         <w:rPr>
@@ -3218,67 +2526,25 @@
         <w:rPr>
           <w:color w:val="FF0000"/>
         </w:rPr>
-        <w:t xml:space="preserve">Check </w:t>
-      </w:r>
-      <w:proofErr w:type="spellStart"/>
-      <w:r>
-        <w:rPr>
-          <w:color w:val="FF0000"/>
-        </w:rPr>
-        <w:t>NumberOfRvaAndSizes</w:t>
-      </w:r>
-      <w:proofErr w:type="spellEnd"/>
-      <w:r>
-        <w:rPr>
-          <w:color w:val="FF0000"/>
-        </w:rPr>
-        <w:t xml:space="preserve"> in </w:t>
-      </w:r>
-      <w:proofErr w:type="spellStart"/>
-      <w:r>
-        <w:rPr>
-          <w:color w:val="FF0000"/>
-        </w:rPr>
-        <w:t>NtHeaders</w:t>
-      </w:r>
-      <w:proofErr w:type="spellEnd"/>
-      <w:r>
-        <w:rPr>
-          <w:color w:val="FF0000"/>
-        </w:rPr>
-        <w:t xml:space="preserve"> before attempting to retrieve a data dir.</w:t>
-      </w:r>
-    </w:p>
-    <w:p>
-      <w:pPr>
-        <w:pStyle w:val="ListParagraph"/>
-        <w:numPr>
-          <w:ilvl w:val="0"/>
-          <w:numId w:val="1"/>
-        </w:numPr>
-        <w:rPr>
-          <w:color w:val="FF0000"/>
-        </w:rPr>
-      </w:pPr>
-      <w:r>
-        <w:rPr>
-          <w:color w:val="FF0000"/>
-        </w:rPr>
-        <w:t xml:space="preserve">Cache base pointers </w:t>
-      </w:r>
-      <w:proofErr w:type="spellStart"/>
-      <w:r>
-        <w:rPr>
-          <w:color w:val="FF0000"/>
-        </w:rPr>
-        <w:t>etc</w:t>
-      </w:r>
-      <w:proofErr w:type="spellEnd"/>
-      <w:r>
-        <w:rPr>
-          <w:color w:val="FF0000"/>
-        </w:rPr>
-        <w:t xml:space="preserve"> rather than retrieving it manually in every getter/setter. Slightly less ‘robust’, but due to the typically ‘read-only’ nature of the data this is the expected behaviour in all known cases anyway.</w:t>
+        <w:t>Check NumberOfRvaAndSizes in NtHeaders before attempting to retrieve a data dir.</w:t>
+      </w:r>
+    </w:p>
+    <w:p>
+      <w:pPr>
+        <w:pStyle w:val="ListParagraph"/>
+        <w:numPr>
+          <w:ilvl w:val="0"/>
+          <w:numId w:val="1"/>
+        </w:numPr>
+        <w:rPr>
+          <w:color w:val="FF0000"/>
+        </w:rPr>
+      </w:pPr>
+      <w:r>
+        <w:rPr>
+          <w:color w:val="FF0000"/>
+        </w:rPr>
+        <w:t>Cache base pointers etc rather than retrieving it manually in every getter/setter. Slightly less ‘robust’, but due to the typically ‘read-only’ nature of the data this is the expected behaviour in all known cases anyway.</w:t>
       </w:r>
     </w:p>
     <w:p>
@@ -3302,49 +2568,7 @@
         <w:rPr>
           <w:color w:val="FF0000"/>
         </w:rPr>
-        <w:t xml:space="preserve"> API for </w:t>
-      </w:r>
-      <w:proofErr w:type="spellStart"/>
-      <w:r>
-        <w:rPr>
-          <w:color w:val="FF0000"/>
-        </w:rPr>
-        <w:t>GetBase</w:t>
-      </w:r>
-      <w:proofErr w:type="spellEnd"/>
-      <w:r>
-        <w:rPr>
-          <w:color w:val="FF0000"/>
-        </w:rPr>
-        <w:t xml:space="preserve">. (e.g. PVOID </w:t>
-      </w:r>
-      <w:proofErr w:type="spellStart"/>
-      <w:r>
-        <w:rPr>
-          <w:color w:val="FF0000"/>
-        </w:rPr>
-        <w:t>vs</w:t>
-      </w:r>
-      <w:proofErr w:type="spellEnd"/>
-      <w:r>
-        <w:rPr>
-          <w:color w:val="FF0000"/>
-        </w:rPr>
-        <w:t xml:space="preserve"> PBYTE </w:t>
-      </w:r>
-      <w:proofErr w:type="spellStart"/>
-      <w:r>
-        <w:rPr>
-          <w:color w:val="FF0000"/>
-        </w:rPr>
-        <w:t>vs</w:t>
-      </w:r>
-      <w:proofErr w:type="spellEnd"/>
-      <w:r>
-        <w:rPr>
-          <w:color w:val="FF0000"/>
-        </w:rPr>
-        <w:t xml:space="preserve"> T*)</w:t>
+        <w:t xml:space="preserve"> API for GetBase. (e.g. PVOID vs PBYTE vs T*)</w:t>
       </w:r>
     </w:p>
     <w:p>
@@ -3470,6 +2694,7 @@
         <w:rPr>
           <w:color w:val="00B050"/>
         </w:rPr>
+        <w:lastRenderedPageBreak/>
         <w:t>Debug directory.</w:t>
       </w:r>
     </w:p>
@@ -3488,22 +2713,7 @@
         <w:rPr>
           <w:color w:val="00B050"/>
         </w:rPr>
-        <w:lastRenderedPageBreak/>
-        <w:t xml:space="preserve">Load </w:t>
-      </w:r>
-      <w:proofErr w:type="spellStart"/>
-      <w:r>
-        <w:rPr>
-          <w:color w:val="00B050"/>
-        </w:rPr>
-        <w:t>config</w:t>
-      </w:r>
-      <w:proofErr w:type="spellEnd"/>
-      <w:r>
-        <w:rPr>
-          <w:color w:val="00B050"/>
-        </w:rPr>
-        <w:t xml:space="preserve"> directory.</w:t>
+        <w:t>Load config directory.</w:t>
       </w:r>
     </w:p>
     <w:p>
@@ -3641,103 +2851,19 @@
         <w:rPr>
           <w:color w:val="00B050"/>
         </w:rPr>
-        <w:t xml:space="preserve">Helper functions such as </w:t>
-      </w:r>
-      <w:proofErr w:type="spellStart"/>
-      <w:r>
-        <w:rPr>
-          <w:color w:val="00B050"/>
-        </w:rPr>
-        <w:t>FindExport</w:t>
-      </w:r>
-      <w:proofErr w:type="spellEnd"/>
-      <w:r>
-        <w:rPr>
-          <w:color w:val="00B050"/>
-        </w:rPr>
-        <w:t xml:space="preserve">, </w:t>
-      </w:r>
-      <w:proofErr w:type="spellStart"/>
-      <w:r>
-        <w:rPr>
-          <w:color w:val="00B050"/>
-        </w:rPr>
-        <w:t>FindImport</w:t>
-      </w:r>
-      <w:proofErr w:type="spellEnd"/>
-      <w:r>
-        <w:rPr>
-          <w:color w:val="00B050"/>
-        </w:rPr>
-        <w:t xml:space="preserve">, </w:t>
-      </w:r>
-      <w:proofErr w:type="spellStart"/>
-      <w:r>
-        <w:rPr>
-          <w:color w:val="00B050"/>
-        </w:rPr>
-        <w:t>HasDataDir</w:t>
-      </w:r>
-      <w:proofErr w:type="spellEnd"/>
-      <w:r>
-        <w:rPr>
-          <w:color w:val="00B050"/>
-        </w:rPr>
-        <w:t xml:space="preserve">, </w:t>
-      </w:r>
-      <w:proofErr w:type="spellStart"/>
-      <w:r>
-        <w:rPr>
-          <w:color w:val="00B050"/>
-        </w:rPr>
-        <w:t>GetArchitecture</w:t>
-      </w:r>
-      <w:proofErr w:type="spellEnd"/>
-      <w:r>
-        <w:rPr>
-          <w:color w:val="00B050"/>
-        </w:rPr>
-        <w:t>,</w:t>
-      </w:r>
-      <w:r>
-        <w:rPr>
-          <w:color w:val="00B050"/>
-        </w:rPr>
-        <w:t xml:space="preserve"> </w:t>
-      </w:r>
-      <w:proofErr w:type="spellStart"/>
-      <w:r>
-        <w:rPr>
-          <w:color w:val="00B050"/>
-        </w:rPr>
-        <w:t>IsDotNet</w:t>
-      </w:r>
-      <w:proofErr w:type="spellEnd"/>
-      <w:r>
-        <w:rPr>
-          <w:color w:val="00B050"/>
-        </w:rPr>
-        <w:t>,</w:t>
-      </w:r>
-      <w:r>
-        <w:rPr>
-          <w:color w:val="00B050"/>
-        </w:rPr>
-        <w:t xml:space="preserve"> </w:t>
-      </w:r>
-      <w:proofErr w:type="spellStart"/>
-      <w:r>
-        <w:rPr>
-          <w:color w:val="00B050"/>
-        </w:rPr>
-        <w:t>GetPDB</w:t>
-      </w:r>
-      <w:proofErr w:type="spellEnd"/>
-      <w:r>
-        <w:rPr>
-          <w:color w:val="00B050"/>
-        </w:rPr>
-        <w:t>,</w:t>
+        <w:t>Helper functions such as FindExport, FindImport, HasDataDir, GetArchitecture,</w:t>
+      </w:r>
+      <w:r>
+        <w:rPr>
+          <w:color w:val="00B050"/>
+        </w:rPr>
+        <w:t xml:space="preserve"> IsDotNet,</w:t>
+      </w:r>
+      <w:r>
+        <w:rPr>
+          <w:color w:val="00B050"/>
+        </w:rPr>
+        <w:t xml:space="preserve"> GetPDB,</w:t>
       </w:r>
       <w:r>
         <w:rPr>
@@ -3793,53 +2919,25 @@
         <w:rPr>
           <w:color w:val="00B050"/>
         </w:rPr>
-        <w:t>NOP/</w:t>
-      </w:r>
-      <w:proofErr w:type="spellStart"/>
-      <w:r>
-        <w:rPr>
-          <w:color w:val="00B050"/>
-        </w:rPr>
-        <w:t>UnNOP</w:t>
-      </w:r>
-      <w:proofErr w:type="spellEnd"/>
-      <w:r>
-        <w:rPr>
-          <w:color w:val="00B050"/>
-        </w:rPr>
-        <w:t xml:space="preserve"> support.</w:t>
-      </w:r>
-    </w:p>
-    <w:p>
-      <w:pPr>
-        <w:pStyle w:val="ListParagraph"/>
-        <w:numPr>
-          <w:ilvl w:val="0"/>
-          <w:numId w:val="1"/>
-        </w:numPr>
-        <w:rPr>
-          <w:color w:val="00B050"/>
-        </w:rPr>
-      </w:pPr>
-      <w:r>
-        <w:rPr>
-          <w:color w:val="00B050"/>
-        </w:rPr>
-        <w:t>ASM searching API with ‘wildcards’. (</w:t>
-      </w:r>
-      <w:proofErr w:type="spellStart"/>
-      <w:r>
-        <w:rPr>
-          <w:color w:val="00B050"/>
-        </w:rPr>
-        <w:t>MetaASM</w:t>
-      </w:r>
-      <w:proofErr w:type="spellEnd"/>
-      <w:r>
-        <w:rPr>
-          <w:color w:val="00B050"/>
-        </w:rPr>
-        <w:t>?)</w:t>
+        <w:t>NOP/UnNOP support.</w:t>
+      </w:r>
+    </w:p>
+    <w:p>
+      <w:pPr>
+        <w:pStyle w:val="ListParagraph"/>
+        <w:numPr>
+          <w:ilvl w:val="0"/>
+          <w:numId w:val="1"/>
+        </w:numPr>
+        <w:rPr>
+          <w:color w:val="00B050"/>
+        </w:rPr>
+      </w:pPr>
+      <w:r>
+        <w:rPr>
+          <w:color w:val="00B050"/>
+        </w:rPr>
+        <w:t>ASM searching API with ‘wildcards’. (MetaASM?)</w:t>
       </w:r>
     </w:p>
     <w:p>
@@ -4015,21 +3113,7 @@
         <w:rPr>
           <w:color w:val="00B050"/>
         </w:rPr>
-        <w:t xml:space="preserve">Memory protection filters (read, write, </w:t>
-      </w:r>
-      <w:proofErr w:type="gramStart"/>
-      <w:r>
-        <w:rPr>
-          <w:color w:val="00B050"/>
-        </w:rPr>
-        <w:t>exec</w:t>
-      </w:r>
-      <w:proofErr w:type="gramEnd"/>
-      <w:r>
-        <w:rPr>
-          <w:color w:val="00B050"/>
-        </w:rPr>
-        <w:t>).</w:t>
+        <w:t>Memory protection filters (read, write, exec).</w:t>
       </w:r>
     </w:p>
     <w:p>
@@ -4137,21 +3221,7 @@
         <w:rPr>
           <w:color w:val="00B050"/>
         </w:rPr>
-        <w:t xml:space="preserve">Unknown </w:t>
-      </w:r>
-      <w:proofErr w:type="gramStart"/>
-      <w:r>
-        <w:rPr>
-          <w:color w:val="00B050"/>
-        </w:rPr>
-        <w:t>value scan</w:t>
-      </w:r>
-      <w:proofErr w:type="gramEnd"/>
-      <w:r>
-        <w:rPr>
-          <w:color w:val="00B050"/>
-        </w:rPr>
-        <w:t>.</w:t>
+        <w:t>Unknown value scan.</w:t>
       </w:r>
     </w:p>
     <w:p>

</xml_diff>

<commit_message>
* ManualMap cleanup. * Add ordinal forwarding detection to ExportDir. * Update todo list.
</commit_message>
<xml_diff>
--- a/Todo.docx
+++ b/Todo.docx
@@ -6,9 +6,11 @@
       <w:pPr>
         <w:pStyle w:val="Title"/>
       </w:pPr>
+      <w:proofErr w:type="spellStart"/>
       <w:r>
         <w:t>Todo</w:t>
       </w:r>
+      <w:proofErr w:type="spellEnd"/>
     </w:p>
     <w:p>
       <w:pPr>
@@ -38,165 +40,11 @@
         <w:rPr>
           <w:color w:val="FF0000"/>
         </w:rPr>
-        <w:t>‘</w:t>
-      </w:r>
-      <w:r>
-        <w:rPr>
-          <w:color w:val="FF0000"/>
-        </w:rPr>
-        <w:t>Finish</w:t>
-      </w:r>
-      <w:r>
-        <w:rPr>
-          <w:color w:val="FF0000"/>
-        </w:rPr>
-        <w:t>’</w:t>
-      </w:r>
-      <w:r>
-        <w:rPr>
-          <w:color w:val="FF0000"/>
-        </w:rPr>
-        <w:t xml:space="preserve"> and stabilize public API.</w:t>
-      </w:r>
-    </w:p>
-    <w:p>
-      <w:pPr>
-        <w:pStyle w:val="ListParagraph"/>
-        <w:numPr>
-          <w:ilvl w:val="1"/>
-          <w:numId w:val="1"/>
-        </w:numPr>
-        <w:rPr>
-          <w:color w:val="FF0000"/>
-        </w:rPr>
-      </w:pPr>
-      <w:r>
-        <w:rPr>
-          <w:color w:val="FF0000"/>
-        </w:rPr>
-        <w:t>Use semantic versioning.</w:t>
-      </w:r>
-      <w:r>
-        <w:rPr>
-          <w:color w:val="FF0000"/>
-        </w:rPr>
-        <w:t xml:space="preserve"> (See </w:t>
-      </w:r>
-      <w:hyperlink r:id="rId8" w:history="1">
-        <w:r>
-          <w:rPr>
-            <w:rStyle w:val="Hyperlink"/>
-            <w:color w:val="FF0000"/>
-          </w:rPr>
-          <w:t>http://semver.org/</w:t>
-        </w:r>
-      </w:hyperlink>
-      <w:r>
-        <w:rPr>
-          <w:color w:val="FF0000"/>
-        </w:rPr>
-        <w:t>)</w:t>
-      </w:r>
-      <w:r>
-        <w:rPr>
-          <w:color w:val="FF0000"/>
-        </w:rPr>
-        <w:t xml:space="preserve"> (Version 1.0.0 begins once all ‘red’ items are complete.</w:t>
-      </w:r>
-      <w:r>
-        <w:rPr>
-          <w:color w:val="FF0000"/>
-        </w:rPr>
-        <w:t>)</w:t>
-      </w:r>
-    </w:p>
-    <w:p>
-      <w:pPr>
-        <w:pStyle w:val="ListParagraph"/>
-        <w:numPr>
-          <w:ilvl w:val="1"/>
-          <w:numId w:val="1"/>
-        </w:numPr>
-        <w:rPr>
-          <w:color w:val="FF0000"/>
-        </w:rPr>
-      </w:pPr>
-      <w:r>
-        <w:rPr>
-          <w:color w:val="FF0000"/>
-        </w:rPr>
-        <w:t>Ensure API is ‘complete’ and correct as once semver begins it can’t be broken without a major version bump.</w:t>
-      </w:r>
-    </w:p>
-    <w:p>
-      <w:pPr>
-        <w:pStyle w:val="ListParagraph"/>
-        <w:numPr>
-          <w:ilvl w:val="1"/>
-          <w:numId w:val="1"/>
-        </w:numPr>
-        <w:rPr>
-          <w:color w:val="FF0000"/>
-        </w:rPr>
-      </w:pPr>
-      <w:r>
-        <w:rPr>
-          <w:color w:val="FF0000"/>
-        </w:rPr>
-        <w:t>Remove ‘unnecessary’ APIs for now (YAGNI) and focus on a proper design and implementation of the more critical ones.</w:t>
-      </w:r>
-    </w:p>
-    <w:p>
-      <w:pPr>
-        <w:pStyle w:val="ListParagraph"/>
-        <w:numPr>
-          <w:ilvl w:val="1"/>
-          <w:numId w:val="1"/>
-        </w:numPr>
-        <w:rPr>
-          <w:color w:val="FF0000"/>
-        </w:rPr>
-      </w:pPr>
-      <w:r>
-        <w:rPr>
-          <w:color w:val="FF0000"/>
-        </w:rPr>
-        <w:t>Remove unnecessary 3</w:t>
-      </w:r>
-      <w:r>
-        <w:rPr>
-          <w:color w:val="FF0000"/>
-          <w:vertAlign w:val="superscript"/>
-        </w:rPr>
-        <w:t>rd</w:t>
-      </w:r>
-      <w:r>
-        <w:rPr>
-          <w:color w:val="FF0000"/>
-        </w:rPr>
-        <w:t xml:space="preserve"> party dependencies from public interface where possible (e.g. Take a std::wstring as a path then convert to a boost::filesystem::path internally to avoid Boost updates breaking the HadesMem ABI).</w:t>
-      </w:r>
-    </w:p>
-    <w:p>
-      <w:pPr>
-        <w:pStyle w:val="ListParagraph"/>
-        <w:numPr>
-          <w:ilvl w:val="1"/>
-          <w:numId w:val="1"/>
-        </w:numPr>
-        <w:rPr>
-          <w:color w:val="00B050"/>
-        </w:rPr>
-      </w:pPr>
-      <w:r>
-        <w:rPr>
-          <w:color w:val="00B050"/>
-        </w:rPr>
         <w:t>Move ‘internal’ code to ‘detail’</w:t>
       </w:r>
       <w:r>
         <w:rPr>
-          <w:color w:val="00B050"/>
+          <w:color w:val="FF0000"/>
         </w:rPr>
         <w:t xml:space="preserve"> folder/namespace.</w:t>
       </w:r>
@@ -205,30 +53,50 @@
       <w:pPr>
         <w:pStyle w:val="ListParagraph"/>
         <w:numPr>
-          <w:ilvl w:val="1"/>
-          <w:numId w:val="1"/>
-        </w:numPr>
-        <w:rPr>
-          <w:color w:val="00B050"/>
-        </w:rPr>
-      </w:pPr>
-      <w:r>
-        <w:rPr>
-          <w:color w:val="00B050"/>
-        </w:rPr>
-        <w:t xml:space="preserve">Maintain </w:t>
-      </w:r>
-      <w:r>
-        <w:rPr>
-          <w:color w:val="00B050"/>
-        </w:rPr>
-        <w:t xml:space="preserve">a </w:t>
-      </w:r>
-      <w:r>
-        <w:rPr>
-          <w:color w:val="00B050"/>
-        </w:rPr>
-        <w:t>changelog.</w:t>
+          <w:ilvl w:val="0"/>
+          <w:numId w:val="1"/>
+        </w:numPr>
+        <w:rPr>
+          <w:color w:val="FF0000"/>
+        </w:rPr>
+      </w:pPr>
+      <w:r>
+        <w:rPr>
+          <w:color w:val="FF0000"/>
+        </w:rPr>
+        <w:t>Review compiler support.</w:t>
+      </w:r>
+    </w:p>
+    <w:p>
+      <w:pPr>
+        <w:pStyle w:val="ListParagraph"/>
+        <w:numPr>
+          <w:ilvl w:val="1"/>
+          <w:numId w:val="1"/>
+        </w:numPr>
+        <w:rPr>
+          <w:color w:val="FF0000"/>
+        </w:rPr>
+      </w:pPr>
+      <w:r>
+        <w:rPr>
+          <w:color w:val="FF0000"/>
+        </w:rPr>
+        <w:t xml:space="preserve">GCC via </w:t>
+      </w:r>
+      <w:proofErr w:type="spellStart"/>
+      <w:r>
+        <w:rPr>
+          <w:color w:val="FF0000"/>
+        </w:rPr>
+        <w:t>MinGW</w:t>
+      </w:r>
+      <w:proofErr w:type="spellEnd"/>
+      <w:r>
+        <w:rPr>
+          <w:color w:val="FF0000"/>
+        </w:rPr>
+        <w:t xml:space="preserve"> is quite unstable, investigate dropping support. Furthermore, this will allow a move back to a VS-based build system…</w:t>
       </w:r>
     </w:p>
     <w:p>
@@ -282,24 +150,6 @@
         <w:rPr>
           <w:color w:val="00B050"/>
         </w:rPr>
-        <w:t>QuickBook generated.</w:t>
-      </w:r>
-    </w:p>
-    <w:p>
-      <w:pPr>
-        <w:pStyle w:val="ListParagraph"/>
-        <w:numPr>
-          <w:ilvl w:val="1"/>
-          <w:numId w:val="1"/>
-        </w:numPr>
-        <w:rPr>
-          <w:color w:val="00B050"/>
-        </w:rPr>
-      </w:pPr>
-      <w:r>
-        <w:rPr>
-          <w:color w:val="00B050"/>
-        </w:rPr>
         <w:t>T</w:t>
       </w:r>
       <w:r>
@@ -320,6 +170,7 @@
           <w:color w:val="00B050"/>
         </w:rPr>
       </w:pPr>
+      <w:proofErr w:type="gramStart"/>
       <w:r>
         <w:rPr>
           <w:color w:val="00B050"/>
@@ -330,25 +181,14 @@
         <w:rPr>
           <w:color w:val="00B050"/>
         </w:rPr>
-        <w:t>xception guarantee docs.</w:t>
-      </w:r>
-    </w:p>
-    <w:p>
-      <w:pPr>
-        <w:pStyle w:val="ListParagraph"/>
-        <w:numPr>
-          <w:ilvl w:val="1"/>
-          <w:numId w:val="1"/>
-        </w:numPr>
-        <w:rPr>
-          <w:color w:val="00B050"/>
-        </w:rPr>
-      </w:pPr>
-      <w:r>
-        <w:rPr>
-          <w:color w:val="00B050"/>
-        </w:rPr>
-        <w:t>HTML and PDF.</w:t>
+        <w:t>xception guarantee</w:t>
+      </w:r>
+      <w:proofErr w:type="gramEnd"/>
+      <w:r>
+        <w:rPr>
+          <w:color w:val="00B050"/>
+        </w:rPr>
+        <w:t xml:space="preserve"> docs.</w:t>
       </w:r>
     </w:p>
     <w:p>
@@ -384,623 +224,973 @@
         <w:rPr>
           <w:color w:val="FF0000"/>
         </w:rPr>
-        <w:t xml:space="preserve">Extra sanity checks to ensure not only that functions return without exception, but also that the returned data is valid. (e.g. GetName in ImpThunk.) </w:t>
-      </w:r>
-    </w:p>
-    <w:p>
-      <w:pPr>
-        <w:pStyle w:val="ListParagraph"/>
-        <w:numPr>
-          <w:ilvl w:val="1"/>
-          <w:numId w:val="1"/>
-        </w:numPr>
-        <w:rPr>
-          <w:color w:val="FF0000"/>
-        </w:rPr>
-      </w:pPr>
-      <w:r>
-        <w:rPr>
-          <w:color w:val="FF0000"/>
-        </w:rPr>
-        <w:t>Expand tests to be more thorough and use Boost.Test checks such as BOOST_CHECK_NO_THROW, BOOST_CHECK_THROW, BOOST_CHECK_EQUAL_COLLECTION, etc.</w:t>
-      </w:r>
-    </w:p>
-    <w:p>
-      <w:pPr>
-        <w:pStyle w:val="ListParagraph"/>
-        <w:numPr>
-          <w:ilvl w:val="1"/>
-          <w:numId w:val="1"/>
-        </w:numPr>
-        <w:rPr>
-          <w:color w:val="00B050"/>
-        </w:rPr>
-      </w:pPr>
-      <w:r>
-        <w:rPr>
-          <w:color w:val="00B050"/>
-        </w:rPr>
-        <w:t xml:space="preserve">Extra tests on library usage that should fail to compile (because of static assertions, type traits, etc). Needed to ensure library misuse is not ‘possible’. </w:t>
-      </w:r>
-    </w:p>
-    <w:p>
-      <w:pPr>
-        <w:pStyle w:val="ListParagraph"/>
-        <w:numPr>
-          <w:ilvl w:val="0"/>
-          <w:numId w:val="1"/>
-        </w:numPr>
-        <w:rPr>
-          <w:color w:val="FF0000"/>
-        </w:rPr>
-      </w:pPr>
-      <w:r>
-        <w:rPr>
-          <w:color w:val="FF0000"/>
-        </w:rPr>
-        <w:t>Examples.</w:t>
-      </w:r>
-    </w:p>
-    <w:p>
-      <w:pPr>
-        <w:pStyle w:val="ListParagraph"/>
-        <w:numPr>
-          <w:ilvl w:val="1"/>
-          <w:numId w:val="1"/>
-        </w:numPr>
-        <w:rPr>
-          <w:color w:val="FF0000"/>
-        </w:rPr>
-      </w:pPr>
-      <w:r>
-        <w:rPr>
-          <w:color w:val="FF0000"/>
-        </w:rPr>
-        <w:t>All components.</w:t>
-      </w:r>
-    </w:p>
-    <w:p>
-      <w:pPr>
-        <w:pStyle w:val="ListParagraph"/>
-        <w:numPr>
-          <w:ilvl w:val="1"/>
-          <w:numId w:val="1"/>
-        </w:numPr>
-        <w:rPr>
-          <w:color w:val="FF0000"/>
-        </w:rPr>
-      </w:pPr>
-      <w:r>
-        <w:rPr>
-          <w:color w:val="FF0000"/>
-        </w:rPr>
-        <w:t>Cleanup and in-source documentation.</w:t>
-      </w:r>
-    </w:p>
-    <w:p>
-      <w:pPr>
-        <w:pStyle w:val="ListParagraph"/>
-        <w:numPr>
-          <w:ilvl w:val="0"/>
-          <w:numId w:val="1"/>
-        </w:numPr>
-        <w:rPr>
-          <w:color w:val="FF0000"/>
-        </w:rPr>
-      </w:pPr>
-      <w:r>
-        <w:rPr>
-          <w:color w:val="FF0000"/>
-        </w:rPr>
-        <w:t>Improve quality of existing code.</w:t>
-      </w:r>
-    </w:p>
-    <w:p>
-      <w:pPr>
-        <w:pStyle w:val="ListParagraph"/>
-        <w:numPr>
-          <w:ilvl w:val="1"/>
-          <w:numId w:val="1"/>
-        </w:numPr>
-        <w:rPr>
-          <w:color w:val="00B050"/>
-        </w:rPr>
-      </w:pPr>
-      <w:r>
-        <w:rPr>
-          <w:color w:val="00B050"/>
-        </w:rPr>
-        <w:t>Improve exception-safety guarantees. (Rollback support etc)</w:t>
-      </w:r>
-    </w:p>
-    <w:p>
-      <w:pPr>
-        <w:pStyle w:val="ListParagraph"/>
-        <w:numPr>
-          <w:ilvl w:val="1"/>
-          <w:numId w:val="1"/>
-        </w:numPr>
-        <w:rPr>
-          <w:color w:val="00B050"/>
-        </w:rPr>
-      </w:pPr>
-      <w:r>
-        <w:rPr>
-          <w:color w:val="00B050"/>
-        </w:rPr>
-        <w:t>Improve thread-safety guarantees and threading model.</w:t>
-      </w:r>
-    </w:p>
-    <w:p>
-      <w:pPr>
-        <w:pStyle w:val="ListParagraph"/>
-        <w:numPr>
-          <w:ilvl w:val="1"/>
-          <w:numId w:val="1"/>
-        </w:numPr>
-        <w:rPr>
-          <w:color w:val="00B050"/>
-        </w:rPr>
-      </w:pPr>
-      <w:r>
-        <w:rPr>
-          <w:color w:val="00B050"/>
-        </w:rPr>
-        <w:t>Throw custom error codes as part of exceptions. Use a different tag type.</w:t>
-      </w:r>
-    </w:p>
-    <w:p>
-      <w:pPr>
-        <w:pStyle w:val="ListParagraph"/>
-        <w:numPr>
-          <w:ilvl w:val="1"/>
-          <w:numId w:val="1"/>
-        </w:numPr>
-        <w:rPr>
-          <w:color w:val="00B050"/>
-        </w:rPr>
-      </w:pPr>
-      <w:r>
-        <w:rPr>
-          <w:color w:val="00B050"/>
-        </w:rPr>
-        <w:t>Investigate Boost.Exception’s support for multiple exception info objects which share the same tag type, and how to ‘extract’ them at the catch site. Potentially rewrite some exceptions which use multiple ‘ErrorCodeWin’ objects to use unique tags instead.</w:t>
-      </w:r>
-    </w:p>
-    <w:p>
-      <w:pPr>
-        <w:pStyle w:val="ListParagraph"/>
-        <w:numPr>
-          <w:ilvl w:val="1"/>
-          <w:numId w:val="1"/>
-        </w:numPr>
-        <w:rPr>
-          <w:color w:val="00B050"/>
-        </w:rPr>
-      </w:pPr>
-      <w:r>
-        <w:rPr>
-          <w:color w:val="00B050"/>
-        </w:rPr>
-        <w:t>Use more ‘localized’ exception types where possible.</w:t>
-      </w:r>
-    </w:p>
-    <w:p>
-      <w:pPr>
-        <w:pStyle w:val="ListParagraph"/>
-        <w:numPr>
-          <w:ilvl w:val="1"/>
-          <w:numId w:val="1"/>
-        </w:numPr>
-        <w:rPr>
-          <w:color w:val="00B050"/>
-        </w:rPr>
-      </w:pPr>
-      <w:r>
-        <w:rPr>
-          <w:color w:val="00B050"/>
-        </w:rPr>
-        <w:t>Proper localization and internationalization support/framework.</w:t>
-      </w:r>
-    </w:p>
-    <w:p>
-      <w:pPr>
-        <w:pStyle w:val="ListParagraph"/>
-        <w:numPr>
-          <w:ilvl w:val="1"/>
-          <w:numId w:val="1"/>
-        </w:numPr>
-        <w:rPr>
-          <w:color w:val="FF0000"/>
-        </w:rPr>
-      </w:pPr>
-      <w:r>
-        <w:rPr>
-          <w:color w:val="FF0000"/>
-        </w:rPr>
-        <w:lastRenderedPageBreak/>
-        <w:t xml:space="preserve">Consider moving from UTF-16 </w:t>
-      </w:r>
-      <w:r>
-        <w:rPr>
-          <w:color w:val="FF0000"/>
-        </w:rPr>
-        <w:t>internally</w:t>
-      </w:r>
-      <w:r>
-        <w:rPr>
-          <w:color w:val="FF0000"/>
-        </w:rPr>
-        <w:t xml:space="preserve"> to UTF-8, and only using UTF-16 at API boundaries. If implemented, all files and other IO should be in UTF-8.</w:t>
-      </w:r>
-    </w:p>
-    <w:p>
-      <w:pPr>
-        <w:pStyle w:val="ListParagraph"/>
-        <w:numPr>
-          <w:ilvl w:val="1"/>
-          <w:numId w:val="1"/>
-        </w:numPr>
-        <w:rPr>
-          <w:color w:val="00B050"/>
-        </w:rPr>
-      </w:pPr>
-      <w:r>
-        <w:rPr>
-          <w:color w:val="00B050"/>
-        </w:rPr>
-        <w:t>Template concept checking and improved error messages.</w:t>
-      </w:r>
-    </w:p>
-    <w:p>
-      <w:pPr>
-        <w:pStyle w:val="ListParagraph"/>
-        <w:numPr>
-          <w:ilvl w:val="1"/>
-          <w:numId w:val="1"/>
-        </w:numPr>
-        <w:rPr>
-          <w:color w:val="00B050"/>
-        </w:rPr>
-      </w:pPr>
-      <w:r>
-        <w:rPr>
-          <w:color w:val="00B050"/>
-        </w:rPr>
-        <w:t xml:space="preserve">Compile time checks to ensure MSVC, </w:t>
-      </w:r>
-      <w:r>
-        <w:rPr>
-          <w:color w:val="00B050"/>
-        </w:rPr>
-        <w:t xml:space="preserve">GCC, </w:t>
-      </w:r>
-      <w:r>
-        <w:rPr>
-          <w:color w:val="00B050"/>
-        </w:rPr>
-        <w:t>Boost, etc meet the minimum requirements.</w:t>
-      </w:r>
-    </w:p>
-    <w:p>
-      <w:pPr>
-        <w:pStyle w:val="ListParagraph"/>
-        <w:numPr>
-          <w:ilvl w:val="1"/>
-          <w:numId w:val="1"/>
-        </w:numPr>
-        <w:rPr>
-          <w:color w:val="00B050"/>
-        </w:rPr>
-      </w:pPr>
-      <w:r>
-        <w:rPr>
-          <w:color w:val="00B050"/>
-        </w:rPr>
-        <w:t>Assertions where appropriate</w:t>
-      </w:r>
-      <w:r>
-        <w:rPr>
-          <w:color w:val="00B050"/>
-        </w:rPr>
-        <w:t xml:space="preserve"> (for ‘impossible’ cases).</w:t>
-      </w:r>
-    </w:p>
-    <w:p>
-      <w:pPr>
-        <w:pStyle w:val="ListParagraph"/>
-        <w:numPr>
-          <w:ilvl w:val="1"/>
-          <w:numId w:val="1"/>
-        </w:numPr>
-        <w:rPr>
-          <w:color w:val="00B050"/>
-        </w:rPr>
-      </w:pPr>
-      <w:r>
-        <w:rPr>
-          <w:color w:val="00B050"/>
-        </w:rPr>
-        <w:t>Improved error reporting via exceptions.</w:t>
-      </w:r>
-    </w:p>
-    <w:p>
-      <w:pPr>
-        <w:pStyle w:val="ListParagraph"/>
-        <w:numPr>
-          <w:ilvl w:val="1"/>
-          <w:numId w:val="1"/>
-        </w:numPr>
-        <w:rPr>
-          <w:color w:val="00B050"/>
-        </w:rPr>
-      </w:pPr>
-      <w:r>
-        <w:rPr>
-          <w:color w:val="00B050"/>
-        </w:rPr>
-        <w:t>Support move semantics where appropriate.</w:t>
-      </w:r>
-    </w:p>
-    <w:p>
-      <w:pPr>
-        <w:pStyle w:val="ListParagraph"/>
-        <w:numPr>
-          <w:ilvl w:val="1"/>
-          <w:numId w:val="1"/>
-        </w:numPr>
-        <w:rPr>
-          <w:color w:val="00B050"/>
-        </w:rPr>
-      </w:pPr>
-      <w:r>
-        <w:rPr>
-          <w:color w:val="00B050"/>
-        </w:rPr>
-        <w:t xml:space="preserve">Support swapping where appropriate (and use </w:t>
-      </w:r>
-      <w:r>
-        <w:rPr>
-          <w:color w:val="00B050"/>
-        </w:rPr>
-        <w:t>to simplify</w:t>
-      </w:r>
-      <w:r>
-        <w:rPr>
-          <w:color w:val="00B050"/>
-        </w:rPr>
-        <w:t xml:space="preserve"> operator=</w:t>
-      </w:r>
-      <w:r>
-        <w:rPr>
-          <w:color w:val="00B050"/>
-        </w:rPr>
-        <w:t xml:space="preserve"> if possible</w:t>
-      </w:r>
-      <w:r>
-        <w:rPr>
-          <w:color w:val="00B050"/>
-        </w:rPr>
-        <w:t>).</w:t>
-      </w:r>
-    </w:p>
-    <w:p>
-      <w:pPr>
-        <w:pStyle w:val="ListParagraph"/>
-        <w:numPr>
-          <w:ilvl w:val="1"/>
-          <w:numId w:val="1"/>
-        </w:numPr>
-        <w:rPr>
-          <w:color w:val="00B050"/>
-        </w:rPr>
-      </w:pPr>
-      <w:r>
-        <w:rPr>
-          <w:color w:val="00B050"/>
-        </w:rPr>
-        <w:t>Support perfect forwarding where appropriate.</w:t>
-      </w:r>
-      <w:r>
-        <w:rPr>
-          <w:color w:val="00B050"/>
-        </w:rPr>
-        <w:t xml:space="preserve"> </w:t>
-      </w:r>
-    </w:p>
-    <w:p>
-      <w:pPr>
-        <w:pStyle w:val="ListParagraph"/>
-        <w:numPr>
-          <w:ilvl w:val="1"/>
-          <w:numId w:val="1"/>
-        </w:numPr>
-        <w:rPr>
-          <w:color w:val="00B050"/>
-        </w:rPr>
-      </w:pPr>
-      <w:r>
-        <w:rPr>
-          <w:color w:val="00B050"/>
-        </w:rPr>
-        <w:t>Style cleanup (e.g. LLVM).</w:t>
-      </w:r>
-    </w:p>
-    <w:p>
-      <w:pPr>
-        <w:pStyle w:val="ListParagraph"/>
-        <w:numPr>
-          <w:ilvl w:val="1"/>
-          <w:numId w:val="1"/>
-        </w:numPr>
-        <w:rPr>
-          <w:color w:val="FF0000"/>
-        </w:rPr>
-      </w:pPr>
-      <w:r>
-        <w:rPr>
-          <w:color w:val="FF0000"/>
-        </w:rPr>
-        <w:t>Const support for iterators</w:t>
-      </w:r>
-      <w:r>
-        <w:rPr>
-          <w:color w:val="FF0000"/>
-        </w:rPr>
-        <w:t xml:space="preserve"> (template iterators on ValueT, add cbegin/cend to parent)</w:t>
-      </w:r>
-      <w:r>
-        <w:rPr>
-          <w:color w:val="FF0000"/>
-        </w:rPr>
-        <w:t>.</w:t>
-      </w:r>
-    </w:p>
-    <w:p>
-      <w:pPr>
-        <w:pStyle w:val="ListParagraph"/>
-        <w:numPr>
-          <w:ilvl w:val="1"/>
-          <w:numId w:val="1"/>
-        </w:numPr>
-        <w:rPr>
-          <w:color w:val="FF0000"/>
-        </w:rPr>
-      </w:pPr>
-      <w:r>
-        <w:rPr>
-          <w:color w:val="FF0000"/>
-        </w:rPr>
-        <w:t>Fix conversion to bool in classes (e.g. EnsureCleanup) to use an unspecified bool type and prevent implicit conversion to int, and also to remove the reliance on HandleType’s  implicit conversion to bool, which we cannot guarantee.</w:t>
-      </w:r>
-    </w:p>
-    <w:p>
-      <w:pPr>
-        <w:pStyle w:val="ListParagraph"/>
-        <w:numPr>
-          <w:ilvl w:val="1"/>
-          <w:numId w:val="1"/>
-        </w:numPr>
-        <w:rPr>
-          <w:color w:val="FF0000"/>
-        </w:rPr>
-      </w:pPr>
-      <w:r>
-        <w:rPr>
-          <w:color w:val="FF0000"/>
-        </w:rPr>
-        <w:t>Const correctness.</w:t>
-      </w:r>
-    </w:p>
-    <w:p>
-      <w:pPr>
-        <w:pStyle w:val="ListParagraph"/>
-        <w:numPr>
-          <w:ilvl w:val="1"/>
-          <w:numId w:val="1"/>
-        </w:numPr>
-        <w:rPr>
-          <w:color w:val="FF0000"/>
-        </w:rPr>
-      </w:pPr>
-      <w:r>
-        <w:rPr>
-          <w:color w:val="FF0000"/>
-        </w:rPr>
-        <w:t>Clean up iterators to be more lightweight, and shift most of the processing to the parent object.</w:t>
-      </w:r>
-    </w:p>
-    <w:p>
-      <w:pPr>
-        <w:pStyle w:val="ListParagraph"/>
-        <w:numPr>
-          <w:ilvl w:val="1"/>
-          <w:numId w:val="1"/>
-        </w:numPr>
-        <w:rPr>
-          <w:color w:val="FF0000"/>
-        </w:rPr>
-      </w:pPr>
-      <w:r>
-        <w:rPr>
-          <w:color w:val="FF0000"/>
-        </w:rPr>
-        <w:t>Clean up APIs returning pairs/tuples/etc to return objects with named fields and/or getters.</w:t>
-      </w:r>
-    </w:p>
-    <w:p>
-      <w:pPr>
-        <w:pStyle w:val="ListParagraph"/>
-        <w:numPr>
-          <w:ilvl w:val="1"/>
-          <w:numId w:val="1"/>
-        </w:numPr>
-        <w:rPr>
-          <w:color w:val="FF0000"/>
-        </w:rPr>
-      </w:pPr>
-      <w:r>
-        <w:rPr>
-          <w:color w:val="FF0000"/>
-        </w:rPr>
-        <w:t>Investigate DLL build.</w:t>
-      </w:r>
-    </w:p>
-    <w:p>
-      <w:pPr>
-        <w:pStyle w:val="ListParagraph"/>
-        <w:numPr>
-          <w:ilvl w:val="1"/>
-          <w:numId w:val="1"/>
-        </w:numPr>
-        <w:rPr>
-          <w:color w:val="FF0000"/>
-        </w:rPr>
-      </w:pPr>
-      <w:r>
-        <w:rPr>
-          <w:color w:val="FF0000"/>
-        </w:rPr>
-        <w:t>Investigate OpenMP support.</w:t>
-      </w:r>
-    </w:p>
-    <w:p>
-      <w:pPr>
-        <w:pStyle w:val="ListParagraph"/>
-        <w:numPr>
-          <w:ilvl w:val="1"/>
-          <w:numId w:val="1"/>
-        </w:numPr>
-        <w:rPr>
-          <w:color w:val="FF0000"/>
-        </w:rPr>
-      </w:pPr>
-      <w:r>
-        <w:rPr>
-          <w:color w:val="FF0000"/>
-        </w:rPr>
-        <w:t>Review and ‘rewrite’ in-code documentation/comments.</w:t>
-      </w:r>
-    </w:p>
-    <w:p>
-      <w:pPr>
-        <w:pStyle w:val="ListParagraph"/>
-        <w:numPr>
-          <w:ilvl w:val="1"/>
-          <w:numId w:val="1"/>
-        </w:numPr>
-        <w:rPr>
-          <w:color w:val="FF0000"/>
-        </w:rPr>
-      </w:pPr>
-      <w:r>
-        <w:rPr>
-          <w:color w:val="FF0000"/>
-        </w:rPr>
-        <w:t>Tests for remaining ‘detail’ components such as EnsureCleanup, StringBuffer, etc.</w:t>
+        <w:t>Extra sanity check</w:t>
       </w:r>
       <w:bookmarkStart w:id="0" w:name="_GoBack"/>
       <w:bookmarkEnd w:id="0"/>
+      <w:r>
+        <w:rPr>
+          <w:color w:val="FF0000"/>
+        </w:rPr>
+        <w:t>s to ensure not only that functions return without exception, but also that the returned data is valid. (</w:t>
+      </w:r>
+      <w:proofErr w:type="gramStart"/>
+      <w:r>
+        <w:rPr>
+          <w:color w:val="FF0000"/>
+        </w:rPr>
+        <w:t>e.g</w:t>
+      </w:r>
+      <w:proofErr w:type="gramEnd"/>
+      <w:r>
+        <w:rPr>
+          <w:color w:val="FF0000"/>
+        </w:rPr>
+        <w:t xml:space="preserve">. </w:t>
+      </w:r>
+      <w:proofErr w:type="spellStart"/>
+      <w:r>
+        <w:rPr>
+          <w:color w:val="FF0000"/>
+        </w:rPr>
+        <w:t>GetName</w:t>
+      </w:r>
+      <w:proofErr w:type="spellEnd"/>
+      <w:r>
+        <w:rPr>
+          <w:color w:val="FF0000"/>
+        </w:rPr>
+        <w:t xml:space="preserve"> in </w:t>
+      </w:r>
+      <w:proofErr w:type="spellStart"/>
+      <w:r>
+        <w:rPr>
+          <w:color w:val="FF0000"/>
+        </w:rPr>
+        <w:t>ImpThunk</w:t>
+      </w:r>
+      <w:proofErr w:type="spellEnd"/>
+      <w:r>
+        <w:rPr>
+          <w:color w:val="FF0000"/>
+        </w:rPr>
+        <w:t xml:space="preserve">.) </w:t>
+      </w:r>
+    </w:p>
+    <w:p>
+      <w:pPr>
+        <w:pStyle w:val="ListParagraph"/>
+        <w:numPr>
+          <w:ilvl w:val="1"/>
+          <w:numId w:val="1"/>
+        </w:numPr>
+        <w:rPr>
+          <w:color w:val="FF0000"/>
+        </w:rPr>
+      </w:pPr>
+      <w:r>
+        <w:rPr>
+          <w:color w:val="FF0000"/>
+        </w:rPr>
+        <w:t xml:space="preserve">Expand tests to be more thorough and use </w:t>
+      </w:r>
+      <w:proofErr w:type="spellStart"/>
+      <w:r>
+        <w:rPr>
+          <w:color w:val="FF0000"/>
+        </w:rPr>
+        <w:t>Boost.Test</w:t>
+      </w:r>
+      <w:proofErr w:type="spellEnd"/>
+      <w:r>
+        <w:rPr>
+          <w:color w:val="FF0000"/>
+        </w:rPr>
+        <w:t xml:space="preserve"> checks such as BOOST_CHECK_NO_THROW, BOOST_CHECK_THROW, BOOST_CHECK_EQUAL_COLLECTION, etc.</w:t>
+      </w:r>
+    </w:p>
+    <w:p>
+      <w:pPr>
+        <w:pStyle w:val="ListParagraph"/>
+        <w:numPr>
+          <w:ilvl w:val="1"/>
+          <w:numId w:val="1"/>
+        </w:numPr>
+        <w:rPr>
+          <w:color w:val="00B050"/>
+        </w:rPr>
+      </w:pPr>
+      <w:r>
+        <w:rPr>
+          <w:color w:val="00B050"/>
+        </w:rPr>
+        <w:t xml:space="preserve">Extra tests on library usage that should fail to compile (because of static assertions, type traits, </w:t>
+      </w:r>
+      <w:proofErr w:type="spellStart"/>
+      <w:r>
+        <w:rPr>
+          <w:color w:val="00B050"/>
+        </w:rPr>
+        <w:t>etc</w:t>
+      </w:r>
+      <w:proofErr w:type="spellEnd"/>
+      <w:r>
+        <w:rPr>
+          <w:color w:val="00B050"/>
+        </w:rPr>
+        <w:t xml:space="preserve">). Needed to ensure library misuse is not ‘possible’. </w:t>
+      </w:r>
+    </w:p>
+    <w:p>
+      <w:pPr>
+        <w:pStyle w:val="ListParagraph"/>
+        <w:numPr>
+          <w:ilvl w:val="0"/>
+          <w:numId w:val="1"/>
+        </w:numPr>
+        <w:rPr>
+          <w:color w:val="FF0000"/>
+        </w:rPr>
+      </w:pPr>
+      <w:r>
+        <w:rPr>
+          <w:color w:val="FF0000"/>
+        </w:rPr>
+        <w:t>Examples.</w:t>
+      </w:r>
+    </w:p>
+    <w:p>
+      <w:pPr>
+        <w:pStyle w:val="ListParagraph"/>
+        <w:numPr>
+          <w:ilvl w:val="1"/>
+          <w:numId w:val="1"/>
+        </w:numPr>
+        <w:rPr>
+          <w:color w:val="FF0000"/>
+        </w:rPr>
+      </w:pPr>
+      <w:r>
+        <w:rPr>
+          <w:color w:val="FF0000"/>
+        </w:rPr>
+        <w:t>All components.</w:t>
+      </w:r>
+    </w:p>
+    <w:p>
+      <w:pPr>
+        <w:pStyle w:val="ListParagraph"/>
+        <w:numPr>
+          <w:ilvl w:val="1"/>
+          <w:numId w:val="1"/>
+        </w:numPr>
+        <w:rPr>
+          <w:color w:val="FF0000"/>
+        </w:rPr>
+      </w:pPr>
+      <w:proofErr w:type="spellStart"/>
+      <w:r>
+        <w:rPr>
+          <w:color w:val="FF0000"/>
+        </w:rPr>
+        <w:t>Cleanup</w:t>
+      </w:r>
+      <w:proofErr w:type="spellEnd"/>
+      <w:r>
+        <w:rPr>
+          <w:color w:val="FF0000"/>
+        </w:rPr>
+        <w:t xml:space="preserve"> and in-source documentation.</w:t>
+      </w:r>
+    </w:p>
+    <w:p>
+      <w:pPr>
+        <w:pStyle w:val="ListParagraph"/>
+        <w:numPr>
+          <w:ilvl w:val="0"/>
+          <w:numId w:val="1"/>
+        </w:numPr>
+        <w:rPr>
+          <w:color w:val="FF0000"/>
+        </w:rPr>
+      </w:pPr>
+      <w:r>
+        <w:rPr>
+          <w:color w:val="FF0000"/>
+        </w:rPr>
+        <w:t>Improve quality of existing code.</w:t>
+      </w:r>
+    </w:p>
+    <w:p>
+      <w:pPr>
+        <w:pStyle w:val="ListParagraph"/>
+        <w:numPr>
+          <w:ilvl w:val="1"/>
+          <w:numId w:val="1"/>
+        </w:numPr>
+        <w:rPr>
+          <w:color w:val="00B050"/>
+        </w:rPr>
+      </w:pPr>
+      <w:r>
+        <w:rPr>
+          <w:color w:val="00B050"/>
+        </w:rPr>
+        <w:t xml:space="preserve">Improve exception-safety guarantees. (Rollback support </w:t>
+      </w:r>
+      <w:proofErr w:type="spellStart"/>
+      <w:r>
+        <w:rPr>
+          <w:color w:val="00B050"/>
+        </w:rPr>
+        <w:t>etc</w:t>
+      </w:r>
+      <w:proofErr w:type="spellEnd"/>
+      <w:r>
+        <w:rPr>
+          <w:color w:val="00B050"/>
+        </w:rPr>
+        <w:t>)</w:t>
+      </w:r>
+    </w:p>
+    <w:p>
+      <w:pPr>
+        <w:pStyle w:val="ListParagraph"/>
+        <w:numPr>
+          <w:ilvl w:val="1"/>
+          <w:numId w:val="1"/>
+        </w:numPr>
+        <w:rPr>
+          <w:color w:val="00B050"/>
+        </w:rPr>
+      </w:pPr>
+      <w:r>
+        <w:rPr>
+          <w:color w:val="00B050"/>
+        </w:rPr>
+        <w:t>Improve thread-safety guarantees and threading model.</w:t>
+      </w:r>
+    </w:p>
+    <w:p>
+      <w:pPr>
+        <w:pStyle w:val="ListParagraph"/>
+        <w:numPr>
+          <w:ilvl w:val="1"/>
+          <w:numId w:val="1"/>
+        </w:numPr>
+        <w:rPr>
+          <w:color w:val="00B050"/>
+        </w:rPr>
+      </w:pPr>
+      <w:r>
+        <w:rPr>
+          <w:color w:val="00B050"/>
+        </w:rPr>
+        <w:t>Throw custom error codes as part of exceptions. Use a different tag type.</w:t>
+      </w:r>
+    </w:p>
+    <w:p>
+      <w:pPr>
+        <w:pStyle w:val="ListParagraph"/>
+        <w:numPr>
+          <w:ilvl w:val="1"/>
+          <w:numId w:val="1"/>
+        </w:numPr>
+        <w:rPr>
+          <w:color w:val="00B050"/>
+        </w:rPr>
+      </w:pPr>
+      <w:r>
+        <w:rPr>
+          <w:color w:val="00B050"/>
+        </w:rPr>
+        <w:t xml:space="preserve">Investigate </w:t>
+      </w:r>
+      <w:proofErr w:type="spellStart"/>
+      <w:r>
+        <w:rPr>
+          <w:color w:val="00B050"/>
+        </w:rPr>
+        <w:t>Boost.Exception’s</w:t>
+      </w:r>
+      <w:proofErr w:type="spellEnd"/>
+      <w:r>
+        <w:rPr>
+          <w:color w:val="00B050"/>
+        </w:rPr>
+        <w:t xml:space="preserve"> support for multiple exception info objects which share the same tag type, and how to ‘extract’ them at the catch site. Potentially </w:t>
+      </w:r>
+      <w:proofErr w:type="gramStart"/>
+      <w:r>
+        <w:rPr>
+          <w:color w:val="00B050"/>
+        </w:rPr>
+        <w:t>rewrite</w:t>
+      </w:r>
+      <w:proofErr w:type="gramEnd"/>
+      <w:r>
+        <w:rPr>
+          <w:color w:val="00B050"/>
+        </w:rPr>
+        <w:t xml:space="preserve"> some exceptions which use multiple ‘</w:t>
+      </w:r>
+      <w:proofErr w:type="spellStart"/>
+      <w:r>
+        <w:rPr>
+          <w:color w:val="00B050"/>
+        </w:rPr>
+        <w:t>ErrorCodeWin</w:t>
+      </w:r>
+      <w:proofErr w:type="spellEnd"/>
+      <w:r>
+        <w:rPr>
+          <w:color w:val="00B050"/>
+        </w:rPr>
+        <w:t>’ objects to use unique tags instead.</w:t>
+      </w:r>
+    </w:p>
+    <w:p>
+      <w:pPr>
+        <w:pStyle w:val="ListParagraph"/>
+        <w:numPr>
+          <w:ilvl w:val="1"/>
+          <w:numId w:val="1"/>
+        </w:numPr>
+        <w:rPr>
+          <w:color w:val="00B050"/>
+        </w:rPr>
+      </w:pPr>
+      <w:r>
+        <w:rPr>
+          <w:color w:val="00B050"/>
+        </w:rPr>
+        <w:t>Use more ‘localized’ exception types where possible.</w:t>
+      </w:r>
+    </w:p>
+    <w:p>
+      <w:pPr>
+        <w:pStyle w:val="ListParagraph"/>
+        <w:numPr>
+          <w:ilvl w:val="1"/>
+          <w:numId w:val="1"/>
+        </w:numPr>
+        <w:rPr>
+          <w:color w:val="00B050"/>
+        </w:rPr>
+      </w:pPr>
+      <w:r>
+        <w:rPr>
+          <w:color w:val="00B050"/>
+        </w:rPr>
+        <w:t>Proper localization and internationalization support/framework.</w:t>
+      </w:r>
+    </w:p>
+    <w:p>
+      <w:pPr>
+        <w:pStyle w:val="ListParagraph"/>
+        <w:numPr>
+          <w:ilvl w:val="1"/>
+          <w:numId w:val="1"/>
+        </w:numPr>
+        <w:rPr>
+          <w:color w:val="FF0000"/>
+        </w:rPr>
+      </w:pPr>
+      <w:r>
+        <w:rPr>
+          <w:color w:val="FF0000"/>
+        </w:rPr>
+        <w:t xml:space="preserve">Consider moving from UTF-16 </w:t>
+      </w:r>
+      <w:r>
+        <w:rPr>
+          <w:color w:val="FF0000"/>
+        </w:rPr>
+        <w:t>internally</w:t>
+      </w:r>
+      <w:r>
+        <w:rPr>
+          <w:color w:val="FF0000"/>
+        </w:rPr>
+        <w:t xml:space="preserve"> to UTF-8, and only using UTF-16 at API boundaries. If implemented, all files and other IO should be in UTF-8.</w:t>
+      </w:r>
+    </w:p>
+    <w:p>
+      <w:pPr>
+        <w:pStyle w:val="ListParagraph"/>
+        <w:numPr>
+          <w:ilvl w:val="1"/>
+          <w:numId w:val="1"/>
+        </w:numPr>
+        <w:rPr>
+          <w:color w:val="00B050"/>
+        </w:rPr>
+      </w:pPr>
+      <w:r>
+        <w:rPr>
+          <w:color w:val="00B050"/>
+        </w:rPr>
+        <w:t>Template concept checking and improved error messages.</w:t>
+      </w:r>
+    </w:p>
+    <w:p>
+      <w:pPr>
+        <w:pStyle w:val="ListParagraph"/>
+        <w:numPr>
+          <w:ilvl w:val="1"/>
+          <w:numId w:val="1"/>
+        </w:numPr>
+        <w:rPr>
+          <w:color w:val="00B050"/>
+        </w:rPr>
+      </w:pPr>
+      <w:r>
+        <w:rPr>
+          <w:color w:val="00B050"/>
+        </w:rPr>
+        <w:t xml:space="preserve">Compile time checks to ensure MSVC, </w:t>
+      </w:r>
+      <w:r>
+        <w:rPr>
+          <w:color w:val="00B050"/>
+        </w:rPr>
+        <w:t xml:space="preserve">GCC, </w:t>
+      </w:r>
+      <w:r>
+        <w:rPr>
+          <w:color w:val="00B050"/>
+        </w:rPr>
+        <w:t xml:space="preserve">Boost, </w:t>
+      </w:r>
+      <w:proofErr w:type="spellStart"/>
+      <w:r>
+        <w:rPr>
+          <w:color w:val="00B050"/>
+        </w:rPr>
+        <w:t>etc</w:t>
+      </w:r>
+      <w:proofErr w:type="spellEnd"/>
+      <w:r>
+        <w:rPr>
+          <w:color w:val="00B050"/>
+        </w:rPr>
+        <w:t xml:space="preserve"> meet the minimum requirements.</w:t>
+      </w:r>
+    </w:p>
+    <w:p>
+      <w:pPr>
+        <w:pStyle w:val="ListParagraph"/>
+        <w:numPr>
+          <w:ilvl w:val="1"/>
+          <w:numId w:val="1"/>
+        </w:numPr>
+        <w:rPr>
+          <w:color w:val="00B050"/>
+        </w:rPr>
+      </w:pPr>
+      <w:r>
+        <w:rPr>
+          <w:color w:val="00B050"/>
+        </w:rPr>
+        <w:t>Assertions where appropriate</w:t>
+      </w:r>
+      <w:r>
+        <w:rPr>
+          <w:color w:val="00B050"/>
+        </w:rPr>
+        <w:t xml:space="preserve"> (for ‘impossible’ cases).</w:t>
+      </w:r>
+    </w:p>
+    <w:p>
+      <w:pPr>
+        <w:pStyle w:val="ListParagraph"/>
+        <w:numPr>
+          <w:ilvl w:val="1"/>
+          <w:numId w:val="1"/>
+        </w:numPr>
+        <w:rPr>
+          <w:color w:val="00B050"/>
+        </w:rPr>
+      </w:pPr>
+      <w:r>
+        <w:rPr>
+          <w:color w:val="00B050"/>
+        </w:rPr>
+        <w:t>Improved error reporting via exceptions.</w:t>
+      </w:r>
+    </w:p>
+    <w:p>
+      <w:pPr>
+        <w:pStyle w:val="ListParagraph"/>
+        <w:numPr>
+          <w:ilvl w:val="1"/>
+          <w:numId w:val="1"/>
+        </w:numPr>
+        <w:rPr>
+          <w:color w:val="00B050"/>
+        </w:rPr>
+      </w:pPr>
+      <w:r>
+        <w:rPr>
+          <w:color w:val="00B050"/>
+        </w:rPr>
+        <w:t>Support move semantics where appropriate.</w:t>
+      </w:r>
+    </w:p>
+    <w:p>
+      <w:pPr>
+        <w:pStyle w:val="ListParagraph"/>
+        <w:numPr>
+          <w:ilvl w:val="1"/>
+          <w:numId w:val="1"/>
+        </w:numPr>
+        <w:rPr>
+          <w:color w:val="00B050"/>
+        </w:rPr>
+      </w:pPr>
+      <w:r>
+        <w:rPr>
+          <w:color w:val="00B050"/>
+        </w:rPr>
+        <w:t xml:space="preserve">Support swapping where appropriate (and use </w:t>
+      </w:r>
+      <w:r>
+        <w:rPr>
+          <w:color w:val="00B050"/>
+        </w:rPr>
+        <w:t>to simplify</w:t>
+      </w:r>
+      <w:r>
+        <w:rPr>
+          <w:color w:val="00B050"/>
+        </w:rPr>
+        <w:t xml:space="preserve"> operator=</w:t>
+      </w:r>
+      <w:r>
+        <w:rPr>
+          <w:color w:val="00B050"/>
+        </w:rPr>
+        <w:t xml:space="preserve"> if possible</w:t>
+      </w:r>
+      <w:r>
+        <w:rPr>
+          <w:color w:val="00B050"/>
+        </w:rPr>
+        <w:t>).</w:t>
+      </w:r>
+    </w:p>
+    <w:p>
+      <w:pPr>
+        <w:pStyle w:val="ListParagraph"/>
+        <w:numPr>
+          <w:ilvl w:val="1"/>
+          <w:numId w:val="1"/>
+        </w:numPr>
+        <w:rPr>
+          <w:color w:val="00B050"/>
+        </w:rPr>
+      </w:pPr>
+      <w:r>
+        <w:rPr>
+          <w:color w:val="00B050"/>
+        </w:rPr>
+        <w:t>Support perfect forwarding where appropriate.</w:t>
+      </w:r>
+      <w:r>
+        <w:rPr>
+          <w:color w:val="00B050"/>
+        </w:rPr>
+        <w:t xml:space="preserve"> </w:t>
+      </w:r>
+    </w:p>
+    <w:p>
+      <w:pPr>
+        <w:pStyle w:val="ListParagraph"/>
+        <w:numPr>
+          <w:ilvl w:val="1"/>
+          <w:numId w:val="1"/>
+        </w:numPr>
+        <w:rPr>
+          <w:color w:val="00B050"/>
+        </w:rPr>
+      </w:pPr>
+      <w:r>
+        <w:rPr>
+          <w:color w:val="00B050"/>
+        </w:rPr>
+        <w:t xml:space="preserve">Style </w:t>
+      </w:r>
+      <w:proofErr w:type="spellStart"/>
+      <w:r>
+        <w:rPr>
+          <w:color w:val="00B050"/>
+        </w:rPr>
+        <w:t>cleanup</w:t>
+      </w:r>
+      <w:proofErr w:type="spellEnd"/>
+      <w:r>
+        <w:rPr>
+          <w:color w:val="00B050"/>
+        </w:rPr>
+        <w:t xml:space="preserve"> (e.g. LLVM).</w:t>
+      </w:r>
+    </w:p>
+    <w:p>
+      <w:pPr>
+        <w:pStyle w:val="ListParagraph"/>
+        <w:numPr>
+          <w:ilvl w:val="1"/>
+          <w:numId w:val="1"/>
+        </w:numPr>
+        <w:rPr>
+          <w:color w:val="FF0000"/>
+        </w:rPr>
+      </w:pPr>
+      <w:proofErr w:type="spellStart"/>
+      <w:r>
+        <w:rPr>
+          <w:color w:val="FF0000"/>
+        </w:rPr>
+        <w:lastRenderedPageBreak/>
+        <w:t>Const</w:t>
+      </w:r>
+      <w:proofErr w:type="spellEnd"/>
+      <w:r>
+        <w:rPr>
+          <w:color w:val="FF0000"/>
+        </w:rPr>
+        <w:t xml:space="preserve"> support for iterators</w:t>
+      </w:r>
+      <w:r>
+        <w:rPr>
+          <w:color w:val="FF0000"/>
+        </w:rPr>
+        <w:t xml:space="preserve"> (template iterators on </w:t>
+      </w:r>
+      <w:proofErr w:type="spellStart"/>
+      <w:proofErr w:type="gramStart"/>
+      <w:r>
+        <w:rPr>
+          <w:color w:val="FF0000"/>
+        </w:rPr>
+        <w:t>ValueT</w:t>
+      </w:r>
+      <w:proofErr w:type="spellEnd"/>
+      <w:r>
+        <w:rPr>
+          <w:color w:val="FF0000"/>
+        </w:rPr>
+        <w:t>,</w:t>
+      </w:r>
+      <w:proofErr w:type="gramEnd"/>
+      <w:r>
+        <w:rPr>
+          <w:color w:val="FF0000"/>
+        </w:rPr>
+        <w:t xml:space="preserve"> add </w:t>
+      </w:r>
+      <w:proofErr w:type="spellStart"/>
+      <w:r>
+        <w:rPr>
+          <w:color w:val="FF0000"/>
+        </w:rPr>
+        <w:t>cbegin</w:t>
+      </w:r>
+      <w:proofErr w:type="spellEnd"/>
+      <w:r>
+        <w:rPr>
+          <w:color w:val="FF0000"/>
+        </w:rPr>
+        <w:t>/</w:t>
+      </w:r>
+      <w:proofErr w:type="spellStart"/>
+      <w:r>
+        <w:rPr>
+          <w:color w:val="FF0000"/>
+        </w:rPr>
+        <w:t>cend</w:t>
+      </w:r>
+      <w:proofErr w:type="spellEnd"/>
+      <w:r>
+        <w:rPr>
+          <w:color w:val="FF0000"/>
+        </w:rPr>
+        <w:t xml:space="preserve"> to parent)</w:t>
+      </w:r>
+      <w:r>
+        <w:rPr>
+          <w:color w:val="FF0000"/>
+        </w:rPr>
+        <w:t>.</w:t>
+      </w:r>
+    </w:p>
+    <w:p>
+      <w:pPr>
+        <w:pStyle w:val="ListParagraph"/>
+        <w:numPr>
+          <w:ilvl w:val="1"/>
+          <w:numId w:val="1"/>
+        </w:numPr>
+        <w:rPr>
+          <w:color w:val="FF0000"/>
+        </w:rPr>
+      </w:pPr>
+      <w:r>
+        <w:rPr>
+          <w:color w:val="FF0000"/>
+        </w:rPr>
+        <w:t xml:space="preserve">Fix conversion to </w:t>
+      </w:r>
+      <w:proofErr w:type="spellStart"/>
+      <w:r>
+        <w:rPr>
+          <w:color w:val="FF0000"/>
+        </w:rPr>
+        <w:t>bool</w:t>
+      </w:r>
+      <w:proofErr w:type="spellEnd"/>
+      <w:r>
+        <w:rPr>
+          <w:color w:val="FF0000"/>
+        </w:rPr>
+        <w:t xml:space="preserve"> in classes (e.g. </w:t>
+      </w:r>
+      <w:proofErr w:type="spellStart"/>
+      <w:r>
+        <w:rPr>
+          <w:color w:val="FF0000"/>
+        </w:rPr>
+        <w:t>EnsureCleanup</w:t>
+      </w:r>
+      <w:proofErr w:type="spellEnd"/>
+      <w:r>
+        <w:rPr>
+          <w:color w:val="FF0000"/>
+        </w:rPr>
+        <w:t xml:space="preserve">) to use an unspecified </w:t>
+      </w:r>
+      <w:proofErr w:type="spellStart"/>
+      <w:r>
+        <w:rPr>
+          <w:color w:val="FF0000"/>
+        </w:rPr>
+        <w:t>bool</w:t>
+      </w:r>
+      <w:proofErr w:type="spellEnd"/>
+      <w:r>
+        <w:rPr>
+          <w:color w:val="FF0000"/>
+        </w:rPr>
+        <w:t xml:space="preserve"> type and prevent implicit conversion to </w:t>
+      </w:r>
+      <w:proofErr w:type="spellStart"/>
+      <w:r>
+        <w:rPr>
+          <w:color w:val="FF0000"/>
+        </w:rPr>
+        <w:t>int</w:t>
+      </w:r>
+      <w:proofErr w:type="spellEnd"/>
+      <w:r>
+        <w:rPr>
+          <w:color w:val="FF0000"/>
+        </w:rPr>
+        <w:t xml:space="preserve">, and also to remove the reliance on </w:t>
+      </w:r>
+      <w:proofErr w:type="spellStart"/>
+      <w:proofErr w:type="gramStart"/>
+      <w:r>
+        <w:rPr>
+          <w:color w:val="FF0000"/>
+        </w:rPr>
+        <w:t>HandleType’s</w:t>
+      </w:r>
+      <w:proofErr w:type="spellEnd"/>
+      <w:r>
+        <w:rPr>
+          <w:color w:val="FF0000"/>
+        </w:rPr>
+        <w:t xml:space="preserve">  implicit</w:t>
+      </w:r>
+      <w:proofErr w:type="gramEnd"/>
+      <w:r>
+        <w:rPr>
+          <w:color w:val="FF0000"/>
+        </w:rPr>
+        <w:t xml:space="preserve"> conversion to </w:t>
+      </w:r>
+      <w:proofErr w:type="spellStart"/>
+      <w:r>
+        <w:rPr>
+          <w:color w:val="FF0000"/>
+        </w:rPr>
+        <w:t>bool</w:t>
+      </w:r>
+      <w:proofErr w:type="spellEnd"/>
+      <w:r>
+        <w:rPr>
+          <w:color w:val="FF0000"/>
+        </w:rPr>
+        <w:t>, which we cannot guarantee.</w:t>
+      </w:r>
+    </w:p>
+    <w:p>
+      <w:pPr>
+        <w:pStyle w:val="ListParagraph"/>
+        <w:numPr>
+          <w:ilvl w:val="1"/>
+          <w:numId w:val="1"/>
+        </w:numPr>
+        <w:rPr>
+          <w:color w:val="FF0000"/>
+        </w:rPr>
+      </w:pPr>
+      <w:proofErr w:type="spellStart"/>
+      <w:r>
+        <w:rPr>
+          <w:color w:val="FF0000"/>
+        </w:rPr>
+        <w:t>Const</w:t>
+      </w:r>
+      <w:proofErr w:type="spellEnd"/>
+      <w:r>
+        <w:rPr>
+          <w:color w:val="FF0000"/>
+        </w:rPr>
+        <w:t xml:space="preserve"> correctness.</w:t>
+      </w:r>
+    </w:p>
+    <w:p>
+      <w:pPr>
+        <w:pStyle w:val="ListParagraph"/>
+        <w:numPr>
+          <w:ilvl w:val="1"/>
+          <w:numId w:val="1"/>
+        </w:numPr>
+        <w:rPr>
+          <w:color w:val="FF0000"/>
+        </w:rPr>
+      </w:pPr>
+      <w:r>
+        <w:rPr>
+          <w:color w:val="FF0000"/>
+        </w:rPr>
+        <w:t>Clean up iterators to be more lightweight, and shift most of the processing to the parent object.</w:t>
+      </w:r>
+    </w:p>
+    <w:p>
+      <w:pPr>
+        <w:pStyle w:val="ListParagraph"/>
+        <w:numPr>
+          <w:ilvl w:val="1"/>
+          <w:numId w:val="1"/>
+        </w:numPr>
+        <w:rPr>
+          <w:color w:val="FF0000"/>
+        </w:rPr>
+      </w:pPr>
+      <w:r>
+        <w:rPr>
+          <w:color w:val="FF0000"/>
+        </w:rPr>
+        <w:t>Clean up APIs returning pairs/tuples/</w:t>
+      </w:r>
+      <w:proofErr w:type="spellStart"/>
+      <w:r>
+        <w:rPr>
+          <w:color w:val="FF0000"/>
+        </w:rPr>
+        <w:t>etc</w:t>
+      </w:r>
+      <w:proofErr w:type="spellEnd"/>
+      <w:r>
+        <w:rPr>
+          <w:color w:val="FF0000"/>
+        </w:rPr>
+        <w:t xml:space="preserve"> to return objects with named fields and/or getters.</w:t>
+      </w:r>
+    </w:p>
+    <w:p>
+      <w:pPr>
+        <w:pStyle w:val="ListParagraph"/>
+        <w:numPr>
+          <w:ilvl w:val="1"/>
+          <w:numId w:val="1"/>
+        </w:numPr>
+        <w:rPr>
+          <w:color w:val="FF0000"/>
+        </w:rPr>
+      </w:pPr>
+      <w:r>
+        <w:rPr>
+          <w:color w:val="FF0000"/>
+        </w:rPr>
+        <w:t>Investigate DLL build.</w:t>
+      </w:r>
+    </w:p>
+    <w:p>
+      <w:pPr>
+        <w:pStyle w:val="ListParagraph"/>
+        <w:numPr>
+          <w:ilvl w:val="1"/>
+          <w:numId w:val="1"/>
+        </w:numPr>
+        <w:rPr>
+          <w:color w:val="FF0000"/>
+        </w:rPr>
+      </w:pPr>
+      <w:r>
+        <w:rPr>
+          <w:color w:val="FF0000"/>
+        </w:rPr>
+        <w:t>Review and ‘rewrite’ in-code documentation/comments.</w:t>
+      </w:r>
+    </w:p>
+    <w:p>
+      <w:pPr>
+        <w:pStyle w:val="ListParagraph"/>
+        <w:numPr>
+          <w:ilvl w:val="1"/>
+          <w:numId w:val="1"/>
+        </w:numPr>
+        <w:rPr>
+          <w:color w:val="FF0000"/>
+        </w:rPr>
+      </w:pPr>
+      <w:r>
+        <w:rPr>
+          <w:color w:val="FF0000"/>
+        </w:rPr>
+        <w:t xml:space="preserve">Tests for remaining ‘detail’ components such as </w:t>
+      </w:r>
+      <w:proofErr w:type="spellStart"/>
+      <w:r>
+        <w:rPr>
+          <w:color w:val="FF0000"/>
+        </w:rPr>
+        <w:t>EnsureCleanup</w:t>
+      </w:r>
+      <w:proofErr w:type="spellEnd"/>
+      <w:r>
+        <w:rPr>
+          <w:color w:val="FF0000"/>
+        </w:rPr>
+        <w:t xml:space="preserve">, </w:t>
+      </w:r>
+      <w:proofErr w:type="spellStart"/>
+      <w:r>
+        <w:rPr>
+          <w:color w:val="FF0000"/>
+        </w:rPr>
+        <w:t>StringBuffer</w:t>
+      </w:r>
+      <w:proofErr w:type="spellEnd"/>
+      <w:r>
+        <w:rPr>
+          <w:color w:val="FF0000"/>
+        </w:rPr>
+        <w:t>, etc.</w:t>
+      </w:r>
     </w:p>
     <w:p>
       <w:pPr>
@@ -1035,7 +1225,21 @@
         <w:rPr>
           <w:color w:val="FF0000"/>
         </w:rPr>
-        <w:t>Improve API genericity.</w:t>
+        <w:t xml:space="preserve">Improve API </w:t>
+      </w:r>
+      <w:proofErr w:type="spellStart"/>
+      <w:r>
+        <w:rPr>
+          <w:color w:val="FF0000"/>
+        </w:rPr>
+        <w:t>genericity</w:t>
+      </w:r>
+      <w:proofErr w:type="spellEnd"/>
+      <w:r>
+        <w:rPr>
+          <w:color w:val="FF0000"/>
+        </w:rPr>
+        <w:t>.</w:t>
       </w:r>
     </w:p>
     <w:p>
@@ -1161,7 +1365,21 @@
         <w:rPr>
           <w:color w:val="00B050"/>
         </w:rPr>
-        <w:t>Digital signature (for build bot, WER, etc).</w:t>
+        <w:t xml:space="preserve">Digital signature (for build bot, WER, </w:t>
+      </w:r>
+      <w:proofErr w:type="spellStart"/>
+      <w:r>
+        <w:rPr>
+          <w:color w:val="00B050"/>
+        </w:rPr>
+        <w:t>etc</w:t>
+      </w:r>
+      <w:proofErr w:type="spellEnd"/>
+      <w:r>
+        <w:rPr>
+          <w:color w:val="00B050"/>
+        </w:rPr>
+        <w:t>).</w:t>
       </w:r>
     </w:p>
     <w:p>
@@ -1215,25 +1433,53 @@
         <w:rPr>
           <w:color w:val="FF0000"/>
         </w:rPr>
-        <w:t>Pointer-to-impl idiom.</w:t>
-      </w:r>
-    </w:p>
-    <w:p>
-      <w:pPr>
-        <w:pStyle w:val="ListParagraph"/>
-        <w:numPr>
-          <w:ilvl w:val="1"/>
-          <w:numId w:val="1"/>
-        </w:numPr>
-        <w:rPr>
-          <w:color w:val="FF0000"/>
-        </w:rPr>
-      </w:pPr>
-      <w:r>
-        <w:rPr>
-          <w:color w:val="FF0000"/>
-        </w:rPr>
-        <w:t>PCH support using Boost.Build.</w:t>
+        <w:t>Pointer-to-</w:t>
+      </w:r>
+      <w:proofErr w:type="spellStart"/>
+      <w:r>
+        <w:rPr>
+          <w:color w:val="FF0000"/>
+        </w:rPr>
+        <w:t>impl</w:t>
+      </w:r>
+      <w:proofErr w:type="spellEnd"/>
+      <w:r>
+        <w:rPr>
+          <w:color w:val="FF0000"/>
+        </w:rPr>
+        <w:t xml:space="preserve"> idiom.</w:t>
+      </w:r>
+    </w:p>
+    <w:p>
+      <w:pPr>
+        <w:pStyle w:val="ListParagraph"/>
+        <w:numPr>
+          <w:ilvl w:val="1"/>
+          <w:numId w:val="1"/>
+        </w:numPr>
+        <w:rPr>
+          <w:color w:val="FF0000"/>
+        </w:rPr>
+      </w:pPr>
+      <w:r>
+        <w:rPr>
+          <w:color w:val="FF0000"/>
+        </w:rPr>
+        <w:t xml:space="preserve">PCH support using </w:t>
+      </w:r>
+      <w:proofErr w:type="spellStart"/>
+      <w:r>
+        <w:rPr>
+          <w:color w:val="FF0000"/>
+        </w:rPr>
+        <w:t>Boost.Build</w:t>
+      </w:r>
+      <w:proofErr w:type="spellEnd"/>
+      <w:r>
+        <w:rPr>
+          <w:color w:val="FF0000"/>
+        </w:rPr>
+        <w:t>.</w:t>
       </w:r>
     </w:p>
     <w:p>
@@ -1265,11 +1511,19 @@
           <w:color w:val="00B050"/>
         </w:rPr>
       </w:pPr>
-      <w:r>
-        <w:rPr>
-          <w:color w:val="00B050"/>
-        </w:rPr>
-        <w:t>Todo list.</w:t>
+      <w:proofErr w:type="spellStart"/>
+      <w:r>
+        <w:rPr>
+          <w:color w:val="00B050"/>
+        </w:rPr>
+        <w:t>Todo</w:t>
+      </w:r>
+      <w:proofErr w:type="spellEnd"/>
+      <w:r>
+        <w:rPr>
+          <w:color w:val="00B050"/>
+        </w:rPr>
+        <w:t xml:space="preserve"> list.</w:t>
       </w:r>
     </w:p>
     <w:p>
@@ -1305,19 +1559,61 @@
         <w:rPr>
           <w:color w:val="00B050"/>
         </w:rPr>
-        <w:t>Performance improvements in potential bottlenecks (e.g. Iterators, Scanner, PeLib,</w:t>
-      </w:r>
-      <w:r>
-        <w:rPr>
-          <w:color w:val="00B050"/>
-        </w:rPr>
-        <w:t xml:space="preserve"> FindPattern,</w:t>
-      </w:r>
-      <w:r>
-        <w:rPr>
-          <w:color w:val="00B050"/>
-        </w:rPr>
-        <w:t xml:space="preserve"> etc)</w:t>
+        <w:t xml:space="preserve">Performance improvements in potential bottlenecks (e.g. Iterators, Scanner, </w:t>
+      </w:r>
+      <w:proofErr w:type="spellStart"/>
+      <w:r>
+        <w:rPr>
+          <w:color w:val="00B050"/>
+        </w:rPr>
+        <w:t>PeLib</w:t>
+      </w:r>
+      <w:proofErr w:type="spellEnd"/>
+      <w:r>
+        <w:rPr>
+          <w:color w:val="00B050"/>
+        </w:rPr>
+        <w:t>,</w:t>
+      </w:r>
+      <w:r>
+        <w:rPr>
+          <w:color w:val="00B050"/>
+        </w:rPr>
+        <w:t xml:space="preserve"> </w:t>
+      </w:r>
+      <w:proofErr w:type="spellStart"/>
+      <w:r>
+        <w:rPr>
+          <w:color w:val="00B050"/>
+        </w:rPr>
+        <w:t>FindPattern</w:t>
+      </w:r>
+      <w:proofErr w:type="spellEnd"/>
+      <w:r>
+        <w:rPr>
+          <w:color w:val="00B050"/>
+        </w:rPr>
+        <w:t>,</w:t>
+      </w:r>
+      <w:r>
+        <w:rPr>
+          <w:color w:val="00B050"/>
+        </w:rPr>
+        <w:t xml:space="preserve"> </w:t>
+      </w:r>
+      <w:proofErr w:type="spellStart"/>
+      <w:r>
+        <w:rPr>
+          <w:color w:val="00B050"/>
+        </w:rPr>
+        <w:t>etc</w:t>
+      </w:r>
+      <w:proofErr w:type="spellEnd"/>
+      <w:r>
+        <w:rPr>
+          <w:color w:val="00B050"/>
+        </w:rPr>
+        <w:t>)</w:t>
       </w:r>
       <w:r>
         <w:rPr>
@@ -1337,169 +1633,183 @@
           <w:b/>
           <w:color w:val="000000" w:themeColor="text1"/>
         </w:rPr>
+        <w:t>New Modules</w:t>
+      </w:r>
+    </w:p>
+    <w:p>
+      <w:pPr>
+        <w:pStyle w:val="ListParagraph"/>
+        <w:numPr>
+          <w:ilvl w:val="0"/>
+          <w:numId w:val="1"/>
+        </w:numPr>
+        <w:rPr>
+          <w:color w:val="00B050"/>
+        </w:rPr>
+      </w:pPr>
+      <w:r>
+        <w:rPr>
+          <w:color w:val="00B050"/>
+        </w:rPr>
+        <w:t>Cheat Engine ‘replacement’.</w:t>
+      </w:r>
+    </w:p>
+    <w:p>
+      <w:pPr>
+        <w:pStyle w:val="ListParagraph"/>
+        <w:numPr>
+          <w:ilvl w:val="0"/>
+          <w:numId w:val="1"/>
+        </w:numPr>
+        <w:rPr>
+          <w:color w:val="00B050"/>
+        </w:rPr>
+      </w:pPr>
+      <w:r>
+        <w:rPr>
+          <w:color w:val="00B050"/>
+        </w:rPr>
+        <w:t xml:space="preserve">Helper service to run </w:t>
+      </w:r>
+      <w:proofErr w:type="spellStart"/>
+      <w:r>
+        <w:rPr>
+          <w:color w:val="00B050"/>
+        </w:rPr>
+        <w:t>HadesMem</w:t>
+      </w:r>
+      <w:proofErr w:type="spellEnd"/>
+      <w:r>
+        <w:rPr>
+          <w:color w:val="00B050"/>
+        </w:rPr>
+        <w:t xml:space="preserve"> tools as ‘SYSTEM’ for when manipulation certain protected/critical processes (running in separate desktops, sessions, etc.).</w:t>
+      </w:r>
+    </w:p>
+    <w:p>
+      <w:pPr>
+        <w:pStyle w:val="ListParagraph"/>
+        <w:numPr>
+          <w:ilvl w:val="1"/>
+          <w:numId w:val="1"/>
+        </w:numPr>
+        <w:rPr>
+          <w:color w:val="00B050"/>
+        </w:rPr>
+      </w:pPr>
+      <w:r>
+        <w:rPr>
+          <w:color w:val="00B050"/>
+        </w:rPr>
+        <w:t>Ensure service is secure from abuse.</w:t>
+      </w:r>
+    </w:p>
+    <w:p>
+      <w:pPr>
+        <w:pStyle w:val="ListParagraph"/>
+        <w:numPr>
+          <w:ilvl w:val="0"/>
+          <w:numId w:val="1"/>
+        </w:numPr>
+        <w:rPr>
+          <w:color w:val="00B050"/>
+        </w:rPr>
+      </w:pPr>
+      <w:r>
+        <w:rPr>
+          <w:color w:val="00B050"/>
+        </w:rPr>
+        <w:t>Debugging.</w:t>
+      </w:r>
+    </w:p>
+    <w:p>
+      <w:pPr>
+        <w:pStyle w:val="ListParagraph"/>
+        <w:numPr>
+          <w:ilvl w:val="1"/>
+          <w:numId w:val="1"/>
+        </w:numPr>
+        <w:rPr>
+          <w:color w:val="00B050"/>
+        </w:rPr>
+      </w:pPr>
+      <w:r>
+        <w:rPr>
+          <w:color w:val="00B050"/>
+        </w:rPr>
+        <w:t>Software breakpoint.</w:t>
+      </w:r>
+    </w:p>
+    <w:p>
+      <w:pPr>
+        <w:pStyle w:val="ListParagraph"/>
+        <w:numPr>
+          <w:ilvl w:val="1"/>
+          <w:numId w:val="1"/>
+        </w:numPr>
+        <w:rPr>
+          <w:color w:val="00B050"/>
+        </w:rPr>
+      </w:pPr>
+      <w:r>
+        <w:rPr>
+          <w:color w:val="00B050"/>
+        </w:rPr>
+        <w:t>Hardware breakpoint (including memory read/write detection).</w:t>
+      </w:r>
+    </w:p>
+    <w:p>
+      <w:pPr>
+        <w:pStyle w:val="ListParagraph"/>
+        <w:numPr>
+          <w:ilvl w:val="1"/>
+          <w:numId w:val="1"/>
+        </w:numPr>
+        <w:rPr>
+          <w:color w:val="00B050"/>
+        </w:rPr>
+      </w:pPr>
+      <w:r>
+        <w:rPr>
+          <w:color w:val="00B050"/>
+        </w:rPr>
+        <w:t>Conditional breakpoints.</w:t>
+      </w:r>
+    </w:p>
+    <w:p>
+      <w:pPr>
+        <w:pStyle w:val="ListParagraph"/>
+        <w:numPr>
+          <w:ilvl w:val="1"/>
+          <w:numId w:val="1"/>
+        </w:numPr>
+        <w:rPr>
+          <w:color w:val="00B050"/>
+        </w:rPr>
+      </w:pPr>
+      <w:r>
+        <w:rPr>
+          <w:color w:val="00B050"/>
+        </w:rPr>
+        <w:t>Single stepping.</w:t>
+      </w:r>
+    </w:p>
+    <w:p>
+      <w:pPr>
+        <w:pStyle w:val="ListParagraph"/>
+        <w:numPr>
+          <w:ilvl w:val="1"/>
+          <w:numId w:val="1"/>
+        </w:numPr>
+        <w:rPr>
+          <w:color w:val="00B050"/>
+        </w:rPr>
+      </w:pPr>
+      <w:r>
+        <w:rPr>
+          <w:color w:val="00B050"/>
+        </w:rPr>
         <w:lastRenderedPageBreak/>
-        <w:t>New Modules</w:t>
-      </w:r>
-    </w:p>
-    <w:p>
-      <w:pPr>
-        <w:pStyle w:val="ListParagraph"/>
-        <w:numPr>
-          <w:ilvl w:val="0"/>
-          <w:numId w:val="1"/>
-        </w:numPr>
-        <w:rPr>
-          <w:color w:val="00B050"/>
-        </w:rPr>
-      </w:pPr>
-      <w:r>
-        <w:rPr>
-          <w:color w:val="00B050"/>
-        </w:rPr>
-        <w:t>Cheat Engine ‘replacement’.</w:t>
-      </w:r>
-    </w:p>
-    <w:p>
-      <w:pPr>
-        <w:pStyle w:val="ListParagraph"/>
-        <w:numPr>
-          <w:ilvl w:val="0"/>
-          <w:numId w:val="1"/>
-        </w:numPr>
-        <w:rPr>
-          <w:color w:val="00B050"/>
-        </w:rPr>
-      </w:pPr>
-      <w:r>
-        <w:rPr>
-          <w:color w:val="00B050"/>
-        </w:rPr>
-        <w:t>Helper service to run HadesMem tools as ‘SYSTEM’ for when manipulation certain protected/critical processes (running in separate desktops, sessions, etc.).</w:t>
-      </w:r>
-    </w:p>
-    <w:p>
-      <w:pPr>
-        <w:pStyle w:val="ListParagraph"/>
-        <w:numPr>
-          <w:ilvl w:val="1"/>
-          <w:numId w:val="1"/>
-        </w:numPr>
-        <w:rPr>
-          <w:color w:val="00B050"/>
-        </w:rPr>
-      </w:pPr>
-      <w:r>
-        <w:rPr>
-          <w:color w:val="00B050"/>
-        </w:rPr>
-        <w:t>Ensure service is secure from abuse.</w:t>
-      </w:r>
-    </w:p>
-    <w:p>
-      <w:pPr>
-        <w:pStyle w:val="ListParagraph"/>
-        <w:numPr>
-          <w:ilvl w:val="0"/>
-          <w:numId w:val="1"/>
-        </w:numPr>
-        <w:rPr>
-          <w:color w:val="00B050"/>
-        </w:rPr>
-      </w:pPr>
-      <w:r>
-        <w:rPr>
-          <w:color w:val="00B050"/>
-        </w:rPr>
-        <w:t>Debugging.</w:t>
-      </w:r>
-    </w:p>
-    <w:p>
-      <w:pPr>
-        <w:pStyle w:val="ListParagraph"/>
-        <w:numPr>
-          <w:ilvl w:val="1"/>
-          <w:numId w:val="1"/>
-        </w:numPr>
-        <w:rPr>
-          <w:color w:val="00B050"/>
-        </w:rPr>
-      </w:pPr>
-      <w:r>
-        <w:rPr>
-          <w:color w:val="00B050"/>
-        </w:rPr>
-        <w:t>Software breakpoint.</w:t>
-      </w:r>
-    </w:p>
-    <w:p>
-      <w:pPr>
-        <w:pStyle w:val="ListParagraph"/>
-        <w:numPr>
-          <w:ilvl w:val="1"/>
-          <w:numId w:val="1"/>
-        </w:numPr>
-        <w:rPr>
-          <w:color w:val="00B050"/>
-        </w:rPr>
-      </w:pPr>
-      <w:r>
-        <w:rPr>
-          <w:color w:val="00B050"/>
-        </w:rPr>
-        <w:t>Hardware breakpoint (including memory read/write detection).</w:t>
-      </w:r>
-    </w:p>
-    <w:p>
-      <w:pPr>
-        <w:pStyle w:val="ListParagraph"/>
-        <w:numPr>
-          <w:ilvl w:val="1"/>
-          <w:numId w:val="1"/>
-        </w:numPr>
-        <w:rPr>
-          <w:color w:val="00B050"/>
-        </w:rPr>
-      </w:pPr>
-      <w:r>
-        <w:rPr>
-          <w:color w:val="00B050"/>
-        </w:rPr>
-        <w:t>Conditional breakpoints.</w:t>
-      </w:r>
-    </w:p>
-    <w:p>
-      <w:pPr>
-        <w:pStyle w:val="ListParagraph"/>
-        <w:numPr>
-          <w:ilvl w:val="1"/>
-          <w:numId w:val="1"/>
-        </w:numPr>
-        <w:rPr>
-          <w:color w:val="00B050"/>
-        </w:rPr>
-      </w:pPr>
-      <w:r>
-        <w:rPr>
-          <w:color w:val="00B050"/>
-        </w:rPr>
-        <w:t>Single stepping.</w:t>
-      </w:r>
-    </w:p>
-    <w:p>
-      <w:pPr>
-        <w:pStyle w:val="ListParagraph"/>
-        <w:numPr>
-          <w:ilvl w:val="1"/>
-          <w:numId w:val="1"/>
-        </w:numPr>
-        <w:rPr>
-          <w:color w:val="00B050"/>
-        </w:rPr>
-      </w:pPr>
-      <w:r>
-        <w:rPr>
-          <w:color w:val="00B050"/>
-        </w:rPr>
         <w:t>Stack trace.</w:t>
       </w:r>
     </w:p>
@@ -1632,7 +1942,21 @@
         <w:rPr>
           <w:color w:val="00B050"/>
         </w:rPr>
-        <w:t>No ‘external’ (read: MMHelper) dependencies.</w:t>
+        <w:t xml:space="preserve">No ‘external’ (read: </w:t>
+      </w:r>
+      <w:proofErr w:type="spellStart"/>
+      <w:r>
+        <w:rPr>
+          <w:color w:val="00B050"/>
+        </w:rPr>
+        <w:t>MMHelper</w:t>
+      </w:r>
+      <w:proofErr w:type="spellEnd"/>
+      <w:r>
+        <w:rPr>
+          <w:color w:val="00B050"/>
+        </w:rPr>
+        <w:t>) dependencies.</w:t>
       </w:r>
     </w:p>
     <w:p>
@@ -1704,25 +2028,67 @@
         <w:rPr>
           <w:color w:val="00B050"/>
         </w:rPr>
-        <w:t>Custom GetModuleHandle, GetProcAddress, etc.</w:t>
-      </w:r>
-    </w:p>
-    <w:p>
-      <w:pPr>
-        <w:pStyle w:val="ListParagraph"/>
-        <w:numPr>
-          <w:ilvl w:val="0"/>
-          <w:numId w:val="1"/>
-        </w:numPr>
-        <w:rPr>
-          <w:color w:val="00B050"/>
-        </w:rPr>
-      </w:pPr>
-      <w:r>
-        <w:rPr>
-          <w:color w:val="00B050"/>
-        </w:rPr>
-        <w:t>C++ WinAPI wrapper.</w:t>
+        <w:t xml:space="preserve">Custom </w:t>
+      </w:r>
+      <w:proofErr w:type="spellStart"/>
+      <w:r>
+        <w:rPr>
+          <w:color w:val="00B050"/>
+        </w:rPr>
+        <w:t>GetModuleHandle</w:t>
+      </w:r>
+      <w:proofErr w:type="spellEnd"/>
+      <w:r>
+        <w:rPr>
+          <w:color w:val="00B050"/>
+        </w:rPr>
+        <w:t xml:space="preserve">, </w:t>
+      </w:r>
+      <w:proofErr w:type="spellStart"/>
+      <w:r>
+        <w:rPr>
+          <w:color w:val="00B050"/>
+        </w:rPr>
+        <w:t>GetProcAddress</w:t>
+      </w:r>
+      <w:proofErr w:type="spellEnd"/>
+      <w:r>
+        <w:rPr>
+          <w:color w:val="00B050"/>
+        </w:rPr>
+        <w:t>, etc.</w:t>
+      </w:r>
+    </w:p>
+    <w:p>
+      <w:pPr>
+        <w:pStyle w:val="ListParagraph"/>
+        <w:numPr>
+          <w:ilvl w:val="0"/>
+          <w:numId w:val="1"/>
+        </w:numPr>
+        <w:rPr>
+          <w:color w:val="00B050"/>
+        </w:rPr>
+      </w:pPr>
+      <w:r>
+        <w:rPr>
+          <w:color w:val="00B050"/>
+        </w:rPr>
+        <w:t xml:space="preserve">C++ </w:t>
+      </w:r>
+      <w:proofErr w:type="spellStart"/>
+      <w:r>
+        <w:rPr>
+          <w:color w:val="00B050"/>
+        </w:rPr>
+        <w:t>WinAPI</w:t>
+      </w:r>
+      <w:proofErr w:type="spellEnd"/>
+      <w:r>
+        <w:rPr>
+          <w:color w:val="00B050"/>
+        </w:rPr>
+        <w:t xml:space="preserve"> wrapper.</w:t>
       </w:r>
     </w:p>
     <w:p>
@@ -1756,6 +2122,7 @@
           <w:color w:val="000000" w:themeColor="text1"/>
         </w:rPr>
       </w:pPr>
+      <w:proofErr w:type="spellStart"/>
       <w:r>
         <w:rPr>
           <w:b/>
@@ -1763,6 +2130,7 @@
         </w:rPr>
         <w:t>MemoryMgr</w:t>
       </w:r>
+      <w:proofErr w:type="spellEnd"/>
     </w:p>
     <w:p>
       <w:pPr>
@@ -1797,7 +2165,21 @@
         <w:rPr>
           <w:color w:val="FF0000"/>
         </w:rPr>
-        <w:t>Improve genericity of parameter passing in remote function caller.</w:t>
+        <w:t xml:space="preserve">Improve </w:t>
+      </w:r>
+      <w:proofErr w:type="spellStart"/>
+      <w:r>
+        <w:rPr>
+          <w:color w:val="FF0000"/>
+        </w:rPr>
+        <w:t>genericity</w:t>
+      </w:r>
+      <w:proofErr w:type="spellEnd"/>
+      <w:r>
+        <w:rPr>
+          <w:color w:val="FF0000"/>
+        </w:rPr>
+        <w:t xml:space="preserve"> of parameter passing in remote function caller.</w:t>
       </w:r>
     </w:p>
     <w:p>
@@ -2015,7 +2397,35 @@
         <w:rPr>
           <w:color w:val="00B050"/>
         </w:rPr>
-        <w:t xml:space="preserve">Get address of Kernel32!LoadLibrary ‘manually’ rather than using a local GetProcAddress and </w:t>
+        <w:t>Get address of Kernel32</w:t>
+      </w:r>
+      <w:proofErr w:type="gramStart"/>
+      <w:r>
+        <w:rPr>
+          <w:color w:val="00B050"/>
+        </w:rPr>
+        <w:t>!LoadLibrary</w:t>
+      </w:r>
+      <w:proofErr w:type="gramEnd"/>
+      <w:r>
+        <w:rPr>
+          <w:color w:val="00B050"/>
+        </w:rPr>
+        <w:t xml:space="preserve"> ‘manually’ rather than using a local </w:t>
+      </w:r>
+      <w:proofErr w:type="spellStart"/>
+      <w:r>
+        <w:rPr>
+          <w:color w:val="00B050"/>
+        </w:rPr>
+        <w:t>GetProcAddress</w:t>
+      </w:r>
+      <w:proofErr w:type="spellEnd"/>
+      <w:r>
+        <w:rPr>
+          <w:color w:val="00B050"/>
+        </w:rPr>
+        <w:t xml:space="preserve"> and </w:t>
       </w:r>
       <w:r>
         <w:rPr>
@@ -2039,7 +2449,21 @@
         <w:rPr>
           <w:color w:val="00B050"/>
         </w:rPr>
-        <w:t>Whilst this works in all normal cases, it doesn’t work when the target has shims enabled which hook LoadLibrary.</w:t>
+        <w:t xml:space="preserve">Whilst this works in all normal cases, it doesn’t work when the target has shims enabled which hook </w:t>
+      </w:r>
+      <w:proofErr w:type="spellStart"/>
+      <w:r>
+        <w:rPr>
+          <w:color w:val="00B050"/>
+        </w:rPr>
+        <w:t>LoadLibrary</w:t>
+      </w:r>
+      <w:proofErr w:type="spellEnd"/>
+      <w:r>
+        <w:rPr>
+          <w:color w:val="00B050"/>
+        </w:rPr>
+        <w:t>.</w:t>
       </w:r>
     </w:p>
     <w:p>
@@ -2053,134 +2477,156 @@
           <w:b/>
           <w:color w:val="000000" w:themeColor="text1"/>
         </w:rPr>
+        <w:t>Patcher</w:t>
+      </w:r>
+    </w:p>
+    <w:p>
+      <w:pPr>
+        <w:pStyle w:val="ListParagraph"/>
+        <w:numPr>
+          <w:ilvl w:val="0"/>
+          <w:numId w:val="1"/>
+        </w:numPr>
+        <w:rPr>
+          <w:color w:val="00B050"/>
+        </w:rPr>
+      </w:pPr>
+      <w:r>
+        <w:rPr>
+          <w:color w:val="00B050"/>
+        </w:rPr>
+        <w:t>VEH hooking (both INT3 and DR).</w:t>
+      </w:r>
+    </w:p>
+    <w:p>
+      <w:pPr>
+        <w:pStyle w:val="ListParagraph"/>
+        <w:numPr>
+          <w:ilvl w:val="0"/>
+          <w:numId w:val="1"/>
+        </w:numPr>
+        <w:rPr>
+          <w:color w:val="00B050"/>
+        </w:rPr>
+      </w:pPr>
+      <w:r>
+        <w:rPr>
+          <w:color w:val="00B050"/>
+        </w:rPr>
+        <w:t>Transactional hooking.</w:t>
+      </w:r>
+    </w:p>
+    <w:p>
+      <w:pPr>
+        <w:pStyle w:val="ListParagraph"/>
+        <w:numPr>
+          <w:ilvl w:val="0"/>
+          <w:numId w:val="1"/>
+        </w:numPr>
+        <w:rPr>
+          <w:color w:val="00B050"/>
+        </w:rPr>
+      </w:pPr>
+      <w:r>
+        <w:rPr>
+          <w:color w:val="00B050"/>
+        </w:rPr>
+        <w:t>Improved relative instruction rebuilding (including conditionals).</w:t>
+      </w:r>
+      <w:r>
+        <w:rPr>
+          <w:color w:val="00B050"/>
+        </w:rPr>
+        <w:t xml:space="preserve"> </w:t>
+      </w:r>
+      <w:proofErr w:type="gramStart"/>
+      <w:r>
+        <w:rPr>
+          <w:color w:val="00B050"/>
+        </w:rPr>
+        <w:t>x64</w:t>
+      </w:r>
+      <w:proofErr w:type="gramEnd"/>
+      <w:r>
+        <w:rPr>
+          <w:color w:val="00B050"/>
+        </w:rPr>
+        <w:t xml:space="preserve"> has far more IP relative instructions than x86.</w:t>
+      </w:r>
+    </w:p>
+    <w:p>
+      <w:pPr>
+        <w:pStyle w:val="ListParagraph"/>
+        <w:numPr>
+          <w:ilvl w:val="0"/>
+          <w:numId w:val="1"/>
+        </w:numPr>
+        <w:rPr>
+          <w:color w:val="00B050"/>
+        </w:rPr>
+      </w:pPr>
+      <w:r>
+        <w:rPr>
+          <w:color w:val="00B050"/>
+        </w:rPr>
+        <w:t>Freeze target when hooking</w:t>
+      </w:r>
+      <w:r>
+        <w:rPr>
+          <w:color w:val="00B050"/>
+        </w:rPr>
+        <w:t xml:space="preserve"> (except calling thread if applicable – e.g. in injected code)</w:t>
+      </w:r>
+      <w:r>
+        <w:rPr>
+          <w:color w:val="00B050"/>
+        </w:rPr>
+        <w:t>.</w:t>
+      </w:r>
+    </w:p>
+    <w:p>
+      <w:pPr>
+        <w:pStyle w:val="ListParagraph"/>
+        <w:numPr>
+          <w:ilvl w:val="0"/>
+          <w:numId w:val="1"/>
+        </w:numPr>
+        <w:rPr>
+          <w:color w:val="00B050"/>
+        </w:rPr>
+      </w:pPr>
+      <w:r>
+        <w:rPr>
+          <w:color w:val="00B050"/>
+        </w:rPr>
+        <w:t>When hooking on x64 try to find a free memory block for the trampoline that is within RIP-relative range of the detour. Only if one cannot be acquired should we fall back to a system-provided address and an absolute jump.</w:t>
+      </w:r>
+    </w:p>
+    <w:p>
+      <w:pPr>
+        <w:pStyle w:val="ListParagraph"/>
+        <w:numPr>
+          <w:ilvl w:val="0"/>
+          <w:numId w:val="1"/>
+        </w:numPr>
+        <w:rPr>
+          <w:color w:val="00B050"/>
+        </w:rPr>
+      </w:pPr>
+      <w:proofErr w:type="spellStart"/>
+      <w:r>
+        <w:rPr>
+          <w:color w:val="00B050"/>
+        </w:rPr>
         <w:lastRenderedPageBreak/>
-        <w:t>Patcher</w:t>
-      </w:r>
-    </w:p>
-    <w:p>
-      <w:pPr>
-        <w:pStyle w:val="ListParagraph"/>
-        <w:numPr>
-          <w:ilvl w:val="0"/>
-          <w:numId w:val="1"/>
-        </w:numPr>
-        <w:rPr>
-          <w:color w:val="00B050"/>
-        </w:rPr>
-      </w:pPr>
-      <w:r>
-        <w:rPr>
-          <w:color w:val="00B050"/>
-        </w:rPr>
-        <w:t>VEH hooking (both INT3 and DR).</w:t>
-      </w:r>
-    </w:p>
-    <w:p>
-      <w:pPr>
-        <w:pStyle w:val="ListParagraph"/>
-        <w:numPr>
-          <w:ilvl w:val="0"/>
-          <w:numId w:val="1"/>
-        </w:numPr>
-        <w:rPr>
-          <w:color w:val="00B050"/>
-        </w:rPr>
-      </w:pPr>
-      <w:r>
-        <w:rPr>
-          <w:color w:val="00B050"/>
-        </w:rPr>
-        <w:t>Transactional hooking.</w:t>
-      </w:r>
-    </w:p>
-    <w:p>
-      <w:pPr>
-        <w:pStyle w:val="ListParagraph"/>
-        <w:numPr>
-          <w:ilvl w:val="0"/>
-          <w:numId w:val="1"/>
-        </w:numPr>
-        <w:rPr>
-          <w:color w:val="00B050"/>
-        </w:rPr>
-      </w:pPr>
-      <w:r>
-        <w:rPr>
-          <w:color w:val="00B050"/>
-        </w:rPr>
-        <w:t>Improved relative instruction rebuilding (including conditionals).</w:t>
-      </w:r>
-      <w:r>
-        <w:rPr>
-          <w:color w:val="00B050"/>
-        </w:rPr>
-        <w:t xml:space="preserve"> x64 has far more IP relative instructions than x86.</w:t>
-      </w:r>
-    </w:p>
-    <w:p>
-      <w:pPr>
-        <w:pStyle w:val="ListParagraph"/>
-        <w:numPr>
-          <w:ilvl w:val="0"/>
-          <w:numId w:val="1"/>
-        </w:numPr>
-        <w:rPr>
-          <w:color w:val="00B050"/>
-        </w:rPr>
-      </w:pPr>
-      <w:r>
-        <w:rPr>
-          <w:color w:val="00B050"/>
-        </w:rPr>
-        <w:t>Freeze target when hooking</w:t>
-      </w:r>
-      <w:r>
-        <w:rPr>
-          <w:color w:val="00B050"/>
-        </w:rPr>
-        <w:t xml:space="preserve"> (except calling thread if applicable – e.g. in injected code)</w:t>
-      </w:r>
-      <w:r>
-        <w:rPr>
-          <w:color w:val="00B050"/>
-        </w:rPr>
-        <w:t>.</w:t>
-      </w:r>
-    </w:p>
-    <w:p>
-      <w:pPr>
-        <w:pStyle w:val="ListParagraph"/>
-        <w:numPr>
-          <w:ilvl w:val="0"/>
-          <w:numId w:val="1"/>
-        </w:numPr>
-        <w:rPr>
-          <w:color w:val="00B050"/>
-        </w:rPr>
-      </w:pPr>
-      <w:r>
-        <w:rPr>
-          <w:color w:val="00B050"/>
-        </w:rPr>
-        <w:t>When hooking on x64 try to find a free memory block for the trampoline that is within RIP-relative range of the detour. Only if one cannot be acquired should we fall back to a system-provided address and an absolute jump.</w:t>
-      </w:r>
-    </w:p>
-    <w:p>
-      <w:pPr>
-        <w:pStyle w:val="ListParagraph"/>
-        <w:numPr>
-          <w:ilvl w:val="0"/>
-          <w:numId w:val="1"/>
-        </w:numPr>
-        <w:rPr>
-          <w:color w:val="00B050"/>
-        </w:rPr>
-      </w:pPr>
-      <w:r>
-        <w:rPr>
-          <w:color w:val="00B050"/>
-        </w:rPr>
-        <w:t>Uncopyable, so make moveable.</w:t>
+        <w:t>Uncopyable</w:t>
+      </w:r>
+      <w:proofErr w:type="spellEnd"/>
+      <w:r>
+        <w:rPr>
+          <w:color w:val="00B050"/>
+        </w:rPr>
+        <w:t>, so make moveable.</w:t>
       </w:r>
     </w:p>
     <w:p>
@@ -2270,7 +2716,35 @@
         <w:rPr>
           <w:color w:val="00B050"/>
         </w:rPr>
-        <w:t>Detect cases where hooking may overflow past the end of a function, and fail. (Provide policy or flag to allow overriding this behaviour.) Examples may be instructions such as ‘int 3’, ‘ret’, ‘jmp’, etc.</w:t>
+        <w:t>Detect cases where hooking may overflow past the end of a function, and fail. (Provide policy or flag to allow overriding this behaviour.) Examples may be instructions such as ‘</w:t>
+      </w:r>
+      <w:proofErr w:type="spellStart"/>
+      <w:r>
+        <w:rPr>
+          <w:color w:val="00B050"/>
+        </w:rPr>
+        <w:t>int</w:t>
+      </w:r>
+      <w:proofErr w:type="spellEnd"/>
+      <w:r>
+        <w:rPr>
+          <w:color w:val="00B050"/>
+        </w:rPr>
+        <w:t xml:space="preserve"> 3’, ‘ret’, ‘</w:t>
+      </w:r>
+      <w:proofErr w:type="spellStart"/>
+      <w:r>
+        <w:rPr>
+          <w:color w:val="00B050"/>
+        </w:rPr>
+        <w:t>jmp</w:t>
+      </w:r>
+      <w:proofErr w:type="spellEnd"/>
+      <w:r>
+        <w:rPr>
+          <w:color w:val="00B050"/>
+        </w:rPr>
+        <w:t>’, etc.</w:t>
       </w:r>
     </w:p>
     <w:p>
@@ -2279,6 +2753,7 @@
           <w:color w:val="000000" w:themeColor="text1"/>
         </w:rPr>
       </w:pPr>
+      <w:proofErr w:type="spellStart"/>
       <w:r>
         <w:rPr>
           <w:b/>
@@ -2286,6 +2761,7 @@
         </w:rPr>
         <w:t>FindPattern</w:t>
       </w:r>
+      <w:proofErr w:type="spellEnd"/>
     </w:p>
     <w:p>
       <w:pPr>
@@ -2377,6 +2853,7 @@
           <w:color w:val="000000" w:themeColor="text1"/>
         </w:rPr>
       </w:pPr>
+      <w:proofErr w:type="spellStart"/>
       <w:r>
         <w:rPr>
           <w:b/>
@@ -2384,6 +2861,7 @@
         </w:rPr>
         <w:t>PeLib</w:t>
       </w:r>
+      <w:proofErr w:type="spellEnd"/>
     </w:p>
     <w:p>
       <w:pPr>
@@ -2430,25 +2908,21 @@
         <w:rPr>
           <w:color w:val="FF0000"/>
         </w:rPr>
-        <w:t>Finish implementing matching ‘setters’ for existing ‘getters’.</w:t>
-      </w:r>
-    </w:p>
-    <w:p>
-      <w:pPr>
-        <w:pStyle w:val="ListParagraph"/>
-        <w:numPr>
-          <w:ilvl w:val="0"/>
-          <w:numId w:val="1"/>
-        </w:numPr>
-        <w:rPr>
-          <w:color w:val="FF0000"/>
-        </w:rPr>
-      </w:pPr>
-      <w:r>
-        <w:rPr>
-          <w:color w:val="FF0000"/>
-        </w:rPr>
-        <w:t>Investigate use of virtual functions for file vs memory</w:t>
+        <w:t xml:space="preserve">Investigate use of virtual functions for file </w:t>
+      </w:r>
+      <w:proofErr w:type="spellStart"/>
+      <w:r>
+        <w:rPr>
+          <w:color w:val="FF0000"/>
+        </w:rPr>
+        <w:t>vs</w:t>
+      </w:r>
+      <w:proofErr w:type="spellEnd"/>
+      <w:r>
+        <w:rPr>
+          <w:color w:val="FF0000"/>
+        </w:rPr>
+        <w:t xml:space="preserve"> memory</w:t>
       </w:r>
       <w:r>
         <w:rPr>
@@ -2460,7 +2934,21 @@
         <w:rPr>
           <w:color w:val="FF0000"/>
         </w:rPr>
-        <w:t xml:space="preserve"> (RvaToVa)</w:t>
+        <w:t xml:space="preserve"> (</w:t>
+      </w:r>
+      <w:proofErr w:type="spellStart"/>
+      <w:r>
+        <w:rPr>
+          <w:color w:val="FF0000"/>
+        </w:rPr>
+        <w:t>RvaToVa</w:t>
+      </w:r>
+      <w:proofErr w:type="spellEnd"/>
+      <w:r>
+        <w:rPr>
+          <w:color w:val="FF0000"/>
+        </w:rPr>
+        <w:t>)</w:t>
       </w:r>
       <w:r>
         <w:rPr>
@@ -2491,6 +2979,38 @@
       <w:pPr>
         <w:pStyle w:val="ListParagraph"/>
         <w:numPr>
+          <w:ilvl w:val="1"/>
+          <w:numId w:val="1"/>
+        </w:numPr>
+        <w:rPr>
+          <w:color w:val="FF0000"/>
+        </w:rPr>
+      </w:pPr>
+      <w:r>
+        <w:rPr>
+          <w:color w:val="FF0000"/>
+        </w:rPr>
+        <w:t>Note: May cause problems when copying ‘</w:t>
+      </w:r>
+      <w:proofErr w:type="spellStart"/>
+      <w:r>
+        <w:rPr>
+          <w:color w:val="FF0000"/>
+        </w:rPr>
+        <w:t>PeFile</w:t>
+      </w:r>
+      <w:proofErr w:type="spellEnd"/>
+      <w:r>
+        <w:rPr>
+          <w:color w:val="FF0000"/>
+        </w:rPr>
+        <w:t>’ type.</w:t>
+      </w:r>
+    </w:p>
+    <w:p>
+      <w:pPr>
+        <w:pStyle w:val="ListParagraph"/>
+        <w:numPr>
           <w:ilvl w:val="0"/>
           <w:numId w:val="1"/>
         </w:numPr>
@@ -2526,49 +3046,67 @@
         <w:rPr>
           <w:color w:val="FF0000"/>
         </w:rPr>
-        <w:t>Check NumberOfRvaAndSizes in NtHeaders before attempting to retrieve a data dir.</w:t>
-      </w:r>
-    </w:p>
-    <w:p>
-      <w:pPr>
-        <w:pStyle w:val="ListParagraph"/>
-        <w:numPr>
-          <w:ilvl w:val="0"/>
-          <w:numId w:val="1"/>
-        </w:numPr>
-        <w:rPr>
-          <w:color w:val="FF0000"/>
-        </w:rPr>
-      </w:pPr>
-      <w:r>
-        <w:rPr>
-          <w:color w:val="FF0000"/>
-        </w:rPr>
-        <w:t>Cache base pointers etc rather than retrieving it manually in every getter/setter. Slightly less ‘robust’, but due to the typically ‘read-only’ nature of the data this is the expected behaviour in all known cases anyway.</w:t>
-      </w:r>
-    </w:p>
-    <w:p>
-      <w:pPr>
-        <w:pStyle w:val="ListParagraph"/>
-        <w:numPr>
-          <w:ilvl w:val="0"/>
-          <w:numId w:val="1"/>
-        </w:numPr>
-        <w:rPr>
-          <w:color w:val="FF0000"/>
-        </w:rPr>
-      </w:pPr>
-      <w:r>
-        <w:rPr>
-          <w:color w:val="FF0000"/>
-        </w:rPr>
-        <w:t>Consistent</w:t>
-      </w:r>
-      <w:r>
-        <w:rPr>
-          <w:color w:val="FF0000"/>
-        </w:rPr>
-        <w:t xml:space="preserve"> API for GetBase. (e.g. PVOID vs PBYTE vs T*)</w:t>
+        <w:t xml:space="preserve">Check </w:t>
+      </w:r>
+      <w:proofErr w:type="spellStart"/>
+      <w:r>
+        <w:rPr>
+          <w:color w:val="FF0000"/>
+        </w:rPr>
+        <w:t>NumberOfRvaAndSizes</w:t>
+      </w:r>
+      <w:proofErr w:type="spellEnd"/>
+      <w:r>
+        <w:rPr>
+          <w:color w:val="FF0000"/>
+        </w:rPr>
+        <w:t xml:space="preserve"> in </w:t>
+      </w:r>
+      <w:proofErr w:type="spellStart"/>
+      <w:r>
+        <w:rPr>
+          <w:color w:val="FF0000"/>
+        </w:rPr>
+        <w:t>NtHeaders</w:t>
+      </w:r>
+      <w:proofErr w:type="spellEnd"/>
+      <w:r>
+        <w:rPr>
+          <w:color w:val="FF0000"/>
+        </w:rPr>
+        <w:t xml:space="preserve"> before attempting to retrieve a data dir.</w:t>
+      </w:r>
+    </w:p>
+    <w:p>
+      <w:pPr>
+        <w:pStyle w:val="ListParagraph"/>
+        <w:numPr>
+          <w:ilvl w:val="0"/>
+          <w:numId w:val="1"/>
+        </w:numPr>
+        <w:rPr>
+          <w:color w:val="FF0000"/>
+        </w:rPr>
+      </w:pPr>
+      <w:r>
+        <w:rPr>
+          <w:color w:val="FF0000"/>
+        </w:rPr>
+        <w:t xml:space="preserve">Cache base pointers </w:t>
+      </w:r>
+      <w:proofErr w:type="spellStart"/>
+      <w:r>
+        <w:rPr>
+          <w:color w:val="FF0000"/>
+        </w:rPr>
+        <w:t>etc</w:t>
+      </w:r>
+      <w:proofErr w:type="spellEnd"/>
+      <w:r>
+        <w:rPr>
+          <w:color w:val="FF0000"/>
+        </w:rPr>
+        <w:t xml:space="preserve"> rather than retrieving it manually in every getter/setter. Slightly less ‘robust’, but due to the typically ‘read-only’ nature of the data this is the expected behaviour in all known cases anyway.</w:t>
       </w:r>
     </w:p>
     <w:p>
@@ -2694,176 +3232,274 @@
         <w:rPr>
           <w:color w:val="00B050"/>
         </w:rPr>
+        <w:t>Debug directory.</w:t>
+      </w:r>
+    </w:p>
+    <w:p>
+      <w:pPr>
+        <w:pStyle w:val="ListParagraph"/>
+        <w:numPr>
+          <w:ilvl w:val="1"/>
+          <w:numId w:val="1"/>
+        </w:numPr>
+        <w:rPr>
+          <w:color w:val="00B050"/>
+        </w:rPr>
+      </w:pPr>
+      <w:r>
+        <w:rPr>
+          <w:color w:val="00B050"/>
+        </w:rPr>
+        <w:t xml:space="preserve">Load </w:t>
+      </w:r>
+      <w:proofErr w:type="spellStart"/>
+      <w:r>
+        <w:rPr>
+          <w:color w:val="00B050"/>
+        </w:rPr>
+        <w:t>config</w:t>
+      </w:r>
+      <w:proofErr w:type="spellEnd"/>
+      <w:r>
+        <w:rPr>
+          <w:color w:val="00B050"/>
+        </w:rPr>
+        <w:t xml:space="preserve"> directory.</w:t>
+      </w:r>
+    </w:p>
+    <w:p>
+      <w:pPr>
+        <w:pStyle w:val="ListParagraph"/>
+        <w:numPr>
+          <w:ilvl w:val="1"/>
+          <w:numId w:val="1"/>
+        </w:numPr>
+        <w:rPr>
+          <w:color w:val="00B050"/>
+        </w:rPr>
+      </w:pPr>
+      <w:r>
+        <w:rPr>
+          <w:color w:val="00B050"/>
+        </w:rPr>
+        <w:t>Delay import directory.</w:t>
+      </w:r>
+    </w:p>
+    <w:p>
+      <w:pPr>
+        <w:pStyle w:val="ListParagraph"/>
+        <w:numPr>
+          <w:ilvl w:val="1"/>
+          <w:numId w:val="1"/>
+        </w:numPr>
+        <w:rPr>
+          <w:color w:val="00B050"/>
+        </w:rPr>
+      </w:pPr>
+      <w:r>
+        <w:rPr>
+          <w:color w:val="00B050"/>
+        </w:rPr>
+        <w:t>Bound import directory.</w:t>
+      </w:r>
+    </w:p>
+    <w:p>
+      <w:pPr>
+        <w:pStyle w:val="ListParagraph"/>
+        <w:numPr>
+          <w:ilvl w:val="1"/>
+          <w:numId w:val="1"/>
+        </w:numPr>
+        <w:rPr>
+          <w:color w:val="00B050"/>
+        </w:rPr>
+      </w:pPr>
+      <w:r>
+        <w:rPr>
+          <w:color w:val="00B050"/>
+        </w:rPr>
+        <w:t>IAT (as opposed to Import) directory.</w:t>
+      </w:r>
+    </w:p>
+    <w:p>
+      <w:pPr>
+        <w:pStyle w:val="ListParagraph"/>
+        <w:numPr>
+          <w:ilvl w:val="1"/>
+          <w:numId w:val="1"/>
+        </w:numPr>
+        <w:rPr>
+          <w:color w:val="00B050"/>
+        </w:rPr>
+      </w:pPr>
+      <w:r>
+        <w:rPr>
+          <w:color w:val="00B050"/>
+        </w:rPr>
+        <w:t>CLR runtime directory support.</w:t>
+      </w:r>
+    </w:p>
+    <w:p>
+      <w:pPr>
+        <w:pStyle w:val="ListParagraph"/>
+        <w:numPr>
+          <w:ilvl w:val="0"/>
+          <w:numId w:val="1"/>
+        </w:numPr>
+        <w:rPr>
+          <w:color w:val="00B050"/>
+        </w:rPr>
+      </w:pPr>
+      <w:r>
+        <w:rPr>
+          <w:color w:val="00B050"/>
+        </w:rPr>
+        <w:t>Full support for writing back to PE file, including automatically performing adjustments where required to fit in new data or remove unnecessary space.</w:t>
+      </w:r>
+    </w:p>
+    <w:p>
+      <w:pPr>
+        <w:pStyle w:val="ListParagraph"/>
+        <w:numPr>
+          <w:ilvl w:val="0"/>
+          <w:numId w:val="1"/>
+        </w:numPr>
+        <w:rPr>
+          <w:color w:val="FF0000"/>
+        </w:rPr>
+      </w:pPr>
+      <w:r>
+        <w:rPr>
+          <w:color w:val="FF0000"/>
+        </w:rPr>
+        <w:t>Improve export forwarding code to detect and handle forward-by-</w:t>
+      </w:r>
+      <w:r>
+        <w:rPr>
+          <w:color w:val="FF0000"/>
+        </w:rPr>
+        <w:t>ordinal</w:t>
+      </w:r>
+      <w:r>
+        <w:rPr>
+          <w:color w:val="FF0000"/>
+        </w:rPr>
+        <w:t xml:space="preserve"> explicitly rather than forcing the user to detect it and do string manipulation and conversion. </w:t>
+      </w:r>
+    </w:p>
+    <w:p>
+      <w:pPr>
+        <w:pStyle w:val="ListParagraph"/>
+        <w:numPr>
+          <w:ilvl w:val="0"/>
+          <w:numId w:val="1"/>
+        </w:numPr>
+        <w:rPr>
+          <w:color w:val="00B050"/>
+        </w:rPr>
+      </w:pPr>
+      <w:r>
+        <w:rPr>
+          <w:color w:val="00B050"/>
+        </w:rPr>
         <w:lastRenderedPageBreak/>
-        <w:t>Debug directory.</w:t>
-      </w:r>
-    </w:p>
-    <w:p>
-      <w:pPr>
-        <w:pStyle w:val="ListParagraph"/>
-        <w:numPr>
-          <w:ilvl w:val="1"/>
-          <w:numId w:val="1"/>
-        </w:numPr>
-        <w:rPr>
-          <w:color w:val="00B050"/>
-        </w:rPr>
-      </w:pPr>
-      <w:r>
-        <w:rPr>
-          <w:color w:val="00B050"/>
-        </w:rPr>
-        <w:t>Load config directory.</w:t>
-      </w:r>
-    </w:p>
-    <w:p>
-      <w:pPr>
-        <w:pStyle w:val="ListParagraph"/>
-        <w:numPr>
-          <w:ilvl w:val="1"/>
-          <w:numId w:val="1"/>
-        </w:numPr>
-        <w:rPr>
-          <w:color w:val="00B050"/>
-        </w:rPr>
-      </w:pPr>
-      <w:r>
-        <w:rPr>
-          <w:color w:val="00B050"/>
-        </w:rPr>
-        <w:t>Delay import directory.</w:t>
-      </w:r>
-    </w:p>
-    <w:p>
-      <w:pPr>
-        <w:pStyle w:val="ListParagraph"/>
-        <w:numPr>
-          <w:ilvl w:val="1"/>
-          <w:numId w:val="1"/>
-        </w:numPr>
-        <w:rPr>
-          <w:color w:val="00B050"/>
-        </w:rPr>
-      </w:pPr>
-      <w:r>
-        <w:rPr>
-          <w:color w:val="00B050"/>
-        </w:rPr>
-        <w:t>Bound import directory.</w:t>
-      </w:r>
-    </w:p>
-    <w:p>
-      <w:pPr>
-        <w:pStyle w:val="ListParagraph"/>
-        <w:numPr>
-          <w:ilvl w:val="1"/>
-          <w:numId w:val="1"/>
-        </w:numPr>
-        <w:rPr>
-          <w:color w:val="00B050"/>
-        </w:rPr>
-      </w:pPr>
-      <w:r>
-        <w:rPr>
-          <w:color w:val="00B050"/>
-        </w:rPr>
-        <w:t>IAT (as opposed to Import) directory.</w:t>
-      </w:r>
-    </w:p>
-    <w:p>
-      <w:pPr>
-        <w:pStyle w:val="ListParagraph"/>
-        <w:numPr>
-          <w:ilvl w:val="1"/>
-          <w:numId w:val="1"/>
-        </w:numPr>
-        <w:rPr>
-          <w:color w:val="00B050"/>
-        </w:rPr>
-      </w:pPr>
-      <w:r>
-        <w:rPr>
-          <w:color w:val="00B050"/>
-        </w:rPr>
-        <w:t>CLR runtime directory support.</w:t>
-      </w:r>
-    </w:p>
-    <w:p>
-      <w:pPr>
-        <w:pStyle w:val="ListParagraph"/>
-        <w:numPr>
-          <w:ilvl w:val="0"/>
-          <w:numId w:val="1"/>
-        </w:numPr>
-        <w:rPr>
-          <w:color w:val="00B050"/>
-        </w:rPr>
-      </w:pPr>
-      <w:r>
-        <w:rPr>
-          <w:color w:val="00B050"/>
-        </w:rPr>
-        <w:t>Full support for writing back to PE file, including automatically performing adjustments where required to fit in new data or remove unnecessary space.</w:t>
-      </w:r>
-    </w:p>
-    <w:p>
-      <w:pPr>
-        <w:pStyle w:val="ListParagraph"/>
-        <w:numPr>
-          <w:ilvl w:val="0"/>
-          <w:numId w:val="1"/>
-        </w:numPr>
-        <w:rPr>
-          <w:color w:val="FF0000"/>
-        </w:rPr>
-      </w:pPr>
-      <w:r>
-        <w:rPr>
-          <w:color w:val="FF0000"/>
-        </w:rPr>
-        <w:t>Improve export forwarding code to detect and handle forward-by-</w:t>
-      </w:r>
-      <w:r>
-        <w:rPr>
-          <w:color w:val="FF0000"/>
-        </w:rPr>
-        <w:t>ordinal</w:t>
-      </w:r>
-      <w:r>
-        <w:rPr>
-          <w:color w:val="FF0000"/>
-        </w:rPr>
-        <w:t xml:space="preserve"> explicitly rather than forcing the user to detect it and do string manipulation and conversion. </w:t>
-      </w:r>
-    </w:p>
-    <w:p>
-      <w:pPr>
-        <w:pStyle w:val="ListParagraph"/>
-        <w:numPr>
-          <w:ilvl w:val="0"/>
-          <w:numId w:val="1"/>
-        </w:numPr>
-        <w:rPr>
-          <w:color w:val="00B050"/>
-        </w:rPr>
-      </w:pPr>
-      <w:r>
-        <w:rPr>
-          <w:color w:val="00B050"/>
-        </w:rPr>
-        <w:t>Helper functions such as FindExport, FindImport, HasDataDir, GetArchitecture,</w:t>
-      </w:r>
-      <w:r>
-        <w:rPr>
-          <w:color w:val="00B050"/>
-        </w:rPr>
-        <w:t xml:space="preserve"> IsDotNet,</w:t>
-      </w:r>
-      <w:r>
-        <w:rPr>
-          <w:color w:val="00B050"/>
-        </w:rPr>
-        <w:t xml:space="preserve"> GetPDB,</w:t>
+        <w:t xml:space="preserve">Helper functions such as </w:t>
+      </w:r>
+      <w:proofErr w:type="spellStart"/>
+      <w:r>
+        <w:rPr>
+          <w:color w:val="00B050"/>
+        </w:rPr>
+        <w:t>FindExport</w:t>
+      </w:r>
+      <w:proofErr w:type="spellEnd"/>
+      <w:r>
+        <w:rPr>
+          <w:color w:val="00B050"/>
+        </w:rPr>
+        <w:t xml:space="preserve">, </w:t>
+      </w:r>
+      <w:proofErr w:type="spellStart"/>
+      <w:r>
+        <w:rPr>
+          <w:color w:val="00B050"/>
+        </w:rPr>
+        <w:t>FindImport</w:t>
+      </w:r>
+      <w:proofErr w:type="spellEnd"/>
+      <w:r>
+        <w:rPr>
+          <w:color w:val="00B050"/>
+        </w:rPr>
+        <w:t xml:space="preserve">, </w:t>
+      </w:r>
+      <w:proofErr w:type="spellStart"/>
+      <w:r>
+        <w:rPr>
+          <w:color w:val="00B050"/>
+        </w:rPr>
+        <w:t>HasDataDir</w:t>
+      </w:r>
+      <w:proofErr w:type="spellEnd"/>
+      <w:r>
+        <w:rPr>
+          <w:color w:val="00B050"/>
+        </w:rPr>
+        <w:t xml:space="preserve">, </w:t>
+      </w:r>
+      <w:proofErr w:type="spellStart"/>
+      <w:r>
+        <w:rPr>
+          <w:color w:val="00B050"/>
+        </w:rPr>
+        <w:t>GetArchitecture</w:t>
+      </w:r>
+      <w:proofErr w:type="spellEnd"/>
+      <w:r>
+        <w:rPr>
+          <w:color w:val="00B050"/>
+        </w:rPr>
+        <w:t>,</w:t>
+      </w:r>
+      <w:r>
+        <w:rPr>
+          <w:color w:val="00B050"/>
+        </w:rPr>
+        <w:t xml:space="preserve"> </w:t>
+      </w:r>
+      <w:proofErr w:type="spellStart"/>
+      <w:r>
+        <w:rPr>
+          <w:color w:val="00B050"/>
+        </w:rPr>
+        <w:t>IsDotNet</w:t>
+      </w:r>
+      <w:proofErr w:type="spellEnd"/>
+      <w:r>
+        <w:rPr>
+          <w:color w:val="00B050"/>
+        </w:rPr>
+        <w:t>,</w:t>
+      </w:r>
+      <w:r>
+        <w:rPr>
+          <w:color w:val="00B050"/>
+        </w:rPr>
+        <w:t xml:space="preserve"> </w:t>
+      </w:r>
+      <w:proofErr w:type="spellStart"/>
+      <w:r>
+        <w:rPr>
+          <w:color w:val="00B050"/>
+        </w:rPr>
+        <w:t>GetPDB</w:t>
+      </w:r>
+      <w:proofErr w:type="spellEnd"/>
+      <w:r>
+        <w:rPr>
+          <w:color w:val="00B050"/>
+        </w:rPr>
+        <w:t>,</w:t>
       </w:r>
       <w:r>
         <w:rPr>
@@ -2919,25 +3555,53 @@
         <w:rPr>
           <w:color w:val="00B050"/>
         </w:rPr>
-        <w:t>NOP/UnNOP support.</w:t>
-      </w:r>
-    </w:p>
-    <w:p>
-      <w:pPr>
-        <w:pStyle w:val="ListParagraph"/>
-        <w:numPr>
-          <w:ilvl w:val="0"/>
-          <w:numId w:val="1"/>
-        </w:numPr>
-        <w:rPr>
-          <w:color w:val="00B050"/>
-        </w:rPr>
-      </w:pPr>
-      <w:r>
-        <w:rPr>
-          <w:color w:val="00B050"/>
-        </w:rPr>
-        <w:t>ASM searching API with ‘wildcards’. (MetaASM?)</w:t>
+        <w:t>NOP/</w:t>
+      </w:r>
+      <w:proofErr w:type="spellStart"/>
+      <w:r>
+        <w:rPr>
+          <w:color w:val="00B050"/>
+        </w:rPr>
+        <w:t>UnNOP</w:t>
+      </w:r>
+      <w:proofErr w:type="spellEnd"/>
+      <w:r>
+        <w:rPr>
+          <w:color w:val="00B050"/>
+        </w:rPr>
+        <w:t xml:space="preserve"> support.</w:t>
+      </w:r>
+    </w:p>
+    <w:p>
+      <w:pPr>
+        <w:pStyle w:val="ListParagraph"/>
+        <w:numPr>
+          <w:ilvl w:val="0"/>
+          <w:numId w:val="1"/>
+        </w:numPr>
+        <w:rPr>
+          <w:color w:val="00B050"/>
+        </w:rPr>
+      </w:pPr>
+      <w:r>
+        <w:rPr>
+          <w:color w:val="00B050"/>
+        </w:rPr>
+        <w:t>ASM searching API with ‘wildcards’. (</w:t>
+      </w:r>
+      <w:proofErr w:type="spellStart"/>
+      <w:r>
+        <w:rPr>
+          <w:color w:val="00B050"/>
+        </w:rPr>
+        <w:t>MetaASM</w:t>
+      </w:r>
+      <w:proofErr w:type="spellEnd"/>
+      <w:r>
+        <w:rPr>
+          <w:color w:val="00B050"/>
+        </w:rPr>
+        <w:t>?)</w:t>
       </w:r>
     </w:p>
     <w:p>
@@ -3113,7 +3777,21 @@
         <w:rPr>
           <w:color w:val="00B050"/>
         </w:rPr>
-        <w:t>Memory protection filters (read, write, exec).</w:t>
+        <w:t xml:space="preserve">Memory protection filters (read, write, </w:t>
+      </w:r>
+      <w:proofErr w:type="gramStart"/>
+      <w:r>
+        <w:rPr>
+          <w:color w:val="00B050"/>
+        </w:rPr>
+        <w:t>exec</w:t>
+      </w:r>
+      <w:proofErr w:type="gramEnd"/>
+      <w:r>
+        <w:rPr>
+          <w:color w:val="00B050"/>
+        </w:rPr>
+        <w:t>).</w:t>
       </w:r>
     </w:p>
     <w:p>
@@ -3221,7 +3899,21 @@
         <w:rPr>
           <w:color w:val="00B050"/>
         </w:rPr>
-        <w:t>Unknown value scan.</w:t>
+        <w:t xml:space="preserve">Unknown </w:t>
+      </w:r>
+      <w:proofErr w:type="gramStart"/>
+      <w:r>
+        <w:rPr>
+          <w:color w:val="00B050"/>
+        </w:rPr>
+        <w:t>value scan</w:t>
+      </w:r>
+      <w:proofErr w:type="gramEnd"/>
+      <w:r>
+        <w:rPr>
+          <w:color w:val="00B050"/>
+        </w:rPr>
+        <w:t>.</w:t>
       </w:r>
     </w:p>
     <w:p>

</xml_diff>

<commit_message>
* [ManualMap] Fix typo in OS version checking. * Update docs.
</commit_message>
<xml_diff>
--- a/Todo.docx
+++ b/Todo.docx
@@ -30,20 +30,11 @@
           <w:ilvl w:val="0"/>
           <w:numId w:val="1"/>
         </w:numPr>
-        <w:rPr>
-          <w:color w:val="FF0000"/>
-        </w:rPr>
-      </w:pPr>
-      <w:r>
-        <w:rPr>
-          <w:color w:val="FF0000"/>
-        </w:rPr>
+      </w:pPr>
+      <w:r>
         <w:t>Move ‘internal’ code to ‘detail’</w:t>
       </w:r>
       <w:r>
-        <w:rPr>
-          <w:color w:val="FF0000"/>
-        </w:rPr>
         <w:t xml:space="preserve"> folder/namespace.</w:t>
       </w:r>
     </w:p>
@@ -54,14 +45,8 @@
           <w:ilvl w:val="0"/>
           <w:numId w:val="1"/>
         </w:numPr>
-        <w:rPr>
-          <w:color w:val="FF0000"/>
-        </w:rPr>
-      </w:pPr>
-      <w:r>
-        <w:rPr>
-          <w:color w:val="FF0000"/>
-        </w:rPr>
+      </w:pPr>
+      <w:r>
         <w:t>Review compiler support.</w:t>
       </w:r>
     </w:p>
@@ -72,20 +57,11 @@
           <w:ilvl w:val="1"/>
           <w:numId w:val="1"/>
         </w:numPr>
-        <w:rPr>
-          <w:color w:val="FF0000"/>
-        </w:rPr>
-      </w:pPr>
-      <w:r>
-        <w:rPr>
-          <w:color w:val="FF0000"/>
-        </w:rPr>
+      </w:pPr>
+      <w:r>
         <w:t>GCC via MinGW is quite unstable, investigate dropping support. Furthermore, this will allow a move back to a VS-based build system…</w:t>
       </w:r>
       <w:r>
-        <w:rPr>
-          <w:color w:val="FF0000"/>
-        </w:rPr>
         <w:t xml:space="preserve"> Alternatively, add VS-based build system as a ‘secondary’ system, and retain Boost.Build system to keep code standards conformant and be ready for Clang support.</w:t>
       </w:r>
     </w:p>
@@ -96,14 +72,8 @@
           <w:ilvl w:val="0"/>
           <w:numId w:val="1"/>
         </w:numPr>
-        <w:rPr>
-          <w:color w:val="FF0000"/>
-        </w:rPr>
-      </w:pPr>
-      <w:r>
-        <w:rPr>
-          <w:color w:val="FF0000"/>
-        </w:rPr>
+      </w:pPr>
+      <w:r>
         <w:t>Documentation.</w:t>
       </w:r>
     </w:p>
@@ -114,14 +84,8 @@
           <w:ilvl w:val="1"/>
           <w:numId w:val="1"/>
         </w:numPr>
-        <w:rPr>
-          <w:color w:val="FF0000"/>
-        </w:rPr>
-      </w:pPr>
-      <w:r>
-        <w:rPr>
-          <w:color w:val="FF0000"/>
-        </w:rPr>
+      </w:pPr>
+      <w:r>
         <w:t>Full documentation of all components.</w:t>
       </w:r>
     </w:p>
@@ -132,20 +96,11 @@
           <w:ilvl w:val="1"/>
           <w:numId w:val="1"/>
         </w:numPr>
-        <w:rPr>
-          <w:color w:val="00B050"/>
-        </w:rPr>
-      </w:pPr>
-      <w:r>
-        <w:rPr>
-          <w:color w:val="00B050"/>
-        </w:rPr>
+      </w:pPr>
+      <w:r>
         <w:t>T</w:t>
       </w:r>
       <w:r>
-        <w:rPr>
-          <w:color w:val="00B050"/>
-        </w:rPr>
         <w:t>hreading docs.</w:t>
       </w:r>
     </w:p>
@@ -156,20 +111,11 @@
           <w:ilvl w:val="1"/>
           <w:numId w:val="1"/>
         </w:numPr>
-        <w:rPr>
-          <w:color w:val="00B050"/>
-        </w:rPr>
-      </w:pPr>
-      <w:r>
-        <w:rPr>
-          <w:color w:val="00B050"/>
-        </w:rPr>
+      </w:pPr>
+      <w:r>
         <w:t>E</w:t>
       </w:r>
       <w:r>
-        <w:rPr>
-          <w:color w:val="00B050"/>
-        </w:rPr>
         <w:t>xception guarantee docs.</w:t>
       </w:r>
     </w:p>
@@ -180,14 +126,8 @@
           <w:ilvl w:val="0"/>
           <w:numId w:val="1"/>
         </w:numPr>
-        <w:rPr>
-          <w:color w:val="FF0000"/>
-        </w:rPr>
-      </w:pPr>
-      <w:r>
-        <w:rPr>
-          <w:color w:val="FF0000"/>
-        </w:rPr>
+      </w:pPr>
+      <w:r>
         <w:t xml:space="preserve">Unit tests. </w:t>
       </w:r>
     </w:p>
@@ -198,14 +138,8 @@
           <w:ilvl w:val="1"/>
           <w:numId w:val="1"/>
         </w:numPr>
-        <w:rPr>
-          <w:color w:val="FF0000"/>
-        </w:rPr>
-      </w:pPr>
-      <w:r>
-        <w:rPr>
-          <w:color w:val="FF0000"/>
-        </w:rPr>
+      </w:pPr>
+      <w:r>
         <w:t xml:space="preserve">Extra sanity checks to ensure not only that functions return without exception, but also that the returned data is valid. (e.g. GetName in ImpThunk.) </w:t>
       </w:r>
     </w:p>
@@ -216,14 +150,8 @@
           <w:ilvl w:val="1"/>
           <w:numId w:val="1"/>
         </w:numPr>
-        <w:rPr>
-          <w:color w:val="FF0000"/>
-        </w:rPr>
-      </w:pPr>
-      <w:r>
-        <w:rPr>
-          <w:color w:val="FF0000"/>
-        </w:rPr>
+      </w:pPr>
+      <w:r>
         <w:t>Expand tests to be more thorough and use Boost.Test checks such as BOOST_CHECK_NO_THROW, BOOST_CHECK_THROW, BOOST_CHECK_EQUAL_COLLECTION, etc.</w:t>
       </w:r>
     </w:p>
@@ -234,14 +162,8 @@
           <w:ilvl w:val="1"/>
           <w:numId w:val="1"/>
         </w:numPr>
-        <w:rPr>
-          <w:color w:val="00B050"/>
-        </w:rPr>
-      </w:pPr>
-      <w:r>
-        <w:rPr>
-          <w:color w:val="00B050"/>
-        </w:rPr>
+      </w:pPr>
+      <w:r>
         <w:t xml:space="preserve">Extra tests on library usage that should fail to compile (because of static assertions, type traits, etc). Needed to ensure library misuse is not ‘possible’. </w:t>
       </w:r>
     </w:p>
@@ -252,14 +174,8 @@
           <w:ilvl w:val="0"/>
           <w:numId w:val="1"/>
         </w:numPr>
-        <w:rPr>
-          <w:color w:val="FF0000"/>
-        </w:rPr>
-      </w:pPr>
-      <w:r>
-        <w:rPr>
-          <w:color w:val="FF0000"/>
-        </w:rPr>
+      </w:pPr>
+      <w:r>
         <w:t>Examples.</w:t>
       </w:r>
     </w:p>
@@ -270,14 +186,8 @@
           <w:ilvl w:val="1"/>
           <w:numId w:val="1"/>
         </w:numPr>
-        <w:rPr>
-          <w:color w:val="FF0000"/>
-        </w:rPr>
-      </w:pPr>
-      <w:r>
-        <w:rPr>
-          <w:color w:val="FF0000"/>
-        </w:rPr>
+      </w:pPr>
+      <w:r>
         <w:t>All components.</w:t>
       </w:r>
     </w:p>
@@ -288,14 +198,8 @@
           <w:ilvl w:val="1"/>
           <w:numId w:val="1"/>
         </w:numPr>
-        <w:rPr>
-          <w:color w:val="FF0000"/>
-        </w:rPr>
-      </w:pPr>
-      <w:r>
-        <w:rPr>
-          <w:color w:val="FF0000"/>
-        </w:rPr>
+      </w:pPr>
+      <w:r>
         <w:t>Cleanup and in-source documentation.</w:t>
       </w:r>
     </w:p>
@@ -306,14 +210,8 @@
           <w:ilvl w:val="0"/>
           <w:numId w:val="1"/>
         </w:numPr>
-        <w:rPr>
-          <w:color w:val="FF0000"/>
-        </w:rPr>
-      </w:pPr>
-      <w:r>
-        <w:rPr>
-          <w:color w:val="FF0000"/>
-        </w:rPr>
+      </w:pPr>
+      <w:r>
         <w:t>Improve quality of existing code.</w:t>
       </w:r>
     </w:p>
@@ -324,14 +222,8 @@
           <w:ilvl w:val="1"/>
           <w:numId w:val="1"/>
         </w:numPr>
-        <w:rPr>
-          <w:color w:val="00B050"/>
-        </w:rPr>
-      </w:pPr>
-      <w:r>
-        <w:rPr>
-          <w:color w:val="00B050"/>
-        </w:rPr>
+      </w:pPr>
+      <w:r>
         <w:t>Improve exception-safety guarantees. (Rollback support etc)</w:t>
       </w:r>
     </w:p>
@@ -342,14 +234,8 @@
           <w:ilvl w:val="1"/>
           <w:numId w:val="1"/>
         </w:numPr>
-        <w:rPr>
-          <w:color w:val="00B050"/>
-        </w:rPr>
-      </w:pPr>
-      <w:r>
-        <w:rPr>
-          <w:color w:val="00B050"/>
-        </w:rPr>
+      </w:pPr>
+      <w:r>
         <w:t>Improve thread-safety guarantees and threading model.</w:t>
       </w:r>
     </w:p>
@@ -360,14 +246,8 @@
           <w:ilvl w:val="1"/>
           <w:numId w:val="1"/>
         </w:numPr>
-        <w:rPr>
-          <w:color w:val="00B050"/>
-        </w:rPr>
-      </w:pPr>
-      <w:r>
-        <w:rPr>
-          <w:color w:val="00B050"/>
-        </w:rPr>
+      </w:pPr>
+      <w:r>
         <w:t>Throw custom error codes as part of exceptions. Use a different tag type.</w:t>
       </w:r>
     </w:p>
@@ -378,14 +258,8 @@
           <w:ilvl w:val="1"/>
           <w:numId w:val="1"/>
         </w:numPr>
-        <w:rPr>
-          <w:color w:val="00B050"/>
-        </w:rPr>
-      </w:pPr>
-      <w:r>
-        <w:rPr>
-          <w:color w:val="00B050"/>
-        </w:rPr>
+      </w:pPr>
+      <w:r>
         <w:t>Investigate Boost.Exception’s support for multiple exception info objects which share the same tag type, and how to ‘extract’ them at the catch site. Potentially rewrite some exceptions which use multiple ‘ErrorCodeWin’ objects to use unique tags instead.</w:t>
       </w:r>
     </w:p>
@@ -396,14 +270,8 @@
           <w:ilvl w:val="1"/>
           <w:numId w:val="1"/>
         </w:numPr>
-        <w:rPr>
-          <w:color w:val="00B050"/>
-        </w:rPr>
-      </w:pPr>
-      <w:r>
-        <w:rPr>
-          <w:color w:val="00B050"/>
-        </w:rPr>
+      </w:pPr>
+      <w:r>
         <w:t>Use more ‘localized’ exception types where possible.</w:t>
       </w:r>
     </w:p>
@@ -414,14 +282,8 @@
           <w:ilvl w:val="1"/>
           <w:numId w:val="1"/>
         </w:numPr>
-        <w:rPr>
-          <w:color w:val="00B050"/>
-        </w:rPr>
-      </w:pPr>
-      <w:r>
-        <w:rPr>
-          <w:color w:val="00B050"/>
-        </w:rPr>
+      </w:pPr>
+      <w:r>
         <w:t>Proper localization and internationalization support/framework.</w:t>
       </w:r>
     </w:p>
@@ -432,26 +294,14 @@
           <w:ilvl w:val="1"/>
           <w:numId w:val="1"/>
         </w:numPr>
-        <w:rPr>
-          <w:color w:val="FF0000"/>
-        </w:rPr>
-      </w:pPr>
-      <w:r>
-        <w:rPr>
-          <w:color w:val="FF0000"/>
-        </w:rPr>
+      </w:pPr>
+      <w:r>
         <w:t xml:space="preserve">Consider moving from UTF-16 </w:t>
       </w:r>
       <w:r>
-        <w:rPr>
-          <w:color w:val="FF0000"/>
-        </w:rPr>
         <w:t>internally</w:t>
       </w:r>
       <w:r>
-        <w:rPr>
-          <w:color w:val="FF0000"/>
-        </w:rPr>
         <w:t xml:space="preserve"> to UTF-8, and only using UTF-16 at API boundaries. If implemented, all files and other IO should be in UTF-8.</w:t>
       </w:r>
     </w:p>
@@ -462,14 +312,8 @@
           <w:ilvl w:val="1"/>
           <w:numId w:val="1"/>
         </w:numPr>
-        <w:rPr>
-          <w:color w:val="00B050"/>
-        </w:rPr>
-      </w:pPr>
-      <w:r>
-        <w:rPr>
-          <w:color w:val="00B050"/>
-        </w:rPr>
+      </w:pPr>
+      <w:r>
         <w:t>Template concept checking and improved error messages.</w:t>
       </w:r>
     </w:p>
@@ -480,26 +324,14 @@
           <w:ilvl w:val="1"/>
           <w:numId w:val="1"/>
         </w:numPr>
-        <w:rPr>
-          <w:color w:val="00B050"/>
-        </w:rPr>
-      </w:pPr>
-      <w:r>
-        <w:rPr>
-          <w:color w:val="00B050"/>
-        </w:rPr>
+      </w:pPr>
+      <w:r>
         <w:t xml:space="preserve">Compile time checks to ensure MSVC, </w:t>
       </w:r>
       <w:r>
-        <w:rPr>
-          <w:color w:val="00B050"/>
-        </w:rPr>
         <w:t xml:space="preserve">GCC, </w:t>
       </w:r>
       <w:r>
-        <w:rPr>
-          <w:color w:val="00B050"/>
-        </w:rPr>
         <w:t>Boost, etc meet the minimum requirements.</w:t>
       </w:r>
     </w:p>
@@ -510,20 +342,35 @@
           <w:ilvl w:val="1"/>
           <w:numId w:val="1"/>
         </w:numPr>
-        <w:rPr>
-          <w:color w:val="00B050"/>
-        </w:rPr>
-      </w:pPr>
-      <w:r>
-        <w:rPr>
-          <w:color w:val="00B050"/>
-        </w:rPr>
+      </w:pPr>
+      <w:r>
+        <w:t>Value-type style uniform initialization (e.g. std::set&lt;T&gt; = GetT()).</w:t>
+      </w:r>
+    </w:p>
+    <w:p>
+      <w:pPr>
+        <w:pStyle w:val="ListParagraph"/>
+        <w:numPr>
+          <w:ilvl w:val="1"/>
+          <w:numId w:val="1"/>
+        </w:numPr>
+      </w:pPr>
+      <w:r>
+        <w:t>Use virtual function ‘override’ keyword.</w:t>
+      </w:r>
+    </w:p>
+    <w:p>
+      <w:pPr>
+        <w:pStyle w:val="ListParagraph"/>
+        <w:numPr>
+          <w:ilvl w:val="1"/>
+          <w:numId w:val="1"/>
+        </w:numPr>
+      </w:pPr>
+      <w:r>
         <w:t>Assertions where appropriate</w:t>
       </w:r>
       <w:r>
-        <w:rPr>
-          <w:color w:val="00B050"/>
-        </w:rPr>
         <w:t xml:space="preserve"> (for ‘impossible’ cases).</w:t>
       </w:r>
     </w:p>
@@ -534,14 +381,8 @@
           <w:ilvl w:val="1"/>
           <w:numId w:val="1"/>
         </w:numPr>
-        <w:rPr>
-          <w:color w:val="00B050"/>
-        </w:rPr>
-      </w:pPr>
-      <w:r>
-        <w:rPr>
-          <w:color w:val="00B050"/>
-        </w:rPr>
+      </w:pPr>
+      <w:r>
         <w:t>Improved error reporting via exceptions.</w:t>
       </w:r>
     </w:p>
@@ -552,14 +393,9 @@
           <w:ilvl w:val="1"/>
           <w:numId w:val="1"/>
         </w:numPr>
-        <w:rPr>
-          <w:color w:val="00B050"/>
-        </w:rPr>
-      </w:pPr>
-      <w:r>
-        <w:rPr>
-          <w:color w:val="00B050"/>
-        </w:rPr>
+      </w:pPr>
+      <w:r>
+        <w:lastRenderedPageBreak/>
         <w:t>Support move semantics where appropriate.</w:t>
       </w:r>
     </w:p>
@@ -570,38 +406,20 @@
           <w:ilvl w:val="1"/>
           <w:numId w:val="1"/>
         </w:numPr>
-        <w:rPr>
-          <w:color w:val="00B050"/>
-        </w:rPr>
-      </w:pPr>
-      <w:r>
-        <w:rPr>
-          <w:color w:val="00B050"/>
-        </w:rPr>
+      </w:pPr>
+      <w:r>
         <w:t xml:space="preserve">Support swapping where appropriate (and use </w:t>
       </w:r>
       <w:r>
-        <w:rPr>
-          <w:color w:val="00B050"/>
-        </w:rPr>
         <w:t>to simplify</w:t>
       </w:r>
       <w:r>
-        <w:rPr>
-          <w:color w:val="00B050"/>
-        </w:rPr>
         <w:t xml:space="preserve"> operator=</w:t>
       </w:r>
       <w:r>
-        <w:rPr>
-          <w:color w:val="00B050"/>
-        </w:rPr>
         <w:t xml:space="preserve"> if possible</w:t>
       </w:r>
       <w:r>
-        <w:rPr>
-          <w:color w:val="00B050"/>
-        </w:rPr>
         <w:t>).</w:t>
       </w:r>
     </w:p>
@@ -612,552 +430,383 @@
           <w:ilvl w:val="1"/>
           <w:numId w:val="1"/>
         </w:numPr>
-        <w:rPr>
-          <w:color w:val="00B050"/>
-        </w:rPr>
-      </w:pPr>
-      <w:r>
-        <w:rPr>
-          <w:color w:val="00B050"/>
-        </w:rPr>
-        <w:lastRenderedPageBreak/>
+      </w:pPr>
+      <w:r>
         <w:t>Support extra operator overloads where appropriate (such as &lt; or &gt; on Module to make it closer to the built in HMODULE type).</w:t>
+      </w:r>
+    </w:p>
+    <w:p>
+      <w:pPr>
+        <w:pStyle w:val="ListParagraph"/>
+        <w:numPr>
+          <w:ilvl w:val="1"/>
+          <w:numId w:val="1"/>
+        </w:numPr>
+      </w:pPr>
+      <w:r>
+        <w:t>Support perfect forwarding where appropriate.</w:t>
+      </w:r>
+      <w:r>
+        <w:t xml:space="preserve"> </w:t>
+      </w:r>
+    </w:p>
+    <w:p>
+      <w:pPr>
+        <w:pStyle w:val="ListParagraph"/>
+        <w:numPr>
+          <w:ilvl w:val="1"/>
+          <w:numId w:val="1"/>
+        </w:numPr>
+      </w:pPr>
+      <w:r>
+        <w:t>Style cleanup (e.g. LLVM).</w:t>
+      </w:r>
+    </w:p>
+    <w:p>
+      <w:pPr>
+        <w:pStyle w:val="ListParagraph"/>
+        <w:numPr>
+          <w:ilvl w:val="1"/>
+          <w:numId w:val="1"/>
+        </w:numPr>
+      </w:pPr>
+      <w:r>
+        <w:t>Const support for iterators</w:t>
+      </w:r>
+      <w:r>
+        <w:t xml:space="preserve"> (template iterators on ValueT, add cbegin/cend to parent)</w:t>
+      </w:r>
+      <w:r>
+        <w:t>.</w:t>
+      </w:r>
+    </w:p>
+    <w:p>
+      <w:pPr>
+        <w:pStyle w:val="ListParagraph"/>
+        <w:numPr>
+          <w:ilvl w:val="1"/>
+          <w:numId w:val="1"/>
+        </w:numPr>
+      </w:pPr>
+      <w:r>
+        <w:t>Fix conversion to bool in classes (e.g. EnsureCleanup) to use an unspecified bool type and prevent implicit conversion to int, and also to remove the reliance on HandleType’s  implicit conversion to bool, which we cannot guarantee.</w:t>
+      </w:r>
+    </w:p>
+    <w:p>
+      <w:pPr>
+        <w:pStyle w:val="ListParagraph"/>
+        <w:numPr>
+          <w:ilvl w:val="1"/>
+          <w:numId w:val="1"/>
+        </w:numPr>
+      </w:pPr>
+      <w:r>
+        <w:t>Const correctness.</w:t>
+      </w:r>
+    </w:p>
+    <w:p>
+      <w:pPr>
+        <w:pStyle w:val="ListParagraph"/>
+        <w:numPr>
+          <w:ilvl w:val="1"/>
+          <w:numId w:val="1"/>
+        </w:numPr>
+      </w:pPr>
+      <w:r>
+        <w:t>Clean up iterators to be more lightweight, and shift most of the processing to the parent object.</w:t>
+      </w:r>
+    </w:p>
+    <w:p>
+      <w:pPr>
+        <w:pStyle w:val="ListParagraph"/>
+        <w:numPr>
+          <w:ilvl w:val="1"/>
+          <w:numId w:val="1"/>
+        </w:numPr>
+      </w:pPr>
+      <w:r>
+        <w:t>Clean up APIs returning pairs/tuples/etc to return objects with named fields and/or getters.</w:t>
+      </w:r>
+    </w:p>
+    <w:p>
+      <w:pPr>
+        <w:pStyle w:val="ListParagraph"/>
+        <w:numPr>
+          <w:ilvl w:val="1"/>
+          <w:numId w:val="1"/>
+        </w:numPr>
+      </w:pPr>
+      <w:r>
+        <w:t>Investigate DLL build.</w:t>
+      </w:r>
+    </w:p>
+    <w:p>
+      <w:pPr>
+        <w:pStyle w:val="ListParagraph"/>
+        <w:numPr>
+          <w:ilvl w:val="1"/>
+          <w:numId w:val="1"/>
+        </w:numPr>
+      </w:pPr>
+      <w:r>
+        <w:t>Review and ‘rewrite’ in-code documentation/comments.</w:t>
+      </w:r>
+    </w:p>
+    <w:p>
+      <w:pPr>
+        <w:pStyle w:val="ListParagraph"/>
+        <w:numPr>
+          <w:ilvl w:val="1"/>
+          <w:numId w:val="1"/>
+        </w:numPr>
+      </w:pPr>
+      <w:r>
+        <w:t>Tests for remaining ‘detail’ components such as EnsureCleanup, StringBuffer, etc.</w:t>
+      </w:r>
+    </w:p>
+    <w:p>
+      <w:pPr>
+        <w:pStyle w:val="ListParagraph"/>
+        <w:numPr>
+          <w:ilvl w:val="1"/>
+          <w:numId w:val="1"/>
+        </w:numPr>
+      </w:pPr>
+      <w:r>
+        <w:t>Investigate support for optional error reporting via error codes to avoid littering code with try-catch blocks in certain scenarios.</w:t>
+      </w:r>
+    </w:p>
+    <w:p>
+      <w:pPr>
+        <w:pStyle w:val="ListParagraph"/>
+        <w:numPr>
+          <w:ilvl w:val="1"/>
+          <w:numId w:val="1"/>
+        </w:numPr>
+      </w:pPr>
+      <w:r>
+        <w:t>Improve API genericity.</w:t>
+      </w:r>
+    </w:p>
+    <w:p>
+      <w:pPr>
+        <w:pStyle w:val="ListParagraph"/>
+        <w:numPr>
+          <w:ilvl w:val="2"/>
+          <w:numId w:val="1"/>
+        </w:numPr>
+      </w:pPr>
+      <w:r>
+        <w:t>Instead of taking or returning a vector&lt;T&gt;, instead use a C&lt;T&gt; where ‘C’ is a template parameter representing an arbitrary container.</w:t>
+      </w:r>
+    </w:p>
+    <w:p>
+      <w:pPr>
+        <w:pStyle w:val="ListParagraph"/>
+        <w:numPr>
+          <w:ilvl w:val="2"/>
+          <w:numId w:val="1"/>
+        </w:numPr>
+      </w:pPr>
+      <w:r>
+        <w:t>Use ‘ranges’ over direct containers where possible.</w:t>
+      </w:r>
+    </w:p>
+    <w:p>
+      <w:pPr>
+        <w:pStyle w:val="ListParagraph"/>
+        <w:numPr>
+          <w:ilvl w:val="0"/>
+          <w:numId w:val="1"/>
+        </w:numPr>
+      </w:pPr>
+      <w:r>
+        <w:t>Improved binary generation and distribution.</w:t>
+      </w:r>
+    </w:p>
+    <w:p>
+      <w:pPr>
+        <w:pStyle w:val="ListParagraph"/>
+        <w:numPr>
+          <w:ilvl w:val="1"/>
+          <w:numId w:val="1"/>
+        </w:numPr>
+      </w:pPr>
+      <w:r>
+        <w:t>Binaries with update server.</w:t>
+      </w:r>
+    </w:p>
+    <w:p>
+      <w:pPr>
+        <w:pStyle w:val="ListParagraph"/>
+        <w:numPr>
+          <w:ilvl w:val="1"/>
+          <w:numId w:val="1"/>
+        </w:numPr>
+      </w:pPr>
+      <w:r>
+        <w:t>Automatic binary versioning using SVN revision.</w:t>
+      </w:r>
+    </w:p>
+    <w:p>
+      <w:pPr>
+        <w:pStyle w:val="ListParagraph"/>
+        <w:numPr>
+          <w:ilvl w:val="1"/>
+          <w:numId w:val="1"/>
+        </w:numPr>
+      </w:pPr>
+      <w:r>
+        <w:t>Automatic build bot.</w:t>
+      </w:r>
+    </w:p>
+    <w:p>
+      <w:pPr>
+        <w:pStyle w:val="ListParagraph"/>
+        <w:numPr>
+          <w:ilvl w:val="1"/>
+          <w:numId w:val="1"/>
+        </w:numPr>
+      </w:pPr>
+      <w:r>
+        <w:t>Digital signature (for build bot, WER, etc).</w:t>
+      </w:r>
+    </w:p>
+    <w:p>
+      <w:pPr>
+        <w:pStyle w:val="ListParagraph"/>
+        <w:numPr>
+          <w:ilvl w:val="0"/>
+          <w:numId w:val="1"/>
+        </w:numPr>
+      </w:pPr>
+      <w:r>
+        <w:t>Reduce compile time.</w:t>
+      </w:r>
+    </w:p>
+    <w:p>
+      <w:pPr>
+        <w:pStyle w:val="ListParagraph"/>
+        <w:numPr>
+          <w:ilvl w:val="1"/>
+          <w:numId w:val="1"/>
+        </w:numPr>
+      </w:pPr>
+      <w:r>
+        <w:t>Reduce include dependencies.</w:t>
+      </w:r>
+    </w:p>
+    <w:p>
+      <w:pPr>
+        <w:pStyle w:val="ListParagraph"/>
+        <w:numPr>
+          <w:ilvl w:val="2"/>
+          <w:numId w:val="1"/>
+        </w:numPr>
+      </w:pPr>
+      <w:r>
+        <w:t>Pointer-to-impl idiom.</w:t>
+      </w:r>
+    </w:p>
+    <w:p>
+      <w:pPr>
+        <w:pStyle w:val="ListParagraph"/>
+        <w:numPr>
+          <w:ilvl w:val="1"/>
+          <w:numId w:val="1"/>
+        </w:numPr>
+      </w:pPr>
+      <w:r>
+        <w:t>PCH support using Boost.Build.</w:t>
+      </w:r>
+    </w:p>
+    <w:p>
+      <w:pPr>
+        <w:pStyle w:val="ListParagraph"/>
+        <w:numPr>
+          <w:ilvl w:val="1"/>
+          <w:numId w:val="1"/>
+        </w:numPr>
+      </w:pPr>
+      <w:r>
+        <w:t>Decouple components if possible.</w:t>
+      </w:r>
+    </w:p>
+    <w:p>
+      <w:pPr>
+        <w:pStyle w:val="ListParagraph"/>
+        <w:numPr>
+          <w:ilvl w:val="0"/>
+          <w:numId w:val="1"/>
+        </w:numPr>
+      </w:pPr>
+      <w:r>
+        <w:t>Todo list.</w:t>
+      </w:r>
+    </w:p>
+    <w:p>
+      <w:pPr>
+        <w:pStyle w:val="ListParagraph"/>
+        <w:numPr>
+          <w:ilvl w:val="1"/>
+          <w:numId w:val="1"/>
+        </w:numPr>
+      </w:pPr>
+      <w:r>
+        <w:t>Consider porting to Google Code issue tracker.</w:t>
+      </w:r>
+    </w:p>
+    <w:p>
+      <w:pPr>
+        <w:pStyle w:val="ListParagraph"/>
+        <w:numPr>
+          <w:ilvl w:val="0"/>
+          <w:numId w:val="1"/>
+        </w:numPr>
+      </w:pPr>
+      <w:r>
+        <w:t>Performance improvements in potential bottlenecks (e.g. Iterators, Scanner, PeLib,</w:t>
+      </w:r>
+      <w:r>
+        <w:t xml:space="preserve"> FindPattern,</w:t>
+      </w:r>
+      <w:r>
+        <w:t xml:space="preserve"> etc)</w:t>
+      </w:r>
+      <w:r>
+        <w:t>.</w:t>
+      </w:r>
+    </w:p>
+    <w:p>
+      <w:pPr>
+        <w:pStyle w:val="ListParagraph"/>
+        <w:numPr>
+          <w:ilvl w:val="0"/>
+          <w:numId w:val="1"/>
+        </w:numPr>
+      </w:pPr>
+      <w:r>
+        <w:t>.NET interop.</w:t>
+      </w:r>
+    </w:p>
+    <w:p>
+      <w:pPr>
+        <w:pStyle w:val="ListParagraph"/>
+        <w:numPr>
+          <w:ilvl w:val="0"/>
+          <w:numId w:val="1"/>
+        </w:numPr>
+      </w:pPr>
+      <w:r>
+        <w:t>Investigate a template header-only approach.</w:t>
       </w:r>
       <w:bookmarkStart w:id="0" w:name="_GoBack"/>
       <w:bookmarkEnd w:id="0"/>
     </w:p>
     <w:p>
-      <w:pPr>
-        <w:pStyle w:val="ListParagraph"/>
-        <w:numPr>
-          <w:ilvl w:val="1"/>
-          <w:numId w:val="1"/>
-        </w:numPr>
-        <w:rPr>
-          <w:color w:val="00B050"/>
-        </w:rPr>
-      </w:pPr>
-      <w:r>
-        <w:rPr>
-          <w:color w:val="00B050"/>
-        </w:rPr>
-        <w:t>Support perfect forwarding where appropriate.</w:t>
-      </w:r>
-      <w:r>
-        <w:rPr>
-          <w:color w:val="00B050"/>
-        </w:rPr>
-        <w:t xml:space="preserve"> </w:t>
-      </w:r>
-    </w:p>
-    <w:p>
-      <w:pPr>
-        <w:pStyle w:val="ListParagraph"/>
-        <w:numPr>
-          <w:ilvl w:val="1"/>
-          <w:numId w:val="1"/>
-        </w:numPr>
-        <w:rPr>
-          <w:color w:val="00B050"/>
-        </w:rPr>
-      </w:pPr>
-      <w:r>
-        <w:rPr>
-          <w:color w:val="00B050"/>
-        </w:rPr>
-        <w:t>Style cleanup (e.g. LLVM).</w:t>
-      </w:r>
-    </w:p>
-    <w:p>
-      <w:pPr>
-        <w:pStyle w:val="ListParagraph"/>
-        <w:numPr>
-          <w:ilvl w:val="1"/>
-          <w:numId w:val="1"/>
-        </w:numPr>
-        <w:rPr>
-          <w:color w:val="FF0000"/>
-        </w:rPr>
-      </w:pPr>
-      <w:r>
-        <w:rPr>
-          <w:color w:val="FF0000"/>
-        </w:rPr>
-        <w:t>Const support for iterators</w:t>
-      </w:r>
-      <w:r>
-        <w:rPr>
-          <w:color w:val="FF0000"/>
-        </w:rPr>
-        <w:t xml:space="preserve"> (template iterators on ValueT, add cbegin/cend to parent)</w:t>
-      </w:r>
-      <w:r>
-        <w:rPr>
-          <w:color w:val="FF0000"/>
-        </w:rPr>
-        <w:t>.</w:t>
-      </w:r>
-    </w:p>
-    <w:p>
-      <w:pPr>
-        <w:pStyle w:val="ListParagraph"/>
-        <w:numPr>
-          <w:ilvl w:val="1"/>
-          <w:numId w:val="1"/>
-        </w:numPr>
-        <w:rPr>
-          <w:color w:val="FF0000"/>
-        </w:rPr>
-      </w:pPr>
-      <w:r>
-        <w:rPr>
-          <w:color w:val="FF0000"/>
-        </w:rPr>
-        <w:t>Fix conversion to bool in classes (e.g. EnsureCleanup) to use an unspecified bool type and prevent implicit conversion to int, and also to remove the reliance on HandleType’s  implicit conversion to bool, which we cannot guarantee.</w:t>
-      </w:r>
-    </w:p>
-    <w:p>
-      <w:pPr>
-        <w:pStyle w:val="ListParagraph"/>
-        <w:numPr>
-          <w:ilvl w:val="1"/>
-          <w:numId w:val="1"/>
-        </w:numPr>
-        <w:rPr>
-          <w:color w:val="FF0000"/>
-        </w:rPr>
-      </w:pPr>
-      <w:r>
-        <w:rPr>
-          <w:color w:val="FF0000"/>
-        </w:rPr>
-        <w:t>Const correctness.</w:t>
-      </w:r>
-    </w:p>
-    <w:p>
-      <w:pPr>
-        <w:pStyle w:val="ListParagraph"/>
-        <w:numPr>
-          <w:ilvl w:val="1"/>
-          <w:numId w:val="1"/>
-        </w:numPr>
-        <w:rPr>
-          <w:color w:val="FF0000"/>
-        </w:rPr>
-      </w:pPr>
-      <w:r>
-        <w:rPr>
-          <w:color w:val="FF0000"/>
-        </w:rPr>
-        <w:t>Clean up iterators to be more lightweight, and shift most of the processing to the parent object.</w:t>
-      </w:r>
-    </w:p>
-    <w:p>
-      <w:pPr>
-        <w:pStyle w:val="ListParagraph"/>
-        <w:numPr>
-          <w:ilvl w:val="1"/>
-          <w:numId w:val="1"/>
-        </w:numPr>
-        <w:rPr>
-          <w:color w:val="FF0000"/>
-        </w:rPr>
-      </w:pPr>
-      <w:r>
-        <w:rPr>
-          <w:color w:val="FF0000"/>
-        </w:rPr>
-        <w:t>Clean up APIs returning pairs/tuples/etc to return objects with named fields and/or getters.</w:t>
-      </w:r>
-    </w:p>
-    <w:p>
-      <w:pPr>
-        <w:pStyle w:val="ListParagraph"/>
-        <w:numPr>
-          <w:ilvl w:val="1"/>
-          <w:numId w:val="1"/>
-        </w:numPr>
-        <w:rPr>
-          <w:color w:val="FF0000"/>
-        </w:rPr>
-      </w:pPr>
-      <w:r>
-        <w:rPr>
-          <w:color w:val="FF0000"/>
-        </w:rPr>
-        <w:t>Investigate DLL build.</w:t>
-      </w:r>
-    </w:p>
-    <w:p>
-      <w:pPr>
-        <w:pStyle w:val="ListParagraph"/>
-        <w:numPr>
-          <w:ilvl w:val="1"/>
-          <w:numId w:val="1"/>
-        </w:numPr>
-        <w:rPr>
-          <w:color w:val="FF0000"/>
-        </w:rPr>
-      </w:pPr>
-      <w:r>
-        <w:rPr>
-          <w:color w:val="FF0000"/>
-        </w:rPr>
-        <w:t>Review and ‘rewrite’ in-code documentation/comments.</w:t>
-      </w:r>
-    </w:p>
-    <w:p>
-      <w:pPr>
-        <w:pStyle w:val="ListParagraph"/>
-        <w:numPr>
-          <w:ilvl w:val="1"/>
-          <w:numId w:val="1"/>
-        </w:numPr>
-        <w:rPr>
-          <w:color w:val="FF0000"/>
-        </w:rPr>
-      </w:pPr>
-      <w:r>
-        <w:rPr>
-          <w:color w:val="FF0000"/>
-        </w:rPr>
-        <w:t>Tests for remaining ‘detail’ components such as EnsureCleanup, StringBuffer, etc.</w:t>
-      </w:r>
-    </w:p>
-    <w:p>
-      <w:pPr>
-        <w:pStyle w:val="ListParagraph"/>
-        <w:numPr>
-          <w:ilvl w:val="1"/>
-          <w:numId w:val="1"/>
-        </w:numPr>
-        <w:rPr>
-          <w:color w:val="00B050"/>
-        </w:rPr>
-      </w:pPr>
-      <w:r>
-        <w:rPr>
-          <w:color w:val="00B050"/>
-        </w:rPr>
-        <w:t>Investigate support for optional error reporting via error codes to avoid littering code with try-catch blocks in certain scenarios.</w:t>
-      </w:r>
-    </w:p>
-    <w:p>
-      <w:pPr>
-        <w:pStyle w:val="ListParagraph"/>
-        <w:numPr>
-          <w:ilvl w:val="1"/>
-          <w:numId w:val="1"/>
-        </w:numPr>
-        <w:rPr>
-          <w:color w:val="FF0000"/>
-        </w:rPr>
-      </w:pPr>
-      <w:r>
-        <w:rPr>
-          <w:color w:val="FF0000"/>
-        </w:rPr>
-        <w:t>Improve API genericity.</w:t>
-      </w:r>
-    </w:p>
-    <w:p>
-      <w:pPr>
-        <w:pStyle w:val="ListParagraph"/>
-        <w:numPr>
-          <w:ilvl w:val="2"/>
-          <w:numId w:val="1"/>
-        </w:numPr>
-        <w:rPr>
-          <w:color w:val="FF0000"/>
-        </w:rPr>
-      </w:pPr>
-      <w:r>
-        <w:rPr>
-          <w:color w:val="FF0000"/>
-        </w:rPr>
-        <w:t>Instead of taking or returning a vector&lt;T&gt;, instead use a C&lt;T&gt; where ‘C’ is a template parameter representing an arbitrary container.</w:t>
-      </w:r>
-    </w:p>
-    <w:p>
-      <w:pPr>
-        <w:pStyle w:val="ListParagraph"/>
-        <w:numPr>
-          <w:ilvl w:val="2"/>
-          <w:numId w:val="1"/>
-        </w:numPr>
-        <w:rPr>
-          <w:color w:val="FF0000"/>
-        </w:rPr>
-      </w:pPr>
-      <w:r>
-        <w:rPr>
-          <w:color w:val="FF0000"/>
-        </w:rPr>
-        <w:t>Use ‘ranges’ over direct containers where possible.</w:t>
-      </w:r>
-    </w:p>
-    <w:p>
-      <w:pPr>
-        <w:pStyle w:val="ListParagraph"/>
-        <w:numPr>
-          <w:ilvl w:val="0"/>
-          <w:numId w:val="1"/>
-        </w:numPr>
-        <w:rPr>
-          <w:color w:val="00B050"/>
-        </w:rPr>
-      </w:pPr>
-      <w:r>
-        <w:rPr>
-          <w:color w:val="00B050"/>
-        </w:rPr>
-        <w:t>Improved binary generation and distribution.</w:t>
-      </w:r>
-    </w:p>
-    <w:p>
-      <w:pPr>
-        <w:pStyle w:val="ListParagraph"/>
-        <w:numPr>
-          <w:ilvl w:val="1"/>
-          <w:numId w:val="1"/>
-        </w:numPr>
-        <w:rPr>
-          <w:color w:val="00B050"/>
-        </w:rPr>
-      </w:pPr>
-      <w:r>
-        <w:rPr>
-          <w:color w:val="00B050"/>
-        </w:rPr>
-        <w:t>Binaries with update server.</w:t>
-      </w:r>
-    </w:p>
-    <w:p>
-      <w:pPr>
-        <w:pStyle w:val="ListParagraph"/>
-        <w:numPr>
-          <w:ilvl w:val="1"/>
-          <w:numId w:val="1"/>
-        </w:numPr>
-        <w:rPr>
-          <w:color w:val="00B050"/>
-        </w:rPr>
-      </w:pPr>
-      <w:r>
-        <w:rPr>
-          <w:color w:val="00B050"/>
-        </w:rPr>
-        <w:t>Automatic binary versioning using SVN revision.</w:t>
-      </w:r>
-    </w:p>
-    <w:p>
-      <w:pPr>
-        <w:pStyle w:val="ListParagraph"/>
-        <w:numPr>
-          <w:ilvl w:val="1"/>
-          <w:numId w:val="1"/>
-        </w:numPr>
-        <w:rPr>
-          <w:color w:val="00B050"/>
-        </w:rPr>
-      </w:pPr>
-      <w:r>
-        <w:rPr>
-          <w:color w:val="00B050"/>
-        </w:rPr>
-        <w:t>Automatic build bot.</w:t>
-      </w:r>
-    </w:p>
-    <w:p>
-      <w:pPr>
-        <w:pStyle w:val="ListParagraph"/>
-        <w:numPr>
-          <w:ilvl w:val="1"/>
-          <w:numId w:val="1"/>
-        </w:numPr>
-        <w:rPr>
-          <w:color w:val="00B050"/>
-        </w:rPr>
-      </w:pPr>
-      <w:r>
-        <w:rPr>
-          <w:color w:val="00B050"/>
-        </w:rPr>
-        <w:t>Digital signature (for build bot, WER, etc).</w:t>
-      </w:r>
-    </w:p>
-    <w:p>
-      <w:pPr>
-        <w:pStyle w:val="ListParagraph"/>
-        <w:numPr>
-          <w:ilvl w:val="0"/>
-          <w:numId w:val="1"/>
-        </w:numPr>
-        <w:rPr>
-          <w:color w:val="FF0000"/>
-        </w:rPr>
-      </w:pPr>
-      <w:r>
-        <w:rPr>
-          <w:color w:val="FF0000"/>
-        </w:rPr>
-        <w:t>Reduce compile time.</w:t>
-      </w:r>
-    </w:p>
-    <w:p>
-      <w:pPr>
-        <w:pStyle w:val="ListParagraph"/>
-        <w:numPr>
-          <w:ilvl w:val="1"/>
-          <w:numId w:val="1"/>
-        </w:numPr>
-        <w:rPr>
-          <w:color w:val="FF0000"/>
-        </w:rPr>
-      </w:pPr>
-      <w:r>
-        <w:rPr>
-          <w:color w:val="FF0000"/>
-        </w:rPr>
-        <w:t>Reduce include dependencies.</w:t>
-      </w:r>
-    </w:p>
-    <w:p>
-      <w:pPr>
-        <w:pStyle w:val="ListParagraph"/>
-        <w:numPr>
-          <w:ilvl w:val="2"/>
-          <w:numId w:val="1"/>
-        </w:numPr>
-        <w:rPr>
-          <w:color w:val="FF0000"/>
-        </w:rPr>
-      </w:pPr>
-      <w:r>
-        <w:rPr>
-          <w:color w:val="FF0000"/>
-        </w:rPr>
-        <w:t>Pointer-to-impl idiom.</w:t>
-      </w:r>
-    </w:p>
-    <w:p>
-      <w:pPr>
-        <w:pStyle w:val="ListParagraph"/>
-        <w:numPr>
-          <w:ilvl w:val="1"/>
-          <w:numId w:val="1"/>
-        </w:numPr>
-        <w:rPr>
-          <w:color w:val="FF0000"/>
-        </w:rPr>
-      </w:pPr>
-      <w:r>
-        <w:rPr>
-          <w:color w:val="FF0000"/>
-        </w:rPr>
-        <w:t>PCH support using Boost.Build.</w:t>
-      </w:r>
-    </w:p>
-    <w:p>
-      <w:pPr>
-        <w:pStyle w:val="ListParagraph"/>
-        <w:numPr>
-          <w:ilvl w:val="1"/>
-          <w:numId w:val="1"/>
-        </w:numPr>
-        <w:rPr>
-          <w:color w:val="FF0000"/>
-        </w:rPr>
-      </w:pPr>
-      <w:r>
-        <w:rPr>
-          <w:color w:val="FF0000"/>
-        </w:rPr>
-        <w:t>Decouple components if possible.</w:t>
-      </w:r>
-    </w:p>
-    <w:p>
-      <w:pPr>
-        <w:pStyle w:val="ListParagraph"/>
-        <w:numPr>
-          <w:ilvl w:val="0"/>
-          <w:numId w:val="1"/>
-        </w:numPr>
-        <w:rPr>
-          <w:color w:val="00B050"/>
-        </w:rPr>
-      </w:pPr>
-      <w:r>
-        <w:rPr>
-          <w:color w:val="00B050"/>
-        </w:rPr>
-        <w:t>Todo list.</w:t>
-      </w:r>
-    </w:p>
-    <w:p>
-      <w:pPr>
-        <w:pStyle w:val="ListParagraph"/>
-        <w:numPr>
-          <w:ilvl w:val="1"/>
-          <w:numId w:val="1"/>
-        </w:numPr>
-        <w:rPr>
-          <w:color w:val="00B050"/>
-        </w:rPr>
-      </w:pPr>
-      <w:r>
-        <w:rPr>
-          <w:color w:val="00B050"/>
-        </w:rPr>
-        <w:t>Consider porting to Google Code issue tracker.</w:t>
-      </w:r>
-    </w:p>
-    <w:p>
-      <w:pPr>
-        <w:pStyle w:val="ListParagraph"/>
-        <w:numPr>
-          <w:ilvl w:val="0"/>
-          <w:numId w:val="1"/>
-        </w:numPr>
-        <w:rPr>
-          <w:color w:val="00B050"/>
-        </w:rPr>
-      </w:pPr>
-      <w:r>
-        <w:rPr>
-          <w:color w:val="00B050"/>
-        </w:rPr>
-        <w:t>Performance improvements in potential bottlenecks (e.g. Iterators, Scanner, PeLib,</w:t>
-      </w:r>
-      <w:r>
-        <w:rPr>
-          <w:color w:val="00B050"/>
-        </w:rPr>
-        <w:t xml:space="preserve"> FindPattern,</w:t>
-      </w:r>
-      <w:r>
-        <w:rPr>
-          <w:color w:val="00B050"/>
-        </w:rPr>
-        <w:t xml:space="preserve"> etc)</w:t>
-      </w:r>
-      <w:r>
-        <w:rPr>
-          <w:color w:val="00B050"/>
-        </w:rPr>
-        <w:t>.</w:t>
-      </w:r>
-    </w:p>
-    <w:p>
-      <w:pPr>
-        <w:rPr>
-          <w:color w:val="000000" w:themeColor="text1"/>
-        </w:rPr>
-      </w:pPr>
       <w:r>
         <w:rPr>
           <w:b/>
-          <w:color w:val="000000" w:themeColor="text1"/>
         </w:rPr>
         <w:t>New Modules</w:t>
       </w:r>
@@ -1169,14 +818,8 @@
           <w:ilvl w:val="0"/>
           <w:numId w:val="1"/>
         </w:numPr>
-        <w:rPr>
-          <w:color w:val="00B050"/>
-        </w:rPr>
-      </w:pPr>
-      <w:r>
-        <w:rPr>
-          <w:color w:val="00B050"/>
-        </w:rPr>
+      </w:pPr>
+      <w:r>
         <w:t>Cheat Engine ‘replacement’.</w:t>
       </w:r>
     </w:p>
@@ -1187,14 +830,9 @@
           <w:ilvl w:val="0"/>
           <w:numId w:val="1"/>
         </w:numPr>
-        <w:rPr>
-          <w:color w:val="00B050"/>
-        </w:rPr>
-      </w:pPr>
-      <w:r>
-        <w:rPr>
-          <w:color w:val="00B050"/>
-        </w:rPr>
+      </w:pPr>
+      <w:r>
+        <w:lastRenderedPageBreak/>
         <w:t>Helper service to run HadesMem tools as ‘SYSTEM’ for when manipulation certain protected/critical processes (running in separate desktops, sessions, etc.).</w:t>
       </w:r>
     </w:p>
@@ -1205,14 +843,8 @@
           <w:ilvl w:val="1"/>
           <w:numId w:val="1"/>
         </w:numPr>
-        <w:rPr>
-          <w:color w:val="00B050"/>
-        </w:rPr>
-      </w:pPr>
-      <w:r>
-        <w:rPr>
-          <w:color w:val="00B050"/>
-        </w:rPr>
+      </w:pPr>
+      <w:r>
         <w:t>Ensure service is secure from abuse.</w:t>
       </w:r>
     </w:p>
@@ -1223,14 +855,8 @@
           <w:ilvl w:val="0"/>
           <w:numId w:val="1"/>
         </w:numPr>
-        <w:rPr>
-          <w:color w:val="00B050"/>
-        </w:rPr>
-      </w:pPr>
-      <w:r>
-        <w:rPr>
-          <w:color w:val="00B050"/>
-        </w:rPr>
+      </w:pPr>
+      <w:r>
         <w:t>Debugging.</w:t>
       </w:r>
     </w:p>
@@ -1241,15 +867,8 @@
           <w:ilvl w:val="1"/>
           <w:numId w:val="1"/>
         </w:numPr>
-        <w:rPr>
-          <w:color w:val="00B050"/>
-        </w:rPr>
-      </w:pPr>
-      <w:r>
-        <w:rPr>
-          <w:color w:val="00B050"/>
-        </w:rPr>
-        <w:lastRenderedPageBreak/>
+      </w:pPr>
+      <w:r>
         <w:t>Software breakpoint.</w:t>
       </w:r>
     </w:p>
@@ -1260,14 +879,8 @@
           <w:ilvl w:val="1"/>
           <w:numId w:val="1"/>
         </w:numPr>
-        <w:rPr>
-          <w:color w:val="00B050"/>
-        </w:rPr>
-      </w:pPr>
-      <w:r>
-        <w:rPr>
-          <w:color w:val="00B050"/>
-        </w:rPr>
+      </w:pPr>
+      <w:r>
         <w:t>Hardware breakpoint (including memory read/write detection).</w:t>
       </w:r>
     </w:p>
@@ -1278,14 +891,8 @@
           <w:ilvl w:val="1"/>
           <w:numId w:val="1"/>
         </w:numPr>
-        <w:rPr>
-          <w:color w:val="00B050"/>
-        </w:rPr>
-      </w:pPr>
-      <w:r>
-        <w:rPr>
-          <w:color w:val="00B050"/>
-        </w:rPr>
+      </w:pPr>
+      <w:r>
         <w:t>Conditional breakpoints.</w:t>
       </w:r>
     </w:p>
@@ -1296,14 +903,8 @@
           <w:ilvl w:val="1"/>
           <w:numId w:val="1"/>
         </w:numPr>
-        <w:rPr>
-          <w:color w:val="00B050"/>
-        </w:rPr>
-      </w:pPr>
-      <w:r>
-        <w:rPr>
-          <w:color w:val="00B050"/>
-        </w:rPr>
+      </w:pPr>
+      <w:r>
         <w:t>Single stepping.</w:t>
       </w:r>
     </w:p>
@@ -1314,14 +915,8 @@
           <w:ilvl w:val="1"/>
           <w:numId w:val="1"/>
         </w:numPr>
-        <w:rPr>
-          <w:color w:val="00B050"/>
-        </w:rPr>
-      </w:pPr>
-      <w:r>
-        <w:rPr>
-          <w:color w:val="00B050"/>
-        </w:rPr>
+      </w:pPr>
+      <w:r>
         <w:t>Stack trace.</w:t>
       </w:r>
     </w:p>
@@ -1332,14 +927,8 @@
           <w:ilvl w:val="0"/>
           <w:numId w:val="1"/>
         </w:numPr>
-        <w:rPr>
-          <w:color w:val="00B050"/>
-        </w:rPr>
-      </w:pPr>
-      <w:r>
-        <w:rPr>
-          <w:color w:val="00B050"/>
-        </w:rPr>
+      </w:pPr>
+      <w:r>
         <w:t>Anti-anti-cheat.</w:t>
       </w:r>
     </w:p>
@@ -1350,14 +939,8 @@
           <w:ilvl w:val="0"/>
           <w:numId w:val="1"/>
         </w:numPr>
-        <w:rPr>
-          <w:color w:val="00B050"/>
-        </w:rPr>
-      </w:pPr>
-      <w:r>
-        <w:rPr>
-          <w:color w:val="00B050"/>
-        </w:rPr>
+      </w:pPr>
+      <w:r>
         <w:t>Thread/process information and enumeration.</w:t>
       </w:r>
     </w:p>
@@ -1368,14 +951,8 @@
           <w:ilvl w:val="0"/>
           <w:numId w:val="1"/>
         </w:numPr>
-        <w:rPr>
-          <w:color w:val="00B050"/>
-        </w:rPr>
-      </w:pPr>
-      <w:r>
-        <w:rPr>
-          <w:color w:val="00B050"/>
-        </w:rPr>
+      </w:pPr>
+      <w:r>
         <w:t>Manual mapper.</w:t>
       </w:r>
     </w:p>
@@ -1386,14 +963,8 @@
           <w:ilvl w:val="1"/>
           <w:numId w:val="1"/>
         </w:numPr>
-        <w:rPr>
-          <w:color w:val="00B050"/>
-        </w:rPr>
-      </w:pPr>
-      <w:r>
-        <w:rPr>
-          <w:color w:val="00B050"/>
-        </w:rPr>
+      </w:pPr>
+      <w:r>
         <w:t>Windows PE loader reversing.</w:t>
       </w:r>
     </w:p>
@@ -1404,14 +975,8 @@
           <w:ilvl w:val="1"/>
           <w:numId w:val="1"/>
         </w:numPr>
-        <w:rPr>
-          <w:color w:val="00B050"/>
-        </w:rPr>
-      </w:pPr>
-      <w:r>
-        <w:rPr>
-          <w:color w:val="00B050"/>
-        </w:rPr>
+      </w:pPr>
+      <w:r>
         <w:t>TLS support.</w:t>
       </w:r>
     </w:p>
@@ -1422,20 +987,11 @@
           <w:ilvl w:val="1"/>
           <w:numId w:val="1"/>
         </w:numPr>
-        <w:rPr>
-          <w:color w:val="00B050"/>
-        </w:rPr>
-      </w:pPr>
-      <w:r>
-        <w:rPr>
-          <w:color w:val="00B050"/>
-        </w:rPr>
+      </w:pPr>
+      <w:r>
         <w:t>Exception handling support.</w:t>
       </w:r>
       <w:r>
-        <w:rPr>
-          <w:color w:val="00B050"/>
-        </w:rPr>
         <w:t xml:space="preserve"> (Safe, rather than catch-all.)</w:t>
       </w:r>
     </w:p>
@@ -1446,14 +1002,8 @@
           <w:ilvl w:val="1"/>
           <w:numId w:val="1"/>
         </w:numPr>
-        <w:rPr>
-          <w:color w:val="00B050"/>
-        </w:rPr>
-      </w:pPr>
-      <w:r>
-        <w:rPr>
-          <w:color w:val="00B050"/>
-        </w:rPr>
+      </w:pPr>
+      <w:r>
         <w:t>No ‘external’ (read: MMHelper) dependencies.</w:t>
       </w:r>
     </w:p>
@@ -1464,14 +1014,8 @@
           <w:ilvl w:val="1"/>
           <w:numId w:val="1"/>
         </w:numPr>
-        <w:rPr>
-          <w:color w:val="00B050"/>
-        </w:rPr>
-      </w:pPr>
-      <w:r>
-        <w:rPr>
-          <w:color w:val="00B050"/>
-        </w:rPr>
+      </w:pPr>
+      <w:r>
         <w:t>Extensive sanity checking on PE file.</w:t>
       </w:r>
     </w:p>
@@ -1482,14 +1026,8 @@
           <w:ilvl w:val="1"/>
           <w:numId w:val="1"/>
         </w:numPr>
-        <w:rPr>
-          <w:color w:val="00B050"/>
-        </w:rPr>
-      </w:pPr>
-      <w:r>
-        <w:rPr>
-          <w:color w:val="00B050"/>
-        </w:rPr>
+      </w:pPr>
+      <w:r>
         <w:t>Manually map dependencies and ‘link’.</w:t>
       </w:r>
     </w:p>
@@ -1500,14 +1038,8 @@
           <w:ilvl w:val="0"/>
           <w:numId w:val="1"/>
         </w:numPr>
-        <w:rPr>
-          <w:color w:val="00B050"/>
-        </w:rPr>
-      </w:pPr>
-      <w:r>
-        <w:rPr>
-          <w:color w:val="00B050"/>
-        </w:rPr>
+      </w:pPr>
+      <w:r>
         <w:t>Remote code ‘emulator’.</w:t>
       </w:r>
     </w:p>
@@ -1518,14 +1050,8 @@
           <w:ilvl w:val="0"/>
           <w:numId w:val="1"/>
         </w:numPr>
-        <w:rPr>
-          <w:color w:val="00B050"/>
-        </w:rPr>
-      </w:pPr>
-      <w:r>
-        <w:rPr>
-          <w:color w:val="00B050"/>
-        </w:rPr>
+      </w:pPr>
+      <w:r>
         <w:t>Custom GetModuleHandle, GetProcAddress, etc.</w:t>
       </w:r>
     </w:p>
@@ -1536,14 +1062,8 @@
           <w:ilvl w:val="0"/>
           <w:numId w:val="1"/>
         </w:numPr>
-        <w:rPr>
-          <w:color w:val="00B050"/>
-        </w:rPr>
-      </w:pPr>
-      <w:r>
-        <w:rPr>
-          <w:color w:val="00B050"/>
-        </w:rPr>
+      </w:pPr>
+      <w:r>
         <w:t>C++ WinAPI wrapper.</w:t>
       </w:r>
     </w:p>
@@ -1554,34 +1074,18 @@
           <w:ilvl w:val="0"/>
           <w:numId w:val="1"/>
         </w:numPr>
-        <w:rPr>
-          <w:color w:val="00B050"/>
-        </w:rPr>
-      </w:pPr>
-      <w:r>
-        <w:rPr>
-          <w:color w:val="00B050"/>
-        </w:rPr>
-        <w:t>Memory iterators/functors.</w:t>
-      </w:r>
-      <w:r>
-        <w:rPr>
-          <w:color w:val="00B050"/>
-        </w:rPr>
-        <w:t xml:space="preserve"> </w:t>
+      </w:pPr>
+      <w:r>
+        <w:t xml:space="preserve">Memory iterators/functors. </w:t>
       </w:r>
     </w:p>
     <w:p>
       <w:pPr>
         <w:ind w:left="2160" w:hanging="2160"/>
-        <w:rPr>
-          <w:color w:val="000000" w:themeColor="text1"/>
-        </w:rPr>
       </w:pPr>
       <w:r>
         <w:rPr>
           <w:b/>
-          <w:color w:val="000000" w:themeColor="text1"/>
         </w:rPr>
         <w:t>MemoryMgr</w:t>
       </w:r>
@@ -1593,14 +1097,8 @@
           <w:ilvl w:val="0"/>
           <w:numId w:val="1"/>
         </w:numPr>
-        <w:rPr>
-          <w:color w:val="00B050"/>
-        </w:rPr>
-      </w:pPr>
-      <w:r>
-        <w:rPr>
-          <w:color w:val="00B050"/>
-        </w:rPr>
+      </w:pPr>
+      <w:r>
         <w:t>Improve ‘safety’ of remote function caller via EH to minimize risk of crashing the target.</w:t>
       </w:r>
     </w:p>
@@ -1611,14 +1109,8 @@
           <w:ilvl w:val="0"/>
           <w:numId w:val="1"/>
         </w:numPr>
-        <w:rPr>
-          <w:color w:val="FF0000"/>
-        </w:rPr>
-      </w:pPr>
-      <w:r>
-        <w:rPr>
-          <w:color w:val="FF0000"/>
-        </w:rPr>
+      </w:pPr>
+      <w:r>
         <w:t>Improve genericity of parameter passing in remote function caller.</w:t>
       </w:r>
     </w:p>
@@ -1629,20 +1121,11 @@
           <w:ilvl w:val="0"/>
           <w:numId w:val="1"/>
         </w:numPr>
-        <w:rPr>
-          <w:color w:val="00B050"/>
-        </w:rPr>
-      </w:pPr>
-      <w:r>
-        <w:rPr>
-          <w:color w:val="00B050"/>
-        </w:rPr>
+      </w:pPr>
+      <w:r>
         <w:t>Memory reading via expression templates.</w:t>
       </w:r>
       <w:r>
-        <w:rPr>
-          <w:color w:val="00B050"/>
-        </w:rPr>
         <w:t xml:space="preserve"> </w:t>
       </w:r>
     </w:p>
@@ -1653,26 +1136,14 @@
           <w:ilvl w:val="0"/>
           <w:numId w:val="1"/>
         </w:numPr>
-        <w:rPr>
-          <w:color w:val="FF0000"/>
-        </w:rPr>
-      </w:pPr>
-      <w:r>
-        <w:rPr>
-          <w:color w:val="FF0000"/>
-        </w:rPr>
+      </w:pPr>
+      <w:r>
         <w:t xml:space="preserve">Support floating point parameters </w:t>
       </w:r>
       <w:r>
-        <w:rPr>
-          <w:color w:val="FF0000"/>
-        </w:rPr>
         <w:t xml:space="preserve">and return values </w:t>
       </w:r>
       <w:r>
-        <w:rPr>
-          <w:color w:val="FF0000"/>
-        </w:rPr>
         <w:t>in remote function caller.</w:t>
       </w:r>
     </w:p>
@@ -1683,69 +1154,33 @@
           <w:ilvl w:val="0"/>
           <w:numId w:val="1"/>
         </w:numPr>
-        <w:rPr>
-          <w:color w:val="FF0000"/>
-        </w:rPr>
-      </w:pPr>
-      <w:r>
-        <w:rPr>
-          <w:color w:val="FF0000"/>
-        </w:rPr>
-        <w:t xml:space="preserve">Support 64-bit </w:t>
-      </w:r>
-      <w:r>
-        <w:rPr>
-          <w:color w:val="FF0000"/>
-        </w:rPr>
-        <w:t>parameters</w:t>
-      </w:r>
-      <w:r>
-        <w:rPr>
-          <w:color w:val="FF0000"/>
-        </w:rPr>
-        <w:t xml:space="preserve"> under x86 in remote function caller.</w:t>
-      </w:r>
-    </w:p>
-    <w:p>
-      <w:pPr>
-        <w:pStyle w:val="ListParagraph"/>
-        <w:numPr>
-          <w:ilvl w:val="0"/>
-          <w:numId w:val="1"/>
-        </w:numPr>
-        <w:rPr>
-          <w:color w:val="00B050"/>
-        </w:rPr>
-      </w:pPr>
-      <w:r>
-        <w:rPr>
-          <w:color w:val="00B050"/>
-        </w:rPr>
+      </w:pPr>
+      <w:r>
+        <w:t>Support 64-bit parameters under x86 in remote function caller.</w:t>
+      </w:r>
+    </w:p>
+    <w:p>
+      <w:pPr>
+        <w:pStyle w:val="ListParagraph"/>
+        <w:numPr>
+          <w:ilvl w:val="0"/>
+          <w:numId w:val="1"/>
+        </w:numPr>
+      </w:pPr>
+      <w:r>
         <w:t>Support non-MSVC compilers in remote function caller</w:t>
       </w:r>
       <w:r>
-        <w:rPr>
-          <w:color w:val="00B050"/>
-        </w:rPr>
         <w:t xml:space="preserve"> (e.g. in calling convention specification)</w:t>
       </w:r>
       <w:r>
-        <w:rPr>
-          <w:color w:val="00B050"/>
-        </w:rPr>
         <w:t>.</w:t>
       </w:r>
     </w:p>
     <w:p>
-      <w:pPr>
-        <w:rPr>
-          <w:color w:val="000000" w:themeColor="text1"/>
-        </w:rPr>
-      </w:pPr>
       <w:r>
         <w:rPr>
           <w:b/>
-          <w:color w:val="000000" w:themeColor="text1"/>
         </w:rPr>
         <w:t>Injector</w:t>
       </w:r>
@@ -1757,14 +1192,8 @@
           <w:ilvl w:val="0"/>
           <w:numId w:val="1"/>
         </w:numPr>
-        <w:rPr>
-          <w:color w:val="00B050"/>
-        </w:rPr>
-      </w:pPr>
-      <w:r>
-        <w:rPr>
-          <w:color w:val="00B050"/>
-        </w:rPr>
+      </w:pPr>
+      <w:r>
         <w:t>.NET injection.</w:t>
       </w:r>
     </w:p>
@@ -1775,14 +1204,8 @@
           <w:ilvl w:val="1"/>
           <w:numId w:val="1"/>
         </w:numPr>
-        <w:rPr>
-          <w:color w:val="00B050"/>
-        </w:rPr>
-      </w:pPr>
-      <w:r>
-        <w:rPr>
-          <w:color w:val="00B050"/>
-        </w:rPr>
+      </w:pPr>
+      <w:r>
         <w:t>Without DLL dependency if possible.</w:t>
       </w:r>
     </w:p>
@@ -1793,14 +1216,8 @@
           <w:ilvl w:val="0"/>
           <w:numId w:val="1"/>
         </w:numPr>
-        <w:rPr>
-          <w:color w:val="00B050"/>
-        </w:rPr>
-      </w:pPr>
-      <w:r>
-        <w:rPr>
-          <w:color w:val="00B050"/>
-        </w:rPr>
+      </w:pPr>
+      <w:r>
         <w:t>Cross-section injection.</w:t>
       </w:r>
     </w:p>
@@ -1811,14 +1228,8 @@
           <w:ilvl w:val="0"/>
           <w:numId w:val="1"/>
         </w:numPr>
-        <w:rPr>
-          <w:color w:val="00B050"/>
-        </w:rPr>
-      </w:pPr>
-      <w:r>
-        <w:rPr>
-          <w:color w:val="00B050"/>
-        </w:rPr>
+      </w:pPr>
+      <w:r>
         <w:t>IAT injection.</w:t>
       </w:r>
     </w:p>
@@ -1829,20 +1240,11 @@
           <w:ilvl w:val="0"/>
           <w:numId w:val="1"/>
         </w:numPr>
-        <w:rPr>
-          <w:color w:val="00B050"/>
-        </w:rPr>
-      </w:pPr>
-      <w:r>
-        <w:rPr>
-          <w:color w:val="00B050"/>
-        </w:rPr>
+      </w:pPr>
+      <w:r>
         <w:t xml:space="preserve">Get address of Kernel32!LoadLibrary ‘manually’ rather than using a local GetProcAddress and </w:t>
       </w:r>
       <w:r>
-        <w:rPr>
-          <w:color w:val="00B050"/>
-        </w:rPr>
         <w:t>pointer arithmetic.</w:t>
       </w:r>
     </w:p>
@@ -1853,27 +1255,15 @@
           <w:ilvl w:val="1"/>
           <w:numId w:val="1"/>
         </w:numPr>
-        <w:rPr>
-          <w:color w:val="00B050"/>
-        </w:rPr>
-      </w:pPr>
-      <w:r>
-        <w:rPr>
-          <w:color w:val="00B050"/>
-        </w:rPr>
+      </w:pPr>
+      <w:r>
         <w:t>Whilst this works in all normal cases, it doesn’t work when the target has shims enabled which hook LoadLibrary.</w:t>
       </w:r>
     </w:p>
     <w:p>
-      <w:pPr>
-        <w:rPr>
-          <w:color w:val="000000" w:themeColor="text1"/>
-        </w:rPr>
-      </w:pPr>
       <w:r>
         <w:rPr>
           <w:b/>
-          <w:color w:val="000000" w:themeColor="text1"/>
         </w:rPr>
         <w:t>Patcher</w:t>
       </w:r>
@@ -1885,14 +1275,9 @@
           <w:ilvl w:val="0"/>
           <w:numId w:val="1"/>
         </w:numPr>
-        <w:rPr>
-          <w:color w:val="00B050"/>
-        </w:rPr>
-      </w:pPr>
-      <w:r>
-        <w:rPr>
-          <w:color w:val="00B050"/>
-        </w:rPr>
+      </w:pPr>
+      <w:r>
+        <w:lastRenderedPageBreak/>
         <w:t>VEH hooking (both INT3 and DR).</w:t>
       </w:r>
     </w:p>
@@ -1903,14 +1288,8 @@
           <w:ilvl w:val="0"/>
           <w:numId w:val="1"/>
         </w:numPr>
-        <w:rPr>
-          <w:color w:val="00B050"/>
-        </w:rPr>
-      </w:pPr>
-      <w:r>
-        <w:rPr>
-          <w:color w:val="00B050"/>
-        </w:rPr>
+      </w:pPr>
+      <w:r>
         <w:t>Transactional hooking.</w:t>
       </w:r>
     </w:p>
@@ -1921,20 +1300,11 @@
           <w:ilvl w:val="0"/>
           <w:numId w:val="1"/>
         </w:numPr>
-        <w:rPr>
-          <w:color w:val="00B050"/>
-        </w:rPr>
-      </w:pPr>
-      <w:r>
-        <w:rPr>
-          <w:color w:val="00B050"/>
-        </w:rPr>
+      </w:pPr>
+      <w:r>
         <w:t>Improved relative instruction rebuilding (including conditionals).</w:t>
       </w:r>
       <w:r>
-        <w:rPr>
-          <w:color w:val="00B050"/>
-        </w:rPr>
         <w:t xml:space="preserve"> x64 has far more IP relative instructions than x86.</w:t>
       </w:r>
     </w:p>
@@ -1945,27 +1315,14 @@
           <w:ilvl w:val="0"/>
           <w:numId w:val="1"/>
         </w:numPr>
-        <w:rPr>
-          <w:color w:val="00B050"/>
-        </w:rPr>
-      </w:pPr>
-      <w:r>
-        <w:rPr>
-          <w:color w:val="00B050"/>
-        </w:rPr>
-        <w:lastRenderedPageBreak/>
+      </w:pPr>
+      <w:r>
         <w:t>Freeze target when hooking</w:t>
       </w:r>
       <w:r>
-        <w:rPr>
-          <w:color w:val="00B050"/>
-        </w:rPr>
         <w:t xml:space="preserve"> (except calling thread if applicable – e.g. in injected code)</w:t>
       </w:r>
       <w:r>
-        <w:rPr>
-          <w:color w:val="00B050"/>
-        </w:rPr>
         <w:t>.</w:t>
       </w:r>
     </w:p>
@@ -1976,14 +1333,8 @@
           <w:ilvl w:val="0"/>
           <w:numId w:val="1"/>
         </w:numPr>
-        <w:rPr>
-          <w:color w:val="00B050"/>
-        </w:rPr>
-      </w:pPr>
-      <w:r>
-        <w:rPr>
-          <w:color w:val="00B050"/>
-        </w:rPr>
+      </w:pPr>
+      <w:r>
         <w:t>When hooking on x64 try to find a free memory block for the trampoline that is within RIP-relative range of the detour. Only if one cannot be acquired should we fall back to a system-provided address and an absolute jump.</w:t>
       </w:r>
     </w:p>
@@ -1994,14 +1345,8 @@
           <w:ilvl w:val="0"/>
           <w:numId w:val="1"/>
         </w:numPr>
-        <w:rPr>
-          <w:color w:val="00B050"/>
-        </w:rPr>
-      </w:pPr>
-      <w:r>
-        <w:rPr>
-          <w:color w:val="00B050"/>
-        </w:rPr>
+      </w:pPr>
+      <w:r>
         <w:t>Uncopyable, so make moveable.</w:t>
       </w:r>
     </w:p>
@@ -2012,14 +1357,8 @@
           <w:ilvl w:val="0"/>
           <w:numId w:val="1"/>
         </w:numPr>
-        <w:rPr>
-          <w:color w:val="00B050"/>
-        </w:rPr>
-      </w:pPr>
-      <w:r>
-        <w:rPr>
-          <w:color w:val="00B050"/>
-        </w:rPr>
+      </w:pPr>
+      <w:r>
         <w:t>VMT hooking.</w:t>
       </w:r>
     </w:p>
@@ -2030,14 +1369,8 @@
           <w:ilvl w:val="0"/>
           <w:numId w:val="1"/>
         </w:numPr>
-        <w:rPr>
-          <w:color w:val="00B050"/>
-        </w:rPr>
-      </w:pPr>
-      <w:r>
-        <w:rPr>
-          <w:color w:val="00B050"/>
-        </w:rPr>
+      </w:pPr>
+      <w:r>
         <w:t>IAT/EAT hooking.</w:t>
       </w:r>
     </w:p>
@@ -2048,14 +1381,8 @@
           <w:ilvl w:val="0"/>
           <w:numId w:val="1"/>
         </w:numPr>
-        <w:rPr>
-          <w:color w:val="00B050"/>
-        </w:rPr>
-      </w:pPr>
-      <w:r>
-        <w:rPr>
-          <w:color w:val="00B050"/>
-        </w:rPr>
+      </w:pPr>
+      <w:r>
         <w:t>Explicitly support hook chains (and write test).</w:t>
       </w:r>
     </w:p>
@@ -2066,14 +1393,8 @@
           <w:ilvl w:val="0"/>
           <w:numId w:val="1"/>
         </w:numPr>
-        <w:rPr>
-          <w:color w:val="00B050"/>
-        </w:rPr>
-      </w:pPr>
-      <w:r>
-        <w:rPr>
-          <w:color w:val="00B050"/>
-        </w:rPr>
+      </w:pPr>
+      <w:r>
         <w:t>Use relative jumps where possible (detect delta at runtime).</w:t>
       </w:r>
     </w:p>
@@ -2084,27 +1405,15 @@
           <w:ilvl w:val="0"/>
           <w:numId w:val="1"/>
         </w:numPr>
-        <w:rPr>
-          <w:color w:val="00B050"/>
-        </w:rPr>
-      </w:pPr>
-      <w:r>
-        <w:rPr>
-          <w:color w:val="00B050"/>
-        </w:rPr>
+      </w:pPr>
+      <w:r>
         <w:t>Detect cases where hooking may overflow past the end of a function, and fail. (Provide policy or flag to allow overriding this behaviour.) Examples may be instructions such as ‘int 3’, ‘ret’, ‘jmp’, etc.</w:t>
       </w:r>
     </w:p>
     <w:p>
-      <w:pPr>
-        <w:rPr>
-          <w:color w:val="000000" w:themeColor="text1"/>
-        </w:rPr>
-      </w:pPr>
       <w:r>
         <w:rPr>
           <w:b/>
-          <w:color w:val="000000" w:themeColor="text1"/>
         </w:rPr>
         <w:t>FindPattern</w:t>
       </w:r>
@@ -2116,14 +1425,8 @@
           <w:ilvl w:val="0"/>
           <w:numId w:val="1"/>
         </w:numPr>
-        <w:rPr>
-          <w:color w:val="00B050"/>
-        </w:rPr>
-      </w:pPr>
-      <w:r>
-        <w:rPr>
-          <w:color w:val="00B050"/>
-        </w:rPr>
+      </w:pPr>
+      <w:r>
         <w:t>Pattern generator.</w:t>
       </w:r>
     </w:p>
@@ -2134,44 +1437,23 @@
           <w:ilvl w:val="0"/>
           <w:numId w:val="1"/>
         </w:numPr>
-        <w:rPr>
-          <w:color w:val="00B050"/>
-        </w:rPr>
-      </w:pPr>
-      <w:r>
-        <w:rPr>
-          <w:color w:val="00B050"/>
-        </w:rPr>
+      </w:pPr>
+      <w:r>
         <w:t>‘</w:t>
       </w:r>
       <w:r>
-        <w:rPr>
-          <w:color w:val="00B050"/>
-        </w:rPr>
         <w:t>Multi-pass</w:t>
       </w:r>
       <w:r>
-        <w:rPr>
-          <w:color w:val="00B050"/>
-        </w:rPr>
         <w:t>’</w:t>
       </w:r>
       <w:r>
-        <w:rPr>
-          <w:color w:val="00B050"/>
-        </w:rPr>
         <w:t xml:space="preserve"> support</w:t>
       </w:r>
       <w:r>
-        <w:rPr>
-          <w:color w:val="00B050"/>
-        </w:rPr>
         <w:t xml:space="preserve"> (e.g. search for pattern, apply for manipulators, use as starting point for second search)</w:t>
       </w:r>
       <w:r>
-        <w:rPr>
-          <w:color w:val="00B050"/>
-        </w:rPr>
         <w:t>.</w:t>
       </w:r>
     </w:p>
@@ -2182,27 +1464,15 @@
           <w:ilvl w:val="0"/>
           <w:numId w:val="1"/>
         </w:numPr>
-        <w:rPr>
-          <w:color w:val="00B050"/>
-        </w:rPr>
-      </w:pPr>
-      <w:r>
-        <w:rPr>
-          <w:color w:val="00B050"/>
-        </w:rPr>
+      </w:pPr>
+      <w:r>
         <w:t>Arbitrary region support.</w:t>
       </w:r>
     </w:p>
     <w:p>
-      <w:pPr>
-        <w:rPr>
-          <w:color w:val="000000" w:themeColor="text1"/>
-        </w:rPr>
-      </w:pPr>
       <w:r>
         <w:rPr>
           <w:b/>
-          <w:color w:val="000000" w:themeColor="text1"/>
         </w:rPr>
         <w:t>PeLib</w:t>
       </w:r>
@@ -2214,26 +1484,14 @@
           <w:ilvl w:val="0"/>
           <w:numId w:val="1"/>
         </w:numPr>
-        <w:rPr>
-          <w:color w:val="FF0000"/>
-        </w:rPr>
-      </w:pPr>
-      <w:r>
-        <w:rPr>
-          <w:color w:val="FF0000"/>
-        </w:rPr>
+      </w:pPr>
+      <w:r>
         <w:t>S</w:t>
       </w:r>
       <w:r>
-        <w:rPr>
-          <w:color w:val="FF0000"/>
-        </w:rPr>
         <w:t>upport for</w:t>
       </w:r>
       <w:r>
-        <w:rPr>
-          <w:color w:val="FF0000"/>
-        </w:rPr>
         <w:t xml:space="preserve"> working on x86 PE files from x64 and vice versa.</w:t>
       </w:r>
     </w:p>
@@ -2244,32 +1502,17 @@
           <w:ilvl w:val="0"/>
           <w:numId w:val="1"/>
         </w:numPr>
-        <w:rPr>
-          <w:color w:val="FF0000"/>
-        </w:rPr>
-      </w:pPr>
-      <w:r>
-        <w:rPr>
-          <w:color w:val="FF0000"/>
-        </w:rPr>
+      </w:pPr>
+      <w:r>
         <w:t>Investigate use of virtual functions for file vs memory</w:t>
       </w:r>
       <w:r>
-        <w:rPr>
-          <w:color w:val="FF0000"/>
-        </w:rPr>
         <w:t xml:space="preserve"> access</w:t>
       </w:r>
       <w:r>
-        <w:rPr>
-          <w:color w:val="FF0000"/>
-        </w:rPr>
         <w:t xml:space="preserve"> (RvaToVa)</w:t>
       </w:r>
       <w:r>
-        <w:rPr>
-          <w:color w:val="FF0000"/>
-        </w:rPr>
         <w:t xml:space="preserve">. </w:t>
       </w:r>
     </w:p>
@@ -2280,14 +1523,8 @@
           <w:ilvl w:val="1"/>
           <w:numId w:val="1"/>
         </w:numPr>
-        <w:rPr>
-          <w:color w:val="FF0000"/>
-        </w:rPr>
-      </w:pPr>
-      <w:r>
-        <w:rPr>
-          <w:color w:val="FF0000"/>
-        </w:rPr>
+      </w:pPr>
+      <w:r>
         <w:t>Alternatively, investigate use of templates, which may ‘merge’ better with x86/x64 cross compatibility.</w:t>
       </w:r>
     </w:p>
@@ -2298,14 +1535,8 @@
           <w:ilvl w:val="1"/>
           <w:numId w:val="1"/>
         </w:numPr>
-        <w:rPr>
-          <w:color w:val="FF0000"/>
-        </w:rPr>
-      </w:pPr>
-      <w:r>
-        <w:rPr>
-          <w:color w:val="FF0000"/>
-        </w:rPr>
+      </w:pPr>
+      <w:r>
         <w:t>Note: May cause problems when copying ‘PeFile’ type.</w:t>
       </w:r>
     </w:p>
@@ -2316,14 +1547,8 @@
           <w:ilvl w:val="0"/>
           <w:numId w:val="1"/>
         </w:numPr>
-        <w:rPr>
-          <w:color w:val="FF0000"/>
-        </w:rPr>
-      </w:pPr>
-      <w:r>
-        <w:rPr>
-          <w:color w:val="FF0000"/>
-        </w:rPr>
+      </w:pPr>
+      <w:r>
         <w:t>Extra sanity checking in all components.</w:t>
       </w:r>
     </w:p>
@@ -2334,20 +1559,11 @@
           <w:ilvl w:val="1"/>
           <w:numId w:val="1"/>
         </w:numPr>
-        <w:rPr>
-          <w:color w:val="FF0000"/>
-        </w:rPr>
-      </w:pPr>
-      <w:r>
-        <w:rPr>
-          <w:color w:val="FF0000"/>
-        </w:rPr>
+      </w:pPr>
+      <w:r>
         <w:t xml:space="preserve">E.g. </w:t>
       </w:r>
       <w:r>
-        <w:rPr>
-          <w:color w:val="FF0000"/>
-        </w:rPr>
         <w:t>Check NumberOfRvaAndSizes in NtHeaders before attempting to retrieve a data dir.</w:t>
       </w:r>
     </w:p>
@@ -2358,14 +1574,8 @@
           <w:ilvl w:val="0"/>
           <w:numId w:val="1"/>
         </w:numPr>
-        <w:rPr>
-          <w:color w:val="FF0000"/>
-        </w:rPr>
-      </w:pPr>
-      <w:r>
-        <w:rPr>
-          <w:color w:val="FF0000"/>
-        </w:rPr>
+      </w:pPr>
+      <w:r>
         <w:t>Cache base pointers etc rather than retrieving it manually in every getter/setter. Slightly less ‘robust’, but due to the typically ‘read-only’ nature of the data this is the expected behaviour in all known cases anyway.</w:t>
       </w:r>
     </w:p>
@@ -2376,14 +1586,8 @@
           <w:ilvl w:val="0"/>
           <w:numId w:val="1"/>
         </w:numPr>
-        <w:rPr>
-          <w:color w:val="00B050"/>
-        </w:rPr>
-      </w:pPr>
-      <w:r>
-        <w:rPr>
-          <w:color w:val="00B050"/>
-        </w:rPr>
+      </w:pPr>
+      <w:r>
         <w:t>Support more of the PE file format.</w:t>
       </w:r>
     </w:p>
@@ -2394,14 +1598,8 @@
           <w:ilvl w:val="1"/>
           <w:numId w:val="1"/>
         </w:numPr>
-        <w:rPr>
-          <w:color w:val="00B050"/>
-        </w:rPr>
-      </w:pPr>
-      <w:r>
-        <w:rPr>
-          <w:color w:val="00B050"/>
-        </w:rPr>
+      </w:pPr>
+      <w:r>
         <w:t>Overlay data.</w:t>
       </w:r>
     </w:p>
@@ -2412,14 +1610,8 @@
           <w:ilvl w:val="1"/>
           <w:numId w:val="1"/>
         </w:numPr>
-        <w:rPr>
-          <w:color w:val="00B050"/>
-        </w:rPr>
-      </w:pPr>
-      <w:r>
-        <w:rPr>
-          <w:color w:val="00B050"/>
-        </w:rPr>
+      </w:pPr>
+      <w:r>
         <w:t>Resource directory.</w:t>
       </w:r>
     </w:p>
@@ -2430,14 +1622,8 @@
           <w:ilvl w:val="1"/>
           <w:numId w:val="1"/>
         </w:numPr>
-        <w:rPr>
-          <w:color w:val="00B050"/>
-        </w:rPr>
-      </w:pPr>
-      <w:r>
-        <w:rPr>
-          <w:color w:val="00B050"/>
-        </w:rPr>
+      </w:pPr>
+      <w:r>
         <w:t>Exception directory.</w:t>
       </w:r>
     </w:p>
@@ -2448,14 +1634,8 @@
           <w:ilvl w:val="1"/>
           <w:numId w:val="1"/>
         </w:numPr>
-        <w:rPr>
-          <w:color w:val="00B050"/>
-        </w:rPr>
-      </w:pPr>
-      <w:r>
-        <w:rPr>
-          <w:color w:val="00B050"/>
-        </w:rPr>
+      </w:pPr>
+      <w:r>
         <w:t>Relocation directory.</w:t>
       </w:r>
     </w:p>
@@ -2466,14 +1646,8 @@
           <w:ilvl w:val="1"/>
           <w:numId w:val="1"/>
         </w:numPr>
-        <w:rPr>
-          <w:color w:val="00B050"/>
-        </w:rPr>
-      </w:pPr>
-      <w:r>
-        <w:rPr>
-          <w:color w:val="00B050"/>
-        </w:rPr>
+      </w:pPr>
+      <w:r>
         <w:t>Security directory.</w:t>
       </w:r>
     </w:p>
@@ -2484,14 +1658,8 @@
           <w:ilvl w:val="1"/>
           <w:numId w:val="1"/>
         </w:numPr>
-        <w:rPr>
-          <w:color w:val="00B050"/>
-        </w:rPr>
-      </w:pPr>
-      <w:r>
-        <w:rPr>
-          <w:color w:val="00B050"/>
-        </w:rPr>
+      </w:pPr>
+      <w:r>
         <w:t>Debug directory.</w:t>
       </w:r>
     </w:p>
@@ -2502,14 +1670,8 @@
           <w:ilvl w:val="1"/>
           <w:numId w:val="1"/>
         </w:numPr>
-        <w:rPr>
-          <w:color w:val="00B050"/>
-        </w:rPr>
-      </w:pPr>
-      <w:r>
-        <w:rPr>
-          <w:color w:val="00B050"/>
-        </w:rPr>
+      </w:pPr>
+      <w:r>
         <w:t>Load config directory.</w:t>
       </w:r>
     </w:p>
@@ -2520,14 +1682,8 @@
           <w:ilvl w:val="1"/>
           <w:numId w:val="1"/>
         </w:numPr>
-        <w:rPr>
-          <w:color w:val="00B050"/>
-        </w:rPr>
-      </w:pPr>
-      <w:r>
-        <w:rPr>
-          <w:color w:val="00B050"/>
-        </w:rPr>
+      </w:pPr>
+      <w:r>
         <w:t>Delay import directory.</w:t>
       </w:r>
     </w:p>
@@ -2538,14 +1694,9 @@
           <w:ilvl w:val="1"/>
           <w:numId w:val="1"/>
         </w:numPr>
-        <w:rPr>
-          <w:color w:val="00B050"/>
-        </w:rPr>
-      </w:pPr>
-      <w:r>
-        <w:rPr>
-          <w:color w:val="00B050"/>
-        </w:rPr>
+      </w:pPr>
+      <w:r>
+        <w:lastRenderedPageBreak/>
         <w:t>Bound import directory.</w:t>
       </w:r>
     </w:p>
@@ -2556,14 +1707,8 @@
           <w:ilvl w:val="1"/>
           <w:numId w:val="1"/>
         </w:numPr>
-        <w:rPr>
-          <w:color w:val="00B050"/>
-        </w:rPr>
-      </w:pPr>
-      <w:r>
-        <w:rPr>
-          <w:color w:val="00B050"/>
-        </w:rPr>
+      </w:pPr>
+      <w:r>
         <w:t>IAT (as opposed to Import) directory.</w:t>
       </w:r>
     </w:p>
@@ -2574,14 +1719,8 @@
           <w:ilvl w:val="1"/>
           <w:numId w:val="1"/>
         </w:numPr>
-        <w:rPr>
-          <w:color w:val="00B050"/>
-        </w:rPr>
-      </w:pPr>
-      <w:r>
-        <w:rPr>
-          <w:color w:val="00B050"/>
-        </w:rPr>
+      </w:pPr>
+      <w:r>
         <w:t>CLR runtime directory support.</w:t>
       </w:r>
     </w:p>
@@ -2592,15 +1731,8 @@
           <w:ilvl w:val="0"/>
           <w:numId w:val="1"/>
         </w:numPr>
-        <w:rPr>
-          <w:color w:val="00B050"/>
-        </w:rPr>
-      </w:pPr>
-      <w:r>
-        <w:rPr>
-          <w:color w:val="00B050"/>
-        </w:rPr>
-        <w:lastRenderedPageBreak/>
+      </w:pPr>
+      <w:r>
         <w:t>Full support for writing back to PE file, including automatically performing adjustments where required to fit in new data or remove unnecessary space.</w:t>
       </w:r>
     </w:p>
@@ -2611,26 +1743,14 @@
           <w:ilvl w:val="0"/>
           <w:numId w:val="1"/>
         </w:numPr>
-        <w:rPr>
-          <w:color w:val="FF0000"/>
-        </w:rPr>
-      </w:pPr>
-      <w:r>
-        <w:rPr>
-          <w:color w:val="FF0000"/>
-        </w:rPr>
+      </w:pPr>
+      <w:r>
         <w:t>Improve export forwarding code to detect and handle forward-by-</w:t>
       </w:r>
       <w:r>
-        <w:rPr>
-          <w:color w:val="FF0000"/>
-        </w:rPr>
         <w:t>ordinal</w:t>
       </w:r>
       <w:r>
-        <w:rPr>
-          <w:color w:val="FF0000"/>
-        </w:rPr>
         <w:t xml:space="preserve"> explicitly rather than forcing the user to detect it and do string manipulation and conversion. </w:t>
       </w:r>
     </w:p>
@@ -2641,45 +1761,24 @@
           <w:ilvl w:val="0"/>
           <w:numId w:val="1"/>
         </w:numPr>
-        <w:rPr>
-          <w:color w:val="00B050"/>
-        </w:rPr>
-      </w:pPr>
-      <w:r>
-        <w:rPr>
-          <w:color w:val="00B050"/>
-        </w:rPr>
+      </w:pPr>
+      <w:r>
         <w:t>Helper functions such as FindExport, FindImport, HasDataDir, GetArchitecture,</w:t>
       </w:r>
       <w:r>
-        <w:rPr>
-          <w:color w:val="00B050"/>
-        </w:rPr>
         <w:t xml:space="preserve"> IsDotNet,</w:t>
       </w:r>
       <w:r>
-        <w:rPr>
-          <w:color w:val="00B050"/>
-        </w:rPr>
         <w:t xml:space="preserve"> GetPDB,</w:t>
       </w:r>
       <w:r>
-        <w:rPr>
-          <w:color w:val="00B050"/>
-        </w:rPr>
         <w:t xml:space="preserve"> etc.</w:t>
       </w:r>
     </w:p>
     <w:p>
-      <w:pPr>
-        <w:rPr>
-          <w:color w:val="000000" w:themeColor="text1"/>
-        </w:rPr>
-      </w:pPr>
       <w:r>
         <w:rPr>
           <w:b/>
-          <w:color w:val="000000" w:themeColor="text1"/>
         </w:rPr>
         <w:t>Disassembler</w:t>
       </w:r>
@@ -2691,14 +1790,8 @@
           <w:ilvl w:val="0"/>
           <w:numId w:val="1"/>
         </w:numPr>
-        <w:rPr>
-          <w:color w:val="00B050"/>
-        </w:rPr>
-      </w:pPr>
-      <w:r>
-        <w:rPr>
-          <w:color w:val="00B050"/>
-        </w:rPr>
+      </w:pPr>
+      <w:r>
         <w:t>Decode calls/jumps to function names if possible.</w:t>
       </w:r>
     </w:p>
@@ -2709,14 +1802,8 @@
           <w:ilvl w:val="0"/>
           <w:numId w:val="1"/>
         </w:numPr>
-        <w:rPr>
-          <w:color w:val="00B050"/>
-        </w:rPr>
-      </w:pPr>
-      <w:r>
-        <w:rPr>
-          <w:color w:val="00B050"/>
-        </w:rPr>
+      </w:pPr>
+      <w:r>
         <w:t>NOP/UnNOP support.</w:t>
       </w:r>
     </w:p>
@@ -2727,14 +1814,8 @@
           <w:ilvl w:val="0"/>
           <w:numId w:val="1"/>
         </w:numPr>
-        <w:rPr>
-          <w:color w:val="00B050"/>
-        </w:rPr>
-      </w:pPr>
-      <w:r>
-        <w:rPr>
-          <w:color w:val="00B050"/>
-        </w:rPr>
+      </w:pPr>
+      <w:r>
         <w:t>ASM searching API with ‘wildcards’. (MetaASM?)</w:t>
       </w:r>
     </w:p>
@@ -2745,14 +1826,8 @@
           <w:ilvl w:val="0"/>
           <w:numId w:val="1"/>
         </w:numPr>
-        <w:rPr>
-          <w:color w:val="00B050"/>
-        </w:rPr>
-      </w:pPr>
-      <w:r>
-        <w:rPr>
-          <w:color w:val="00B050"/>
-        </w:rPr>
+      </w:pPr>
+      <w:r>
         <w:t>String based assembler with x64 support.</w:t>
       </w:r>
     </w:p>
@@ -2763,27 +1838,15 @@
           <w:ilvl w:val="0"/>
           <w:numId w:val="1"/>
         </w:numPr>
-        <w:rPr>
-          <w:color w:val="00B050"/>
-        </w:rPr>
-      </w:pPr>
-      <w:r>
-        <w:rPr>
-          <w:color w:val="00B050"/>
-        </w:rPr>
+      </w:pPr>
+      <w:r>
         <w:t>Disassemble function API.</w:t>
       </w:r>
     </w:p>
     <w:p>
-      <w:pPr>
-        <w:rPr>
-          <w:color w:val="000000" w:themeColor="text1"/>
-        </w:rPr>
-      </w:pPr>
       <w:r>
         <w:rPr>
           <w:b/>
-          <w:color w:val="000000" w:themeColor="text1"/>
         </w:rPr>
         <w:t>Scanner</w:t>
       </w:r>
@@ -2795,14 +1858,8 @@
           <w:ilvl w:val="0"/>
           <w:numId w:val="1"/>
         </w:numPr>
-        <w:rPr>
-          <w:color w:val="00B050"/>
-        </w:rPr>
-      </w:pPr>
-      <w:r>
-        <w:rPr>
-          <w:color w:val="00B050"/>
-        </w:rPr>
+      </w:pPr>
+      <w:r>
         <w:t>Rewrite to be more reliable and robust.</w:t>
       </w:r>
     </w:p>
@@ -2813,14 +1870,8 @@
           <w:ilvl w:val="0"/>
           <w:numId w:val="1"/>
         </w:numPr>
-        <w:rPr>
-          <w:color w:val="00B050"/>
-        </w:rPr>
-      </w:pPr>
-      <w:r>
-        <w:rPr>
-          <w:color w:val="00B050"/>
-        </w:rPr>
+      </w:pPr>
+      <w:r>
         <w:t>Refactor to reduce code duplication.</w:t>
       </w:r>
     </w:p>
@@ -2831,14 +1882,8 @@
           <w:ilvl w:val="0"/>
           <w:numId w:val="1"/>
         </w:numPr>
-        <w:rPr>
-          <w:color w:val="00B050"/>
-        </w:rPr>
-      </w:pPr>
-      <w:r>
-        <w:rPr>
-          <w:color w:val="00B050"/>
-        </w:rPr>
+      </w:pPr>
+      <w:r>
         <w:t>Use a file view with a small memory cache rather than consuming large amounts of RAM.</w:t>
       </w:r>
     </w:p>
@@ -2849,14 +1894,8 @@
           <w:ilvl w:val="0"/>
           <w:numId w:val="1"/>
         </w:numPr>
-        <w:rPr>
-          <w:color w:val="00B050"/>
-        </w:rPr>
-      </w:pPr>
-      <w:r>
-        <w:rPr>
-          <w:color w:val="00B050"/>
-        </w:rPr>
+      </w:pPr>
+      <w:r>
         <w:t>Multi-threaded scanning options.</w:t>
       </w:r>
     </w:p>
@@ -2867,14 +1906,8 @@
           <w:ilvl w:val="0"/>
           <w:numId w:val="1"/>
         </w:numPr>
-        <w:rPr>
-          <w:color w:val="00B050"/>
-        </w:rPr>
-      </w:pPr>
-      <w:r>
-        <w:rPr>
-          <w:color w:val="00B050"/>
-        </w:rPr>
+      </w:pPr>
+      <w:r>
         <w:t>Wildcard support for vector/string scanning.</w:t>
       </w:r>
     </w:p>
@@ -2885,14 +1918,8 @@
           <w:ilvl w:val="0"/>
           <w:numId w:val="1"/>
         </w:numPr>
-        <w:rPr>
-          <w:color w:val="00B050"/>
-        </w:rPr>
-      </w:pPr>
-      <w:r>
-        <w:rPr>
-          <w:color w:val="00B050"/>
-        </w:rPr>
+      </w:pPr>
+      <w:r>
         <w:t>Regex support for string scanning.</w:t>
       </w:r>
     </w:p>
@@ -2903,14 +1930,8 @@
           <w:ilvl w:val="0"/>
           <w:numId w:val="1"/>
         </w:numPr>
-        <w:rPr>
-          <w:color w:val="00B050"/>
-        </w:rPr>
-      </w:pPr>
-      <w:r>
-        <w:rPr>
-          <w:color w:val="00B050"/>
-        </w:rPr>
+      </w:pPr>
+      <w:r>
         <w:t>Memory protection filters (read, write, exec).</w:t>
       </w:r>
     </w:p>
@@ -2921,14 +1942,8 @@
           <w:ilvl w:val="0"/>
           <w:numId w:val="1"/>
         </w:numPr>
-        <w:rPr>
-          <w:color w:val="00B050"/>
-        </w:rPr>
-      </w:pPr>
-      <w:r>
-        <w:rPr>
-          <w:color w:val="00B050"/>
-        </w:rPr>
+      </w:pPr>
+      <w:r>
         <w:t>Memory type filters (private, mapped, image).</w:t>
       </w:r>
     </w:p>
@@ -2939,14 +1954,8 @@
           <w:ilvl w:val="0"/>
           <w:numId w:val="1"/>
         </w:numPr>
-        <w:rPr>
-          <w:color w:val="00B050"/>
-        </w:rPr>
-      </w:pPr>
-      <w:r>
-        <w:rPr>
-          <w:color w:val="00B050"/>
-        </w:rPr>
+      </w:pPr>
+      <w:r>
         <w:t>Support pausing target while scanning.</w:t>
       </w:r>
     </w:p>
@@ -2957,14 +1966,8 @@
           <w:ilvl w:val="0"/>
           <w:numId w:val="1"/>
         </w:numPr>
-        <w:rPr>
-          <w:color w:val="00B050"/>
-        </w:rPr>
-      </w:pPr>
-      <w:r>
-        <w:rPr>
-          <w:color w:val="00B050"/>
-        </w:rPr>
+      </w:pPr>
+      <w:r>
         <w:t>Support injected scanning.</w:t>
       </w:r>
     </w:p>
@@ -2975,14 +1978,8 @@
           <w:ilvl w:val="0"/>
           <w:numId w:val="1"/>
         </w:numPr>
-        <w:rPr>
-          <w:color w:val="00B050"/>
-        </w:rPr>
-      </w:pPr>
-      <w:r>
-        <w:rPr>
-          <w:color w:val="00B050"/>
-        </w:rPr>
+      </w:pPr>
+      <w:r>
         <w:t>Configurable scan buffer size.</w:t>
       </w:r>
     </w:p>
@@ -2993,14 +1990,8 @@
           <w:ilvl w:val="0"/>
           <w:numId w:val="1"/>
         </w:numPr>
-        <w:rPr>
-          <w:color w:val="00B050"/>
-        </w:rPr>
-      </w:pPr>
-      <w:r>
-        <w:rPr>
-          <w:color w:val="00B050"/>
-        </w:rPr>
+      </w:pPr>
+      <w:r>
         <w:t>Pointer scanner.</w:t>
       </w:r>
     </w:p>
@@ -3011,14 +2002,8 @@
           <w:ilvl w:val="0"/>
           <w:numId w:val="1"/>
         </w:numPr>
-        <w:rPr>
-          <w:color w:val="00B050"/>
-        </w:rPr>
-      </w:pPr>
-      <w:r>
-        <w:rPr>
-          <w:color w:val="00B050"/>
-        </w:rPr>
+      </w:pPr>
+      <w:r>
         <w:t>Unknown value scan.</w:t>
       </w:r>
     </w:p>
@@ -3029,14 +2014,8 @@
           <w:ilvl w:val="0"/>
           <w:numId w:val="1"/>
         </w:numPr>
-        <w:rPr>
-          <w:color w:val="00B050"/>
-        </w:rPr>
-      </w:pPr>
-      <w:r>
-        <w:rPr>
-          <w:color w:val="00B050"/>
-        </w:rPr>
+      </w:pPr>
+      <w:r>
         <w:t>Progressive scan filtering based on either value or criteria.</w:t>
       </w:r>
     </w:p>
@@ -3047,14 +2026,8 @@
           <w:ilvl w:val="0"/>
           <w:numId w:val="1"/>
         </w:numPr>
-        <w:rPr>
-          <w:color w:val="00B050"/>
-        </w:rPr>
-      </w:pPr>
-      <w:r>
-        <w:rPr>
-          <w:color w:val="00B050"/>
-        </w:rPr>
+      </w:pPr>
+      <w:r>
         <w:t>Scan history and undo.</w:t>
       </w:r>
     </w:p>
@@ -3065,14 +2038,8 @@
           <w:ilvl w:val="0"/>
           <w:numId w:val="1"/>
         </w:numPr>
-        <w:rPr>
-          <w:color w:val="00B050"/>
-        </w:rPr>
-      </w:pPr>
-      <w:r>
-        <w:rPr>
-          <w:color w:val="00B050"/>
-        </w:rPr>
+      </w:pPr>
+      <w:r>
         <w:t>Support case insensitive string scanning.</w:t>
       </w:r>
     </w:p>
@@ -3083,14 +2050,8 @@
           <w:ilvl w:val="0"/>
           <w:numId w:val="1"/>
         </w:numPr>
-        <w:rPr>
-          <w:color w:val="00B050"/>
-        </w:rPr>
-      </w:pPr>
-      <w:r>
-        <w:rPr>
-          <w:color w:val="00B050"/>
-        </w:rPr>
+      </w:pPr>
+      <w:r>
         <w:t>Binary scanning.</w:t>
       </w:r>
     </w:p>
@@ -3101,14 +2062,8 @@
           <w:ilvl w:val="0"/>
           <w:numId w:val="1"/>
         </w:numPr>
-        <w:rPr>
-          <w:color w:val="00B050"/>
-        </w:rPr>
-      </w:pPr>
-      <w:r>
-        <w:rPr>
-          <w:color w:val="00B050"/>
-        </w:rPr>
+      </w:pPr>
+      <w:r>
         <w:t>Custom scanning via user-supplied predicate.</w:t>
       </w:r>
     </w:p>
@@ -3119,14 +2074,8 @@
           <w:ilvl w:val="0"/>
           <w:numId w:val="1"/>
         </w:numPr>
-        <w:rPr>
-          <w:color w:val="00B050"/>
-        </w:rPr>
-      </w:pPr>
-      <w:r>
-        <w:rPr>
-          <w:color w:val="00B050"/>
-        </w:rPr>
+      </w:pPr>
+      <w:r>
         <w:t>Improved floating point support (configurable or ‘smart’ epsilon).</w:t>
       </w:r>
     </w:p>
@@ -3137,14 +2086,8 @@
           <w:ilvl w:val="0"/>
           <w:numId w:val="1"/>
         </w:numPr>
-        <w:rPr>
-          <w:color w:val="00B050"/>
-        </w:rPr>
-      </w:pPr>
-      <w:r>
-        <w:rPr>
-          <w:color w:val="00B050"/>
-        </w:rPr>
+      </w:pPr>
+      <w:r>
         <w:t>Group search support.</w:t>
       </w:r>
     </w:p>

</xml_diff>

<commit_message>
* Todo and notes to self.
</commit_message>
<xml_diff>
--- a/Todo.docx
+++ b/Todo.docx
@@ -371,443 +371,465 @@
         <w:t>Assertions where appropriate</w:t>
       </w:r>
       <w:r>
-        <w:t xml:space="preserve"> (for ‘impossible’ cases).</w:t>
-      </w:r>
-    </w:p>
-    <w:p>
-      <w:pPr>
-        <w:pStyle w:val="ListParagraph"/>
-        <w:numPr>
-          <w:ilvl w:val="1"/>
-          <w:numId w:val="1"/>
-        </w:numPr>
-      </w:pPr>
-      <w:r>
-        <w:t>Improved error reporting via exceptions.</w:t>
-      </w:r>
-    </w:p>
-    <w:p>
-      <w:pPr>
-        <w:pStyle w:val="ListParagraph"/>
-        <w:numPr>
-          <w:ilvl w:val="1"/>
+        <w:t xml:space="preserve"> (for ‘impossible’ </w:t>
+      </w:r>
+      <w:r>
+        <w:t xml:space="preserve">or rare </w:t>
+      </w:r>
+      <w:r>
+        <w:t>cases).</w:t>
+      </w:r>
+    </w:p>
+    <w:p>
+      <w:pPr>
+        <w:pStyle w:val="ListParagraph"/>
+        <w:numPr>
+          <w:ilvl w:val="2"/>
           <w:numId w:val="1"/>
         </w:numPr>
       </w:pPr>
       <w:r>
         <w:lastRenderedPageBreak/>
-        <w:t>Support move semantics where appropriate.</w:t>
-      </w:r>
-    </w:p>
-    <w:p>
-      <w:pPr>
-        <w:pStyle w:val="ListParagraph"/>
-        <w:numPr>
-          <w:ilvl w:val="1"/>
-          <w:numId w:val="1"/>
-        </w:numPr>
-      </w:pPr>
-      <w:r>
-        <w:t xml:space="preserve">Support swapping where appropriate (and use </w:t>
-      </w:r>
-      <w:r>
-        <w:t>to simplify</w:t>
-      </w:r>
-      <w:r>
-        <w:t xml:space="preserve"> operator=</w:t>
-      </w:r>
-      <w:r>
-        <w:t xml:space="preserve"> if possible</w:t>
-      </w:r>
-      <w:r>
-        <w:t>).</w:t>
-      </w:r>
-    </w:p>
-    <w:p>
-      <w:pPr>
-        <w:pStyle w:val="ListParagraph"/>
-        <w:numPr>
-          <w:ilvl w:val="1"/>
-          <w:numId w:val="1"/>
-        </w:numPr>
-      </w:pPr>
-      <w:r>
-        <w:t>Support extra operator overloads where appropriate (such as &lt; or &gt; on Module to make it closer to the built in HMODULE type).</w:t>
-      </w:r>
-    </w:p>
-    <w:p>
-      <w:pPr>
-        <w:pStyle w:val="ListParagraph"/>
-        <w:numPr>
-          <w:ilvl w:val="1"/>
-          <w:numId w:val="1"/>
-        </w:numPr>
-      </w:pPr>
-      <w:r>
-        <w:t>Support perfect forwarding where appropriate.</w:t>
-      </w:r>
-      <w:r>
-        <w:t xml:space="preserve"> </w:t>
-      </w:r>
-    </w:p>
-    <w:p>
-      <w:pPr>
-        <w:pStyle w:val="ListParagraph"/>
-        <w:numPr>
-          <w:ilvl w:val="1"/>
-          <w:numId w:val="1"/>
-        </w:numPr>
-      </w:pPr>
-      <w:r>
-        <w:t>Style cleanup (e.g. LLVM).</w:t>
-      </w:r>
-    </w:p>
-    <w:p>
-      <w:pPr>
-        <w:pStyle w:val="ListParagraph"/>
-        <w:numPr>
-          <w:ilvl w:val="1"/>
-          <w:numId w:val="1"/>
-        </w:numPr>
-      </w:pPr>
-      <w:r>
-        <w:t>Const support for iterators</w:t>
-      </w:r>
-      <w:r>
-        <w:t xml:space="preserve"> (template iterators on ValueT, add cbegin/cend to parent)</w:t>
-      </w:r>
-      <w:r>
-        <w:t>.</w:t>
-      </w:r>
-    </w:p>
-    <w:p>
-      <w:pPr>
-        <w:pStyle w:val="ListParagraph"/>
-        <w:numPr>
-          <w:ilvl w:val="1"/>
-          <w:numId w:val="1"/>
-        </w:numPr>
-      </w:pPr>
-      <w:r>
-        <w:t>Fix conversion to bool in classes (e.g. EnsureCleanup) to use an unspecified bool type and prevent implicit conversion to int, and also to remove the reliance on HandleType’s  implicit conversion to bool, which we cannot guarantee.</w:t>
-      </w:r>
-    </w:p>
-    <w:p>
-      <w:pPr>
-        <w:pStyle w:val="ListParagraph"/>
-        <w:numPr>
-          <w:ilvl w:val="1"/>
-          <w:numId w:val="1"/>
-        </w:numPr>
-      </w:pPr>
-      <w:r>
-        <w:t>Const correctness.</w:t>
-      </w:r>
-    </w:p>
-    <w:p>
-      <w:pPr>
-        <w:pStyle w:val="ListParagraph"/>
-        <w:numPr>
-          <w:ilvl w:val="1"/>
-          <w:numId w:val="1"/>
-        </w:numPr>
-      </w:pPr>
-      <w:r>
-        <w:t>Clean up iterators to be more lightweight, and shift most of the processing to the parent object.</w:t>
-      </w:r>
-    </w:p>
-    <w:p>
-      <w:pPr>
-        <w:pStyle w:val="ListParagraph"/>
-        <w:numPr>
-          <w:ilvl w:val="1"/>
-          <w:numId w:val="1"/>
-        </w:numPr>
-      </w:pPr>
-      <w:r>
-        <w:t>Clean up APIs returning pairs/tuples/etc to return objects with named fields and/or getters.</w:t>
-      </w:r>
-    </w:p>
-    <w:p>
-      <w:pPr>
-        <w:pStyle w:val="ListParagraph"/>
-        <w:numPr>
-          <w:ilvl w:val="1"/>
-          <w:numId w:val="1"/>
-        </w:numPr>
-      </w:pPr>
-      <w:r>
-        <w:t>Investigate DLL build.</w:t>
-      </w:r>
-    </w:p>
-    <w:p>
-      <w:pPr>
-        <w:pStyle w:val="ListParagraph"/>
-        <w:numPr>
-          <w:ilvl w:val="1"/>
-          <w:numId w:val="1"/>
-        </w:numPr>
-      </w:pPr>
-      <w:r>
-        <w:t>Review and ‘rewrite’ in-code documentation/comments.</w:t>
-      </w:r>
-    </w:p>
-    <w:p>
-      <w:pPr>
-        <w:pStyle w:val="ListParagraph"/>
-        <w:numPr>
-          <w:ilvl w:val="1"/>
-          <w:numId w:val="1"/>
-        </w:numPr>
-      </w:pPr>
-      <w:r>
-        <w:t>Tests for remaining ‘detail’ components such as EnsureCleanup, StringBuffer, etc.</w:t>
-      </w:r>
-    </w:p>
-    <w:p>
-      <w:pPr>
-        <w:pStyle w:val="ListParagraph"/>
-        <w:numPr>
-          <w:ilvl w:val="1"/>
-          <w:numId w:val="1"/>
-        </w:numPr>
-      </w:pPr>
-      <w:r>
-        <w:t>Investigate support for optional error reporting via error codes to avoid littering code with try-catch blocks in certain scenarios.</w:t>
-      </w:r>
-    </w:p>
-    <w:p>
-      <w:pPr>
-        <w:pStyle w:val="ListParagraph"/>
-        <w:numPr>
-          <w:ilvl w:val="1"/>
-          <w:numId w:val="1"/>
-        </w:numPr>
-      </w:pPr>
-      <w:r>
-        <w:t>Improve API genericity.</w:t>
-      </w:r>
-    </w:p>
-    <w:p>
-      <w:pPr>
-        <w:pStyle w:val="ListParagraph"/>
-        <w:numPr>
-          <w:ilvl w:val="2"/>
-          <w:numId w:val="1"/>
-        </w:numPr>
-      </w:pPr>
-      <w:r>
-        <w:t>Instead of taking or returning a vector&lt;T&gt;, instead use a C&lt;T&gt; where ‘C’ is a template parameter representing an arbitrary container.</w:t>
-      </w:r>
-    </w:p>
-    <w:p>
-      <w:pPr>
-        <w:pStyle w:val="ListParagraph"/>
-        <w:numPr>
-          <w:ilvl w:val="2"/>
-          <w:numId w:val="1"/>
-        </w:numPr>
-      </w:pPr>
-      <w:r>
-        <w:t>Use ‘ranges’ over direct containers where possible.</w:t>
-      </w:r>
-    </w:p>
-    <w:p>
-      <w:pPr>
-        <w:pStyle w:val="ListParagraph"/>
-        <w:numPr>
-          <w:ilvl w:val="0"/>
-          <w:numId w:val="1"/>
-        </w:numPr>
-      </w:pPr>
-      <w:r>
-        <w:t>Improved binary generation and distribution.</w:t>
-      </w:r>
-    </w:p>
-    <w:p>
-      <w:pPr>
-        <w:pStyle w:val="ListParagraph"/>
-        <w:numPr>
-          <w:ilvl w:val="1"/>
-          <w:numId w:val="1"/>
-        </w:numPr>
-      </w:pPr>
-      <w:r>
-        <w:t>Binaries with update server.</w:t>
-      </w:r>
-    </w:p>
-    <w:p>
-      <w:pPr>
-        <w:pStyle w:val="ListParagraph"/>
-        <w:numPr>
-          <w:ilvl w:val="1"/>
-          <w:numId w:val="1"/>
-        </w:numPr>
-      </w:pPr>
-      <w:r>
-        <w:t>Automatic binary versioning using SVN revision.</w:t>
-      </w:r>
-    </w:p>
-    <w:p>
-      <w:pPr>
-        <w:pStyle w:val="ListParagraph"/>
-        <w:numPr>
-          <w:ilvl w:val="1"/>
-          <w:numId w:val="1"/>
-        </w:numPr>
-      </w:pPr>
-      <w:r>
-        <w:t>Automatic build bot.</w:t>
-      </w:r>
-    </w:p>
-    <w:p>
-      <w:pPr>
-        <w:pStyle w:val="ListParagraph"/>
-        <w:numPr>
-          <w:ilvl w:val="1"/>
-          <w:numId w:val="1"/>
-        </w:numPr>
-      </w:pPr>
-      <w:r>
-        <w:t>Digital signature (for build bot, WER, etc).</w:t>
-      </w:r>
-    </w:p>
-    <w:p>
-      <w:pPr>
-        <w:pStyle w:val="ListParagraph"/>
-        <w:numPr>
-          <w:ilvl w:val="0"/>
-          <w:numId w:val="1"/>
-        </w:numPr>
-      </w:pPr>
-      <w:r>
-        <w:t>Reduce compile time.</w:t>
-      </w:r>
-    </w:p>
-    <w:p>
-      <w:pPr>
-        <w:pStyle w:val="ListParagraph"/>
-        <w:numPr>
-          <w:ilvl w:val="1"/>
-          <w:numId w:val="1"/>
-        </w:numPr>
-      </w:pPr>
-      <w:r>
-        <w:t>Reduce include dependencies.</w:t>
-      </w:r>
-    </w:p>
-    <w:p>
-      <w:pPr>
-        <w:pStyle w:val="ListParagraph"/>
-        <w:numPr>
-          <w:ilvl w:val="2"/>
-          <w:numId w:val="1"/>
-        </w:numPr>
-      </w:pPr>
-      <w:r>
-        <w:t>Pointer-to-impl idiom.</w:t>
-      </w:r>
-    </w:p>
-    <w:p>
-      <w:pPr>
-        <w:pStyle w:val="ListParagraph"/>
-        <w:numPr>
-          <w:ilvl w:val="1"/>
-          <w:numId w:val="1"/>
-        </w:numPr>
-      </w:pPr>
-      <w:r>
-        <w:t>PCH support using Boost.Build.</w:t>
-      </w:r>
-    </w:p>
-    <w:p>
-      <w:pPr>
-        <w:pStyle w:val="ListParagraph"/>
-        <w:numPr>
-          <w:ilvl w:val="1"/>
-          <w:numId w:val="1"/>
-        </w:numPr>
-      </w:pPr>
-      <w:r>
-        <w:t>Decouple components if possible.</w:t>
-      </w:r>
-    </w:p>
-    <w:p>
-      <w:pPr>
-        <w:pStyle w:val="ListParagraph"/>
-        <w:numPr>
-          <w:ilvl w:val="0"/>
-          <w:numId w:val="1"/>
-        </w:numPr>
-      </w:pPr>
-      <w:r>
-        <w:t>Todo list.</w:t>
-      </w:r>
-    </w:p>
-    <w:p>
-      <w:pPr>
-        <w:pStyle w:val="ListParagraph"/>
-        <w:numPr>
-          <w:ilvl w:val="1"/>
-          <w:numId w:val="1"/>
-        </w:numPr>
-      </w:pPr>
-      <w:r>
-        <w:t>Consider porting to Google Code issue tracker.</w:t>
-      </w:r>
-    </w:p>
-    <w:p>
-      <w:pPr>
-        <w:pStyle w:val="ListParagraph"/>
-        <w:numPr>
-          <w:ilvl w:val="0"/>
-          <w:numId w:val="1"/>
-        </w:numPr>
-      </w:pPr>
-      <w:r>
-        <w:t>Performance improvements in potential bottlenecks (e.g. Iterators, Scanner, PeLib,</w:t>
-      </w:r>
-      <w:r>
-        <w:t xml:space="preserve"> FindPattern,</w:t>
-      </w:r>
-      <w:r>
-        <w:t xml:space="preserve"> etc)</w:t>
-      </w:r>
-      <w:r>
-        <w:t>.</w:t>
-      </w:r>
-    </w:p>
-    <w:p>
-      <w:pPr>
-        <w:pStyle w:val="ListParagraph"/>
-        <w:numPr>
-          <w:ilvl w:val="0"/>
-          <w:numId w:val="1"/>
-        </w:numPr>
-      </w:pPr>
-      <w:r>
-        <w:t>.NET interop.</w:t>
-      </w:r>
-    </w:p>
-    <w:p>
-      <w:pPr>
-        <w:pStyle w:val="ListParagraph"/>
-        <w:numPr>
-          <w:ilvl w:val="0"/>
-          <w:numId w:val="1"/>
-        </w:numPr>
-      </w:pPr>
-      <w:r>
-        <w:t>Investigate a template header-only approach.</w:t>
+        <w:t>Especially check fo</w:t>
+      </w:r>
+      <w:r>
+        <w:t>r things like integer overflows that would otherwise be hard to debug.</w:t>
       </w:r>
       <w:bookmarkStart w:id="0" w:name="_GoBack"/>
       <w:bookmarkEnd w:id="0"/>
+    </w:p>
+    <w:p>
+      <w:pPr>
+        <w:pStyle w:val="ListParagraph"/>
+        <w:numPr>
+          <w:ilvl w:val="1"/>
+          <w:numId w:val="1"/>
+        </w:numPr>
+      </w:pPr>
+      <w:r>
+        <w:t>Improved error reporting via exceptions.</w:t>
+      </w:r>
+    </w:p>
+    <w:p>
+      <w:pPr>
+        <w:pStyle w:val="ListParagraph"/>
+        <w:numPr>
+          <w:ilvl w:val="1"/>
+          <w:numId w:val="1"/>
+        </w:numPr>
+      </w:pPr>
+      <w:r>
+        <w:t>Support move semantics where appropriate.</w:t>
+      </w:r>
+    </w:p>
+    <w:p>
+      <w:pPr>
+        <w:pStyle w:val="ListParagraph"/>
+        <w:numPr>
+          <w:ilvl w:val="1"/>
+          <w:numId w:val="1"/>
+        </w:numPr>
+      </w:pPr>
+      <w:r>
+        <w:t xml:space="preserve">Support swapping where appropriate (and use </w:t>
+      </w:r>
+      <w:r>
+        <w:t>to simplify</w:t>
+      </w:r>
+      <w:r>
+        <w:t xml:space="preserve"> operator=</w:t>
+      </w:r>
+      <w:r>
+        <w:t xml:space="preserve"> if possible</w:t>
+      </w:r>
+      <w:r>
+        <w:t>).</w:t>
+      </w:r>
+    </w:p>
+    <w:p>
+      <w:pPr>
+        <w:pStyle w:val="ListParagraph"/>
+        <w:numPr>
+          <w:ilvl w:val="1"/>
+          <w:numId w:val="1"/>
+        </w:numPr>
+      </w:pPr>
+      <w:r>
+        <w:t>Support extra operator overloads where appropriate (such as &lt; or &gt; on Module to make it closer to the built in HMODULE type).</w:t>
+      </w:r>
+    </w:p>
+    <w:p>
+      <w:pPr>
+        <w:pStyle w:val="ListParagraph"/>
+        <w:numPr>
+          <w:ilvl w:val="1"/>
+          <w:numId w:val="1"/>
+        </w:numPr>
+      </w:pPr>
+      <w:r>
+        <w:t>Support perfect forwarding where appropriate.</w:t>
+      </w:r>
+      <w:r>
+        <w:t xml:space="preserve"> </w:t>
+      </w:r>
+    </w:p>
+    <w:p>
+      <w:pPr>
+        <w:pStyle w:val="ListParagraph"/>
+        <w:numPr>
+          <w:ilvl w:val="1"/>
+          <w:numId w:val="1"/>
+        </w:numPr>
+      </w:pPr>
+      <w:r>
+        <w:t>Style cleanup (e.g. LLVM).</w:t>
+      </w:r>
+    </w:p>
+    <w:p>
+      <w:pPr>
+        <w:pStyle w:val="ListParagraph"/>
+        <w:numPr>
+          <w:ilvl w:val="1"/>
+          <w:numId w:val="1"/>
+        </w:numPr>
+      </w:pPr>
+      <w:r>
+        <w:t>Const support for iterators</w:t>
+      </w:r>
+      <w:r>
+        <w:t xml:space="preserve"> (template iterators on ValueT, add cbegin/cend to parent)</w:t>
+      </w:r>
+      <w:r>
+        <w:t>.</w:t>
+      </w:r>
+    </w:p>
+    <w:p>
+      <w:pPr>
+        <w:pStyle w:val="ListParagraph"/>
+        <w:numPr>
+          <w:ilvl w:val="1"/>
+          <w:numId w:val="1"/>
+        </w:numPr>
+      </w:pPr>
+      <w:r>
+        <w:t>Fix conversion to bool in classes (e.g. EnsureCleanup) to use an unspecified bool type and prevent implicit conversion to int, and also to remove the reliance on HandleType’s  implicit conversion to bool, which we cannot guarantee.</w:t>
+      </w:r>
+    </w:p>
+    <w:p>
+      <w:pPr>
+        <w:pStyle w:val="ListParagraph"/>
+        <w:numPr>
+          <w:ilvl w:val="1"/>
+          <w:numId w:val="1"/>
+        </w:numPr>
+      </w:pPr>
+      <w:r>
+        <w:t>Const correctness.</w:t>
+      </w:r>
+    </w:p>
+    <w:p>
+      <w:pPr>
+        <w:pStyle w:val="ListParagraph"/>
+        <w:numPr>
+          <w:ilvl w:val="1"/>
+          <w:numId w:val="1"/>
+        </w:numPr>
+      </w:pPr>
+      <w:r>
+        <w:t>Clean up iterators to be more lightweight, and shift most of the processing to the parent object.</w:t>
+      </w:r>
+    </w:p>
+    <w:p>
+      <w:pPr>
+        <w:pStyle w:val="ListParagraph"/>
+        <w:numPr>
+          <w:ilvl w:val="1"/>
+          <w:numId w:val="1"/>
+        </w:numPr>
+      </w:pPr>
+      <w:r>
+        <w:t>Clean up APIs returning pairs/tuples/etc to return objects with named fields and/or getters.</w:t>
+      </w:r>
+    </w:p>
+    <w:p>
+      <w:pPr>
+        <w:pStyle w:val="ListParagraph"/>
+        <w:numPr>
+          <w:ilvl w:val="1"/>
+          <w:numId w:val="1"/>
+        </w:numPr>
+      </w:pPr>
+      <w:r>
+        <w:t>Investigate DLL build.</w:t>
+      </w:r>
+    </w:p>
+    <w:p>
+      <w:pPr>
+        <w:pStyle w:val="ListParagraph"/>
+        <w:numPr>
+          <w:ilvl w:val="1"/>
+          <w:numId w:val="1"/>
+        </w:numPr>
+      </w:pPr>
+      <w:r>
+        <w:t>Review and ‘rewrite’ in-code documentation/comments.</w:t>
+      </w:r>
+    </w:p>
+    <w:p>
+      <w:pPr>
+        <w:pStyle w:val="ListParagraph"/>
+        <w:numPr>
+          <w:ilvl w:val="1"/>
+          <w:numId w:val="1"/>
+        </w:numPr>
+      </w:pPr>
+      <w:r>
+        <w:t>Tests for remaining ‘detail’ components such as EnsureCleanup, StringBuffer, etc.</w:t>
+      </w:r>
+    </w:p>
+    <w:p>
+      <w:pPr>
+        <w:pStyle w:val="ListParagraph"/>
+        <w:numPr>
+          <w:ilvl w:val="1"/>
+          <w:numId w:val="1"/>
+        </w:numPr>
+      </w:pPr>
+      <w:r>
+        <w:t>Investigate support for optional error reporting via error codes to avoid littering code with try-catch blocks in certain scenarios.</w:t>
+      </w:r>
+    </w:p>
+    <w:p>
+      <w:pPr>
+        <w:pStyle w:val="ListParagraph"/>
+        <w:numPr>
+          <w:ilvl w:val="1"/>
+          <w:numId w:val="1"/>
+        </w:numPr>
+      </w:pPr>
+      <w:r>
+        <w:t>Improve API genericity.</w:t>
+      </w:r>
+    </w:p>
+    <w:p>
+      <w:pPr>
+        <w:pStyle w:val="ListParagraph"/>
+        <w:numPr>
+          <w:ilvl w:val="2"/>
+          <w:numId w:val="1"/>
+        </w:numPr>
+      </w:pPr>
+      <w:r>
+        <w:t>Instead of taking or returning a vector&lt;T&gt;, instead use a C&lt;T&gt; where ‘C’ is a template parameter representing an arbitrary container.</w:t>
+      </w:r>
+    </w:p>
+    <w:p>
+      <w:pPr>
+        <w:pStyle w:val="ListParagraph"/>
+        <w:numPr>
+          <w:ilvl w:val="2"/>
+          <w:numId w:val="1"/>
+        </w:numPr>
+      </w:pPr>
+      <w:r>
+        <w:t>Use ‘ranges’ over direct containers where possible.</w:t>
+      </w:r>
+    </w:p>
+    <w:p>
+      <w:pPr>
+        <w:pStyle w:val="ListParagraph"/>
+        <w:numPr>
+          <w:ilvl w:val="0"/>
+          <w:numId w:val="1"/>
+        </w:numPr>
+      </w:pPr>
+      <w:r>
+        <w:t>Improved binary generation and distribution.</w:t>
+      </w:r>
+    </w:p>
+    <w:p>
+      <w:pPr>
+        <w:pStyle w:val="ListParagraph"/>
+        <w:numPr>
+          <w:ilvl w:val="1"/>
+          <w:numId w:val="1"/>
+        </w:numPr>
+      </w:pPr>
+      <w:r>
+        <w:t>Binaries with update server.</w:t>
+      </w:r>
+    </w:p>
+    <w:p>
+      <w:pPr>
+        <w:pStyle w:val="ListParagraph"/>
+        <w:numPr>
+          <w:ilvl w:val="1"/>
+          <w:numId w:val="1"/>
+        </w:numPr>
+      </w:pPr>
+      <w:r>
+        <w:t>Automatic binary versioning using SVN revision.</w:t>
+      </w:r>
+    </w:p>
+    <w:p>
+      <w:pPr>
+        <w:pStyle w:val="ListParagraph"/>
+        <w:numPr>
+          <w:ilvl w:val="1"/>
+          <w:numId w:val="1"/>
+        </w:numPr>
+      </w:pPr>
+      <w:r>
+        <w:t>Automatic build bot.</w:t>
+      </w:r>
+    </w:p>
+    <w:p>
+      <w:pPr>
+        <w:pStyle w:val="ListParagraph"/>
+        <w:numPr>
+          <w:ilvl w:val="1"/>
+          <w:numId w:val="1"/>
+        </w:numPr>
+      </w:pPr>
+      <w:r>
+        <w:t>Digital signature (for build bot, WER, etc).</w:t>
+      </w:r>
+    </w:p>
+    <w:p>
+      <w:pPr>
+        <w:pStyle w:val="ListParagraph"/>
+        <w:numPr>
+          <w:ilvl w:val="0"/>
+          <w:numId w:val="1"/>
+        </w:numPr>
+      </w:pPr>
+      <w:r>
+        <w:t>Reduce compile time.</w:t>
+      </w:r>
+    </w:p>
+    <w:p>
+      <w:pPr>
+        <w:pStyle w:val="ListParagraph"/>
+        <w:numPr>
+          <w:ilvl w:val="1"/>
+          <w:numId w:val="1"/>
+        </w:numPr>
+      </w:pPr>
+      <w:r>
+        <w:t>Reduce include dependencies.</w:t>
+      </w:r>
+    </w:p>
+    <w:p>
+      <w:pPr>
+        <w:pStyle w:val="ListParagraph"/>
+        <w:numPr>
+          <w:ilvl w:val="2"/>
+          <w:numId w:val="1"/>
+        </w:numPr>
+      </w:pPr>
+      <w:r>
+        <w:t>Pointer-to-impl idiom.</w:t>
+      </w:r>
+    </w:p>
+    <w:p>
+      <w:pPr>
+        <w:pStyle w:val="ListParagraph"/>
+        <w:numPr>
+          <w:ilvl w:val="1"/>
+          <w:numId w:val="1"/>
+        </w:numPr>
+      </w:pPr>
+      <w:r>
+        <w:t>PCH support using Boost.Build.</w:t>
+      </w:r>
+    </w:p>
+    <w:p>
+      <w:pPr>
+        <w:pStyle w:val="ListParagraph"/>
+        <w:numPr>
+          <w:ilvl w:val="1"/>
+          <w:numId w:val="1"/>
+        </w:numPr>
+      </w:pPr>
+      <w:r>
+        <w:t>Decouple components if possible.</w:t>
+      </w:r>
+    </w:p>
+    <w:p>
+      <w:pPr>
+        <w:pStyle w:val="ListParagraph"/>
+        <w:numPr>
+          <w:ilvl w:val="0"/>
+          <w:numId w:val="1"/>
+        </w:numPr>
+      </w:pPr>
+      <w:r>
+        <w:t>Todo list.</w:t>
+      </w:r>
+    </w:p>
+    <w:p>
+      <w:pPr>
+        <w:pStyle w:val="ListParagraph"/>
+        <w:numPr>
+          <w:ilvl w:val="1"/>
+          <w:numId w:val="1"/>
+        </w:numPr>
+      </w:pPr>
+      <w:r>
+        <w:t>Consider porting to Google Code issue tracker.</w:t>
+      </w:r>
+    </w:p>
+    <w:p>
+      <w:pPr>
+        <w:pStyle w:val="ListParagraph"/>
+        <w:numPr>
+          <w:ilvl w:val="0"/>
+          <w:numId w:val="1"/>
+        </w:numPr>
+      </w:pPr>
+      <w:r>
+        <w:t>Performance improvements in potential bottlenecks (e.g. Iterators, Scanner, PeLib,</w:t>
+      </w:r>
+      <w:r>
+        <w:t xml:space="preserve"> FindPattern,</w:t>
+      </w:r>
+      <w:r>
+        <w:t xml:space="preserve"> etc)</w:t>
+      </w:r>
+      <w:r>
+        <w:t>.</w:t>
+      </w:r>
+    </w:p>
+    <w:p>
+      <w:pPr>
+        <w:pStyle w:val="ListParagraph"/>
+        <w:numPr>
+          <w:ilvl w:val="0"/>
+          <w:numId w:val="1"/>
+        </w:numPr>
+      </w:pPr>
+      <w:r>
+        <w:t>.NET interop.</w:t>
+      </w:r>
+    </w:p>
+    <w:p>
+      <w:pPr>
+        <w:pStyle w:val="ListParagraph"/>
+        <w:numPr>
+          <w:ilvl w:val="0"/>
+          <w:numId w:val="1"/>
+        </w:numPr>
+      </w:pPr>
+      <w:r>
+        <w:t>Investigate a template header-only approach.</w:t>
+      </w:r>
     </w:p>
     <w:p>
       <w:r>
         <w:rPr>
           <w:b/>
         </w:rPr>
+        <w:lastRenderedPageBreak/>
         <w:t>New Modules</w:t>
       </w:r>
     </w:p>
@@ -832,7 +854,6 @@
         </w:numPr>
       </w:pPr>
       <w:r>
-        <w:lastRenderedPageBreak/>
         <w:t>Helper service to run HadesMem tools as ‘SYSTEM’ for when manipulation certain protected/critical processes (running in separate desktops, sessions, etc.).</w:t>
       </w:r>
     </w:p>
@@ -1265,6 +1286,7 @@
         <w:rPr>
           <w:b/>
         </w:rPr>
+        <w:lastRenderedPageBreak/>
         <w:t>Patcher</w:t>
       </w:r>
     </w:p>
@@ -1277,7 +1299,6 @@
         </w:numPr>
       </w:pPr>
       <w:r>
-        <w:lastRenderedPageBreak/>
         <w:t>VEH hooking (both INT3 and DR).</w:t>
       </w:r>
     </w:p>
@@ -1672,6 +1693,7 @@
         </w:numPr>
       </w:pPr>
       <w:r>
+        <w:lastRenderedPageBreak/>
         <w:t>Load config directory.</w:t>
       </w:r>
     </w:p>
@@ -1696,7 +1718,6 @@
         </w:numPr>
       </w:pPr>
       <w:r>
-        <w:lastRenderedPageBreak/>
         <w:t>Bound import directory.</w:t>
       </w:r>
     </w:p>

</xml_diff>

<commit_message>
* Notes to self.
</commit_message>
<xml_diff>
--- a/Todo.docx
+++ b/Todo.docx
@@ -47,22 +47,7 @@
         </w:numPr>
       </w:pPr>
       <w:r>
-        <w:t>Review compiler support.</w:t>
-      </w:r>
-    </w:p>
-    <w:p>
-      <w:pPr>
-        <w:pStyle w:val="ListParagraph"/>
-        <w:numPr>
-          <w:ilvl w:val="1"/>
-          <w:numId w:val="1"/>
-        </w:numPr>
-      </w:pPr>
-      <w:r>
-        <w:t>GCC via MinGW is quite unstable, investigate dropping support. Furthermore, this will allow a move back to a VS-based build system…</w:t>
-      </w:r>
-      <w:r>
-        <w:t xml:space="preserve"> Alternatively, add VS-based build system as a ‘secondary’ system, and retain Boost.Build system to keep code standards conformant and be ready for Clang support.</w:t>
+        <w:t>Drop GCC and Clang support, as the MinGW-w64 project is currently far too unreliable.</w:t>
       </w:r>
     </w:p>
     <w:p>
@@ -86,7 +71,7 @@
         </w:numPr>
       </w:pPr>
       <w:r>
-        <w:t>Full documentation of all components.</w:t>
+        <w:t>Improved and expanded documentation. Add notes,cautions, symbols, cross-refs, etc.</w:t>
       </w:r>
     </w:p>
     <w:p>
@@ -224,6 +209,30 @@
         </w:numPr>
       </w:pPr>
       <w:r>
+        <w:t>Provide ‘hybrid’ error handling interface. E.g. Foo(error_code&amp; = boost::throws());</w:t>
+      </w:r>
+    </w:p>
+    <w:p>
+      <w:pPr>
+        <w:pStyle w:val="ListParagraph"/>
+        <w:numPr>
+          <w:ilvl w:val="2"/>
+          <w:numId w:val="1"/>
+        </w:numPr>
+      </w:pPr>
+      <w:r>
+        <w:t>Decide on whether to use localized exception types or a couple of global ones.</w:t>
+      </w:r>
+    </w:p>
+    <w:p>
+      <w:pPr>
+        <w:pStyle w:val="ListParagraph"/>
+        <w:numPr>
+          <w:ilvl w:val="1"/>
+          <w:numId w:val="1"/>
+        </w:numPr>
+      </w:pPr>
+      <w:r>
         <w:t>Improve exception-safety guarantees. (Rollback support etc)</w:t>
       </w:r>
     </w:p>
@@ -248,18 +257,6 @@
         </w:numPr>
       </w:pPr>
       <w:r>
-        <w:t>Throw custom error codes as part of exceptions. Use a different tag type.</w:t>
-      </w:r>
-    </w:p>
-    <w:p>
-      <w:pPr>
-        <w:pStyle w:val="ListParagraph"/>
-        <w:numPr>
-          <w:ilvl w:val="1"/>
-          <w:numId w:val="1"/>
-        </w:numPr>
-      </w:pPr>
-      <w:r>
         <w:t>Investigate Boost.Exception’s support for multiple exception info objects which share the same tag type, and how to ‘extract’ them at the catch site. Potentially rewrite some exceptions which use multiple ‘ErrorCodeWin’ objects to use unique tags instead.</w:t>
       </w:r>
     </w:p>
@@ -272,18 +269,6 @@
         </w:numPr>
       </w:pPr>
       <w:r>
-        <w:t>Use more ‘localized’ exception types where possible.</w:t>
-      </w:r>
-    </w:p>
-    <w:p>
-      <w:pPr>
-        <w:pStyle w:val="ListParagraph"/>
-        <w:numPr>
-          <w:ilvl w:val="1"/>
-          <w:numId w:val="1"/>
-        </w:numPr>
-      </w:pPr>
-      <w:r>
         <w:t>Proper localization and internationalization support/framework.</w:t>
       </w:r>
     </w:p>
@@ -389,72 +374,46 @@
         </w:numPr>
       </w:pPr>
       <w:r>
+        <w:t>Especially check fo</w:t>
+      </w:r>
+      <w:r>
+        <w:t>r things like integer overflows that would otherwise be hard to debug.</w:t>
+      </w:r>
+    </w:p>
+    <w:p>
+      <w:pPr>
+        <w:pStyle w:val="ListParagraph"/>
+        <w:numPr>
+          <w:ilvl w:val="1"/>
+          <w:numId w:val="1"/>
+        </w:numPr>
+      </w:pPr>
+      <w:r>
+        <w:t xml:space="preserve">Support swapping where appropriate (and use </w:t>
+      </w:r>
+      <w:r>
+        <w:t>to simplify</w:t>
+      </w:r>
+      <w:r>
+        <w:t xml:space="preserve"> operator=</w:t>
+      </w:r>
+      <w:r>
+        <w:t xml:space="preserve"> if possible</w:t>
+      </w:r>
+      <w:r>
+        <w:t>).</w:t>
+      </w:r>
+    </w:p>
+    <w:p>
+      <w:pPr>
+        <w:pStyle w:val="ListParagraph"/>
+        <w:numPr>
+          <w:ilvl w:val="1"/>
+          <w:numId w:val="1"/>
+        </w:numPr>
+      </w:pPr>
+      <w:r>
         <w:lastRenderedPageBreak/>
-        <w:t>Especially check fo</w:t>
-      </w:r>
-      <w:r>
-        <w:t>r things like integer overflows that would otherwise be hard to debug.</w:t>
-      </w:r>
-      <w:bookmarkStart w:id="0" w:name="_GoBack"/>
-      <w:bookmarkEnd w:id="0"/>
-    </w:p>
-    <w:p>
-      <w:pPr>
-        <w:pStyle w:val="ListParagraph"/>
-        <w:numPr>
-          <w:ilvl w:val="1"/>
-          <w:numId w:val="1"/>
-        </w:numPr>
-      </w:pPr>
-      <w:r>
-        <w:t>Improved error reporting via exceptions.</w:t>
-      </w:r>
-    </w:p>
-    <w:p>
-      <w:pPr>
-        <w:pStyle w:val="ListParagraph"/>
-        <w:numPr>
-          <w:ilvl w:val="1"/>
-          <w:numId w:val="1"/>
-        </w:numPr>
-      </w:pPr>
-      <w:r>
-        <w:t>Support move semantics where appropriate.</w:t>
-      </w:r>
-    </w:p>
-    <w:p>
-      <w:pPr>
-        <w:pStyle w:val="ListParagraph"/>
-        <w:numPr>
-          <w:ilvl w:val="1"/>
-          <w:numId w:val="1"/>
-        </w:numPr>
-      </w:pPr>
-      <w:r>
-        <w:t xml:space="preserve">Support swapping where appropriate (and use </w:t>
-      </w:r>
-      <w:r>
-        <w:t>to simplify</w:t>
-      </w:r>
-      <w:r>
-        <w:t xml:space="preserve"> operator=</w:t>
-      </w:r>
-      <w:r>
-        <w:t xml:space="preserve"> if possible</w:t>
-      </w:r>
-      <w:r>
-        <w:t>).</w:t>
-      </w:r>
-    </w:p>
-    <w:p>
-      <w:pPr>
-        <w:pStyle w:val="ListParagraph"/>
-        <w:numPr>
-          <w:ilvl w:val="1"/>
-          <w:numId w:val="1"/>
-        </w:numPr>
-      </w:pPr>
-      <w:r>
         <w:t>Support extra operator overloads where appropriate (such as &lt; or &gt; on Module to make it closer to the built in HMODULE type).</w:t>
       </w:r>
     </w:p>
@@ -494,277 +453,226 @@
         </w:numPr>
       </w:pPr>
       <w:r>
-        <w:t>Const support for iterators</w:t>
-      </w:r>
-      <w:r>
-        <w:t xml:space="preserve"> (template iterators on ValueT, add cbegin/cend to parent)</w:t>
+        <w:t>Fix conversion to bool in classes (e.g. EnsureCleanup) to use an unspecified bool type and prevent implicit conversion to int, and also to remove the reliance on HandleType’s  implicit conversion to bool, which we cannot guarantee.</w:t>
+      </w:r>
+    </w:p>
+    <w:p>
+      <w:pPr>
+        <w:pStyle w:val="ListParagraph"/>
+        <w:numPr>
+          <w:ilvl w:val="1"/>
+          <w:numId w:val="1"/>
+        </w:numPr>
+      </w:pPr>
+      <w:r>
+        <w:t>Const correctness.</w:t>
+      </w:r>
+    </w:p>
+    <w:p>
+      <w:pPr>
+        <w:pStyle w:val="ListParagraph"/>
+        <w:numPr>
+          <w:ilvl w:val="1"/>
+          <w:numId w:val="1"/>
+        </w:numPr>
+      </w:pPr>
+      <w:r>
+        <w:t>Clean up APIs returning pairs/tuples/etc to return objects with named fields and/or getters.</w:t>
+      </w:r>
+    </w:p>
+    <w:p>
+      <w:pPr>
+        <w:pStyle w:val="ListParagraph"/>
+        <w:numPr>
+          <w:ilvl w:val="1"/>
+          <w:numId w:val="1"/>
+        </w:numPr>
+      </w:pPr>
+      <w:r>
+        <w:t>Review and ‘rewrite’ in-code documentation/comments.</w:t>
+      </w:r>
+    </w:p>
+    <w:p>
+      <w:pPr>
+        <w:pStyle w:val="ListParagraph"/>
+        <w:numPr>
+          <w:ilvl w:val="1"/>
+          <w:numId w:val="1"/>
+        </w:numPr>
+      </w:pPr>
+      <w:r>
+        <w:t>Tests for remaining ‘detail’ components such as EnsureCleanup, StringBuffer, etc.</w:t>
+      </w:r>
+    </w:p>
+    <w:p>
+      <w:pPr>
+        <w:pStyle w:val="ListParagraph"/>
+        <w:numPr>
+          <w:ilvl w:val="1"/>
+          <w:numId w:val="1"/>
+        </w:numPr>
+      </w:pPr>
+      <w:r>
+        <w:t>Investigate support for optional error reporting via error codes to avoid littering code with try-catch blocks in certain scenarios.</w:t>
+      </w:r>
+    </w:p>
+    <w:p>
+      <w:pPr>
+        <w:pStyle w:val="ListParagraph"/>
+        <w:numPr>
+          <w:ilvl w:val="1"/>
+          <w:numId w:val="1"/>
+        </w:numPr>
+      </w:pPr>
+      <w:r>
+        <w:t>Improve API genericity.</w:t>
+      </w:r>
+    </w:p>
+    <w:p>
+      <w:pPr>
+        <w:pStyle w:val="ListParagraph"/>
+        <w:numPr>
+          <w:ilvl w:val="2"/>
+          <w:numId w:val="1"/>
+        </w:numPr>
+      </w:pPr>
+      <w:r>
+        <w:t>Instead of taking or returning a vector&lt;T&gt;, instead use a C&lt;T&gt; where ‘C’ is a template parameter representing an arbitrary container.</w:t>
+      </w:r>
+    </w:p>
+    <w:p>
+      <w:pPr>
+        <w:pStyle w:val="ListParagraph"/>
+        <w:numPr>
+          <w:ilvl w:val="2"/>
+          <w:numId w:val="1"/>
+        </w:numPr>
+      </w:pPr>
+      <w:r>
+        <w:t>Use ‘ranges’ over direct containers where possible.</w:t>
+      </w:r>
+    </w:p>
+    <w:p>
+      <w:pPr>
+        <w:pStyle w:val="ListParagraph"/>
+        <w:numPr>
+          <w:ilvl w:val="0"/>
+          <w:numId w:val="1"/>
+        </w:numPr>
+      </w:pPr>
+      <w:r>
+        <w:t>Improved binary generation and distribution.</w:t>
+      </w:r>
+    </w:p>
+    <w:p>
+      <w:pPr>
+        <w:pStyle w:val="ListParagraph"/>
+        <w:numPr>
+          <w:ilvl w:val="1"/>
+          <w:numId w:val="1"/>
+        </w:numPr>
+      </w:pPr>
+      <w:r>
+        <w:t>Binaries with update server.</w:t>
+      </w:r>
+    </w:p>
+    <w:p>
+      <w:pPr>
+        <w:pStyle w:val="ListParagraph"/>
+        <w:numPr>
+          <w:ilvl w:val="1"/>
+          <w:numId w:val="1"/>
+        </w:numPr>
+      </w:pPr>
+      <w:r>
+        <w:t>Automatic binary versioning using SVN revision.</w:t>
+      </w:r>
+    </w:p>
+    <w:p>
+      <w:pPr>
+        <w:pStyle w:val="ListParagraph"/>
+        <w:numPr>
+          <w:ilvl w:val="1"/>
+          <w:numId w:val="1"/>
+        </w:numPr>
+      </w:pPr>
+      <w:r>
+        <w:t>Automatic build bot.</w:t>
+      </w:r>
+    </w:p>
+    <w:p>
+      <w:pPr>
+        <w:pStyle w:val="ListParagraph"/>
+        <w:numPr>
+          <w:ilvl w:val="1"/>
+          <w:numId w:val="1"/>
+        </w:numPr>
+      </w:pPr>
+      <w:r>
+        <w:t>Digital signature (for build bot, WER, etc).</w:t>
+      </w:r>
+    </w:p>
+    <w:p>
+      <w:pPr>
+        <w:pStyle w:val="ListParagraph"/>
+        <w:numPr>
+          <w:ilvl w:val="0"/>
+          <w:numId w:val="1"/>
+        </w:numPr>
+      </w:pPr>
+      <w:r>
+        <w:t>Reduce compile time.</w:t>
+      </w:r>
+    </w:p>
+    <w:p>
+      <w:pPr>
+        <w:pStyle w:val="ListParagraph"/>
+        <w:numPr>
+          <w:ilvl w:val="1"/>
+          <w:numId w:val="1"/>
+        </w:numPr>
+      </w:pPr>
+      <w:r>
+        <w:t>Reduce include dependencies.</w:t>
+      </w:r>
+    </w:p>
+    <w:p>
+      <w:pPr>
+        <w:pStyle w:val="ListParagraph"/>
+        <w:numPr>
+          <w:ilvl w:val="2"/>
+          <w:numId w:val="1"/>
+        </w:numPr>
+      </w:pPr>
+      <w:r>
+        <w:t>Pointer-to-impl idiom.</w:t>
+      </w:r>
+    </w:p>
+    <w:p>
+      <w:pPr>
+        <w:pStyle w:val="ListParagraph"/>
+        <w:numPr>
+          <w:ilvl w:val="1"/>
+          <w:numId w:val="1"/>
+        </w:numPr>
+      </w:pPr>
+      <w:r>
+        <w:t>Decouple components if possible.</w:t>
+      </w:r>
+    </w:p>
+    <w:p>
+      <w:pPr>
+        <w:pStyle w:val="ListParagraph"/>
+        <w:numPr>
+          <w:ilvl w:val="0"/>
+          <w:numId w:val="1"/>
+        </w:numPr>
+      </w:pPr>
+      <w:r>
+        <w:t>Todo list</w:t>
       </w:r>
       <w:r>
         <w:t>.</w:t>
-      </w:r>
-    </w:p>
-    <w:p>
-      <w:pPr>
-        <w:pStyle w:val="ListParagraph"/>
-        <w:numPr>
-          <w:ilvl w:val="1"/>
-          <w:numId w:val="1"/>
-        </w:numPr>
-      </w:pPr>
-      <w:r>
-        <w:t>Fix conversion to bool in classes (e.g. EnsureCleanup) to use an unspecified bool type and prevent implicit conversion to int, and also to remove the reliance on HandleType’s  implicit conversion to bool, which we cannot guarantee.</w:t>
-      </w:r>
-    </w:p>
-    <w:p>
-      <w:pPr>
-        <w:pStyle w:val="ListParagraph"/>
-        <w:numPr>
-          <w:ilvl w:val="1"/>
-          <w:numId w:val="1"/>
-        </w:numPr>
-      </w:pPr>
-      <w:r>
-        <w:t>Const correctness.</w:t>
-      </w:r>
-    </w:p>
-    <w:p>
-      <w:pPr>
-        <w:pStyle w:val="ListParagraph"/>
-        <w:numPr>
-          <w:ilvl w:val="1"/>
-          <w:numId w:val="1"/>
-        </w:numPr>
-      </w:pPr>
-      <w:r>
-        <w:t>Clean up iterators to be more lightweight, and shift most of the processing to the parent object.</w:t>
-      </w:r>
-    </w:p>
-    <w:p>
-      <w:pPr>
-        <w:pStyle w:val="ListParagraph"/>
-        <w:numPr>
-          <w:ilvl w:val="1"/>
-          <w:numId w:val="1"/>
-        </w:numPr>
-      </w:pPr>
-      <w:r>
-        <w:t>Clean up APIs returning pairs/tuples/etc to return objects with named fields and/or getters.</w:t>
-      </w:r>
-    </w:p>
-    <w:p>
-      <w:pPr>
-        <w:pStyle w:val="ListParagraph"/>
-        <w:numPr>
-          <w:ilvl w:val="1"/>
-          <w:numId w:val="1"/>
-        </w:numPr>
-      </w:pPr>
-      <w:r>
-        <w:t>Investigate DLL build.</w:t>
-      </w:r>
-    </w:p>
-    <w:p>
-      <w:pPr>
-        <w:pStyle w:val="ListParagraph"/>
-        <w:numPr>
-          <w:ilvl w:val="1"/>
-          <w:numId w:val="1"/>
-        </w:numPr>
-      </w:pPr>
-      <w:r>
-        <w:t>Review and ‘rewrite’ in-code documentation/comments.</w:t>
-      </w:r>
-    </w:p>
-    <w:p>
-      <w:pPr>
-        <w:pStyle w:val="ListParagraph"/>
-        <w:numPr>
-          <w:ilvl w:val="1"/>
-          <w:numId w:val="1"/>
-        </w:numPr>
-      </w:pPr>
-      <w:r>
-        <w:t>Tests for remaining ‘detail’ components such as EnsureCleanup, StringBuffer, etc.</w:t>
-      </w:r>
-    </w:p>
-    <w:p>
-      <w:pPr>
-        <w:pStyle w:val="ListParagraph"/>
-        <w:numPr>
-          <w:ilvl w:val="1"/>
-          <w:numId w:val="1"/>
-        </w:numPr>
-      </w:pPr>
-      <w:r>
-        <w:t>Investigate support for optional error reporting via error codes to avoid littering code with try-catch blocks in certain scenarios.</w:t>
-      </w:r>
-    </w:p>
-    <w:p>
-      <w:pPr>
-        <w:pStyle w:val="ListParagraph"/>
-        <w:numPr>
-          <w:ilvl w:val="1"/>
-          <w:numId w:val="1"/>
-        </w:numPr>
-      </w:pPr>
-      <w:r>
-        <w:t>Improve API genericity.</w:t>
-      </w:r>
-    </w:p>
-    <w:p>
-      <w:pPr>
-        <w:pStyle w:val="ListParagraph"/>
-        <w:numPr>
-          <w:ilvl w:val="2"/>
-          <w:numId w:val="1"/>
-        </w:numPr>
-      </w:pPr>
-      <w:r>
-        <w:t>Instead of taking or returning a vector&lt;T&gt;, instead use a C&lt;T&gt; where ‘C’ is a template parameter representing an arbitrary container.</w:t>
-      </w:r>
-    </w:p>
-    <w:p>
-      <w:pPr>
-        <w:pStyle w:val="ListParagraph"/>
-        <w:numPr>
-          <w:ilvl w:val="2"/>
-          <w:numId w:val="1"/>
-        </w:numPr>
-      </w:pPr>
-      <w:r>
-        <w:t>Use ‘ranges’ over direct containers where possible.</w:t>
-      </w:r>
-    </w:p>
-    <w:p>
-      <w:pPr>
-        <w:pStyle w:val="ListParagraph"/>
-        <w:numPr>
-          <w:ilvl w:val="0"/>
-          <w:numId w:val="1"/>
-        </w:numPr>
-      </w:pPr>
-      <w:r>
-        <w:t>Improved binary generation and distribution.</w:t>
-      </w:r>
-    </w:p>
-    <w:p>
-      <w:pPr>
-        <w:pStyle w:val="ListParagraph"/>
-        <w:numPr>
-          <w:ilvl w:val="1"/>
-          <w:numId w:val="1"/>
-        </w:numPr>
-      </w:pPr>
-      <w:r>
-        <w:t>Binaries with update server.</w:t>
-      </w:r>
-    </w:p>
-    <w:p>
-      <w:pPr>
-        <w:pStyle w:val="ListParagraph"/>
-        <w:numPr>
-          <w:ilvl w:val="1"/>
-          <w:numId w:val="1"/>
-        </w:numPr>
-      </w:pPr>
-      <w:r>
-        <w:t>Automatic binary versioning using SVN revision.</w:t>
-      </w:r>
-    </w:p>
-    <w:p>
-      <w:pPr>
-        <w:pStyle w:val="ListParagraph"/>
-        <w:numPr>
-          <w:ilvl w:val="1"/>
-          <w:numId w:val="1"/>
-        </w:numPr>
-      </w:pPr>
-      <w:r>
-        <w:t>Automatic build bot.</w:t>
-      </w:r>
-    </w:p>
-    <w:p>
-      <w:pPr>
-        <w:pStyle w:val="ListParagraph"/>
-        <w:numPr>
-          <w:ilvl w:val="1"/>
-          <w:numId w:val="1"/>
-        </w:numPr>
-      </w:pPr>
-      <w:r>
-        <w:t>Digital signature (for build bot, WER, etc).</w:t>
-      </w:r>
-    </w:p>
-    <w:p>
-      <w:pPr>
-        <w:pStyle w:val="ListParagraph"/>
-        <w:numPr>
-          <w:ilvl w:val="0"/>
-          <w:numId w:val="1"/>
-        </w:numPr>
-      </w:pPr>
-      <w:r>
-        <w:t>Reduce compile time.</w:t>
-      </w:r>
-    </w:p>
-    <w:p>
-      <w:pPr>
-        <w:pStyle w:val="ListParagraph"/>
-        <w:numPr>
-          <w:ilvl w:val="1"/>
-          <w:numId w:val="1"/>
-        </w:numPr>
-      </w:pPr>
-      <w:r>
-        <w:t>Reduce include dependencies.</w:t>
-      </w:r>
-    </w:p>
-    <w:p>
-      <w:pPr>
-        <w:pStyle w:val="ListParagraph"/>
-        <w:numPr>
-          <w:ilvl w:val="2"/>
-          <w:numId w:val="1"/>
-        </w:numPr>
-      </w:pPr>
-      <w:r>
-        <w:t>Pointer-to-impl idiom.</w:t>
-      </w:r>
-    </w:p>
-    <w:p>
-      <w:pPr>
-        <w:pStyle w:val="ListParagraph"/>
-        <w:numPr>
-          <w:ilvl w:val="1"/>
-          <w:numId w:val="1"/>
-        </w:numPr>
-      </w:pPr>
-      <w:r>
-        <w:t>PCH support using Boost.Build.</w:t>
-      </w:r>
-    </w:p>
-    <w:p>
-      <w:pPr>
-        <w:pStyle w:val="ListParagraph"/>
-        <w:numPr>
-          <w:ilvl w:val="1"/>
-          <w:numId w:val="1"/>
-        </w:numPr>
-      </w:pPr>
-      <w:r>
-        <w:t>Decouple components if possible.</w:t>
-      </w:r>
-    </w:p>
-    <w:p>
-      <w:pPr>
-        <w:pStyle w:val="ListParagraph"/>
-        <w:numPr>
-          <w:ilvl w:val="0"/>
-          <w:numId w:val="1"/>
-        </w:numPr>
-      </w:pPr>
-      <w:r>
-        <w:t>Todo list.</w:t>
       </w:r>
     </w:p>
     <w:p>
@@ -829,127 +737,121 @@
         <w:rPr>
           <w:b/>
         </w:rPr>
+        <w:t>New Modules</w:t>
+      </w:r>
+    </w:p>
+    <w:p>
+      <w:pPr>
+        <w:pStyle w:val="ListParagraph"/>
+        <w:numPr>
+          <w:ilvl w:val="0"/>
+          <w:numId w:val="1"/>
+        </w:numPr>
+      </w:pPr>
+      <w:r>
+        <w:t>Cheat Engine ‘replacement’.</w:t>
+      </w:r>
+    </w:p>
+    <w:p>
+      <w:pPr>
+        <w:pStyle w:val="ListParagraph"/>
+        <w:numPr>
+          <w:ilvl w:val="0"/>
+          <w:numId w:val="1"/>
+        </w:numPr>
+      </w:pPr>
+      <w:r>
+        <w:t xml:space="preserve">Helper service to run HadesMem tools as ‘SYSTEM’ for when </w:t>
+      </w:r>
+      <w:r>
+        <w:t>manipulating</w:t>
+      </w:r>
+      <w:r>
+        <w:t xml:space="preserve"> certain protected/critical processes (running in separate desktops, sessions, etc.).</w:t>
+      </w:r>
+    </w:p>
+    <w:p>
+      <w:pPr>
+        <w:pStyle w:val="ListParagraph"/>
+        <w:numPr>
+          <w:ilvl w:val="0"/>
+          <w:numId w:val="1"/>
+        </w:numPr>
+      </w:pPr>
+      <w:r>
+        <w:t>Debugging.</w:t>
+      </w:r>
+    </w:p>
+    <w:p>
+      <w:pPr>
+        <w:pStyle w:val="ListParagraph"/>
+        <w:numPr>
+          <w:ilvl w:val="1"/>
+          <w:numId w:val="1"/>
+        </w:numPr>
+      </w:pPr>
+      <w:r>
+        <w:t>Software breakpoint.</w:t>
+      </w:r>
+    </w:p>
+    <w:p>
+      <w:pPr>
+        <w:pStyle w:val="ListParagraph"/>
+        <w:numPr>
+          <w:ilvl w:val="1"/>
+          <w:numId w:val="1"/>
+        </w:numPr>
+      </w:pPr>
+      <w:r>
+        <w:t>Hardware breakpoint (including memory read/write detection).</w:t>
+      </w:r>
+    </w:p>
+    <w:p>
+      <w:pPr>
+        <w:pStyle w:val="ListParagraph"/>
+        <w:numPr>
+          <w:ilvl w:val="1"/>
+          <w:numId w:val="1"/>
+        </w:numPr>
+      </w:pPr>
+      <w:r>
+        <w:t>Conditional breakpoints.</w:t>
+      </w:r>
+    </w:p>
+    <w:p>
+      <w:pPr>
+        <w:pStyle w:val="ListParagraph"/>
+        <w:numPr>
+          <w:ilvl w:val="1"/>
+          <w:numId w:val="1"/>
+        </w:numPr>
+      </w:pPr>
+      <w:r>
+        <w:t>Single stepping.</w:t>
+      </w:r>
+    </w:p>
+    <w:p>
+      <w:pPr>
+        <w:pStyle w:val="ListParagraph"/>
+        <w:numPr>
+          <w:ilvl w:val="1"/>
+          <w:numId w:val="1"/>
+        </w:numPr>
+      </w:pPr>
+      <w:r>
+        <w:t>Stack trace.</w:t>
+      </w:r>
+    </w:p>
+    <w:p>
+      <w:pPr>
+        <w:pStyle w:val="ListParagraph"/>
+        <w:numPr>
+          <w:ilvl w:val="0"/>
+          <w:numId w:val="1"/>
+        </w:numPr>
+      </w:pPr>
+      <w:r>
         <w:lastRenderedPageBreak/>
-        <w:t>New Modules</w:t>
-      </w:r>
-    </w:p>
-    <w:p>
-      <w:pPr>
-        <w:pStyle w:val="ListParagraph"/>
-        <w:numPr>
-          <w:ilvl w:val="0"/>
-          <w:numId w:val="1"/>
-        </w:numPr>
-      </w:pPr>
-      <w:r>
-        <w:t>Cheat Engine ‘replacement’.</w:t>
-      </w:r>
-    </w:p>
-    <w:p>
-      <w:pPr>
-        <w:pStyle w:val="ListParagraph"/>
-        <w:numPr>
-          <w:ilvl w:val="0"/>
-          <w:numId w:val="1"/>
-        </w:numPr>
-      </w:pPr>
-      <w:r>
-        <w:t>Helper service to run HadesMem tools as ‘SYSTEM’ for when manipulation certain protected/critical processes (running in separate desktops, sessions, etc.).</w:t>
-      </w:r>
-    </w:p>
-    <w:p>
-      <w:pPr>
-        <w:pStyle w:val="ListParagraph"/>
-        <w:numPr>
-          <w:ilvl w:val="1"/>
-          <w:numId w:val="1"/>
-        </w:numPr>
-      </w:pPr>
-      <w:r>
-        <w:t>Ensure service is secure from abuse.</w:t>
-      </w:r>
-    </w:p>
-    <w:p>
-      <w:pPr>
-        <w:pStyle w:val="ListParagraph"/>
-        <w:numPr>
-          <w:ilvl w:val="0"/>
-          <w:numId w:val="1"/>
-        </w:numPr>
-      </w:pPr>
-      <w:r>
-        <w:t>Debugging.</w:t>
-      </w:r>
-    </w:p>
-    <w:p>
-      <w:pPr>
-        <w:pStyle w:val="ListParagraph"/>
-        <w:numPr>
-          <w:ilvl w:val="1"/>
-          <w:numId w:val="1"/>
-        </w:numPr>
-      </w:pPr>
-      <w:r>
-        <w:t>Software breakpoint.</w:t>
-      </w:r>
-    </w:p>
-    <w:p>
-      <w:pPr>
-        <w:pStyle w:val="ListParagraph"/>
-        <w:numPr>
-          <w:ilvl w:val="1"/>
-          <w:numId w:val="1"/>
-        </w:numPr>
-      </w:pPr>
-      <w:r>
-        <w:t>Hardware breakpoint (including memory read/write detection).</w:t>
-      </w:r>
-    </w:p>
-    <w:p>
-      <w:pPr>
-        <w:pStyle w:val="ListParagraph"/>
-        <w:numPr>
-          <w:ilvl w:val="1"/>
-          <w:numId w:val="1"/>
-        </w:numPr>
-      </w:pPr>
-      <w:r>
-        <w:t>Conditional breakpoints.</w:t>
-      </w:r>
-    </w:p>
-    <w:p>
-      <w:pPr>
-        <w:pStyle w:val="ListParagraph"/>
-        <w:numPr>
-          <w:ilvl w:val="1"/>
-          <w:numId w:val="1"/>
-        </w:numPr>
-      </w:pPr>
-      <w:r>
-        <w:t>Single stepping.</w:t>
-      </w:r>
-    </w:p>
-    <w:p>
-      <w:pPr>
-        <w:pStyle w:val="ListParagraph"/>
-        <w:numPr>
-          <w:ilvl w:val="1"/>
-          <w:numId w:val="1"/>
-        </w:numPr>
-      </w:pPr>
-      <w:r>
-        <w:t>Stack trace.</w:t>
-      </w:r>
-    </w:p>
-    <w:p>
-      <w:pPr>
-        <w:pStyle w:val="ListParagraph"/>
-        <w:numPr>
-          <w:ilvl w:val="0"/>
-          <w:numId w:val="1"/>
-        </w:numPr>
-      </w:pPr>
-      <w:r>
         <w:t>Anti-anti-cheat.</w:t>
       </w:r>
     </w:p>
@@ -974,93 +876,6 @@
         </w:numPr>
       </w:pPr>
       <w:r>
-        <w:t>Manual mapper.</w:t>
-      </w:r>
-    </w:p>
-    <w:p>
-      <w:pPr>
-        <w:pStyle w:val="ListParagraph"/>
-        <w:numPr>
-          <w:ilvl w:val="1"/>
-          <w:numId w:val="1"/>
-        </w:numPr>
-      </w:pPr>
-      <w:r>
-        <w:t>Windows PE loader reversing.</w:t>
-      </w:r>
-    </w:p>
-    <w:p>
-      <w:pPr>
-        <w:pStyle w:val="ListParagraph"/>
-        <w:numPr>
-          <w:ilvl w:val="1"/>
-          <w:numId w:val="1"/>
-        </w:numPr>
-      </w:pPr>
-      <w:r>
-        <w:t>TLS support.</w:t>
-      </w:r>
-    </w:p>
-    <w:p>
-      <w:pPr>
-        <w:pStyle w:val="ListParagraph"/>
-        <w:numPr>
-          <w:ilvl w:val="1"/>
-          <w:numId w:val="1"/>
-        </w:numPr>
-      </w:pPr>
-      <w:r>
-        <w:t>Exception handling support.</w:t>
-      </w:r>
-      <w:r>
-        <w:t xml:space="preserve"> (Safe, rather than catch-all.)</w:t>
-      </w:r>
-    </w:p>
-    <w:p>
-      <w:pPr>
-        <w:pStyle w:val="ListParagraph"/>
-        <w:numPr>
-          <w:ilvl w:val="1"/>
-          <w:numId w:val="1"/>
-        </w:numPr>
-      </w:pPr>
-      <w:r>
-        <w:t>No ‘external’ (read: MMHelper) dependencies.</w:t>
-      </w:r>
-    </w:p>
-    <w:p>
-      <w:pPr>
-        <w:pStyle w:val="ListParagraph"/>
-        <w:numPr>
-          <w:ilvl w:val="1"/>
-          <w:numId w:val="1"/>
-        </w:numPr>
-      </w:pPr>
-      <w:r>
-        <w:t>Extensive sanity checking on PE file.</w:t>
-      </w:r>
-    </w:p>
-    <w:p>
-      <w:pPr>
-        <w:pStyle w:val="ListParagraph"/>
-        <w:numPr>
-          <w:ilvl w:val="1"/>
-          <w:numId w:val="1"/>
-        </w:numPr>
-      </w:pPr>
-      <w:r>
-        <w:t>Manually map dependencies and ‘link’.</w:t>
-      </w:r>
-    </w:p>
-    <w:p>
-      <w:pPr>
-        <w:pStyle w:val="ListParagraph"/>
-        <w:numPr>
-          <w:ilvl w:val="0"/>
-          <w:numId w:val="1"/>
-        </w:numPr>
-      </w:pPr>
-      <w:r>
         <w:t>Remote code ‘emulator’.</w:t>
       </w:r>
     </w:p>
@@ -1086,18 +901,6 @@
       </w:pPr>
       <w:r>
         <w:t>C++ WinAPI wrapper.</w:t>
-      </w:r>
-    </w:p>
-    <w:p>
-      <w:pPr>
-        <w:pStyle w:val="ListParagraph"/>
-        <w:numPr>
-          <w:ilvl w:val="0"/>
-          <w:numId w:val="1"/>
-        </w:numPr>
-      </w:pPr>
-      <w:r>
-        <w:t xml:space="preserve">Memory iterators/functors. </w:t>
       </w:r>
     </w:p>
     <w:p>
@@ -1199,6 +1002,64 @@
       </w:r>
     </w:p>
     <w:p>
+      <w:pPr>
+        <w:pStyle w:val="ListParagraph"/>
+        <w:numPr>
+          <w:ilvl w:val="0"/>
+          <w:numId w:val="1"/>
+        </w:numPr>
+      </w:pPr>
+      <w:r>
+        <w:t xml:space="preserve">Memory iterators/functors. </w:t>
+      </w:r>
+      <w:bookmarkStart w:id="0" w:name="_GoBack"/>
+      <w:bookmarkEnd w:id="0"/>
+    </w:p>
+    <w:p>
+      <w:r>
+        <w:rPr>
+          <w:b/>
+        </w:rPr>
+        <w:t>ManualMap</w:t>
+      </w:r>
+    </w:p>
+    <w:p>
+      <w:pPr>
+        <w:pStyle w:val="ListParagraph"/>
+        <w:numPr>
+          <w:ilvl w:val="0"/>
+          <w:numId w:val="1"/>
+        </w:numPr>
+      </w:pPr>
+      <w:r>
+        <w:t>Exception handling support under x86 SafeSEH and x64.</w:t>
+      </w:r>
+    </w:p>
+    <w:p>
+      <w:pPr>
+        <w:pStyle w:val="ListParagraph"/>
+        <w:numPr>
+          <w:ilvl w:val="0"/>
+          <w:numId w:val="1"/>
+        </w:numPr>
+      </w:pPr>
+      <w:r>
+        <w:t>Improved TLS support.</w:t>
+      </w:r>
+    </w:p>
+    <w:p>
+      <w:pPr>
+        <w:pStyle w:val="ListParagraph"/>
+        <w:numPr>
+          <w:ilvl w:val="0"/>
+          <w:numId w:val="1"/>
+        </w:numPr>
+      </w:pPr>
+      <w:r>
+        <w:t>CLR hosting support.</w:t>
+      </w:r>
+    </w:p>
+    <w:p>
       <w:r>
         <w:rPr>
           <w:b/>
@@ -1286,124 +1147,124 @@
         <w:rPr>
           <w:b/>
         </w:rPr>
+        <w:t>Patcher</w:t>
+      </w:r>
+    </w:p>
+    <w:p>
+      <w:pPr>
+        <w:pStyle w:val="ListParagraph"/>
+        <w:numPr>
+          <w:ilvl w:val="0"/>
+          <w:numId w:val="1"/>
+        </w:numPr>
+      </w:pPr>
+      <w:r>
+        <w:t>VEH hooking (both INT3 and DR).</w:t>
+      </w:r>
+    </w:p>
+    <w:p>
+      <w:pPr>
+        <w:pStyle w:val="ListParagraph"/>
+        <w:numPr>
+          <w:ilvl w:val="0"/>
+          <w:numId w:val="1"/>
+        </w:numPr>
+      </w:pPr>
+      <w:r>
+        <w:t>Transactional hooking.</w:t>
+      </w:r>
+    </w:p>
+    <w:p>
+      <w:pPr>
+        <w:pStyle w:val="ListParagraph"/>
+        <w:numPr>
+          <w:ilvl w:val="0"/>
+          <w:numId w:val="1"/>
+        </w:numPr>
+      </w:pPr>
+      <w:r>
+        <w:t>Improved relative instruction rebuilding (including conditionals).</w:t>
+      </w:r>
+      <w:r>
+        <w:t xml:space="preserve"> x64 has far more IP relative instructions than x86.</w:t>
+      </w:r>
+    </w:p>
+    <w:p>
+      <w:pPr>
+        <w:pStyle w:val="ListParagraph"/>
+        <w:numPr>
+          <w:ilvl w:val="0"/>
+          <w:numId w:val="1"/>
+        </w:numPr>
+      </w:pPr>
+      <w:r>
+        <w:t>Freeze target when hooking</w:t>
+      </w:r>
+      <w:r>
+        <w:t xml:space="preserve"> (except calling thread if applicable – e.g. in injected code)</w:t>
+      </w:r>
+      <w:r>
+        <w:t>.</w:t>
+      </w:r>
+    </w:p>
+    <w:p>
+      <w:pPr>
+        <w:pStyle w:val="ListParagraph"/>
+        <w:numPr>
+          <w:ilvl w:val="0"/>
+          <w:numId w:val="1"/>
+        </w:numPr>
+      </w:pPr>
+      <w:r>
+        <w:t>When hooking on x64 try to find a free memory block for the trampoline that is within RIP-relative range of the detour. Only if one cannot be acquired should we fall back to a system-provided address and an absolute jump.</w:t>
+      </w:r>
+    </w:p>
+    <w:p>
+      <w:pPr>
+        <w:pStyle w:val="ListParagraph"/>
+        <w:numPr>
+          <w:ilvl w:val="0"/>
+          <w:numId w:val="1"/>
+        </w:numPr>
+      </w:pPr>
+      <w:r>
+        <w:t>Uncopyable, so make moveable.</w:t>
+      </w:r>
+    </w:p>
+    <w:p>
+      <w:pPr>
+        <w:pStyle w:val="ListParagraph"/>
+        <w:numPr>
+          <w:ilvl w:val="0"/>
+          <w:numId w:val="1"/>
+        </w:numPr>
+      </w:pPr>
+      <w:r>
+        <w:t>VMT hooking.</w:t>
+      </w:r>
+    </w:p>
+    <w:p>
+      <w:pPr>
+        <w:pStyle w:val="ListParagraph"/>
+        <w:numPr>
+          <w:ilvl w:val="0"/>
+          <w:numId w:val="1"/>
+        </w:numPr>
+      </w:pPr>
+      <w:r>
+        <w:t>IAT/EAT hooking.</w:t>
+      </w:r>
+    </w:p>
+    <w:p>
+      <w:pPr>
+        <w:pStyle w:val="ListParagraph"/>
+        <w:numPr>
+          <w:ilvl w:val="0"/>
+          <w:numId w:val="1"/>
+        </w:numPr>
+      </w:pPr>
+      <w:r>
         <w:lastRenderedPageBreak/>
-        <w:t>Patcher</w:t>
-      </w:r>
-    </w:p>
-    <w:p>
-      <w:pPr>
-        <w:pStyle w:val="ListParagraph"/>
-        <w:numPr>
-          <w:ilvl w:val="0"/>
-          <w:numId w:val="1"/>
-        </w:numPr>
-      </w:pPr>
-      <w:r>
-        <w:t>VEH hooking (both INT3 and DR).</w:t>
-      </w:r>
-    </w:p>
-    <w:p>
-      <w:pPr>
-        <w:pStyle w:val="ListParagraph"/>
-        <w:numPr>
-          <w:ilvl w:val="0"/>
-          <w:numId w:val="1"/>
-        </w:numPr>
-      </w:pPr>
-      <w:r>
-        <w:t>Transactional hooking.</w:t>
-      </w:r>
-    </w:p>
-    <w:p>
-      <w:pPr>
-        <w:pStyle w:val="ListParagraph"/>
-        <w:numPr>
-          <w:ilvl w:val="0"/>
-          <w:numId w:val="1"/>
-        </w:numPr>
-      </w:pPr>
-      <w:r>
-        <w:t>Improved relative instruction rebuilding (including conditionals).</w:t>
-      </w:r>
-      <w:r>
-        <w:t xml:space="preserve"> x64 has far more IP relative instructions than x86.</w:t>
-      </w:r>
-    </w:p>
-    <w:p>
-      <w:pPr>
-        <w:pStyle w:val="ListParagraph"/>
-        <w:numPr>
-          <w:ilvl w:val="0"/>
-          <w:numId w:val="1"/>
-        </w:numPr>
-      </w:pPr>
-      <w:r>
-        <w:t>Freeze target when hooking</w:t>
-      </w:r>
-      <w:r>
-        <w:t xml:space="preserve"> (except calling thread if applicable – e.g. in injected code)</w:t>
-      </w:r>
-      <w:r>
-        <w:t>.</w:t>
-      </w:r>
-    </w:p>
-    <w:p>
-      <w:pPr>
-        <w:pStyle w:val="ListParagraph"/>
-        <w:numPr>
-          <w:ilvl w:val="0"/>
-          <w:numId w:val="1"/>
-        </w:numPr>
-      </w:pPr>
-      <w:r>
-        <w:t>When hooking on x64 try to find a free memory block for the trampoline that is within RIP-relative range of the detour. Only if one cannot be acquired should we fall back to a system-provided address and an absolute jump.</w:t>
-      </w:r>
-    </w:p>
-    <w:p>
-      <w:pPr>
-        <w:pStyle w:val="ListParagraph"/>
-        <w:numPr>
-          <w:ilvl w:val="0"/>
-          <w:numId w:val="1"/>
-        </w:numPr>
-      </w:pPr>
-      <w:r>
-        <w:t>Uncopyable, so make moveable.</w:t>
-      </w:r>
-    </w:p>
-    <w:p>
-      <w:pPr>
-        <w:pStyle w:val="ListParagraph"/>
-        <w:numPr>
-          <w:ilvl w:val="0"/>
-          <w:numId w:val="1"/>
-        </w:numPr>
-      </w:pPr>
-      <w:r>
-        <w:t>VMT hooking.</w:t>
-      </w:r>
-    </w:p>
-    <w:p>
-      <w:pPr>
-        <w:pStyle w:val="ListParagraph"/>
-        <w:numPr>
-          <w:ilvl w:val="0"/>
-          <w:numId w:val="1"/>
-        </w:numPr>
-      </w:pPr>
-      <w:r>
-        <w:t>IAT/EAT hooking.</w:t>
-      </w:r>
-    </w:p>
-    <w:p>
-      <w:pPr>
-        <w:pStyle w:val="ListParagraph"/>
-        <w:numPr>
-          <w:ilvl w:val="0"/>
-          <w:numId w:val="1"/>
-        </w:numPr>
-      </w:pPr>
-      <w:r>
         <w:t>Explicitly support hook chains (and write test).</w:t>
       </w:r>
     </w:p>
@@ -1693,7 +1554,6 @@
         </w:numPr>
       </w:pPr>
       <w:r>
-        <w:lastRenderedPageBreak/>
         <w:t>Load config directory.</w:t>
       </w:r>
     </w:p>
@@ -1813,6 +1673,7 @@
         </w:numPr>
       </w:pPr>
       <w:r>
+        <w:lastRenderedPageBreak/>
         <w:t>Decode calls/jumps to function names if possible.</w:t>
       </w:r>
     </w:p>

</xml_diff>

<commit_message>
* Added new Patcher APIs.
</commit_message>
<xml_diff>
--- a/Todo.docx
+++ b/Todo.docx
@@ -6,11 +6,9 @@
       <w:pPr>
         <w:pStyle w:val="Title"/>
       </w:pPr>
-      <w:proofErr w:type="spellStart"/>
       <w:r>
         <w:t>Todo</w:t>
       </w:r>
-      <w:proofErr w:type="spellEnd"/>
     </w:p>
     <w:p>
       <w:pPr>
@@ -34,165 +32,286 @@
         </w:numPr>
       </w:pPr>
       <w:r>
-        <w:t>Compiler feature testing instead of version testing.</w:t>
-      </w:r>
-    </w:p>
-    <w:p>
-      <w:pPr>
-        <w:pStyle w:val="ListParagraph"/>
-        <w:numPr>
-          <w:ilvl w:val="0"/>
-          <w:numId w:val="1"/>
-        </w:numPr>
-      </w:pPr>
-      <w:r>
-        <w:t>C++03 support.</w:t>
-      </w:r>
-    </w:p>
-    <w:p>
-      <w:pPr>
-        <w:pStyle w:val="ListParagraph"/>
-        <w:numPr>
-          <w:ilvl w:val="0"/>
-          <w:numId w:val="1"/>
-        </w:numPr>
-      </w:pPr>
-      <w:r>
-        <w:t>Remove hard dependency on Boost and use environmental variables instead.</w:t>
-      </w:r>
-    </w:p>
-    <w:p>
-      <w:pPr>
-        <w:pStyle w:val="ListParagraph"/>
-        <w:numPr>
-          <w:ilvl w:val="0"/>
-          <w:numId w:val="1"/>
-        </w:numPr>
-      </w:pPr>
-      <w:r>
-        <w:t>Improve build process.</w:t>
-      </w:r>
-    </w:p>
-    <w:p>
-      <w:pPr>
-        <w:pStyle w:val="ListParagraph"/>
-        <w:numPr>
-          <w:ilvl w:val="0"/>
-          <w:numId w:val="1"/>
-        </w:numPr>
-      </w:pPr>
-      <w:r>
-        <w:t>Develop v1 and v2 side-by-side with namespace/pre-processor separation.</w:t>
-      </w:r>
-    </w:p>
-    <w:p>
-      <w:pPr>
-        <w:pStyle w:val="ListParagraph"/>
-        <w:numPr>
-          <w:ilvl w:val="0"/>
-          <w:numId w:val="1"/>
-        </w:numPr>
-      </w:pPr>
-      <w:r>
-        <w:t>Older compiler support.</w:t>
-      </w:r>
-    </w:p>
-    <w:p>
-      <w:pPr>
-        <w:pStyle w:val="ListParagraph"/>
-        <w:numPr>
-          <w:ilvl w:val="0"/>
-          <w:numId w:val="1"/>
-        </w:numPr>
-      </w:pPr>
-      <w:r>
-        <w:t xml:space="preserve">Check default </w:t>
-      </w:r>
-      <w:r>
-        <w:t>constructability</w:t>
-      </w:r>
-      <w:r>
-        <w:t xml:space="preserve"> </w:t>
-      </w:r>
-      <w:proofErr w:type="spellStart"/>
-      <w:r>
-        <w:t>etc</w:t>
-      </w:r>
-      <w:proofErr w:type="spellEnd"/>
-      <w:r>
-        <w:t xml:space="preserve"> in templates and add static asserts.</w:t>
-      </w:r>
-    </w:p>
-    <w:p>
-      <w:pPr>
-        <w:pStyle w:val="ListParagraph"/>
-        <w:numPr>
-          <w:ilvl w:val="0"/>
-          <w:numId w:val="1"/>
-        </w:numPr>
-      </w:pPr>
-      <w:r>
-        <w:t xml:space="preserve">Support for ICC, </w:t>
-      </w:r>
-      <w:r>
-        <w:t xml:space="preserve">GCC, </w:t>
-      </w:r>
-      <w:r>
-        <w:t>Clang, etc.</w:t>
-      </w:r>
-    </w:p>
-    <w:p>
-      <w:pPr>
-        <w:pStyle w:val="ListParagraph"/>
-        <w:numPr>
-          <w:ilvl w:val="0"/>
-          <w:numId w:val="1"/>
-        </w:numPr>
-      </w:pPr>
-      <w:r>
-        <w:t>Move ‘internal’ code to ‘detail’</w:t>
-      </w:r>
-      <w:r>
-        <w:t xml:space="preserve"> folder/namespace.</w:t>
-      </w:r>
-    </w:p>
-    <w:p>
-      <w:pPr>
-        <w:pStyle w:val="ListParagraph"/>
-        <w:numPr>
-          <w:ilvl w:val="0"/>
-          <w:numId w:val="1"/>
-        </w:numPr>
-      </w:pPr>
-      <w:r>
-        <w:t>Drop GCC and Clang support, as the MinGW-w64 project is currently far too unreliable.</w:t>
-      </w:r>
-    </w:p>
-    <w:p>
-      <w:pPr>
-        <w:pStyle w:val="ListParagraph"/>
-        <w:numPr>
-          <w:ilvl w:val="0"/>
-          <w:numId w:val="1"/>
-        </w:numPr>
-      </w:pPr>
-      <w:r>
-        <w:t>Documentation.</w:t>
-      </w:r>
-    </w:p>
-    <w:p>
-      <w:pPr>
-        <w:pStyle w:val="ListParagraph"/>
-        <w:numPr>
-          <w:ilvl w:val="1"/>
-          <w:numId w:val="1"/>
-        </w:numPr>
-      </w:pPr>
-      <w:r>
-        <w:t>Improved and expanded documentation. Add notes,</w:t>
+        <w:t>Use Boost.Move for move support?</w:t>
+      </w:r>
+    </w:p>
+    <w:p>
+      <w:pPr>
+        <w:pStyle w:val="ListParagraph"/>
+        <w:numPr>
+          <w:ilvl w:val="0"/>
+          <w:numId w:val="1"/>
+        </w:numPr>
+      </w:pPr>
+      <w:r>
+        <w:t>Check implementation of constructors in derived classes.</w:t>
+      </w:r>
+    </w:p>
+    <w:p>
+      <w:pPr>
+        <w:pStyle w:val="ListParagraph"/>
+        <w:numPr>
+          <w:ilvl w:val="0"/>
+          <w:numId w:val="1"/>
+        </w:numPr>
+      </w:pPr>
+      <w:r>
+        <w:t>Use Boost.Locale for i18n and l10n support.</w:t>
+      </w:r>
+    </w:p>
+    <w:p>
+      <w:pPr>
+        <w:pStyle w:val="ListParagraph"/>
+        <w:numPr>
+          <w:ilvl w:val="0"/>
+          <w:numId w:val="1"/>
+        </w:numPr>
+      </w:pPr>
+      <w:r>
+        <w:t>Consider basic base hook.</w:t>
       </w:r>
       <w:bookmarkStart w:id="0" w:name="_GoBack"/>
       <w:bookmarkEnd w:id="0"/>
+    </w:p>
+    <w:p>
+      <w:pPr>
+        <w:pStyle w:val="ListParagraph"/>
+        <w:numPr>
+          <w:ilvl w:val="0"/>
+          <w:numId w:val="1"/>
+        </w:numPr>
+      </w:pPr>
+      <w:r>
+        <w:t>Consider moving to a DVCS.</w:t>
+      </w:r>
+    </w:p>
+    <w:p>
+      <w:pPr>
+        <w:pStyle w:val="ListParagraph"/>
+        <w:numPr>
+          <w:ilvl w:val="0"/>
+          <w:numId w:val="1"/>
+        </w:numPr>
+      </w:pPr>
+      <w:r>
+        <w:t>Revisit move/copy/etc constructors and ensure they are all implemented correctly.</w:t>
+      </w:r>
+    </w:p>
+    <w:p>
+      <w:pPr>
+        <w:pStyle w:val="ListParagraph"/>
+        <w:numPr>
+          <w:ilvl w:val="1"/>
+          <w:numId w:val="1"/>
+        </w:numPr>
+      </w:pPr>
+      <w:r>
+        <w:t xml:space="preserve">Alternatively, only implement them explicitly when required, and document the supported ‘concepts’ in the library docs. E.g.CopyConstructible </w:t>
+      </w:r>
+    </w:p>
+    <w:p>
+      <w:pPr>
+        <w:pStyle w:val="ListParagraph"/>
+        <w:numPr>
+          <w:ilvl w:val="0"/>
+          <w:numId w:val="1"/>
+        </w:numPr>
+      </w:pPr>
+      <w:r>
+        <w:t>Compiler feature testing instead of version testing.</w:t>
+      </w:r>
+    </w:p>
+    <w:p>
+      <w:pPr>
+        <w:pStyle w:val="ListParagraph"/>
+        <w:numPr>
+          <w:ilvl w:val="0"/>
+          <w:numId w:val="1"/>
+        </w:numPr>
+      </w:pPr>
+      <w:r>
+        <w:t xml:space="preserve">Investigate </w:t>
+      </w:r>
+      <w:r>
+        <w:t>C++03 support.</w:t>
+      </w:r>
+    </w:p>
+    <w:p>
+      <w:pPr>
+        <w:pStyle w:val="ListParagraph"/>
+        <w:numPr>
+          <w:ilvl w:val="0"/>
+          <w:numId w:val="1"/>
+        </w:numPr>
+      </w:pPr>
+      <w:r>
+        <w:t>Remove hard dependency on Boost and use environmental variables instead.</w:t>
+      </w:r>
+    </w:p>
+    <w:p>
+      <w:pPr>
+        <w:pStyle w:val="ListParagraph"/>
+        <w:numPr>
+          <w:ilvl w:val="1"/>
+          <w:numId w:val="1"/>
+        </w:numPr>
+      </w:pPr>
+      <w:r>
+        <w:t xml:space="preserve">Do the same for other dependencies? Decouples dependencies in cases where projects dependent on HadesMem want to use the same dependencies without forcing them to use the version provided by HadesMem (HadesMem should instead use the version provided by the user, assuming it meets the minimum requirements). </w:t>
+      </w:r>
+    </w:p>
+    <w:p>
+      <w:pPr>
+        <w:pStyle w:val="ListParagraph"/>
+        <w:numPr>
+          <w:ilvl w:val="0"/>
+          <w:numId w:val="1"/>
+        </w:numPr>
+      </w:pPr>
+      <w:r>
+        <w:t>Improve build process.</w:t>
+      </w:r>
+    </w:p>
+    <w:p>
+      <w:pPr>
+        <w:pStyle w:val="ListParagraph"/>
+        <w:numPr>
+          <w:ilvl w:val="0"/>
+          <w:numId w:val="1"/>
+        </w:numPr>
+      </w:pPr>
+      <w:r>
+        <w:t>Develop v1 and v2 side-by-side with namespace/pre-processor separation.</w:t>
+      </w:r>
+    </w:p>
+    <w:p>
+      <w:pPr>
+        <w:pStyle w:val="ListParagraph"/>
+        <w:numPr>
+          <w:ilvl w:val="0"/>
+          <w:numId w:val="1"/>
+        </w:numPr>
+      </w:pPr>
+      <w:r>
+        <w:t>Investigate o</w:t>
+      </w:r>
+      <w:r>
+        <w:t>lder compiler support.</w:t>
+      </w:r>
+    </w:p>
+    <w:p>
+      <w:pPr>
+        <w:pStyle w:val="ListParagraph"/>
+        <w:numPr>
+          <w:ilvl w:val="0"/>
+          <w:numId w:val="1"/>
+        </w:numPr>
+      </w:pPr>
+      <w:r>
+        <w:t xml:space="preserve">Check default </w:t>
+      </w:r>
+      <w:r>
+        <w:t>constructability</w:t>
+      </w:r>
+      <w:r>
+        <w:t xml:space="preserve"> etc in templates and add static asserts.</w:t>
+      </w:r>
+    </w:p>
+    <w:p>
+      <w:pPr>
+        <w:pStyle w:val="ListParagraph"/>
+        <w:numPr>
+          <w:ilvl w:val="0"/>
+          <w:numId w:val="1"/>
+        </w:numPr>
+      </w:pPr>
+      <w:r>
+        <w:t>Investigate s</w:t>
+      </w:r>
+      <w:r>
+        <w:t xml:space="preserve">upport for ICC, </w:t>
+      </w:r>
+      <w:r>
+        <w:t xml:space="preserve">GCC, </w:t>
+      </w:r>
+      <w:r>
+        <w:t>Clang, etc.</w:t>
+      </w:r>
+    </w:p>
+    <w:p>
+      <w:pPr>
+        <w:pStyle w:val="ListParagraph"/>
+        <w:numPr>
+          <w:ilvl w:val="1"/>
+          <w:numId w:val="1"/>
+        </w:numPr>
+      </w:pPr>
+      <w:r>
+        <w:t>On the other hand, consider dropping GCC and Clang support, as the MinGW-w64 project is currently far too unreliable.</w:t>
+      </w:r>
+    </w:p>
+    <w:p>
+      <w:pPr>
+        <w:pStyle w:val="ListParagraph"/>
+        <w:numPr>
+          <w:ilvl w:val="1"/>
+          <w:numId w:val="1"/>
+        </w:numPr>
+      </w:pPr>
+      <w:r>
+        <w:t>This would make using VS as the build environment a lot easier, and all known users are using MSVC anyway…</w:t>
+      </w:r>
+    </w:p>
+    <w:p>
+      <w:pPr>
+        <w:pStyle w:val="ListParagraph"/>
+        <w:numPr>
+          <w:ilvl w:val="1"/>
+          <w:numId w:val="1"/>
+        </w:numPr>
+      </w:pPr>
+      <w:r>
+        <w:t>Investigate MSBuild scripts for experimental GCC/Clang/etc compatibility.</w:t>
+      </w:r>
+    </w:p>
+    <w:p>
+      <w:pPr>
+        <w:pStyle w:val="ListParagraph"/>
+        <w:numPr>
+          <w:ilvl w:val="0"/>
+          <w:numId w:val="1"/>
+        </w:numPr>
+      </w:pPr>
+      <w:r>
+        <w:t>Move ‘internal’ code to ‘detail’</w:t>
+      </w:r>
+      <w:r>
+        <w:t xml:space="preserve"> folder/namespace.</w:t>
+      </w:r>
+    </w:p>
+    <w:p>
+      <w:pPr>
+        <w:pStyle w:val="ListParagraph"/>
+        <w:numPr>
+          <w:ilvl w:val="0"/>
+          <w:numId w:val="1"/>
+        </w:numPr>
+      </w:pPr>
+      <w:r>
+        <w:t>Documentation.</w:t>
+      </w:r>
+    </w:p>
+    <w:p>
+      <w:pPr>
+        <w:pStyle w:val="ListParagraph"/>
+        <w:numPr>
+          <w:ilvl w:val="1"/>
+          <w:numId w:val="1"/>
+        </w:numPr>
+      </w:pPr>
+      <w:r>
+        <w:t>Improved and expanded documentation. Add notes,</w:t>
+      </w:r>
       <w:r>
         <w:t xml:space="preserve"> </w:t>
       </w:r>
@@ -223,16 +342,11 @@
           <w:numId w:val="1"/>
         </w:numPr>
       </w:pPr>
-      <w:proofErr w:type="gramStart"/>
       <w:r>
         <w:t>E</w:t>
       </w:r>
       <w:r>
-        <w:t>xception guarantee</w:t>
-      </w:r>
-      <w:proofErr w:type="gramEnd"/>
-      <w:r>
-        <w:t xml:space="preserve"> docs.</w:t>
+        <w:t>xception guarantee docs.</w:t>
       </w:r>
     </w:p>
     <w:p>
@@ -256,71 +370,32 @@
         </w:numPr>
       </w:pPr>
       <w:r>
-        <w:t>Extra sanity checks to ensure not only that functions return without exception, but also that the returned data is valid. (</w:t>
-      </w:r>
-      <w:proofErr w:type="gramStart"/>
-      <w:r>
-        <w:t>e.g</w:t>
-      </w:r>
-      <w:proofErr w:type="gramEnd"/>
-      <w:r>
-        <w:t xml:space="preserve">. </w:t>
-      </w:r>
-      <w:proofErr w:type="spellStart"/>
-      <w:r>
-        <w:t>GetName</w:t>
-      </w:r>
-      <w:proofErr w:type="spellEnd"/>
-      <w:r>
-        <w:t xml:space="preserve"> in </w:t>
-      </w:r>
-      <w:proofErr w:type="spellStart"/>
-      <w:r>
-        <w:t>ImpThunk</w:t>
-      </w:r>
-      <w:proofErr w:type="spellEnd"/>
-      <w:r>
-        <w:t xml:space="preserve">.) </w:t>
-      </w:r>
-    </w:p>
-    <w:p>
-      <w:pPr>
-        <w:pStyle w:val="ListParagraph"/>
-        <w:numPr>
-          <w:ilvl w:val="1"/>
-          <w:numId w:val="1"/>
-        </w:numPr>
-      </w:pPr>
-      <w:r>
-        <w:t xml:space="preserve">Expand tests to be more thorough and use </w:t>
-      </w:r>
-      <w:proofErr w:type="spellStart"/>
-      <w:r>
-        <w:t>Boost.Test</w:t>
-      </w:r>
-      <w:proofErr w:type="spellEnd"/>
-      <w:r>
-        <w:t xml:space="preserve"> checks such as BOOST_CHECK_NO_THROW, BOOST_CHECK_THROW, BOOST_CHECK_EQUAL_COLLECTION, etc.</w:t>
-      </w:r>
-    </w:p>
-    <w:p>
-      <w:pPr>
-        <w:pStyle w:val="ListParagraph"/>
-        <w:numPr>
-          <w:ilvl w:val="1"/>
-          <w:numId w:val="1"/>
-        </w:numPr>
-      </w:pPr>
-      <w:r>
-        <w:t xml:space="preserve">Extra tests on library usage that should fail to compile (because of static assertions, type traits, </w:t>
-      </w:r>
-      <w:proofErr w:type="spellStart"/>
-      <w:r>
-        <w:t>etc</w:t>
-      </w:r>
-      <w:proofErr w:type="spellEnd"/>
-      <w:r>
-        <w:t xml:space="preserve">). Needed to ensure library misuse is not ‘possible’. </w:t>
+        <w:t xml:space="preserve">Extra sanity checks to ensure not only that functions return without exception, but also that the returned data is valid. (e.g. GetName in ImpThunk.) </w:t>
+      </w:r>
+    </w:p>
+    <w:p>
+      <w:pPr>
+        <w:pStyle w:val="ListParagraph"/>
+        <w:numPr>
+          <w:ilvl w:val="1"/>
+          <w:numId w:val="1"/>
+        </w:numPr>
+      </w:pPr>
+      <w:r>
+        <w:t>Expand tests to be more thorough and use Boost.Test checks such as BOOST_CHECK_NO_THROW, BOOST_CHECK_THROW, BOOST_CHECK_EQUAL_COLLECTION, etc.</w:t>
+      </w:r>
+    </w:p>
+    <w:p>
+      <w:pPr>
+        <w:pStyle w:val="ListParagraph"/>
+        <w:numPr>
+          <w:ilvl w:val="1"/>
+          <w:numId w:val="1"/>
+        </w:numPr>
+      </w:pPr>
+      <w:r>
+        <w:lastRenderedPageBreak/>
+        <w:t xml:space="preserve">Extra tests on library usage that should fail to compile (because of static assertions, type traits, etc). Needed to ensure library misuse is not ‘possible’. </w:t>
       </w:r>
     </w:p>
     <w:p>
@@ -355,13 +430,8 @@
           <w:numId w:val="1"/>
         </w:numPr>
       </w:pPr>
-      <w:proofErr w:type="spellStart"/>
-      <w:r>
-        <w:t>Cleanup</w:t>
-      </w:r>
-      <w:proofErr w:type="spellEnd"/>
-      <w:r>
-        <w:t xml:space="preserve"> and in-source documentation.</w:t>
+      <w:r>
+        <w:t>Cleanup and in-source documentation.</w:t>
       </w:r>
     </w:p>
     <w:p>
@@ -385,15 +455,7 @@
         </w:numPr>
       </w:pPr>
       <w:r>
-        <w:t>Provide ‘hybrid’ error handling interface. E.g. Foo(</w:t>
-      </w:r>
-      <w:proofErr w:type="spellStart"/>
-      <w:r>
-        <w:t>error_code</w:t>
-      </w:r>
-      <w:proofErr w:type="spellEnd"/>
-      <w:r>
-        <w:t>&amp; = boost::throws());</w:t>
+        <w:t>Provide ‘hybrid’ error handling interface. E.g. Foo(error_code&amp; = boost::throws());</w:t>
       </w:r>
     </w:p>
     <w:p>
@@ -417,15 +479,7 @@
         </w:numPr>
       </w:pPr>
       <w:r>
-        <w:t xml:space="preserve">Improve exception-safety guarantees. (Rollback support </w:t>
-      </w:r>
-      <w:proofErr w:type="spellStart"/>
-      <w:r>
-        <w:t>etc</w:t>
-      </w:r>
-      <w:proofErr w:type="spellEnd"/>
-      <w:r>
-        <w:t>)</w:t>
+        <w:t>Improve exception-safety guarantees. (Rollback support etc)</w:t>
       </w:r>
     </w:p>
     <w:p>
@@ -449,23 +503,7 @@
         </w:numPr>
       </w:pPr>
       <w:r>
-        <w:t xml:space="preserve">Investigate </w:t>
-      </w:r>
-      <w:proofErr w:type="spellStart"/>
-      <w:r>
-        <w:t>Boost.Exception’s</w:t>
-      </w:r>
-      <w:proofErr w:type="spellEnd"/>
-      <w:r>
-        <w:t xml:space="preserve"> support for multiple exception info objects which share the same tag type, and how to ‘extract’ them at the catch site. Potentially rewrite some exceptions which use multiple ‘</w:t>
-      </w:r>
-      <w:proofErr w:type="spellStart"/>
-      <w:r>
-        <w:t>ErrorCodeWin</w:t>
-      </w:r>
-      <w:proofErr w:type="spellEnd"/>
-      <w:r>
-        <w:t>’ objects to use unique tags instead.</w:t>
+        <w:t>Investigate Boost.Exception’s support for multiple exception info objects which share the same tag type, and how to ‘extract’ them at the catch site. Potentially rewrite some exceptions which use multiple ‘ErrorCodeWin’ objects to use unique tags instead.</w:t>
       </w:r>
     </w:p>
     <w:p>
@@ -507,100 +545,341 @@
         </w:numPr>
       </w:pPr>
       <w:r>
+        <w:t>Template concept checking and improved error messages.</w:t>
+      </w:r>
+    </w:p>
+    <w:p>
+      <w:pPr>
+        <w:pStyle w:val="ListParagraph"/>
+        <w:numPr>
+          <w:ilvl w:val="1"/>
+          <w:numId w:val="1"/>
+        </w:numPr>
+      </w:pPr>
+      <w:r>
+        <w:t xml:space="preserve">Compile time checks to ensure MSVC, </w:t>
+      </w:r>
+      <w:r>
+        <w:t xml:space="preserve">GCC, </w:t>
+      </w:r>
+      <w:r>
+        <w:t>Boost, etc meet the minimum requirements.</w:t>
+      </w:r>
+    </w:p>
+    <w:p>
+      <w:pPr>
+        <w:pStyle w:val="ListParagraph"/>
+        <w:numPr>
+          <w:ilvl w:val="1"/>
+          <w:numId w:val="1"/>
+        </w:numPr>
+      </w:pPr>
+      <w:r>
+        <w:t>Value-type style uniform initialization (e.g. std::set&lt;T&gt; = GetT()).</w:t>
+      </w:r>
+    </w:p>
+    <w:p>
+      <w:pPr>
+        <w:pStyle w:val="ListParagraph"/>
+        <w:numPr>
+          <w:ilvl w:val="1"/>
+          <w:numId w:val="1"/>
+        </w:numPr>
+      </w:pPr>
+      <w:r>
+        <w:t>Use virtual function ‘override’ keyword.</w:t>
+      </w:r>
+    </w:p>
+    <w:p>
+      <w:pPr>
+        <w:pStyle w:val="ListParagraph"/>
+        <w:numPr>
+          <w:ilvl w:val="1"/>
+          <w:numId w:val="1"/>
+        </w:numPr>
+      </w:pPr>
+      <w:r>
+        <w:t>Assertions where appropriate</w:t>
+      </w:r>
+      <w:r>
+        <w:t xml:space="preserve"> (for ‘impossible’ </w:t>
+      </w:r>
+      <w:r>
+        <w:t xml:space="preserve">or rare </w:t>
+      </w:r>
+      <w:r>
+        <w:t>cases).</w:t>
+      </w:r>
+    </w:p>
+    <w:p>
+      <w:pPr>
+        <w:pStyle w:val="ListParagraph"/>
+        <w:numPr>
+          <w:ilvl w:val="2"/>
+          <w:numId w:val="1"/>
+        </w:numPr>
+      </w:pPr>
+      <w:r>
+        <w:t>Especially check fo</w:t>
+      </w:r>
+      <w:r>
+        <w:t>r things like integer overflows that would otherwise be hard to debug.</w:t>
+      </w:r>
+    </w:p>
+    <w:p>
+      <w:pPr>
+        <w:pStyle w:val="ListParagraph"/>
+        <w:numPr>
+          <w:ilvl w:val="1"/>
+          <w:numId w:val="1"/>
+        </w:numPr>
+      </w:pPr>
+      <w:r>
+        <w:t xml:space="preserve">Support swapping where appropriate (and use </w:t>
+      </w:r>
+      <w:r>
+        <w:t>to simplify</w:t>
+      </w:r>
+      <w:r>
+        <w:t xml:space="preserve"> operator=</w:t>
+      </w:r>
+      <w:r>
+        <w:t xml:space="preserve"> if possible</w:t>
+      </w:r>
+      <w:r>
+        <w:t>).</w:t>
+      </w:r>
+    </w:p>
+    <w:p>
+      <w:pPr>
+        <w:pStyle w:val="ListParagraph"/>
+        <w:numPr>
+          <w:ilvl w:val="1"/>
+          <w:numId w:val="1"/>
+        </w:numPr>
+      </w:pPr>
+      <w:r>
+        <w:t>Support extra operator overloads where appropriate (such as &lt; or &gt; on Module to make it closer to the built in HMODULE type).</w:t>
+      </w:r>
+    </w:p>
+    <w:p>
+      <w:pPr>
+        <w:pStyle w:val="ListParagraph"/>
+        <w:numPr>
+          <w:ilvl w:val="1"/>
+          <w:numId w:val="1"/>
+        </w:numPr>
+      </w:pPr>
+      <w:r>
+        <w:t>Support perfect forwarding where appropriate.</w:t>
+      </w:r>
+      <w:r>
+        <w:t xml:space="preserve"> </w:t>
+      </w:r>
+    </w:p>
+    <w:p>
+      <w:pPr>
+        <w:pStyle w:val="ListParagraph"/>
+        <w:numPr>
+          <w:ilvl w:val="1"/>
+          <w:numId w:val="1"/>
+        </w:numPr>
+      </w:pPr>
+      <w:r>
+        <w:t>Style cleanup (e.g. LLVM).</w:t>
+      </w:r>
+    </w:p>
+    <w:p>
+      <w:pPr>
+        <w:pStyle w:val="ListParagraph"/>
+        <w:numPr>
+          <w:ilvl w:val="1"/>
+          <w:numId w:val="1"/>
+        </w:numPr>
+      </w:pPr>
+      <w:r>
+        <w:t>Fix conversion to bool in classes (e.g. EnsureCleanup) to use an unspecified bool type and prevent implicit conversion to int, and also to remove the reliance on HandleType’s  implicit conversion to bool, which we cannot guarantee.</w:t>
+      </w:r>
+    </w:p>
+    <w:p>
+      <w:pPr>
+        <w:pStyle w:val="ListParagraph"/>
+        <w:numPr>
+          <w:ilvl w:val="1"/>
+          <w:numId w:val="1"/>
+        </w:numPr>
+      </w:pPr>
+      <w:r>
+        <w:t>Const correctness.</w:t>
+      </w:r>
+    </w:p>
+    <w:p>
+      <w:pPr>
+        <w:pStyle w:val="ListParagraph"/>
+        <w:numPr>
+          <w:ilvl w:val="1"/>
+          <w:numId w:val="1"/>
+        </w:numPr>
+      </w:pPr>
+      <w:r>
+        <w:t>Clean up APIs returning pairs/tuples/etc to return objects with named fields and/or getters.</w:t>
+      </w:r>
+    </w:p>
+    <w:p>
+      <w:pPr>
+        <w:pStyle w:val="ListParagraph"/>
+        <w:numPr>
+          <w:ilvl w:val="1"/>
+          <w:numId w:val="1"/>
+        </w:numPr>
+      </w:pPr>
+      <w:r>
+        <w:t>Review and ‘rewrite’ in-code documentation/comments.</w:t>
+      </w:r>
+    </w:p>
+    <w:p>
+      <w:pPr>
+        <w:pStyle w:val="ListParagraph"/>
+        <w:numPr>
+          <w:ilvl w:val="1"/>
+          <w:numId w:val="1"/>
+        </w:numPr>
+      </w:pPr>
+      <w:r>
+        <w:t>Tests for remaining ‘detail’ components such as EnsureCleanup, StringBuffer, etc.</w:t>
+      </w:r>
+    </w:p>
+    <w:p>
+      <w:pPr>
+        <w:pStyle w:val="ListParagraph"/>
+        <w:numPr>
+          <w:ilvl w:val="1"/>
+          <w:numId w:val="1"/>
+        </w:numPr>
+      </w:pPr>
+      <w:r>
+        <w:t>Investigate support for optional error reporting via error codes to avoid littering code with try-catch blocks in certain scenarios.</w:t>
+      </w:r>
+    </w:p>
+    <w:p>
+      <w:pPr>
+        <w:pStyle w:val="ListParagraph"/>
+        <w:numPr>
+          <w:ilvl w:val="1"/>
+          <w:numId w:val="1"/>
+        </w:numPr>
+      </w:pPr>
+      <w:r>
+        <w:t>Improve API genericity.</w:t>
+      </w:r>
+    </w:p>
+    <w:p>
+      <w:pPr>
+        <w:pStyle w:val="ListParagraph"/>
+        <w:numPr>
+          <w:ilvl w:val="2"/>
+          <w:numId w:val="1"/>
+        </w:numPr>
+      </w:pPr>
+      <w:r>
+        <w:t>Instead of taking or returning a vector&lt;T&gt;, instead use a C&lt;T&gt; where ‘C’ is a template parameter representing an arbitrary container.</w:t>
+      </w:r>
+    </w:p>
+    <w:p>
+      <w:pPr>
+        <w:pStyle w:val="ListParagraph"/>
+        <w:numPr>
+          <w:ilvl w:val="2"/>
+          <w:numId w:val="1"/>
+        </w:numPr>
+      </w:pPr>
+      <w:r>
+        <w:t>Use ‘ranges’ over direct containers where possible.</w:t>
+      </w:r>
+    </w:p>
+    <w:p>
+      <w:pPr>
+        <w:pStyle w:val="ListParagraph"/>
+        <w:numPr>
+          <w:ilvl w:val="0"/>
+          <w:numId w:val="1"/>
+        </w:numPr>
+      </w:pPr>
+      <w:r>
         <w:lastRenderedPageBreak/>
-        <w:t>Template concept checking and improved error messages.</w:t>
-      </w:r>
-    </w:p>
-    <w:p>
-      <w:pPr>
-        <w:pStyle w:val="ListParagraph"/>
-        <w:numPr>
-          <w:ilvl w:val="1"/>
-          <w:numId w:val="1"/>
-        </w:numPr>
-      </w:pPr>
-      <w:r>
-        <w:t xml:space="preserve">Compile time checks to ensure MSVC, </w:t>
-      </w:r>
-      <w:r>
-        <w:t xml:space="preserve">GCC, </w:t>
-      </w:r>
-      <w:r>
-        <w:t xml:space="preserve">Boost, </w:t>
-      </w:r>
-      <w:proofErr w:type="spellStart"/>
-      <w:r>
-        <w:t>etc</w:t>
-      </w:r>
-      <w:proofErr w:type="spellEnd"/>
-      <w:r>
-        <w:t xml:space="preserve"> meet the minimum requirements.</w:t>
-      </w:r>
-    </w:p>
-    <w:p>
-      <w:pPr>
-        <w:pStyle w:val="ListParagraph"/>
-        <w:numPr>
-          <w:ilvl w:val="1"/>
-          <w:numId w:val="1"/>
-        </w:numPr>
-      </w:pPr>
-      <w:r>
-        <w:t xml:space="preserve">Value-type style uniform initialization (e.g. </w:t>
-      </w:r>
-      <w:proofErr w:type="spellStart"/>
-      <w:r>
-        <w:t>std</w:t>
-      </w:r>
-      <w:proofErr w:type="spellEnd"/>
-      <w:r>
-        <w:t xml:space="preserve">::set&lt;T&gt; = </w:t>
-      </w:r>
-      <w:proofErr w:type="spellStart"/>
-      <w:proofErr w:type="gramStart"/>
-      <w:r>
-        <w:t>GetT</w:t>
-      </w:r>
-      <w:proofErr w:type="spellEnd"/>
-      <w:r>
-        <w:t>(</w:t>
-      </w:r>
-      <w:proofErr w:type="gramEnd"/>
-      <w:r>
-        <w:t>)).</w:t>
-      </w:r>
-    </w:p>
-    <w:p>
-      <w:pPr>
-        <w:pStyle w:val="ListParagraph"/>
-        <w:numPr>
-          <w:ilvl w:val="1"/>
-          <w:numId w:val="1"/>
-        </w:numPr>
-      </w:pPr>
-      <w:r>
-        <w:t>Use virtual function ‘override’ keyword.</w:t>
-      </w:r>
-    </w:p>
-    <w:p>
-      <w:pPr>
-        <w:pStyle w:val="ListParagraph"/>
-        <w:numPr>
-          <w:ilvl w:val="1"/>
-          <w:numId w:val="1"/>
-        </w:numPr>
-      </w:pPr>
-      <w:r>
-        <w:t>Assertions where appropriate</w:t>
-      </w:r>
-      <w:r>
-        <w:t xml:space="preserve"> (for ‘impossible’ </w:t>
-      </w:r>
-      <w:r>
-        <w:t xml:space="preserve">or rare </w:t>
-      </w:r>
-      <w:r>
-        <w:t>cases).</w:t>
+        <w:t>Improved binary generation and distribution.</w:t>
+      </w:r>
+    </w:p>
+    <w:p>
+      <w:pPr>
+        <w:pStyle w:val="ListParagraph"/>
+        <w:numPr>
+          <w:ilvl w:val="1"/>
+          <w:numId w:val="1"/>
+        </w:numPr>
+      </w:pPr>
+      <w:r>
+        <w:t>Binaries with update server.</w:t>
+      </w:r>
+    </w:p>
+    <w:p>
+      <w:pPr>
+        <w:pStyle w:val="ListParagraph"/>
+        <w:numPr>
+          <w:ilvl w:val="1"/>
+          <w:numId w:val="1"/>
+        </w:numPr>
+      </w:pPr>
+      <w:r>
+        <w:t>Automatic binary versioning using SVN revision.</w:t>
+      </w:r>
+    </w:p>
+    <w:p>
+      <w:pPr>
+        <w:pStyle w:val="ListParagraph"/>
+        <w:numPr>
+          <w:ilvl w:val="1"/>
+          <w:numId w:val="1"/>
+        </w:numPr>
+      </w:pPr>
+      <w:r>
+        <w:t>Automatic build bot.</w:t>
+      </w:r>
+    </w:p>
+    <w:p>
+      <w:pPr>
+        <w:pStyle w:val="ListParagraph"/>
+        <w:numPr>
+          <w:ilvl w:val="1"/>
+          <w:numId w:val="1"/>
+        </w:numPr>
+      </w:pPr>
+      <w:r>
+        <w:t>Digital signature (for build bot, WER, etc).</w:t>
+      </w:r>
+    </w:p>
+    <w:p>
+      <w:pPr>
+        <w:pStyle w:val="ListParagraph"/>
+        <w:numPr>
+          <w:ilvl w:val="0"/>
+          <w:numId w:val="1"/>
+        </w:numPr>
+      </w:pPr>
+      <w:r>
+        <w:t>Reduce compile time.</w:t>
+      </w:r>
+    </w:p>
+    <w:p>
+      <w:pPr>
+        <w:pStyle w:val="ListParagraph"/>
+        <w:numPr>
+          <w:ilvl w:val="1"/>
+          <w:numId w:val="1"/>
+        </w:numPr>
+      </w:pPr>
+      <w:r>
+        <w:t>Reduce include dependencies.</w:t>
       </w:r>
     </w:p>
     <w:p>
@@ -612,253 +891,32 @@
         </w:numPr>
       </w:pPr>
       <w:r>
-        <w:t>Especially check fo</w:t>
-      </w:r>
-      <w:r>
-        <w:t>r things like integer overflows that would otherwise be hard to debug.</w:t>
-      </w:r>
-    </w:p>
-    <w:p>
-      <w:pPr>
-        <w:pStyle w:val="ListParagraph"/>
-        <w:numPr>
-          <w:ilvl w:val="1"/>
-          <w:numId w:val="1"/>
-        </w:numPr>
-      </w:pPr>
-      <w:r>
-        <w:t xml:space="preserve">Support swapping where appropriate (and use </w:t>
-      </w:r>
-      <w:r>
-        <w:t>to simplify</w:t>
-      </w:r>
-      <w:r>
-        <w:t xml:space="preserve"> operator=</w:t>
-      </w:r>
-      <w:r>
-        <w:t xml:space="preserve"> if possible</w:t>
-      </w:r>
-      <w:r>
-        <w:t>).</w:t>
-      </w:r>
-    </w:p>
-    <w:p>
-      <w:pPr>
-        <w:pStyle w:val="ListParagraph"/>
-        <w:numPr>
-          <w:ilvl w:val="1"/>
-          <w:numId w:val="1"/>
-        </w:numPr>
-      </w:pPr>
-      <w:r>
-        <w:t>Support extra operator overloads where appropriate (such as &lt; or &gt; on Module to make it closer to the built in HMODULE type).</w:t>
-      </w:r>
-    </w:p>
-    <w:p>
-      <w:pPr>
-        <w:pStyle w:val="ListParagraph"/>
-        <w:numPr>
-          <w:ilvl w:val="1"/>
-          <w:numId w:val="1"/>
-        </w:numPr>
-      </w:pPr>
-      <w:r>
-        <w:t>Support perfect forwarding where appropriate.</w:t>
-      </w:r>
-      <w:r>
-        <w:t xml:space="preserve"> </w:t>
-      </w:r>
-    </w:p>
-    <w:p>
-      <w:pPr>
-        <w:pStyle w:val="ListParagraph"/>
-        <w:numPr>
-          <w:ilvl w:val="1"/>
-          <w:numId w:val="1"/>
-        </w:numPr>
-      </w:pPr>
-      <w:r>
-        <w:t xml:space="preserve">Style </w:t>
-      </w:r>
-      <w:proofErr w:type="spellStart"/>
-      <w:r>
-        <w:t>cleanup</w:t>
-      </w:r>
-      <w:proofErr w:type="spellEnd"/>
-      <w:r>
-        <w:t xml:space="preserve"> (e.g. LLVM).</w:t>
-      </w:r>
-    </w:p>
-    <w:p>
-      <w:pPr>
-        <w:pStyle w:val="ListParagraph"/>
-        <w:numPr>
-          <w:ilvl w:val="1"/>
-          <w:numId w:val="1"/>
-        </w:numPr>
-      </w:pPr>
-      <w:r>
-        <w:t xml:space="preserve">Fix conversion to </w:t>
-      </w:r>
-      <w:proofErr w:type="spellStart"/>
-      <w:r>
-        <w:t>bool</w:t>
-      </w:r>
-      <w:proofErr w:type="spellEnd"/>
-      <w:r>
-        <w:t xml:space="preserve"> in classes (e.g. </w:t>
-      </w:r>
-      <w:proofErr w:type="spellStart"/>
-      <w:r>
-        <w:t>EnsureCleanup</w:t>
-      </w:r>
-      <w:proofErr w:type="spellEnd"/>
-      <w:r>
-        <w:t xml:space="preserve">) to use an unspecified </w:t>
-      </w:r>
-      <w:proofErr w:type="spellStart"/>
-      <w:r>
-        <w:t>bool</w:t>
-      </w:r>
-      <w:proofErr w:type="spellEnd"/>
-      <w:r>
-        <w:t xml:space="preserve"> type and prevent implicit conversion to </w:t>
-      </w:r>
-      <w:proofErr w:type="spellStart"/>
-      <w:r>
-        <w:t>int</w:t>
-      </w:r>
-      <w:proofErr w:type="spellEnd"/>
-      <w:r>
-        <w:t xml:space="preserve">, and also to remove the reliance on </w:t>
-      </w:r>
-      <w:proofErr w:type="spellStart"/>
-      <w:proofErr w:type="gramStart"/>
-      <w:r>
-        <w:t>HandleType’s</w:t>
-      </w:r>
-      <w:proofErr w:type="spellEnd"/>
-      <w:r>
-        <w:t xml:space="preserve">  implicit</w:t>
-      </w:r>
-      <w:proofErr w:type="gramEnd"/>
-      <w:r>
-        <w:t xml:space="preserve"> conversion to </w:t>
-      </w:r>
-      <w:proofErr w:type="spellStart"/>
-      <w:r>
-        <w:t>bool</w:t>
-      </w:r>
-      <w:proofErr w:type="spellEnd"/>
-      <w:r>
-        <w:t>, which we cannot guarantee.</w:t>
-      </w:r>
-    </w:p>
-    <w:p>
-      <w:pPr>
-        <w:pStyle w:val="ListParagraph"/>
-        <w:numPr>
-          <w:ilvl w:val="1"/>
-          <w:numId w:val="1"/>
-        </w:numPr>
-      </w:pPr>
-      <w:proofErr w:type="spellStart"/>
-      <w:r>
-        <w:t>Const</w:t>
-      </w:r>
-      <w:proofErr w:type="spellEnd"/>
-      <w:r>
-        <w:t xml:space="preserve"> correctness.</w:t>
-      </w:r>
-    </w:p>
-    <w:p>
-      <w:pPr>
-        <w:pStyle w:val="ListParagraph"/>
-        <w:numPr>
-          <w:ilvl w:val="1"/>
-          <w:numId w:val="1"/>
-        </w:numPr>
-      </w:pPr>
-      <w:r>
-        <w:t>Clean up APIs returning pairs/tuples/</w:t>
-      </w:r>
-      <w:proofErr w:type="spellStart"/>
-      <w:r>
-        <w:t>etc</w:t>
-      </w:r>
-      <w:proofErr w:type="spellEnd"/>
-      <w:r>
-        <w:t xml:space="preserve"> to return objects with named fields and/or getters.</w:t>
-      </w:r>
-    </w:p>
-    <w:p>
-      <w:pPr>
-        <w:pStyle w:val="ListParagraph"/>
-        <w:numPr>
-          <w:ilvl w:val="1"/>
-          <w:numId w:val="1"/>
-        </w:numPr>
-      </w:pPr>
-      <w:r>
-        <w:t>Review and ‘rewrite’ in-code documentation/comments.</w:t>
-      </w:r>
-    </w:p>
-    <w:p>
-      <w:pPr>
-        <w:pStyle w:val="ListParagraph"/>
-        <w:numPr>
-          <w:ilvl w:val="1"/>
-          <w:numId w:val="1"/>
-        </w:numPr>
-      </w:pPr>
-      <w:r>
-        <w:t xml:space="preserve">Tests for remaining ‘detail’ components such as </w:t>
-      </w:r>
-      <w:proofErr w:type="spellStart"/>
-      <w:r>
-        <w:t>EnsureCleanup</w:t>
-      </w:r>
-      <w:proofErr w:type="spellEnd"/>
-      <w:r>
-        <w:t xml:space="preserve">, </w:t>
-      </w:r>
-      <w:proofErr w:type="spellStart"/>
-      <w:r>
-        <w:t>StringBuffer</w:t>
-      </w:r>
-      <w:proofErr w:type="spellEnd"/>
-      <w:r>
-        <w:t>, etc.</w:t>
-      </w:r>
-    </w:p>
-    <w:p>
-      <w:pPr>
-        <w:pStyle w:val="ListParagraph"/>
-        <w:numPr>
-          <w:ilvl w:val="1"/>
-          <w:numId w:val="1"/>
-        </w:numPr>
-      </w:pPr>
-      <w:r>
-        <w:t>Investigate support for optional error reporting via error codes to avoid littering code with try-catch blocks in certain scenarios.</w:t>
-      </w:r>
-    </w:p>
-    <w:p>
-      <w:pPr>
-        <w:pStyle w:val="ListParagraph"/>
-        <w:numPr>
-          <w:ilvl w:val="1"/>
-          <w:numId w:val="1"/>
-        </w:numPr>
-      </w:pPr>
-      <w:r>
-        <w:t xml:space="preserve">Improve API </w:t>
-      </w:r>
-      <w:proofErr w:type="spellStart"/>
-      <w:r>
-        <w:t>genericity</w:t>
-      </w:r>
-      <w:proofErr w:type="spellEnd"/>
+        <w:t>Pointer-to-impl idiom.</w:t>
+      </w:r>
+    </w:p>
+    <w:p>
+      <w:pPr>
+        <w:pStyle w:val="ListParagraph"/>
+        <w:numPr>
+          <w:ilvl w:val="1"/>
+          <w:numId w:val="1"/>
+        </w:numPr>
+      </w:pPr>
+      <w:r>
+        <w:t>Decouple components if possible.</w:t>
+      </w:r>
+    </w:p>
+    <w:p>
+      <w:pPr>
+        <w:pStyle w:val="ListParagraph"/>
+        <w:numPr>
+          <w:ilvl w:val="0"/>
+          <w:numId w:val="1"/>
+        </w:numPr>
+      </w:pPr>
+      <w:r>
+        <w:t>Todo list</w:t>
+      </w:r>
       <w:r>
         <w:t>.</w:t>
       </w:r>
@@ -867,165 +925,30 @@
       <w:pPr>
         <w:pStyle w:val="ListParagraph"/>
         <w:numPr>
-          <w:ilvl w:val="2"/>
-          <w:numId w:val="1"/>
-        </w:numPr>
-      </w:pPr>
-      <w:r>
-        <w:t>Instead of taking or returning a vector&lt;T&gt;, instead use a C&lt;T&gt; where ‘C’ is a template parameter representing an arbitrary container.</w:t>
-      </w:r>
-    </w:p>
-    <w:p>
-      <w:pPr>
-        <w:pStyle w:val="ListParagraph"/>
-        <w:numPr>
-          <w:ilvl w:val="2"/>
-          <w:numId w:val="1"/>
-        </w:numPr>
-      </w:pPr>
-      <w:r>
-        <w:t>Use ‘ranges’ over direct containers where possible.</w:t>
-      </w:r>
-    </w:p>
-    <w:p>
-      <w:pPr>
-        <w:pStyle w:val="ListParagraph"/>
-        <w:numPr>
-          <w:ilvl w:val="0"/>
-          <w:numId w:val="1"/>
-        </w:numPr>
-      </w:pPr>
-      <w:r>
-        <w:t>Improved binary generation and distribution.</w:t>
-      </w:r>
-    </w:p>
-    <w:p>
-      <w:pPr>
-        <w:pStyle w:val="ListParagraph"/>
-        <w:numPr>
-          <w:ilvl w:val="1"/>
-          <w:numId w:val="1"/>
-        </w:numPr>
-      </w:pPr>
-      <w:r>
-        <w:t>Binaries with update server.</w:t>
-      </w:r>
-    </w:p>
-    <w:p>
-      <w:pPr>
-        <w:pStyle w:val="ListParagraph"/>
-        <w:numPr>
-          <w:ilvl w:val="1"/>
-          <w:numId w:val="1"/>
-        </w:numPr>
-      </w:pPr>
-      <w:r>
-        <w:t>Automatic binary versioning using SVN revision.</w:t>
-      </w:r>
-    </w:p>
-    <w:p>
-      <w:pPr>
-        <w:pStyle w:val="ListParagraph"/>
-        <w:numPr>
-          <w:ilvl w:val="1"/>
-          <w:numId w:val="1"/>
-        </w:numPr>
-      </w:pPr>
-      <w:r>
-        <w:t>Automatic build bot.</w:t>
-      </w:r>
-    </w:p>
-    <w:p>
-      <w:pPr>
-        <w:pStyle w:val="ListParagraph"/>
-        <w:numPr>
-          <w:ilvl w:val="1"/>
-          <w:numId w:val="1"/>
-        </w:numPr>
-      </w:pPr>
-      <w:r>
-        <w:t xml:space="preserve">Digital signature (for build bot, WER, </w:t>
-      </w:r>
-      <w:proofErr w:type="spellStart"/>
-      <w:r>
-        <w:t>etc</w:t>
-      </w:r>
-      <w:proofErr w:type="spellEnd"/>
-      <w:r>
-        <w:t>).</w:t>
-      </w:r>
-    </w:p>
-    <w:p>
-      <w:pPr>
-        <w:pStyle w:val="ListParagraph"/>
-        <w:numPr>
-          <w:ilvl w:val="0"/>
-          <w:numId w:val="1"/>
-        </w:numPr>
-      </w:pPr>
-      <w:r>
-        <w:t>Reduce compile time.</w:t>
-      </w:r>
-    </w:p>
-    <w:p>
-      <w:pPr>
-        <w:pStyle w:val="ListParagraph"/>
-        <w:numPr>
-          <w:ilvl w:val="1"/>
-          <w:numId w:val="1"/>
-        </w:numPr>
-      </w:pPr>
-      <w:r>
-        <w:t>Reduce include dependencies.</w:t>
-      </w:r>
-    </w:p>
-    <w:p>
-      <w:pPr>
-        <w:pStyle w:val="ListParagraph"/>
-        <w:numPr>
-          <w:ilvl w:val="2"/>
-          <w:numId w:val="1"/>
-        </w:numPr>
-      </w:pPr>
-      <w:r>
-        <w:t>Pointer-to-</w:t>
-      </w:r>
-      <w:proofErr w:type="spellStart"/>
-      <w:r>
-        <w:t>impl</w:t>
-      </w:r>
-      <w:proofErr w:type="spellEnd"/>
-      <w:r>
-        <w:t xml:space="preserve"> idiom.</w:t>
-      </w:r>
-    </w:p>
-    <w:p>
-      <w:pPr>
-        <w:pStyle w:val="ListParagraph"/>
-        <w:numPr>
-          <w:ilvl w:val="1"/>
-          <w:numId w:val="1"/>
-        </w:numPr>
-      </w:pPr>
-      <w:r>
-        <w:t>Decouple components if possible.</w:t>
-      </w:r>
-    </w:p>
-    <w:p>
-      <w:pPr>
-        <w:pStyle w:val="ListParagraph"/>
-        <w:numPr>
-          <w:ilvl w:val="0"/>
-          <w:numId w:val="1"/>
-        </w:numPr>
-      </w:pPr>
-      <w:proofErr w:type="spellStart"/>
-      <w:r>
-        <w:t>Todo</w:t>
-      </w:r>
-      <w:proofErr w:type="spellEnd"/>
-      <w:r>
-        <w:t xml:space="preserve"> list</w:t>
+          <w:ilvl w:val="1"/>
+          <w:numId w:val="1"/>
+        </w:numPr>
+      </w:pPr>
+      <w:r>
+        <w:t>Consider porting to Google Code issue tracker.</w:t>
+      </w:r>
+    </w:p>
+    <w:p>
+      <w:pPr>
+        <w:pStyle w:val="ListParagraph"/>
+        <w:numPr>
+          <w:ilvl w:val="0"/>
+          <w:numId w:val="1"/>
+        </w:numPr>
+      </w:pPr>
+      <w:r>
+        <w:t>Performance improvements in potential bottlenecks (e.g. Iterators, Scanner, PeLib,</w:t>
+      </w:r>
+      <w:r>
+        <w:t xml:space="preserve"> FindPattern,</w:t>
+      </w:r>
+      <w:r>
+        <w:t xml:space="preserve"> etc)</w:t>
       </w:r>
       <w:r>
         <w:t>.</w:t>
@@ -1035,77 +958,12 @@
       <w:pPr>
         <w:pStyle w:val="ListParagraph"/>
         <w:numPr>
-          <w:ilvl w:val="1"/>
-          <w:numId w:val="1"/>
-        </w:numPr>
-      </w:pPr>
-      <w:r>
-        <w:t>Consider porting to Google Code issue tracker.</w:t>
-      </w:r>
-    </w:p>
-    <w:p>
-      <w:pPr>
-        <w:pStyle w:val="ListParagraph"/>
-        <w:numPr>
-          <w:ilvl w:val="0"/>
-          <w:numId w:val="1"/>
-        </w:numPr>
-      </w:pPr>
-      <w:r>
-        <w:t xml:space="preserve">Performance improvements in potential bottlenecks (e.g. Iterators, Scanner, </w:t>
-      </w:r>
-      <w:proofErr w:type="spellStart"/>
-      <w:r>
-        <w:t>PeLib</w:t>
-      </w:r>
-      <w:proofErr w:type="spellEnd"/>
-      <w:r>
-        <w:t>,</w:t>
-      </w:r>
-      <w:r>
-        <w:t xml:space="preserve"> </w:t>
-      </w:r>
-      <w:proofErr w:type="spellStart"/>
-      <w:r>
-        <w:t>FindPattern</w:t>
-      </w:r>
-      <w:proofErr w:type="spellEnd"/>
-      <w:r>
-        <w:t>,</w:t>
-      </w:r>
-      <w:r>
-        <w:t xml:space="preserve"> </w:t>
-      </w:r>
-      <w:proofErr w:type="spellStart"/>
-      <w:r>
-        <w:t>etc</w:t>
-      </w:r>
-      <w:proofErr w:type="spellEnd"/>
-      <w:r>
-        <w:t>)</w:t>
-      </w:r>
-      <w:r>
-        <w:t>.</w:t>
-      </w:r>
-    </w:p>
-    <w:p>
-      <w:pPr>
-        <w:pStyle w:val="ListParagraph"/>
-        <w:numPr>
-          <w:ilvl w:val="0"/>
-          <w:numId w:val="1"/>
-        </w:numPr>
-      </w:pPr>
-      <w:r>
-        <w:t xml:space="preserve">.NET </w:t>
-      </w:r>
-      <w:proofErr w:type="spellStart"/>
-      <w:r>
-        <w:t>interop</w:t>
-      </w:r>
-      <w:proofErr w:type="spellEnd"/>
-      <w:r>
-        <w:t>.</w:t>
+          <w:ilvl w:val="0"/>
+          <w:numId w:val="1"/>
+        </w:numPr>
+      </w:pPr>
+      <w:r>
+        <w:t>.NET interop.</w:t>
       </w:r>
     </w:p>
     <w:p>
@@ -1137,7 +995,6 @@
         </w:numPr>
       </w:pPr>
       <w:r>
-        <w:lastRenderedPageBreak/>
         <w:t>Cheat Engine ‘replacement’.</w:t>
       </w:r>
     </w:p>
@@ -1150,15 +1007,7 @@
         </w:numPr>
       </w:pPr>
       <w:r>
-        <w:t xml:space="preserve">Helper service to run </w:t>
-      </w:r>
-      <w:proofErr w:type="spellStart"/>
-      <w:r>
-        <w:t>HadesMem</w:t>
-      </w:r>
-      <w:proofErr w:type="spellEnd"/>
-      <w:r>
-        <w:t xml:space="preserve"> tools as ‘SYSTEM’ for when </w:t>
+        <w:t xml:space="preserve">Helper service to run HadesMem tools as ‘SYSTEM’ for when </w:t>
       </w:r>
       <w:r>
         <w:t>manipulating</w:t>
@@ -1284,57 +1133,31 @@
         </w:numPr>
       </w:pPr>
       <w:r>
-        <w:t xml:space="preserve">Custom </w:t>
-      </w:r>
-      <w:proofErr w:type="spellStart"/>
-      <w:r>
-        <w:t>GetModuleHandle</w:t>
-      </w:r>
-      <w:proofErr w:type="spellEnd"/>
-      <w:r>
-        <w:t xml:space="preserve">, </w:t>
-      </w:r>
-      <w:proofErr w:type="spellStart"/>
-      <w:r>
-        <w:t>GetProcAddress</w:t>
-      </w:r>
-      <w:proofErr w:type="spellEnd"/>
-      <w:r>
-        <w:t>, etc.</w:t>
-      </w:r>
-    </w:p>
-    <w:p>
-      <w:pPr>
-        <w:pStyle w:val="ListParagraph"/>
-        <w:numPr>
-          <w:ilvl w:val="0"/>
-          <w:numId w:val="1"/>
-        </w:numPr>
-      </w:pPr>
-      <w:r>
-        <w:t xml:space="preserve">C++ </w:t>
-      </w:r>
-      <w:proofErr w:type="spellStart"/>
-      <w:r>
-        <w:t>WinAPI</w:t>
-      </w:r>
-      <w:proofErr w:type="spellEnd"/>
-      <w:r>
-        <w:t xml:space="preserve"> wrapper.</w:t>
+        <w:t>Custom GetModuleHandle, GetProcAddress, etc.</w:t>
+      </w:r>
+    </w:p>
+    <w:p>
+      <w:pPr>
+        <w:pStyle w:val="ListParagraph"/>
+        <w:numPr>
+          <w:ilvl w:val="0"/>
+          <w:numId w:val="1"/>
+        </w:numPr>
+      </w:pPr>
+      <w:r>
+        <w:t>C++ WinAPI wrapper.</w:t>
       </w:r>
     </w:p>
     <w:p>
       <w:pPr>
         <w:ind w:left="2160" w:hanging="2160"/>
       </w:pPr>
-      <w:proofErr w:type="spellStart"/>
       <w:r>
         <w:rPr>
           <w:b/>
         </w:rPr>
         <w:t>MemoryMgr</w:t>
       </w:r>
-      <w:proofErr w:type="spellEnd"/>
     </w:p>
     <w:p>
       <w:pPr>
@@ -1357,15 +1180,7 @@
         </w:numPr>
       </w:pPr>
       <w:r>
-        <w:t xml:space="preserve">Improve </w:t>
-      </w:r>
-      <w:proofErr w:type="spellStart"/>
-      <w:r>
-        <w:t>genericity</w:t>
-      </w:r>
-      <w:proofErr w:type="spellEnd"/>
-      <w:r>
-        <w:t xml:space="preserve"> of parameter passing in remote function caller.</w:t>
+        <w:t>Improve genericity of parameter passing in remote function caller.</w:t>
       </w:r>
     </w:p>
     <w:p>
@@ -1444,33 +1259,24 @@
       </w:r>
     </w:p>
     <w:p>
-      <w:proofErr w:type="spellStart"/>
       <w:r>
         <w:rPr>
           <w:b/>
         </w:rPr>
         <w:t>ManualMap</w:t>
       </w:r>
-      <w:proofErr w:type="spellEnd"/>
-    </w:p>
-    <w:p>
-      <w:pPr>
-        <w:pStyle w:val="ListParagraph"/>
-        <w:numPr>
-          <w:ilvl w:val="0"/>
-          <w:numId w:val="1"/>
-        </w:numPr>
-      </w:pPr>
-      <w:r>
-        <w:t xml:space="preserve">Exception handling support under x86 </w:t>
-      </w:r>
-      <w:proofErr w:type="spellStart"/>
-      <w:r>
-        <w:t>SafeSEH</w:t>
-      </w:r>
-      <w:proofErr w:type="spellEnd"/>
-      <w:r>
-        <w:t xml:space="preserve"> and x64.</w:t>
+    </w:p>
+    <w:p>
+      <w:pPr>
+        <w:pStyle w:val="ListParagraph"/>
+        <w:numPr>
+          <w:ilvl w:val="0"/>
+          <w:numId w:val="1"/>
+        </w:numPr>
+      </w:pPr>
+      <w:r>
+        <w:lastRenderedPageBreak/>
+        <w:t>Exception handling support under x86 SafeSEH and x64.</w:t>
       </w:r>
     </w:p>
     <w:p>
@@ -1562,23 +1368,7 @@
         </w:numPr>
       </w:pPr>
       <w:r>
-        <w:t>Get address of Kernel32</w:t>
-      </w:r>
-      <w:proofErr w:type="gramStart"/>
-      <w:r>
-        <w:t>!LoadLibrary</w:t>
-      </w:r>
-      <w:proofErr w:type="gramEnd"/>
-      <w:r>
-        <w:t xml:space="preserve"> ‘manually’ rather than using a local </w:t>
-      </w:r>
-      <w:proofErr w:type="spellStart"/>
-      <w:r>
-        <w:t>GetProcAddress</w:t>
-      </w:r>
-      <w:proofErr w:type="spellEnd"/>
-      <w:r>
-        <w:t xml:space="preserve"> and </w:t>
+        <w:t xml:space="preserve">Get address of Kernel32!LoadLibrary ‘manually’ rather than using a local GetProcAddress and </w:t>
       </w:r>
       <w:r>
         <w:t>pointer arithmetic.</w:t>
@@ -1593,15 +1383,7 @@
         </w:numPr>
       </w:pPr>
       <w:r>
-        <w:t xml:space="preserve">Whilst this works in all normal cases, it doesn’t work when the target has shims enabled which hook </w:t>
-      </w:r>
-      <w:proofErr w:type="spellStart"/>
-      <w:r>
-        <w:t>LoadLibrary</w:t>
-      </w:r>
-      <w:proofErr w:type="spellEnd"/>
-      <w:r>
-        <w:t>.</w:t>
+        <w:t>Whilst this works in all normal cases, it doesn’t work when the target has shims enabled which hook LoadLibrary.</w:t>
       </w:r>
     </w:p>
     <w:p>
@@ -1645,19 +1427,10 @@
         </w:numPr>
       </w:pPr>
       <w:r>
-        <w:lastRenderedPageBreak/>
         <w:t>Improved relative instruction rebuilding (including conditionals).</w:t>
       </w:r>
       <w:r>
-        <w:t xml:space="preserve"> </w:t>
-      </w:r>
-      <w:proofErr w:type="gramStart"/>
-      <w:r>
-        <w:t>x64</w:t>
-      </w:r>
-      <w:proofErr w:type="gramEnd"/>
-      <w:r>
-        <w:t xml:space="preserve"> has far more IP relative instructions than x86.</w:t>
+        <w:t xml:space="preserve"> x64 has far more IP relative instructions than x86.</w:t>
       </w:r>
     </w:p>
     <w:p>
@@ -1698,13 +1471,8 @@
           <w:numId w:val="1"/>
         </w:numPr>
       </w:pPr>
-      <w:proofErr w:type="spellStart"/>
-      <w:r>
-        <w:t>Uncopyable</w:t>
-      </w:r>
-      <w:proofErr w:type="spellEnd"/>
-      <w:r>
-        <w:t>, so make moveable.</w:t>
+      <w:r>
+        <w:t>Uncopyable, so make moveable.</w:t>
       </w:r>
     </w:p>
     <w:p>
@@ -1764,34 +1532,16 @@
         </w:numPr>
       </w:pPr>
       <w:r>
-        <w:t>Detect cases where hooking may overflow past the end of a function, and fail. (Provide policy or flag to allow overriding this behaviour.) Examples may be instructions such as ‘</w:t>
-      </w:r>
-      <w:proofErr w:type="spellStart"/>
-      <w:r>
-        <w:t>int</w:t>
-      </w:r>
-      <w:proofErr w:type="spellEnd"/>
-      <w:r>
-        <w:t xml:space="preserve"> 3’, ‘ret’, ‘</w:t>
-      </w:r>
-      <w:proofErr w:type="spellStart"/>
-      <w:r>
-        <w:t>jmp</w:t>
-      </w:r>
-      <w:proofErr w:type="spellEnd"/>
-      <w:r>
-        <w:t>’, etc.</w:t>
-      </w:r>
-    </w:p>
-    <w:p>
-      <w:proofErr w:type="spellStart"/>
+        <w:t>Detect cases where hooking may overflow past the end of a function, and fail. (Provide policy or flag to allow overriding this behaviour.) Examples may be instructions such as ‘int 3’, ‘ret’, ‘jmp’, etc.</w:t>
+      </w:r>
+    </w:p>
+    <w:p>
       <w:r>
         <w:rPr>
           <w:b/>
         </w:rPr>
         <w:t>FindPattern</w:t>
       </w:r>
-      <w:proofErr w:type="spellEnd"/>
     </w:p>
     <w:p>
       <w:pPr>
@@ -1845,14 +1595,12 @@
       </w:r>
     </w:p>
     <w:p>
-      <w:proofErr w:type="spellStart"/>
       <w:r>
         <w:rPr>
           <w:b/>
         </w:rPr>
         <w:t>PeLib</w:t>
       </w:r>
-      <w:proofErr w:type="spellEnd"/>
     </w:p>
     <w:p>
       <w:pPr>
@@ -1881,29 +1629,13 @@
         </w:numPr>
       </w:pPr>
       <w:r>
-        <w:t xml:space="preserve">Investigate use of virtual functions for file </w:t>
-      </w:r>
-      <w:proofErr w:type="spellStart"/>
-      <w:r>
-        <w:t>vs</w:t>
-      </w:r>
-      <w:proofErr w:type="spellEnd"/>
-      <w:r>
-        <w:t xml:space="preserve"> memory</w:t>
+        <w:t>Investigate use of virtual functions for file vs memory</w:t>
       </w:r>
       <w:r>
         <w:t xml:space="preserve"> access</w:t>
       </w:r>
       <w:r>
-        <w:t xml:space="preserve"> (</w:t>
-      </w:r>
-      <w:proofErr w:type="spellStart"/>
-      <w:r>
-        <w:t>RvaToVa</w:t>
-      </w:r>
-      <w:proofErr w:type="spellEnd"/>
-      <w:r>
-        <w:t>)</w:t>
+        <w:t xml:space="preserve"> (RvaToVa)</w:t>
       </w:r>
       <w:r>
         <w:t xml:space="preserve">. </w:t>
@@ -1930,15 +1662,8 @@
         </w:numPr>
       </w:pPr>
       <w:r>
-        <w:t>Note: May cause problems when copying ‘</w:t>
-      </w:r>
-      <w:proofErr w:type="spellStart"/>
-      <w:r>
-        <w:t>PeFile</w:t>
-      </w:r>
-      <w:proofErr w:type="spellEnd"/>
-      <w:r>
-        <w:t>’ type.</w:t>
+        <w:lastRenderedPageBreak/>
+        <w:t>Note: May cause problems when copying ‘PeFile’ type.</w:t>
       </w:r>
     </w:p>
     <w:p>
@@ -1965,43 +1690,19 @@
         <w:t xml:space="preserve">E.g. </w:t>
       </w:r>
       <w:r>
-        <w:t xml:space="preserve">Check </w:t>
-      </w:r>
-      <w:proofErr w:type="spellStart"/>
-      <w:r>
-        <w:t>NumberOfRvaAndSizes</w:t>
-      </w:r>
-      <w:proofErr w:type="spellEnd"/>
-      <w:r>
-        <w:t xml:space="preserve"> in </w:t>
-      </w:r>
-      <w:proofErr w:type="spellStart"/>
-      <w:r>
-        <w:t>NtHeaders</w:t>
-      </w:r>
-      <w:proofErr w:type="spellEnd"/>
-      <w:r>
-        <w:t xml:space="preserve"> before attempting to retrieve a data dir.</w:t>
-      </w:r>
-    </w:p>
-    <w:p>
-      <w:pPr>
-        <w:pStyle w:val="ListParagraph"/>
-        <w:numPr>
-          <w:ilvl w:val="0"/>
-          <w:numId w:val="1"/>
-        </w:numPr>
-      </w:pPr>
-      <w:r>
-        <w:t xml:space="preserve">Cache base pointers </w:t>
-      </w:r>
-      <w:proofErr w:type="spellStart"/>
-      <w:r>
-        <w:t>etc</w:t>
-      </w:r>
-      <w:proofErr w:type="spellEnd"/>
-      <w:r>
-        <w:t xml:space="preserve"> rather than retrieving it manually in every getter/setter. Slightly less ‘robust’, but due to the typically ‘read-only’ nature of the data this is the expected behaviour in all known cases anyway.</w:t>
+        <w:t>Check NumberOfRvaAndSizes in NtHeaders before attempting to retrieve a data dir.</w:t>
+      </w:r>
+    </w:p>
+    <w:p>
+      <w:pPr>
+        <w:pStyle w:val="ListParagraph"/>
+        <w:numPr>
+          <w:ilvl w:val="0"/>
+          <w:numId w:val="1"/>
+        </w:numPr>
+      </w:pPr>
+      <w:r>
+        <w:t>Cache base pointers etc rather than retrieving it manually in every getter/setter. Slightly less ‘robust’, but due to the typically ‘read-only’ nature of the data this is the expected behaviour in all known cases anyway.</w:t>
       </w:r>
     </w:p>
     <w:p>
@@ -2097,15 +1798,7 @@
         </w:numPr>
       </w:pPr>
       <w:r>
-        <w:t xml:space="preserve">Load </w:t>
-      </w:r>
-      <w:proofErr w:type="spellStart"/>
-      <w:r>
-        <w:t>config</w:t>
-      </w:r>
-      <w:proofErr w:type="spellEnd"/>
-      <w:r>
-        <w:t xml:space="preserve"> directory.</w:t>
+        <w:t>Load config directory.</w:t>
       </w:r>
     </w:p>
     <w:p>
@@ -2153,7 +1846,6 @@
         </w:numPr>
       </w:pPr>
       <w:r>
-        <w:lastRenderedPageBreak/>
         <w:t>CLR runtime directory support.</w:t>
       </w:r>
     </w:p>
@@ -2196,61 +1888,13 @@
         </w:numPr>
       </w:pPr>
       <w:r>
-        <w:t xml:space="preserve">Helper functions such as </w:t>
-      </w:r>
-      <w:proofErr w:type="spellStart"/>
-      <w:r>
-        <w:t>FindExport</w:t>
-      </w:r>
-      <w:proofErr w:type="spellEnd"/>
-      <w:r>
-        <w:t xml:space="preserve">, </w:t>
-      </w:r>
-      <w:proofErr w:type="spellStart"/>
-      <w:r>
-        <w:t>FindImport</w:t>
-      </w:r>
-      <w:proofErr w:type="spellEnd"/>
-      <w:r>
-        <w:t xml:space="preserve">, </w:t>
-      </w:r>
-      <w:proofErr w:type="spellStart"/>
-      <w:r>
-        <w:t>HasDataDir</w:t>
-      </w:r>
-      <w:proofErr w:type="spellEnd"/>
-      <w:r>
-        <w:t xml:space="preserve">, </w:t>
-      </w:r>
-      <w:proofErr w:type="spellStart"/>
-      <w:r>
-        <w:t>GetArchitecture</w:t>
-      </w:r>
-      <w:proofErr w:type="spellEnd"/>
-      <w:r>
-        <w:t>,</w:t>
-      </w:r>
-      <w:r>
-        <w:t xml:space="preserve"> </w:t>
-      </w:r>
-      <w:proofErr w:type="spellStart"/>
-      <w:r>
-        <w:t>IsDotNet</w:t>
-      </w:r>
-      <w:proofErr w:type="spellEnd"/>
-      <w:r>
-        <w:t>,</w:t>
-      </w:r>
-      <w:r>
-        <w:t xml:space="preserve"> </w:t>
-      </w:r>
-      <w:proofErr w:type="spellStart"/>
-      <w:r>
-        <w:t>GetPDB</w:t>
-      </w:r>
-      <w:proofErr w:type="spellEnd"/>
-      <w:r>
-        <w:t>,</w:t>
+        <w:t>Helper functions such as FindExport, FindImport, HasDataDir, GetArchitecture,</w:t>
+      </w:r>
+      <w:r>
+        <w:t xml:space="preserve"> IsDotNet,</w:t>
+      </w:r>
+      <w:r>
+        <w:t xml:space="preserve"> GetPDB,</w:t>
       </w:r>
       <w:r>
         <w:t xml:space="preserve"> etc.</w:t>
@@ -2285,35 +1929,19 @@
         </w:numPr>
       </w:pPr>
       <w:r>
-        <w:t>NOP/</w:t>
-      </w:r>
-      <w:proofErr w:type="spellStart"/>
-      <w:r>
-        <w:t>UnNOP</w:t>
-      </w:r>
-      <w:proofErr w:type="spellEnd"/>
-      <w:r>
-        <w:t xml:space="preserve"> support.</w:t>
-      </w:r>
-    </w:p>
-    <w:p>
-      <w:pPr>
-        <w:pStyle w:val="ListParagraph"/>
-        <w:numPr>
-          <w:ilvl w:val="0"/>
-          <w:numId w:val="1"/>
-        </w:numPr>
-      </w:pPr>
-      <w:r>
-        <w:t>ASM searching API with ‘wildcards’. (</w:t>
-      </w:r>
-      <w:proofErr w:type="spellStart"/>
-      <w:r>
-        <w:t>MetaASM</w:t>
-      </w:r>
-      <w:proofErr w:type="spellEnd"/>
-      <w:r>
-        <w:t>?)</w:t>
+        <w:t>NOP/UnNOP support.</w:t>
+      </w:r>
+    </w:p>
+    <w:p>
+      <w:pPr>
+        <w:pStyle w:val="ListParagraph"/>
+        <w:numPr>
+          <w:ilvl w:val="0"/>
+          <w:numId w:val="1"/>
+        </w:numPr>
+      </w:pPr>
+      <w:r>
+        <w:t>ASM searching API with ‘wildcards’. (MetaASM?)</w:t>
       </w:r>
     </w:p>
     <w:p>
@@ -2429,15 +2057,7 @@
         </w:numPr>
       </w:pPr>
       <w:r>
-        <w:t xml:space="preserve">Memory protection filters (read, write, </w:t>
-      </w:r>
-      <w:proofErr w:type="gramStart"/>
-      <w:r>
-        <w:t>exec</w:t>
-      </w:r>
-      <w:proofErr w:type="gramEnd"/>
-      <w:r>
-        <w:t>).</w:t>
+        <w:t>Memory protection filters (read, write, exec).</w:t>
       </w:r>
     </w:p>
     <w:p>
@@ -2473,6 +2093,7 @@
         </w:numPr>
       </w:pPr>
       <w:r>
+        <w:lastRenderedPageBreak/>
         <w:t>Support injected scanning.</w:t>
       </w:r>
     </w:p>
@@ -2509,15 +2130,7 @@
         </w:numPr>
       </w:pPr>
       <w:r>
-        <w:t xml:space="preserve">Unknown </w:t>
-      </w:r>
-      <w:proofErr w:type="gramStart"/>
-      <w:r>
-        <w:t>value scan</w:t>
-      </w:r>
-      <w:proofErr w:type="gramEnd"/>
-      <w:r>
-        <w:t>.</w:t>
+        <w:t>Unknown value scan.</w:t>
       </w:r>
     </w:p>
     <w:p>

</xml_diff>

<commit_message>
* Doc fix. * Todo update.
</commit_message>
<xml_diff>
--- a/Todo.docx
+++ b/Todo.docx
@@ -32,43 +32,127 @@
         </w:numPr>
       </w:pPr>
       <w:r>
-        <w:t>Use Boost.Move for move support?</w:t>
-      </w:r>
-    </w:p>
-    <w:p>
-      <w:pPr>
-        <w:pStyle w:val="ListParagraph"/>
-        <w:numPr>
-          <w:ilvl w:val="0"/>
-          <w:numId w:val="1"/>
-        </w:numPr>
-      </w:pPr>
-      <w:r>
-        <w:t>Check implementation of constructors in derived classes.</w:t>
-      </w:r>
-    </w:p>
-    <w:p>
-      <w:pPr>
-        <w:pStyle w:val="ListParagraph"/>
-        <w:numPr>
-          <w:ilvl w:val="0"/>
-          <w:numId w:val="1"/>
-        </w:numPr>
-      </w:pPr>
-      <w:r>
-        <w:t>Use Boost.Locale for i18n and l10n support.</w:t>
-      </w:r>
-    </w:p>
-    <w:p>
-      <w:pPr>
-        <w:pStyle w:val="ListParagraph"/>
-        <w:numPr>
-          <w:ilvl w:val="0"/>
-          <w:numId w:val="1"/>
-        </w:numPr>
-      </w:pPr>
-      <w:r>
-        <w:t>Consider basic base hook.</w:t>
+        <w:t>Consider using array in Read over vector if possible (as sizeof(T) is a compile-time constant). Union template for { T obj; char bytes[sizeof(T); } also available.</w:t>
+      </w:r>
+    </w:p>
+    <w:p>
+      <w:pPr>
+        <w:pStyle w:val="ListParagraph"/>
+        <w:numPr>
+          <w:ilvl w:val="0"/>
+          <w:numId w:val="1"/>
+        </w:numPr>
+      </w:pPr>
+      <w:r>
+        <w:t>Value-type style initialization rewrite.</w:t>
+      </w:r>
+    </w:p>
+    <w:p>
+      <w:pPr>
+        <w:pStyle w:val="ListParagraph"/>
+        <w:numPr>
+          <w:ilvl w:val="0"/>
+          <w:numId w:val="1"/>
+        </w:numPr>
+      </w:pPr>
+      <w:r>
+        <w:t>Virtual function ‘override’ annotations.</w:t>
+      </w:r>
+    </w:p>
+    <w:p>
+      <w:pPr>
+        <w:pStyle w:val="ListParagraph"/>
+        <w:numPr>
+          <w:ilvl w:val="0"/>
+          <w:numId w:val="1"/>
+        </w:numPr>
+      </w:pPr>
+      <w:r>
+        <w:t>Compile and run under /CLR.</w:t>
+      </w:r>
+    </w:p>
+    <w:p>
+      <w:pPr>
+        <w:pStyle w:val="ListParagraph"/>
+        <w:numPr>
+          <w:ilvl w:val="0"/>
+          <w:numId w:val="1"/>
+        </w:numPr>
+      </w:pPr>
+      <w:r>
+        <w:t>Investigate header only approach.</w:t>
+      </w:r>
+    </w:p>
+    <w:p>
+      <w:pPr>
+        <w:pStyle w:val="ListParagraph"/>
+        <w:numPr>
+          <w:ilvl w:val="0"/>
+          <w:numId w:val="1"/>
+        </w:numPr>
+      </w:pPr>
+      <w:r>
+        <w:t>Exception safety ‘rewrite’.</w:t>
+      </w:r>
+    </w:p>
+    <w:p>
+      <w:pPr>
+        <w:pStyle w:val="ListParagraph"/>
+        <w:numPr>
+          <w:ilvl w:val="0"/>
+          <w:numId w:val="1"/>
+        </w:numPr>
+      </w:pPr>
+      <w:r>
+        <w:t>Use ATL where appropriate.</w:t>
+      </w:r>
+    </w:p>
+    <w:p>
+      <w:pPr>
+        <w:pStyle w:val="ListParagraph"/>
+        <w:numPr>
+          <w:ilvl w:val="0"/>
+          <w:numId w:val="1"/>
+        </w:numPr>
+      </w:pPr>
+      <w:r>
+        <w:t>Document preconditions and postconditions.</w:t>
+      </w:r>
+    </w:p>
+    <w:p>
+      <w:pPr>
+        <w:pStyle w:val="ListParagraph"/>
+        <w:numPr>
+          <w:ilvl w:val="0"/>
+          <w:numId w:val="1"/>
+        </w:numPr>
+      </w:pPr>
+      <w:r>
+        <w:t>SAL annotations.</w:t>
+      </w:r>
+    </w:p>
+    <w:p>
+      <w:pPr>
+        <w:pStyle w:val="ListParagraph"/>
+        <w:numPr>
+          <w:ilvl w:val="0"/>
+          <w:numId w:val="1"/>
+        </w:numPr>
+      </w:pPr>
+      <w:r>
+        <w:t>Change equality comparison style in code to put constants on the left hand side.</w:t>
+      </w:r>
+    </w:p>
+    <w:p>
+      <w:pPr>
+        <w:pStyle w:val="ListParagraph"/>
+        <w:numPr>
+          <w:ilvl w:val="0"/>
+          <w:numId w:val="1"/>
+        </w:numPr>
+      </w:pPr>
+      <w:r>
+        <w:t>Better annotations  (warnings, notes, etc) in docs.</w:t>
       </w:r>
       <w:bookmarkStart w:id="0" w:name="_GoBack"/>
       <w:bookmarkEnd w:id="0"/>
@@ -82,6 +166,54 @@
         </w:numPr>
       </w:pPr>
       <w:r>
+        <w:t>Use Boost.Move for move support?</w:t>
+      </w:r>
+    </w:p>
+    <w:p>
+      <w:pPr>
+        <w:pStyle w:val="ListParagraph"/>
+        <w:numPr>
+          <w:ilvl w:val="0"/>
+          <w:numId w:val="1"/>
+        </w:numPr>
+      </w:pPr>
+      <w:r>
+        <w:t>Check implementation of constructors in derived classes.</w:t>
+      </w:r>
+    </w:p>
+    <w:p>
+      <w:pPr>
+        <w:pStyle w:val="ListParagraph"/>
+        <w:numPr>
+          <w:ilvl w:val="0"/>
+          <w:numId w:val="1"/>
+        </w:numPr>
+      </w:pPr>
+      <w:r>
+        <w:t>Use Boost.Locale for i18n and l10n support.</w:t>
+      </w:r>
+    </w:p>
+    <w:p>
+      <w:pPr>
+        <w:pStyle w:val="ListParagraph"/>
+        <w:numPr>
+          <w:ilvl w:val="0"/>
+          <w:numId w:val="1"/>
+        </w:numPr>
+      </w:pPr>
+      <w:r>
+        <w:t>Consider basic base hook.</w:t>
+      </w:r>
+    </w:p>
+    <w:p>
+      <w:pPr>
+        <w:pStyle w:val="ListParagraph"/>
+        <w:numPr>
+          <w:ilvl w:val="0"/>
+          <w:numId w:val="1"/>
+        </w:numPr>
+      </w:pPr>
+      <w:r>
         <w:t>Consider moving to a DVCS.</w:t>
       </w:r>
     </w:p>
@@ -298,6 +430,7 @@
         </w:numPr>
       </w:pPr>
       <w:r>
+        <w:lastRenderedPageBreak/>
         <w:t>Documentation.</w:t>
       </w:r>
     </w:p>
@@ -394,68 +527,383 @@
         </w:numPr>
       </w:pPr>
       <w:r>
+        <w:t xml:space="preserve">Extra tests on library usage that should fail to compile (because of static assertions, type traits, etc). Needed to ensure library misuse is not ‘possible’. </w:t>
+      </w:r>
+    </w:p>
+    <w:p>
+      <w:pPr>
+        <w:pStyle w:val="ListParagraph"/>
+        <w:numPr>
+          <w:ilvl w:val="0"/>
+          <w:numId w:val="1"/>
+        </w:numPr>
+      </w:pPr>
+      <w:r>
+        <w:t>Examples.</w:t>
+      </w:r>
+    </w:p>
+    <w:p>
+      <w:pPr>
+        <w:pStyle w:val="ListParagraph"/>
+        <w:numPr>
+          <w:ilvl w:val="1"/>
+          <w:numId w:val="1"/>
+        </w:numPr>
+      </w:pPr>
+      <w:r>
+        <w:t>All components.</w:t>
+      </w:r>
+    </w:p>
+    <w:p>
+      <w:pPr>
+        <w:pStyle w:val="ListParagraph"/>
+        <w:numPr>
+          <w:ilvl w:val="1"/>
+          <w:numId w:val="1"/>
+        </w:numPr>
+      </w:pPr>
+      <w:r>
+        <w:t>Cleanup and in-source documentation.</w:t>
+      </w:r>
+    </w:p>
+    <w:p>
+      <w:pPr>
+        <w:pStyle w:val="ListParagraph"/>
+        <w:numPr>
+          <w:ilvl w:val="0"/>
+          <w:numId w:val="1"/>
+        </w:numPr>
+      </w:pPr>
+      <w:r>
+        <w:t>Improve quality of existing code.</w:t>
+      </w:r>
+    </w:p>
+    <w:p>
+      <w:pPr>
+        <w:pStyle w:val="ListParagraph"/>
+        <w:numPr>
+          <w:ilvl w:val="1"/>
+          <w:numId w:val="1"/>
+        </w:numPr>
+      </w:pPr>
+      <w:r>
+        <w:t>Provide ‘hybrid’ error handling interface. E.g. Foo(error_code&amp; = boost::throws());</w:t>
+      </w:r>
+    </w:p>
+    <w:p>
+      <w:pPr>
+        <w:pStyle w:val="ListParagraph"/>
+        <w:numPr>
+          <w:ilvl w:val="2"/>
+          <w:numId w:val="1"/>
+        </w:numPr>
+      </w:pPr>
+      <w:r>
+        <w:t>Decide on whether to use localized exception types or a couple of global ones.</w:t>
+      </w:r>
+    </w:p>
+    <w:p>
+      <w:pPr>
+        <w:pStyle w:val="ListParagraph"/>
+        <w:numPr>
+          <w:ilvl w:val="1"/>
+          <w:numId w:val="1"/>
+        </w:numPr>
+      </w:pPr>
+      <w:r>
+        <w:t>Improve exception-safety guarantees. (Rollback support etc)</w:t>
+      </w:r>
+    </w:p>
+    <w:p>
+      <w:pPr>
+        <w:pStyle w:val="ListParagraph"/>
+        <w:numPr>
+          <w:ilvl w:val="1"/>
+          <w:numId w:val="1"/>
+        </w:numPr>
+      </w:pPr>
+      <w:r>
+        <w:t>Improve thread-safety guarantees and threading model.</w:t>
+      </w:r>
+    </w:p>
+    <w:p>
+      <w:pPr>
+        <w:pStyle w:val="ListParagraph"/>
+        <w:numPr>
+          <w:ilvl w:val="1"/>
+          <w:numId w:val="1"/>
+        </w:numPr>
+      </w:pPr>
+      <w:r>
+        <w:t>Investigate Boost.Exception’s support for multiple exception info objects which share the same tag type, and how to ‘extract’ them at the catch site. Potentially rewrite some exceptions which use multiple ‘ErrorCodeWin’ objects to use unique tags instead.</w:t>
+      </w:r>
+    </w:p>
+    <w:p>
+      <w:pPr>
+        <w:pStyle w:val="ListParagraph"/>
+        <w:numPr>
+          <w:ilvl w:val="1"/>
+          <w:numId w:val="1"/>
+        </w:numPr>
+      </w:pPr>
+      <w:r>
+        <w:t>Proper localization and internationalization support/framework.</w:t>
+      </w:r>
+    </w:p>
+    <w:p>
+      <w:pPr>
+        <w:pStyle w:val="ListParagraph"/>
+        <w:numPr>
+          <w:ilvl w:val="1"/>
+          <w:numId w:val="1"/>
+        </w:numPr>
+      </w:pPr>
+      <w:r>
+        <w:t xml:space="preserve">Consider moving from UTF-16 </w:t>
+      </w:r>
+      <w:r>
+        <w:t>internally</w:t>
+      </w:r>
+      <w:r>
+        <w:t xml:space="preserve"> to UTF-8, and only using UTF-16 at API boundaries. If implemented, all files and other IO should be in UTF-8.</w:t>
+      </w:r>
+    </w:p>
+    <w:p>
+      <w:pPr>
+        <w:pStyle w:val="ListParagraph"/>
+        <w:numPr>
+          <w:ilvl w:val="1"/>
+          <w:numId w:val="1"/>
+        </w:numPr>
+      </w:pPr>
+      <w:r>
+        <w:t>Template concept checking and improved error messages.</w:t>
+      </w:r>
+    </w:p>
+    <w:p>
+      <w:pPr>
+        <w:pStyle w:val="ListParagraph"/>
+        <w:numPr>
+          <w:ilvl w:val="1"/>
+          <w:numId w:val="1"/>
+        </w:numPr>
+      </w:pPr>
+      <w:r>
+        <w:t xml:space="preserve">Compile time checks to ensure MSVC, </w:t>
+      </w:r>
+      <w:r>
+        <w:t xml:space="preserve">GCC, </w:t>
+      </w:r>
+      <w:r>
+        <w:t>Boost, etc meet the minimum requirements.</w:t>
+      </w:r>
+    </w:p>
+    <w:p>
+      <w:pPr>
+        <w:pStyle w:val="ListParagraph"/>
+        <w:numPr>
+          <w:ilvl w:val="1"/>
+          <w:numId w:val="1"/>
+        </w:numPr>
+      </w:pPr>
+      <w:r>
+        <w:t>Value-type style uniform initialization (e.g. std::set&lt;T&gt; = GetT()).</w:t>
+      </w:r>
+    </w:p>
+    <w:p>
+      <w:pPr>
+        <w:pStyle w:val="ListParagraph"/>
+        <w:numPr>
+          <w:ilvl w:val="1"/>
+          <w:numId w:val="1"/>
+        </w:numPr>
+      </w:pPr>
+      <w:r>
+        <w:t>Use virtual function ‘override’ keyword.</w:t>
+      </w:r>
+    </w:p>
+    <w:p>
+      <w:pPr>
+        <w:pStyle w:val="ListParagraph"/>
+        <w:numPr>
+          <w:ilvl w:val="1"/>
+          <w:numId w:val="1"/>
+        </w:numPr>
+      </w:pPr>
+      <w:r>
+        <w:t>Assertions where appropriate</w:t>
+      </w:r>
+      <w:r>
+        <w:t xml:space="preserve"> (for ‘impossible’ </w:t>
+      </w:r>
+      <w:r>
+        <w:t xml:space="preserve">or rare </w:t>
+      </w:r>
+      <w:r>
+        <w:t>cases).</w:t>
+      </w:r>
+    </w:p>
+    <w:p>
+      <w:pPr>
+        <w:pStyle w:val="ListParagraph"/>
+        <w:numPr>
+          <w:ilvl w:val="2"/>
+          <w:numId w:val="1"/>
+        </w:numPr>
+      </w:pPr>
+      <w:r>
+        <w:t>Especially check fo</w:t>
+      </w:r>
+      <w:r>
+        <w:t>r things like integer overflows that would otherwise be hard to debug.</w:t>
+      </w:r>
+    </w:p>
+    <w:p>
+      <w:pPr>
+        <w:pStyle w:val="ListParagraph"/>
+        <w:numPr>
+          <w:ilvl w:val="1"/>
+          <w:numId w:val="1"/>
+        </w:numPr>
+      </w:pPr>
+      <w:r>
+        <w:t xml:space="preserve">Support swapping where appropriate (and use </w:t>
+      </w:r>
+      <w:r>
+        <w:t>to simplify</w:t>
+      </w:r>
+      <w:r>
+        <w:t xml:space="preserve"> operator=</w:t>
+      </w:r>
+      <w:r>
+        <w:t xml:space="preserve"> if possible</w:t>
+      </w:r>
+      <w:r>
+        <w:t>).</w:t>
+      </w:r>
+    </w:p>
+    <w:p>
+      <w:pPr>
+        <w:pStyle w:val="ListParagraph"/>
+        <w:numPr>
+          <w:ilvl w:val="1"/>
+          <w:numId w:val="1"/>
+        </w:numPr>
+      </w:pPr>
+      <w:r>
+        <w:t>Support extra operator overloads where appropriate (such as &lt; or &gt; on Module to make it closer to the built in HMODULE type).</w:t>
+      </w:r>
+    </w:p>
+    <w:p>
+      <w:pPr>
+        <w:pStyle w:val="ListParagraph"/>
+        <w:numPr>
+          <w:ilvl w:val="1"/>
+          <w:numId w:val="1"/>
+        </w:numPr>
+      </w:pPr>
+      <w:r>
+        <w:t>Support perfect forwarding where appropriate.</w:t>
+      </w:r>
+      <w:r>
+        <w:t xml:space="preserve"> </w:t>
+      </w:r>
+    </w:p>
+    <w:p>
+      <w:pPr>
+        <w:pStyle w:val="ListParagraph"/>
+        <w:numPr>
+          <w:ilvl w:val="1"/>
+          <w:numId w:val="1"/>
+        </w:numPr>
+      </w:pPr>
+      <w:r>
+        <w:t>Style cleanup (e.g. LLVM).</w:t>
+      </w:r>
+    </w:p>
+    <w:p>
+      <w:pPr>
+        <w:pStyle w:val="ListParagraph"/>
+        <w:numPr>
+          <w:ilvl w:val="1"/>
+          <w:numId w:val="1"/>
+        </w:numPr>
+      </w:pPr>
+      <w:r>
+        <w:t>Fix conversion to bool in classes (e.g. EnsureCleanup) to use an unspecified bool type and prevent implicit conversion to int, and also to remove the reliance on HandleType’s  implicit conversion to bool, which we cannot guarantee.</w:t>
+      </w:r>
+    </w:p>
+    <w:p>
+      <w:pPr>
+        <w:pStyle w:val="ListParagraph"/>
+        <w:numPr>
+          <w:ilvl w:val="1"/>
+          <w:numId w:val="1"/>
+        </w:numPr>
+      </w:pPr>
+      <w:r>
         <w:lastRenderedPageBreak/>
-        <w:t xml:space="preserve">Extra tests on library usage that should fail to compile (because of static assertions, type traits, etc). Needed to ensure library misuse is not ‘possible’. </w:t>
-      </w:r>
-    </w:p>
-    <w:p>
-      <w:pPr>
-        <w:pStyle w:val="ListParagraph"/>
-        <w:numPr>
-          <w:ilvl w:val="0"/>
-          <w:numId w:val="1"/>
-        </w:numPr>
-      </w:pPr>
-      <w:r>
-        <w:t>Examples.</w:t>
-      </w:r>
-    </w:p>
-    <w:p>
-      <w:pPr>
-        <w:pStyle w:val="ListParagraph"/>
-        <w:numPr>
-          <w:ilvl w:val="1"/>
-          <w:numId w:val="1"/>
-        </w:numPr>
-      </w:pPr>
-      <w:r>
-        <w:t>All components.</w:t>
-      </w:r>
-    </w:p>
-    <w:p>
-      <w:pPr>
-        <w:pStyle w:val="ListParagraph"/>
-        <w:numPr>
-          <w:ilvl w:val="1"/>
-          <w:numId w:val="1"/>
-        </w:numPr>
-      </w:pPr>
-      <w:r>
-        <w:t>Cleanup and in-source documentation.</w:t>
-      </w:r>
-    </w:p>
-    <w:p>
-      <w:pPr>
-        <w:pStyle w:val="ListParagraph"/>
-        <w:numPr>
-          <w:ilvl w:val="0"/>
-          <w:numId w:val="1"/>
-        </w:numPr>
-      </w:pPr>
-      <w:r>
-        <w:t>Improve quality of existing code.</w:t>
-      </w:r>
-    </w:p>
-    <w:p>
-      <w:pPr>
-        <w:pStyle w:val="ListParagraph"/>
-        <w:numPr>
-          <w:ilvl w:val="1"/>
-          <w:numId w:val="1"/>
-        </w:numPr>
-      </w:pPr>
-      <w:r>
-        <w:t>Provide ‘hybrid’ error handling interface. E.g. Foo(error_code&amp; = boost::throws());</w:t>
+        <w:t>Const correctness.</w:t>
+      </w:r>
+    </w:p>
+    <w:p>
+      <w:pPr>
+        <w:pStyle w:val="ListParagraph"/>
+        <w:numPr>
+          <w:ilvl w:val="1"/>
+          <w:numId w:val="1"/>
+        </w:numPr>
+      </w:pPr>
+      <w:r>
+        <w:t>Clean up APIs returning pairs/tuples/etc to return objects with named fields and/or getters.</w:t>
+      </w:r>
+    </w:p>
+    <w:p>
+      <w:pPr>
+        <w:pStyle w:val="ListParagraph"/>
+        <w:numPr>
+          <w:ilvl w:val="1"/>
+          <w:numId w:val="1"/>
+        </w:numPr>
+      </w:pPr>
+      <w:r>
+        <w:t>Review and ‘rewrite’ in-code documentation/comments.</w:t>
+      </w:r>
+    </w:p>
+    <w:p>
+      <w:pPr>
+        <w:pStyle w:val="ListParagraph"/>
+        <w:numPr>
+          <w:ilvl w:val="1"/>
+          <w:numId w:val="1"/>
+        </w:numPr>
+      </w:pPr>
+      <w:r>
+        <w:t>Tests for remaining ‘detail’ components such as EnsureCleanup, StringBuffer, etc.</w:t>
+      </w:r>
+    </w:p>
+    <w:p>
+      <w:pPr>
+        <w:pStyle w:val="ListParagraph"/>
+        <w:numPr>
+          <w:ilvl w:val="1"/>
+          <w:numId w:val="1"/>
+        </w:numPr>
+      </w:pPr>
+      <w:r>
+        <w:t>Investigate support for optional error reporting via error codes to avoid littering code with try-catch blocks in certain scenarios.</w:t>
+      </w:r>
+    </w:p>
+    <w:p>
+      <w:pPr>
+        <w:pStyle w:val="ListParagraph"/>
+        <w:numPr>
+          <w:ilvl w:val="1"/>
+          <w:numId w:val="1"/>
+        </w:numPr>
+      </w:pPr>
+      <w:r>
+        <w:t>Improve API genericity.</w:t>
       </w:r>
     </w:p>
     <w:p>
@@ -467,148 +915,7 @@
         </w:numPr>
       </w:pPr>
       <w:r>
-        <w:t>Decide on whether to use localized exception types or a couple of global ones.</w:t>
-      </w:r>
-    </w:p>
-    <w:p>
-      <w:pPr>
-        <w:pStyle w:val="ListParagraph"/>
-        <w:numPr>
-          <w:ilvl w:val="1"/>
-          <w:numId w:val="1"/>
-        </w:numPr>
-      </w:pPr>
-      <w:r>
-        <w:t>Improve exception-safety guarantees. (Rollback support etc)</w:t>
-      </w:r>
-    </w:p>
-    <w:p>
-      <w:pPr>
-        <w:pStyle w:val="ListParagraph"/>
-        <w:numPr>
-          <w:ilvl w:val="1"/>
-          <w:numId w:val="1"/>
-        </w:numPr>
-      </w:pPr>
-      <w:r>
-        <w:t>Improve thread-safety guarantees and threading model.</w:t>
-      </w:r>
-    </w:p>
-    <w:p>
-      <w:pPr>
-        <w:pStyle w:val="ListParagraph"/>
-        <w:numPr>
-          <w:ilvl w:val="1"/>
-          <w:numId w:val="1"/>
-        </w:numPr>
-      </w:pPr>
-      <w:r>
-        <w:t>Investigate Boost.Exception’s support for multiple exception info objects which share the same tag type, and how to ‘extract’ them at the catch site. Potentially rewrite some exceptions which use multiple ‘ErrorCodeWin’ objects to use unique tags instead.</w:t>
-      </w:r>
-    </w:p>
-    <w:p>
-      <w:pPr>
-        <w:pStyle w:val="ListParagraph"/>
-        <w:numPr>
-          <w:ilvl w:val="1"/>
-          <w:numId w:val="1"/>
-        </w:numPr>
-      </w:pPr>
-      <w:r>
-        <w:t>Proper localization and internationalization support/framework.</w:t>
-      </w:r>
-    </w:p>
-    <w:p>
-      <w:pPr>
-        <w:pStyle w:val="ListParagraph"/>
-        <w:numPr>
-          <w:ilvl w:val="1"/>
-          <w:numId w:val="1"/>
-        </w:numPr>
-      </w:pPr>
-      <w:r>
-        <w:t xml:space="preserve">Consider moving from UTF-16 </w:t>
-      </w:r>
-      <w:r>
-        <w:t>internally</w:t>
-      </w:r>
-      <w:r>
-        <w:t xml:space="preserve"> to UTF-8, and only using UTF-16 at API boundaries. If implemented, all files and other IO should be in UTF-8.</w:t>
-      </w:r>
-    </w:p>
-    <w:p>
-      <w:pPr>
-        <w:pStyle w:val="ListParagraph"/>
-        <w:numPr>
-          <w:ilvl w:val="1"/>
-          <w:numId w:val="1"/>
-        </w:numPr>
-      </w:pPr>
-      <w:r>
-        <w:t>Template concept checking and improved error messages.</w:t>
-      </w:r>
-    </w:p>
-    <w:p>
-      <w:pPr>
-        <w:pStyle w:val="ListParagraph"/>
-        <w:numPr>
-          <w:ilvl w:val="1"/>
-          <w:numId w:val="1"/>
-        </w:numPr>
-      </w:pPr>
-      <w:r>
-        <w:t xml:space="preserve">Compile time checks to ensure MSVC, </w:t>
-      </w:r>
-      <w:r>
-        <w:t xml:space="preserve">GCC, </w:t>
-      </w:r>
-      <w:r>
-        <w:t>Boost, etc meet the minimum requirements.</w:t>
-      </w:r>
-    </w:p>
-    <w:p>
-      <w:pPr>
-        <w:pStyle w:val="ListParagraph"/>
-        <w:numPr>
-          <w:ilvl w:val="1"/>
-          <w:numId w:val="1"/>
-        </w:numPr>
-      </w:pPr>
-      <w:r>
-        <w:t>Value-type style uniform initialization (e.g. std::set&lt;T&gt; = GetT()).</w:t>
-      </w:r>
-    </w:p>
-    <w:p>
-      <w:pPr>
-        <w:pStyle w:val="ListParagraph"/>
-        <w:numPr>
-          <w:ilvl w:val="1"/>
-          <w:numId w:val="1"/>
-        </w:numPr>
-      </w:pPr>
-      <w:r>
-        <w:t>Use virtual function ‘override’ keyword.</w:t>
-      </w:r>
-    </w:p>
-    <w:p>
-      <w:pPr>
-        <w:pStyle w:val="ListParagraph"/>
-        <w:numPr>
-          <w:ilvl w:val="1"/>
-          <w:numId w:val="1"/>
-        </w:numPr>
-      </w:pPr>
-      <w:r>
-        <w:t>Assertions where appropriate</w:t>
-      </w:r>
-      <w:r>
-        <w:t xml:space="preserve"> (for ‘impossible’ </w:t>
-      </w:r>
-      <w:r>
-        <w:t xml:space="preserve">or rare </w:t>
-      </w:r>
-      <w:r>
-        <w:t>cases).</w:t>
+        <w:t>Instead of taking or returning a vector&lt;T&gt;, instead use a C&lt;T&gt; where ‘C’ is a template parameter representing an arbitrary container.</w:t>
       </w:r>
     </w:p>
     <w:p>
@@ -620,180 +927,6 @@
         </w:numPr>
       </w:pPr>
       <w:r>
-        <w:t>Especially check fo</w:t>
-      </w:r>
-      <w:r>
-        <w:t>r things like integer overflows that would otherwise be hard to debug.</w:t>
-      </w:r>
-    </w:p>
-    <w:p>
-      <w:pPr>
-        <w:pStyle w:val="ListParagraph"/>
-        <w:numPr>
-          <w:ilvl w:val="1"/>
-          <w:numId w:val="1"/>
-        </w:numPr>
-      </w:pPr>
-      <w:r>
-        <w:t xml:space="preserve">Support swapping where appropriate (and use </w:t>
-      </w:r>
-      <w:r>
-        <w:t>to simplify</w:t>
-      </w:r>
-      <w:r>
-        <w:t xml:space="preserve"> operator=</w:t>
-      </w:r>
-      <w:r>
-        <w:t xml:space="preserve"> if possible</w:t>
-      </w:r>
-      <w:r>
-        <w:t>).</w:t>
-      </w:r>
-    </w:p>
-    <w:p>
-      <w:pPr>
-        <w:pStyle w:val="ListParagraph"/>
-        <w:numPr>
-          <w:ilvl w:val="1"/>
-          <w:numId w:val="1"/>
-        </w:numPr>
-      </w:pPr>
-      <w:r>
-        <w:t>Support extra operator overloads where appropriate (such as &lt; or &gt; on Module to make it closer to the built in HMODULE type).</w:t>
-      </w:r>
-    </w:p>
-    <w:p>
-      <w:pPr>
-        <w:pStyle w:val="ListParagraph"/>
-        <w:numPr>
-          <w:ilvl w:val="1"/>
-          <w:numId w:val="1"/>
-        </w:numPr>
-      </w:pPr>
-      <w:r>
-        <w:t>Support perfect forwarding where appropriate.</w:t>
-      </w:r>
-      <w:r>
-        <w:t xml:space="preserve"> </w:t>
-      </w:r>
-    </w:p>
-    <w:p>
-      <w:pPr>
-        <w:pStyle w:val="ListParagraph"/>
-        <w:numPr>
-          <w:ilvl w:val="1"/>
-          <w:numId w:val="1"/>
-        </w:numPr>
-      </w:pPr>
-      <w:r>
-        <w:t>Style cleanup (e.g. LLVM).</w:t>
-      </w:r>
-    </w:p>
-    <w:p>
-      <w:pPr>
-        <w:pStyle w:val="ListParagraph"/>
-        <w:numPr>
-          <w:ilvl w:val="1"/>
-          <w:numId w:val="1"/>
-        </w:numPr>
-      </w:pPr>
-      <w:r>
-        <w:t>Fix conversion to bool in classes (e.g. EnsureCleanup) to use an unspecified bool type and prevent implicit conversion to int, and also to remove the reliance on HandleType’s  implicit conversion to bool, which we cannot guarantee.</w:t>
-      </w:r>
-    </w:p>
-    <w:p>
-      <w:pPr>
-        <w:pStyle w:val="ListParagraph"/>
-        <w:numPr>
-          <w:ilvl w:val="1"/>
-          <w:numId w:val="1"/>
-        </w:numPr>
-      </w:pPr>
-      <w:r>
-        <w:t>Const correctness.</w:t>
-      </w:r>
-    </w:p>
-    <w:p>
-      <w:pPr>
-        <w:pStyle w:val="ListParagraph"/>
-        <w:numPr>
-          <w:ilvl w:val="1"/>
-          <w:numId w:val="1"/>
-        </w:numPr>
-      </w:pPr>
-      <w:r>
-        <w:t>Clean up APIs returning pairs/tuples/etc to return objects with named fields and/or getters.</w:t>
-      </w:r>
-    </w:p>
-    <w:p>
-      <w:pPr>
-        <w:pStyle w:val="ListParagraph"/>
-        <w:numPr>
-          <w:ilvl w:val="1"/>
-          <w:numId w:val="1"/>
-        </w:numPr>
-      </w:pPr>
-      <w:r>
-        <w:t>Review and ‘rewrite’ in-code documentation/comments.</w:t>
-      </w:r>
-    </w:p>
-    <w:p>
-      <w:pPr>
-        <w:pStyle w:val="ListParagraph"/>
-        <w:numPr>
-          <w:ilvl w:val="1"/>
-          <w:numId w:val="1"/>
-        </w:numPr>
-      </w:pPr>
-      <w:r>
-        <w:t>Tests for remaining ‘detail’ components such as EnsureCleanup, StringBuffer, etc.</w:t>
-      </w:r>
-    </w:p>
-    <w:p>
-      <w:pPr>
-        <w:pStyle w:val="ListParagraph"/>
-        <w:numPr>
-          <w:ilvl w:val="1"/>
-          <w:numId w:val="1"/>
-        </w:numPr>
-      </w:pPr>
-      <w:r>
-        <w:t>Investigate support for optional error reporting via error codes to avoid littering code with try-catch blocks in certain scenarios.</w:t>
-      </w:r>
-    </w:p>
-    <w:p>
-      <w:pPr>
-        <w:pStyle w:val="ListParagraph"/>
-        <w:numPr>
-          <w:ilvl w:val="1"/>
-          <w:numId w:val="1"/>
-        </w:numPr>
-      </w:pPr>
-      <w:r>
-        <w:t>Improve API genericity.</w:t>
-      </w:r>
-    </w:p>
-    <w:p>
-      <w:pPr>
-        <w:pStyle w:val="ListParagraph"/>
-        <w:numPr>
-          <w:ilvl w:val="2"/>
-          <w:numId w:val="1"/>
-        </w:numPr>
-      </w:pPr>
-      <w:r>
-        <w:t>Instead of taking or returning a vector&lt;T&gt;, instead use a C&lt;T&gt; where ‘C’ is a template parameter representing an arbitrary container.</w:t>
-      </w:r>
-    </w:p>
-    <w:p>
-      <w:pPr>
-        <w:pStyle w:val="ListParagraph"/>
-        <w:numPr>
-          <w:ilvl w:val="2"/>
-          <w:numId w:val="1"/>
-        </w:numPr>
-      </w:pPr>
-      <w:r>
         <w:t>Use ‘ranges’ over direct containers where possible.</w:t>
       </w:r>
     </w:p>
@@ -806,7 +939,6 @@
         </w:numPr>
       </w:pPr>
       <w:r>
-        <w:lastRenderedPageBreak/>
         <w:t>Improved binary generation and distribution.</w:t>
       </w:r>
     </w:p>
@@ -1168,6 +1300,7 @@
         </w:numPr>
       </w:pPr>
       <w:r>
+        <w:lastRenderedPageBreak/>
         <w:t>Improve ‘safety’ of remote function caller via EH to minimize risk of crashing the target.</w:t>
       </w:r>
     </w:p>
@@ -1275,7 +1408,6 @@
         </w:numPr>
       </w:pPr>
       <w:r>
-        <w:lastRenderedPageBreak/>
         <w:t>Exception handling support under x86 SafeSEH and x64.</w:t>
       </w:r>
     </w:p>
@@ -1552,6 +1684,7 @@
         </w:numPr>
       </w:pPr>
       <w:r>
+        <w:lastRenderedPageBreak/>
         <w:t>Pattern generator.</w:t>
       </w:r>
     </w:p>
@@ -1662,7 +1795,6 @@
         </w:numPr>
       </w:pPr>
       <w:r>
-        <w:lastRenderedPageBreak/>
         <w:t>Note: May cause problems when copying ‘PeFile’ type.</w:t>
       </w:r>
     </w:p>
@@ -1985,6 +2117,7 @@
         </w:numPr>
       </w:pPr>
       <w:r>
+        <w:lastRenderedPageBreak/>
         <w:t>Rewrite to be more reliable and robust.</w:t>
       </w:r>
     </w:p>
@@ -2093,7 +2226,6 @@
         </w:numPr>
       </w:pPr>
       <w:r>
-        <w:lastRenderedPageBreak/>
         <w:t>Support injected scanning.</w:t>
       </w:r>
     </w:p>

</xml_diff>

<commit_message>
* Note to self.
</commit_message>
<xml_diff>
--- a/Todo.docx
+++ b/Todo.docx
@@ -32,13 +32,25 @@
         </w:numPr>
       </w:pPr>
       <w:r>
-        <w:t xml:space="preserve">Use Boost.FunctionTypes in remote function caller to detect calling convention. (Also use TMP to detect number of args </w:t>
-      </w:r>
-      <w:r>
-        <w:t xml:space="preserve">and their types </w:t>
+        <w:t>Fix Patcher tests requiring UAC elevation. Embedding an ‘asInvoker’ manifest will stop the compat shims misfiring due to the filename.</w:t>
       </w:r>
       <w:bookmarkStart w:id="0" w:name="_GoBack"/>
       <w:bookmarkEnd w:id="0"/>
+    </w:p>
+    <w:p>
+      <w:pPr>
+        <w:pStyle w:val="ListParagraph"/>
+        <w:numPr>
+          <w:ilvl w:val="0"/>
+          <w:numId w:val="1"/>
+        </w:numPr>
+      </w:pPr>
+      <w:r>
+        <w:t xml:space="preserve">Use Boost.FunctionTypes in remote function caller to detect calling convention. (Also use TMP to detect number of args </w:t>
+      </w:r>
+      <w:r>
+        <w:t xml:space="preserve">and their types </w:t>
+      </w:r>
       <w:r>
         <w:t>etc).</w:t>
       </w:r>
@@ -421,6 +433,7 @@
         </w:numPr>
       </w:pPr>
       <w:r>
+        <w:lastRenderedPageBreak/>
         <w:t>On the other hand, consider dropping GCC and Clang support, as the MinGW-w64 project is currently far too unreliable.</w:t>
       </w:r>
     </w:p>
@@ -433,434 +446,433 @@
         </w:numPr>
       </w:pPr>
       <w:r>
+        <w:t>This would make using VS as the build environment a lot easier, and all known users are using MSVC anyway…</w:t>
+      </w:r>
+    </w:p>
+    <w:p>
+      <w:pPr>
+        <w:pStyle w:val="ListParagraph"/>
+        <w:numPr>
+          <w:ilvl w:val="1"/>
+          <w:numId w:val="1"/>
+        </w:numPr>
+      </w:pPr>
+      <w:r>
+        <w:t>Investigate MSBuild scripts for experimental GCC/Clang/etc compatibility.</w:t>
+      </w:r>
+    </w:p>
+    <w:p>
+      <w:pPr>
+        <w:pStyle w:val="ListParagraph"/>
+        <w:numPr>
+          <w:ilvl w:val="0"/>
+          <w:numId w:val="1"/>
+        </w:numPr>
+      </w:pPr>
+      <w:r>
+        <w:t>Move ‘internal’ code to ‘detail’</w:t>
+      </w:r>
+      <w:r>
+        <w:t xml:space="preserve"> folder/namespace.</w:t>
+      </w:r>
+    </w:p>
+    <w:p>
+      <w:pPr>
+        <w:pStyle w:val="ListParagraph"/>
+        <w:numPr>
+          <w:ilvl w:val="0"/>
+          <w:numId w:val="1"/>
+        </w:numPr>
+      </w:pPr>
+      <w:r>
+        <w:t>Documentation.</w:t>
+      </w:r>
+    </w:p>
+    <w:p>
+      <w:pPr>
+        <w:pStyle w:val="ListParagraph"/>
+        <w:numPr>
+          <w:ilvl w:val="1"/>
+          <w:numId w:val="1"/>
+        </w:numPr>
+      </w:pPr>
+      <w:r>
+        <w:t>Improved and expanded documentation. Add notes,</w:t>
+      </w:r>
+      <w:r>
+        <w:t xml:space="preserve"> </w:t>
+      </w:r>
+      <w:r>
+        <w:t>cautions, symbols, cross-refs, etc.</w:t>
+      </w:r>
+    </w:p>
+    <w:p>
+      <w:pPr>
+        <w:pStyle w:val="ListParagraph"/>
+        <w:numPr>
+          <w:ilvl w:val="1"/>
+          <w:numId w:val="1"/>
+        </w:numPr>
+      </w:pPr>
+      <w:r>
+        <w:t>T</w:t>
+      </w:r>
+      <w:r>
+        <w:t>hreading docs.</w:t>
+      </w:r>
+    </w:p>
+    <w:p>
+      <w:pPr>
+        <w:pStyle w:val="ListParagraph"/>
+        <w:numPr>
+          <w:ilvl w:val="1"/>
+          <w:numId w:val="1"/>
+        </w:numPr>
+      </w:pPr>
+      <w:r>
+        <w:t>E</w:t>
+      </w:r>
+      <w:r>
+        <w:t>xception guarantee docs.</w:t>
+      </w:r>
+    </w:p>
+    <w:p>
+      <w:pPr>
+        <w:pStyle w:val="ListParagraph"/>
+        <w:numPr>
+          <w:ilvl w:val="0"/>
+          <w:numId w:val="1"/>
+        </w:numPr>
+      </w:pPr>
+      <w:r>
+        <w:t xml:space="preserve">Unit tests. </w:t>
+      </w:r>
+    </w:p>
+    <w:p>
+      <w:pPr>
+        <w:pStyle w:val="ListParagraph"/>
+        <w:numPr>
+          <w:ilvl w:val="1"/>
+          <w:numId w:val="1"/>
+        </w:numPr>
+      </w:pPr>
+      <w:r>
+        <w:t xml:space="preserve">Extra sanity checks to ensure not only that functions return without exception, but also that the returned data is valid. (e.g. GetName in ImpThunk.) </w:t>
+      </w:r>
+    </w:p>
+    <w:p>
+      <w:pPr>
+        <w:pStyle w:val="ListParagraph"/>
+        <w:numPr>
+          <w:ilvl w:val="1"/>
+          <w:numId w:val="1"/>
+        </w:numPr>
+      </w:pPr>
+      <w:r>
+        <w:t>Expand tests to be more thorough and use Boost.Test checks such as BOOST_CHECK_NO_THROW, BOOST_CHECK_THROW, BOOST_CHECK_EQUAL_COLLECTION, etc.</w:t>
+      </w:r>
+    </w:p>
+    <w:p>
+      <w:pPr>
+        <w:pStyle w:val="ListParagraph"/>
+        <w:numPr>
+          <w:ilvl w:val="1"/>
+          <w:numId w:val="1"/>
+        </w:numPr>
+      </w:pPr>
+      <w:r>
+        <w:t xml:space="preserve">Extra tests on library usage that should fail to compile (because of static assertions, type traits, etc). Needed to ensure library misuse is not ‘possible’. </w:t>
+      </w:r>
+    </w:p>
+    <w:p>
+      <w:pPr>
+        <w:pStyle w:val="ListParagraph"/>
+        <w:numPr>
+          <w:ilvl w:val="0"/>
+          <w:numId w:val="1"/>
+        </w:numPr>
+      </w:pPr>
+      <w:r>
+        <w:t>Examples.</w:t>
+      </w:r>
+    </w:p>
+    <w:p>
+      <w:pPr>
+        <w:pStyle w:val="ListParagraph"/>
+        <w:numPr>
+          <w:ilvl w:val="1"/>
+          <w:numId w:val="1"/>
+        </w:numPr>
+      </w:pPr>
+      <w:r>
+        <w:t>All components.</w:t>
+      </w:r>
+    </w:p>
+    <w:p>
+      <w:pPr>
+        <w:pStyle w:val="ListParagraph"/>
+        <w:numPr>
+          <w:ilvl w:val="1"/>
+          <w:numId w:val="1"/>
+        </w:numPr>
+      </w:pPr>
+      <w:r>
+        <w:t>Cleanup and in-source documentation.</w:t>
+      </w:r>
+    </w:p>
+    <w:p>
+      <w:pPr>
+        <w:pStyle w:val="ListParagraph"/>
+        <w:numPr>
+          <w:ilvl w:val="0"/>
+          <w:numId w:val="1"/>
+        </w:numPr>
+      </w:pPr>
+      <w:r>
+        <w:t>Improve quality of existing code.</w:t>
+      </w:r>
+    </w:p>
+    <w:p>
+      <w:pPr>
+        <w:pStyle w:val="ListParagraph"/>
+        <w:numPr>
+          <w:ilvl w:val="1"/>
+          <w:numId w:val="1"/>
+        </w:numPr>
+      </w:pPr>
+      <w:r>
+        <w:t>Provide ‘hybrid’ error handling interface. E.g. Foo(error_code&amp; = boost::throws());</w:t>
+      </w:r>
+    </w:p>
+    <w:p>
+      <w:pPr>
+        <w:pStyle w:val="ListParagraph"/>
+        <w:numPr>
+          <w:ilvl w:val="2"/>
+          <w:numId w:val="1"/>
+        </w:numPr>
+      </w:pPr>
+      <w:r>
+        <w:t>Decide on whether to use localized exception types or a couple of global ones.</w:t>
+      </w:r>
+    </w:p>
+    <w:p>
+      <w:pPr>
+        <w:pStyle w:val="ListParagraph"/>
+        <w:numPr>
+          <w:ilvl w:val="1"/>
+          <w:numId w:val="1"/>
+        </w:numPr>
+      </w:pPr>
+      <w:r>
+        <w:t>Improve exception-safety guarantees. (Rollback support etc)</w:t>
+      </w:r>
+    </w:p>
+    <w:p>
+      <w:pPr>
+        <w:pStyle w:val="ListParagraph"/>
+        <w:numPr>
+          <w:ilvl w:val="1"/>
+          <w:numId w:val="1"/>
+        </w:numPr>
+      </w:pPr>
+      <w:r>
+        <w:t>Improve thread-safety guarantees and threading model.</w:t>
+      </w:r>
+    </w:p>
+    <w:p>
+      <w:pPr>
+        <w:pStyle w:val="ListParagraph"/>
+        <w:numPr>
+          <w:ilvl w:val="1"/>
+          <w:numId w:val="1"/>
+        </w:numPr>
+      </w:pPr>
+      <w:r>
+        <w:t>Investigate Boost.Exception’s support for multiple exception info objects which share the same tag type, and how to ‘extract’ them at the catch site. Potentially rewrite some exceptions which use multiple ‘ErrorCodeWin’ objects to use unique tags instead.</w:t>
+      </w:r>
+    </w:p>
+    <w:p>
+      <w:pPr>
+        <w:pStyle w:val="ListParagraph"/>
+        <w:numPr>
+          <w:ilvl w:val="1"/>
+          <w:numId w:val="1"/>
+        </w:numPr>
+      </w:pPr>
+      <w:r>
+        <w:t>Proper localization and internationalization support/framework.</w:t>
+      </w:r>
+    </w:p>
+    <w:p>
+      <w:pPr>
+        <w:pStyle w:val="ListParagraph"/>
+        <w:numPr>
+          <w:ilvl w:val="1"/>
+          <w:numId w:val="1"/>
+        </w:numPr>
+      </w:pPr>
+      <w:r>
+        <w:t xml:space="preserve">Consider moving from UTF-16 </w:t>
+      </w:r>
+      <w:r>
+        <w:t>internally</w:t>
+      </w:r>
+      <w:r>
+        <w:t xml:space="preserve"> to UTF-8, and only using UTF-16 at API boundaries. If implemented, all files and other IO should be in UTF-8.</w:t>
+      </w:r>
+    </w:p>
+    <w:p>
+      <w:pPr>
+        <w:pStyle w:val="ListParagraph"/>
+        <w:numPr>
+          <w:ilvl w:val="1"/>
+          <w:numId w:val="1"/>
+        </w:numPr>
+      </w:pPr>
+      <w:r>
+        <w:t>Template concept checking and improved error messages.</w:t>
+      </w:r>
+    </w:p>
+    <w:p>
+      <w:pPr>
+        <w:pStyle w:val="ListParagraph"/>
+        <w:numPr>
+          <w:ilvl w:val="1"/>
+          <w:numId w:val="1"/>
+        </w:numPr>
+      </w:pPr>
+      <w:r>
+        <w:t xml:space="preserve">Compile time checks to ensure MSVC, </w:t>
+      </w:r>
+      <w:r>
+        <w:t xml:space="preserve">GCC, </w:t>
+      </w:r>
+      <w:r>
+        <w:t>Boost, etc meet the minimum requirements.</w:t>
+      </w:r>
+    </w:p>
+    <w:p>
+      <w:pPr>
+        <w:pStyle w:val="ListParagraph"/>
+        <w:numPr>
+          <w:ilvl w:val="1"/>
+          <w:numId w:val="1"/>
+        </w:numPr>
+      </w:pPr>
+      <w:r>
+        <w:t>Value-type style uniform initialization (e.g. std::set&lt;T&gt; = GetT()).</w:t>
+      </w:r>
+    </w:p>
+    <w:p>
+      <w:pPr>
+        <w:pStyle w:val="ListParagraph"/>
+        <w:numPr>
+          <w:ilvl w:val="1"/>
+          <w:numId w:val="1"/>
+        </w:numPr>
+      </w:pPr>
+      <w:r>
+        <w:t>Use virtual function ‘override’ keyword.</w:t>
+      </w:r>
+    </w:p>
+    <w:p>
+      <w:pPr>
+        <w:pStyle w:val="ListParagraph"/>
+        <w:numPr>
+          <w:ilvl w:val="1"/>
+          <w:numId w:val="1"/>
+        </w:numPr>
+      </w:pPr>
+      <w:r>
+        <w:t>Assertions where appropriate</w:t>
+      </w:r>
+      <w:r>
+        <w:t xml:space="preserve"> (for ‘impossible’ </w:t>
+      </w:r>
+      <w:r>
+        <w:t xml:space="preserve">or rare </w:t>
+      </w:r>
+      <w:r>
+        <w:t>cases).</w:t>
+      </w:r>
+    </w:p>
+    <w:p>
+      <w:pPr>
+        <w:pStyle w:val="ListParagraph"/>
+        <w:numPr>
+          <w:ilvl w:val="2"/>
+          <w:numId w:val="1"/>
+        </w:numPr>
+      </w:pPr>
+      <w:r>
+        <w:t>Especially check fo</w:t>
+      </w:r>
+      <w:r>
+        <w:t>r things like integer overflows that would otherwise be hard to debug.</w:t>
+      </w:r>
+    </w:p>
+    <w:p>
+      <w:pPr>
+        <w:pStyle w:val="ListParagraph"/>
+        <w:numPr>
+          <w:ilvl w:val="1"/>
+          <w:numId w:val="1"/>
+        </w:numPr>
+      </w:pPr>
+      <w:r>
+        <w:t xml:space="preserve">Support swapping where appropriate (and use </w:t>
+      </w:r>
+      <w:r>
+        <w:t>to simplify</w:t>
+      </w:r>
+      <w:r>
+        <w:t xml:space="preserve"> operator=</w:t>
+      </w:r>
+      <w:r>
+        <w:t xml:space="preserve"> if possible</w:t>
+      </w:r>
+      <w:r>
+        <w:t>).</w:t>
+      </w:r>
+    </w:p>
+    <w:p>
+      <w:pPr>
+        <w:pStyle w:val="ListParagraph"/>
+        <w:numPr>
+          <w:ilvl w:val="1"/>
+          <w:numId w:val="1"/>
+        </w:numPr>
+      </w:pPr>
+      <w:r>
         <w:lastRenderedPageBreak/>
-        <w:t>This would make using VS as the build environment a lot easier, and all known users are using MSVC anyway…</w:t>
-      </w:r>
-    </w:p>
-    <w:p>
-      <w:pPr>
-        <w:pStyle w:val="ListParagraph"/>
-        <w:numPr>
-          <w:ilvl w:val="1"/>
-          <w:numId w:val="1"/>
-        </w:numPr>
-      </w:pPr>
-      <w:r>
-        <w:t>Investigate MSBuild scripts for experimental GCC/Clang/etc compatibility.</w:t>
-      </w:r>
-    </w:p>
-    <w:p>
-      <w:pPr>
-        <w:pStyle w:val="ListParagraph"/>
-        <w:numPr>
-          <w:ilvl w:val="0"/>
-          <w:numId w:val="1"/>
-        </w:numPr>
-      </w:pPr>
-      <w:r>
-        <w:t>Move ‘internal’ code to ‘detail’</w:t>
-      </w:r>
-      <w:r>
-        <w:t xml:space="preserve"> folder/namespace.</w:t>
-      </w:r>
-    </w:p>
-    <w:p>
-      <w:pPr>
-        <w:pStyle w:val="ListParagraph"/>
-        <w:numPr>
-          <w:ilvl w:val="0"/>
-          <w:numId w:val="1"/>
-        </w:numPr>
-      </w:pPr>
-      <w:r>
-        <w:t>Documentation.</w:t>
-      </w:r>
-    </w:p>
-    <w:p>
-      <w:pPr>
-        <w:pStyle w:val="ListParagraph"/>
-        <w:numPr>
-          <w:ilvl w:val="1"/>
-          <w:numId w:val="1"/>
-        </w:numPr>
-      </w:pPr>
-      <w:r>
-        <w:t>Improved and expanded documentation. Add notes,</w:t>
+        <w:t>Support extra operator overloads where appropriate (such as &lt; or &gt; on Module to make it closer to the built in HMODULE type).</w:t>
+      </w:r>
+    </w:p>
+    <w:p>
+      <w:pPr>
+        <w:pStyle w:val="ListParagraph"/>
+        <w:numPr>
+          <w:ilvl w:val="1"/>
+          <w:numId w:val="1"/>
+        </w:numPr>
+      </w:pPr>
+      <w:r>
+        <w:t>Support perfect forwarding where appropriate.</w:t>
       </w:r>
       <w:r>
         <w:t xml:space="preserve"> </w:t>
       </w:r>
-      <w:r>
-        <w:t>cautions, symbols, cross-refs, etc.</w:t>
-      </w:r>
-    </w:p>
-    <w:p>
-      <w:pPr>
-        <w:pStyle w:val="ListParagraph"/>
-        <w:numPr>
-          <w:ilvl w:val="1"/>
-          <w:numId w:val="1"/>
-        </w:numPr>
-      </w:pPr>
-      <w:r>
-        <w:t>T</w:t>
-      </w:r>
-      <w:r>
-        <w:t>hreading docs.</w:t>
-      </w:r>
-    </w:p>
-    <w:p>
-      <w:pPr>
-        <w:pStyle w:val="ListParagraph"/>
-        <w:numPr>
-          <w:ilvl w:val="1"/>
-          <w:numId w:val="1"/>
-        </w:numPr>
-      </w:pPr>
-      <w:r>
-        <w:t>E</w:t>
-      </w:r>
-      <w:r>
-        <w:t>xception guarantee docs.</w:t>
-      </w:r>
-    </w:p>
-    <w:p>
-      <w:pPr>
-        <w:pStyle w:val="ListParagraph"/>
-        <w:numPr>
-          <w:ilvl w:val="0"/>
-          <w:numId w:val="1"/>
-        </w:numPr>
-      </w:pPr>
-      <w:r>
-        <w:t xml:space="preserve">Unit tests. </w:t>
-      </w:r>
-    </w:p>
-    <w:p>
-      <w:pPr>
-        <w:pStyle w:val="ListParagraph"/>
-        <w:numPr>
-          <w:ilvl w:val="1"/>
-          <w:numId w:val="1"/>
-        </w:numPr>
-      </w:pPr>
-      <w:r>
-        <w:t xml:space="preserve">Extra sanity checks to ensure not only that functions return without exception, but also that the returned data is valid. (e.g. GetName in ImpThunk.) </w:t>
-      </w:r>
-    </w:p>
-    <w:p>
-      <w:pPr>
-        <w:pStyle w:val="ListParagraph"/>
-        <w:numPr>
-          <w:ilvl w:val="1"/>
-          <w:numId w:val="1"/>
-        </w:numPr>
-      </w:pPr>
-      <w:r>
-        <w:t>Expand tests to be more thorough and use Boost.Test checks such as BOOST_CHECK_NO_THROW, BOOST_CHECK_THROW, BOOST_CHECK_EQUAL_COLLECTION, etc.</w:t>
-      </w:r>
-    </w:p>
-    <w:p>
-      <w:pPr>
-        <w:pStyle w:val="ListParagraph"/>
-        <w:numPr>
-          <w:ilvl w:val="1"/>
-          <w:numId w:val="1"/>
-        </w:numPr>
-      </w:pPr>
-      <w:r>
-        <w:t xml:space="preserve">Extra tests on library usage that should fail to compile (because of static assertions, type traits, etc). Needed to ensure library misuse is not ‘possible’. </w:t>
-      </w:r>
-    </w:p>
-    <w:p>
-      <w:pPr>
-        <w:pStyle w:val="ListParagraph"/>
-        <w:numPr>
-          <w:ilvl w:val="0"/>
-          <w:numId w:val="1"/>
-        </w:numPr>
-      </w:pPr>
-      <w:r>
-        <w:t>Examples.</w:t>
-      </w:r>
-    </w:p>
-    <w:p>
-      <w:pPr>
-        <w:pStyle w:val="ListParagraph"/>
-        <w:numPr>
-          <w:ilvl w:val="1"/>
-          <w:numId w:val="1"/>
-        </w:numPr>
-      </w:pPr>
-      <w:r>
-        <w:t>All components.</w:t>
-      </w:r>
-    </w:p>
-    <w:p>
-      <w:pPr>
-        <w:pStyle w:val="ListParagraph"/>
-        <w:numPr>
-          <w:ilvl w:val="1"/>
-          <w:numId w:val="1"/>
-        </w:numPr>
-      </w:pPr>
-      <w:r>
-        <w:t>Cleanup and in-source documentation.</w:t>
-      </w:r>
-    </w:p>
-    <w:p>
-      <w:pPr>
-        <w:pStyle w:val="ListParagraph"/>
-        <w:numPr>
-          <w:ilvl w:val="0"/>
-          <w:numId w:val="1"/>
-        </w:numPr>
-      </w:pPr>
-      <w:r>
-        <w:t>Improve quality of existing code.</w:t>
-      </w:r>
-    </w:p>
-    <w:p>
-      <w:pPr>
-        <w:pStyle w:val="ListParagraph"/>
-        <w:numPr>
-          <w:ilvl w:val="1"/>
-          <w:numId w:val="1"/>
-        </w:numPr>
-      </w:pPr>
-      <w:r>
-        <w:t>Provide ‘hybrid’ error handling interface. E.g. Foo(error_code&amp; = boost::throws());</w:t>
-      </w:r>
-    </w:p>
-    <w:p>
-      <w:pPr>
-        <w:pStyle w:val="ListParagraph"/>
-        <w:numPr>
-          <w:ilvl w:val="2"/>
-          <w:numId w:val="1"/>
-        </w:numPr>
-      </w:pPr>
-      <w:r>
-        <w:t>Decide on whether to use localized exception types or a couple of global ones.</w:t>
-      </w:r>
-    </w:p>
-    <w:p>
-      <w:pPr>
-        <w:pStyle w:val="ListParagraph"/>
-        <w:numPr>
-          <w:ilvl w:val="1"/>
-          <w:numId w:val="1"/>
-        </w:numPr>
-      </w:pPr>
-      <w:r>
-        <w:t>Improve exception-safety guarantees. (Rollback support etc)</w:t>
-      </w:r>
-    </w:p>
-    <w:p>
-      <w:pPr>
-        <w:pStyle w:val="ListParagraph"/>
-        <w:numPr>
-          <w:ilvl w:val="1"/>
-          <w:numId w:val="1"/>
-        </w:numPr>
-      </w:pPr>
-      <w:r>
-        <w:t>Improve thread-safety guarantees and threading model.</w:t>
-      </w:r>
-    </w:p>
-    <w:p>
-      <w:pPr>
-        <w:pStyle w:val="ListParagraph"/>
-        <w:numPr>
-          <w:ilvl w:val="1"/>
-          <w:numId w:val="1"/>
-        </w:numPr>
-      </w:pPr>
-      <w:r>
-        <w:t>Investigate Boost.Exception’s support for multiple exception info objects which share the same tag type, and how to ‘extract’ them at the catch site. Potentially rewrite some exceptions which use multiple ‘ErrorCodeWin’ objects to use unique tags instead.</w:t>
-      </w:r>
-    </w:p>
-    <w:p>
-      <w:pPr>
-        <w:pStyle w:val="ListParagraph"/>
-        <w:numPr>
-          <w:ilvl w:val="1"/>
-          <w:numId w:val="1"/>
-        </w:numPr>
-      </w:pPr>
-      <w:r>
-        <w:t>Proper localization and internationalization support/framework.</w:t>
-      </w:r>
-    </w:p>
-    <w:p>
-      <w:pPr>
-        <w:pStyle w:val="ListParagraph"/>
-        <w:numPr>
-          <w:ilvl w:val="1"/>
-          <w:numId w:val="1"/>
-        </w:numPr>
-      </w:pPr>
-      <w:r>
-        <w:t xml:space="preserve">Consider moving from UTF-16 </w:t>
-      </w:r>
-      <w:r>
-        <w:t>internally</w:t>
-      </w:r>
-      <w:r>
-        <w:t xml:space="preserve"> to UTF-8, and only using UTF-16 at API boundaries. If implemented, all files and other IO should be in UTF-8.</w:t>
-      </w:r>
-    </w:p>
-    <w:p>
-      <w:pPr>
-        <w:pStyle w:val="ListParagraph"/>
-        <w:numPr>
-          <w:ilvl w:val="1"/>
-          <w:numId w:val="1"/>
-        </w:numPr>
-      </w:pPr>
-      <w:r>
-        <w:t>Template concept checking and improved error messages.</w:t>
-      </w:r>
-    </w:p>
-    <w:p>
-      <w:pPr>
-        <w:pStyle w:val="ListParagraph"/>
-        <w:numPr>
-          <w:ilvl w:val="1"/>
-          <w:numId w:val="1"/>
-        </w:numPr>
-      </w:pPr>
-      <w:r>
-        <w:t xml:space="preserve">Compile time checks to ensure MSVC, </w:t>
-      </w:r>
-      <w:r>
-        <w:t xml:space="preserve">GCC, </w:t>
-      </w:r>
-      <w:r>
-        <w:t>Boost, etc meet the minimum requirements.</w:t>
-      </w:r>
-    </w:p>
-    <w:p>
-      <w:pPr>
-        <w:pStyle w:val="ListParagraph"/>
-        <w:numPr>
-          <w:ilvl w:val="1"/>
-          <w:numId w:val="1"/>
-        </w:numPr>
-      </w:pPr>
-      <w:r>
-        <w:t>Value-type style uniform initialization (e.g. std::set&lt;T&gt; = GetT()).</w:t>
-      </w:r>
-    </w:p>
-    <w:p>
-      <w:pPr>
-        <w:pStyle w:val="ListParagraph"/>
-        <w:numPr>
-          <w:ilvl w:val="1"/>
-          <w:numId w:val="1"/>
-        </w:numPr>
-      </w:pPr>
-      <w:r>
-        <w:t>Use virtual function ‘override’ keyword.</w:t>
-      </w:r>
-    </w:p>
-    <w:p>
-      <w:pPr>
-        <w:pStyle w:val="ListParagraph"/>
-        <w:numPr>
-          <w:ilvl w:val="1"/>
-          <w:numId w:val="1"/>
-        </w:numPr>
-      </w:pPr>
-      <w:r>
-        <w:t>Assertions where appropriate</w:t>
-      </w:r>
-      <w:r>
-        <w:t xml:space="preserve"> (for ‘impossible’ </w:t>
-      </w:r>
-      <w:r>
-        <w:t xml:space="preserve">or rare </w:t>
-      </w:r>
-      <w:r>
-        <w:t>cases).</w:t>
-      </w:r>
-    </w:p>
-    <w:p>
-      <w:pPr>
-        <w:pStyle w:val="ListParagraph"/>
-        <w:numPr>
-          <w:ilvl w:val="2"/>
-          <w:numId w:val="1"/>
-        </w:numPr>
-      </w:pPr>
-      <w:r>
-        <w:t>Especially check fo</w:t>
-      </w:r>
-      <w:r>
-        <w:t>r things like integer overflows that would otherwise be hard to debug.</w:t>
-      </w:r>
-    </w:p>
-    <w:p>
-      <w:pPr>
-        <w:pStyle w:val="ListParagraph"/>
-        <w:numPr>
-          <w:ilvl w:val="1"/>
-          <w:numId w:val="1"/>
-        </w:numPr>
-      </w:pPr>
-      <w:r>
-        <w:t xml:space="preserve">Support swapping where appropriate (and use </w:t>
-      </w:r>
-      <w:r>
-        <w:t>to simplify</w:t>
-      </w:r>
-      <w:r>
-        <w:t xml:space="preserve"> operator=</w:t>
-      </w:r>
-      <w:r>
-        <w:t xml:space="preserve"> if possible</w:t>
-      </w:r>
-      <w:r>
-        <w:t>).</w:t>
-      </w:r>
-    </w:p>
-    <w:p>
-      <w:pPr>
-        <w:pStyle w:val="ListParagraph"/>
-        <w:numPr>
-          <w:ilvl w:val="1"/>
-          <w:numId w:val="1"/>
-        </w:numPr>
-      </w:pPr>
-      <w:r>
-        <w:t>Support extra operator overloads where appropriate (such as &lt; or &gt; on Module to make it closer to the built in HMODULE type).</w:t>
-      </w:r>
-    </w:p>
-    <w:p>
-      <w:pPr>
-        <w:pStyle w:val="ListParagraph"/>
-        <w:numPr>
-          <w:ilvl w:val="1"/>
-          <w:numId w:val="1"/>
-        </w:numPr>
-      </w:pPr>
-      <w:r>
-        <w:t>Support perfect forwarding where appropriate.</w:t>
-      </w:r>
-      <w:r>
-        <w:t xml:space="preserve"> </w:t>
-      </w:r>
-    </w:p>
-    <w:p>
-      <w:pPr>
-        <w:pStyle w:val="ListParagraph"/>
-        <w:numPr>
-          <w:ilvl w:val="1"/>
-          <w:numId w:val="1"/>
-        </w:numPr>
-      </w:pPr>
-      <w:r>
-        <w:lastRenderedPageBreak/>
+    </w:p>
+    <w:p>
+      <w:pPr>
+        <w:pStyle w:val="ListParagraph"/>
+        <w:numPr>
+          <w:ilvl w:val="1"/>
+          <w:numId w:val="1"/>
+        </w:numPr>
+      </w:pPr>
+      <w:r>
         <w:t>Style cleanup (e.g. LLVM).</w:t>
       </w:r>
     </w:p>
@@ -1271,6 +1283,7 @@
         </w:numPr>
       </w:pPr>
       <w:r>
+        <w:lastRenderedPageBreak/>
         <w:t>Anti-anti-cheat.</w:t>
       </w:r>
     </w:p>
@@ -1307,7 +1320,6 @@
         </w:numPr>
       </w:pPr>
       <w:r>
-        <w:lastRenderedPageBreak/>
         <w:t>Custom GetModuleHandle, GetProcAddress, etc.</w:t>
       </w:r>
     </w:p>
@@ -1682,6 +1694,7 @@
         </w:numPr>
       </w:pPr>
       <w:r>
+        <w:lastRenderedPageBreak/>
         <w:t>Explicitly support hook chains (and write test).</w:t>
       </w:r>
     </w:p>
@@ -1706,7 +1719,6 @@
         </w:numPr>
       </w:pPr>
       <w:r>
-        <w:lastRenderedPageBreak/>
         <w:t>Detect cases where hooking may overflow past the end of a function, and fail. (Provide policy or flag to allow overriding this behaviour.) Examples may be instructions such as ‘int 3’, ‘ret’, ‘jmp’, etc.</w:t>
       </w:r>
     </w:p>
@@ -2091,6 +2103,7 @@
         </w:numPr>
       </w:pPr>
       <w:r>
+        <w:lastRenderedPageBreak/>
         <w:t>Decode calls/jumps to function names if possible.</w:t>
       </w:r>
     </w:p>
@@ -2103,7 +2116,6 @@
         </w:numPr>
       </w:pPr>
       <w:r>
-        <w:lastRenderedPageBreak/>
         <w:t>NOP/UnNOP support.</w:t>
       </w:r>
     </w:p>

</xml_diff>

<commit_message>
* Note to self. * Update AsmJit. * Update BeaEngine.
</commit_message>
<xml_diff>
--- a/Todo.docx
+++ b/Todo.docx
@@ -32,7 +32,7 @@
         </w:numPr>
       </w:pPr>
       <w:r>
-        <w:t>Fix Patcher tests requiring UAC elevation. Embedding an ‘asInvoker’ manifest will stop the compat shims misfiring due to the filename.</w:t>
+        <w:t>Document and check (with pp) minimum Boost and compiler verisons.</w:t>
       </w:r>
       <w:bookmarkStart w:id="0" w:name="_GoBack"/>
       <w:bookmarkEnd w:id="0"/>
@@ -46,6 +46,18 @@
         </w:numPr>
       </w:pPr>
       <w:r>
+        <w:t>Fix Patcher tests requiring UAC elevation. Embedding an ‘asInvoker’ manifest will stop the compat shims misfiring due to the filename.</w:t>
+      </w:r>
+    </w:p>
+    <w:p>
+      <w:pPr>
+        <w:pStyle w:val="ListParagraph"/>
+        <w:numPr>
+          <w:ilvl w:val="0"/>
+          <w:numId w:val="1"/>
+        </w:numPr>
+      </w:pPr>
+      <w:r>
         <w:t xml:space="preserve">Use Boost.FunctionTypes in remote function caller to detect calling convention. (Also use TMP to detect number of args </w:t>
       </w:r>
       <w:r>
@@ -412,6 +424,7 @@
         </w:numPr>
       </w:pPr>
       <w:r>
+        <w:lastRenderedPageBreak/>
         <w:t>Investigate s</w:t>
       </w:r>
       <w:r>
@@ -433,7 +446,6 @@
         </w:numPr>
       </w:pPr>
       <w:r>
-        <w:lastRenderedPageBreak/>
         <w:t>On the other hand, consider dropping GCC and Clang support, as the MinGW-w64 project is currently far too unreliable.</w:t>
       </w:r>
     </w:p>

</xml_diff>